<commit_message>
Draft of Chapter 2 - Implemeting MQTTBrokerCore
</commit_message>
<xml_diff>
--- a/Docs/Reports/Thesis_report.docx
+++ b/Docs/Reports/Thesis_report.docx
@@ -114,7 +114,7 @@
                 </mc:Choice>
                 <mc:Fallback>
                   <w:pict>
-                    <v:group w14:anchorId="15D27CA2" id="Group 42891" o:spid="_x0000_s1026" style="width:393.6pt;height:55.4pt;mso-position-horizontal-relative:char;mso-position-vertical-relative:line" coordsize="49987,7040" o:gfxdata="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">
+                    <v:group w14:anchorId="4A0165EF" id="Group 42891" o:spid="_x0000_s1026" style="width:393.6pt;height:55.4pt;mso-position-horizontal-relative:char;mso-position-vertical-relative:line" coordsize="49987,7040" o:gfxdata="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">
                       <v:shapetype id="_x0000_t75" coordsize="21600,21600" o:spt="75" o:preferrelative="t" path="m@4@5l@4@11@9@11@9@5xe" filled="f" stroked="f">
                         <v:stroke joinstyle="miter"/>
                         <v:formulas>
@@ -322,7 +322,7 @@
                 </mc:Choice>
                 <mc:Fallback>
                   <w:pict>
-                    <v:group w14:anchorId="78D13CA3" id="Group 38877" o:spid="_x0000_s1026" style="width:372.45pt;height:.45pt;mso-position-horizontal-relative:char;mso-position-vertical-relative:line" coordsize="47304,60" o:gfxdata="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">
+                    <v:group w14:anchorId="65FAFAE9" id="Group 38877" o:spid="_x0000_s1026" style="width:372.45pt;height:.45pt;mso-position-horizontal-relative:char;mso-position-vertical-relative:line" coordsize="47304,60" o:gfxdata="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">
                       <v:shape id="Shape 43454" o:spid="_x0000_s1027" style="position:absolute;width:47304;height:91;visibility:visible;mso-wrap-style:square;v-text-anchor:top" coordsize="4730496,9144" o:gfxdata="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" path="m,l4730496,r,9144l,9144,,e" fillcolor="black" stroked="f" strokeweight="0">
                         <v:stroke miterlimit="83231f" joinstyle="miter"/>
                         <v:path arrowok="t" textboxrect="0,0,4730496,9144"/>
@@ -485,7 +485,7 @@
                 </mc:Choice>
                 <mc:Fallback>
                   <w:pict>
-                    <v:group w14:anchorId="5AC4CB46" id="Group 38878" o:spid="_x0000_s1026" style="width:372.45pt;height:.45pt;mso-position-horizontal-relative:char;mso-position-vertical-relative:line" coordsize="47304,60" o:gfxdata="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">
+                    <v:group w14:anchorId="250FF90C" id="Group 38878" o:spid="_x0000_s1026" style="width:372.45pt;height:.45pt;mso-position-horizontal-relative:char;mso-position-vertical-relative:line" coordsize="47304,60" o:gfxdata="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">
                       <v:shape id="Shape 43456" o:spid="_x0000_s1027" style="position:absolute;width:47304;height:91;visibility:visible;mso-wrap-style:square;v-text-anchor:top" coordsize="4730496,9144" o:gfxdata="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" path="m,l4730496,r,9144l,9144,,e" fillcolor="black" stroked="f" strokeweight="0">
                         <v:stroke miterlimit="83231f" joinstyle="miter"/>
                         <v:path arrowok="t" textboxrect="0,0,4730496,9144"/>
@@ -791,6 +791,9 @@
       <w:sdtContent>
         <w:p>
           <w:pPr>
+            <w:tabs>
+              <w:tab w:val="left" w:pos="5297"/>
+            </w:tabs>
             <w:rPr>
               <w:rFonts w:cstheme="majorHAnsi"/>
             </w:rPr>
@@ -800,6 +803,12 @@
               <w:rFonts w:cstheme="majorHAnsi"/>
             </w:rPr>
             <w:t>Contents</w:t>
+          </w:r>
+          <w:r>
+            <w:rPr>
+              <w:rFonts w:cstheme="majorHAnsi"/>
+            </w:rPr>
+            <w:tab/>
           </w:r>
         </w:p>
         <w:p>
@@ -831,7 +840,7 @@
             </w:rPr>
             <w:fldChar w:fldCharType="separate"/>
           </w:r>
-          <w:hyperlink w:anchor="_Toc104236707" w:history="1">
+          <w:hyperlink w:anchor="_Toc108773441" w:history="1">
             <w:r>
               <w:rPr>
                 <w:rStyle w:val="Hyperlink"/>
@@ -855,7 +864,7 @@
               <w:rPr>
                 <w:webHidden/>
               </w:rPr>
-              <w:instrText xml:space="preserve"> PAGEREF _Toc104236707 \h </w:instrText>
+              <w:instrText xml:space="preserve"> PAGEREF _Toc108773441 \h </w:instrText>
             </w:r>
             <w:r>
               <w:rPr>
@@ -872,7 +881,7 @@
               <w:rPr>
                 <w:webHidden/>
               </w:rPr>
-              <w:t>4</w:t>
+              <w:t>3</w:t>
             </w:r>
             <w:r>
               <w:rPr>
@@ -893,7 +902,7 @@
               <w:sz w:val="22"/>
             </w:rPr>
           </w:pPr>
-          <w:hyperlink w:anchor="_Toc104236708" w:history="1">
+          <w:hyperlink w:anchor="_Toc108773442" w:history="1">
             <w:r>
               <w:rPr>
                 <w:rStyle w:val="Hyperlink"/>
@@ -917,7 +926,7 @@
               <w:rPr>
                 <w:webHidden/>
               </w:rPr>
-              <w:instrText xml:space="preserve"> PAGEREF _Toc104236708 \h </w:instrText>
+              <w:instrText xml:space="preserve"> PAGEREF _Toc108773442 \h </w:instrText>
             </w:r>
             <w:r>
               <w:rPr>
@@ -934,7 +943,7 @@
               <w:rPr>
                 <w:webHidden/>
               </w:rPr>
-              <w:t>4</w:t>
+              <w:t>3</w:t>
             </w:r>
             <w:r>
               <w:rPr>
@@ -955,13 +964,13 @@
               <w:sz w:val="22"/>
             </w:rPr>
           </w:pPr>
-          <w:hyperlink w:anchor="_Toc104236709" w:history="1">
+          <w:hyperlink w:anchor="_Toc108773443" w:history="1">
             <w:r>
               <w:rPr>
                 <w:rStyle w:val="Hyperlink"/>
                 <w:rFonts w:cstheme="majorHAnsi"/>
               </w:rPr>
-              <w:t>1.2. Introduction of MQTT Protocol:</w:t>
+              <w:t>1.2. Literature review:</w:t>
             </w:r>
             <w:r>
               <w:rPr>
@@ -979,7 +988,7 @@
               <w:rPr>
                 <w:webHidden/>
               </w:rPr>
-              <w:instrText xml:space="preserve"> PAGEREF _Toc104236709 \h </w:instrText>
+              <w:instrText xml:space="preserve"> PAGEREF _Toc108773443 \h </w:instrText>
             </w:r>
             <w:r>
               <w:rPr>
@@ -996,7 +1005,7 @@
               <w:rPr>
                 <w:webHidden/>
               </w:rPr>
-              <w:t>4</w:t>
+              <w:t>3</w:t>
             </w:r>
             <w:r>
               <w:rPr>
@@ -1017,7 +1026,7 @@
               <w:sz w:val="22"/>
             </w:rPr>
           </w:pPr>
-          <w:hyperlink w:anchor="_Toc104236710" w:history="1">
+          <w:hyperlink w:anchor="_Toc108773444" w:history="1">
             <w:r>
               <w:rPr>
                 <w:rStyle w:val="Hyperlink"/>
@@ -1029,7 +1038,7 @@
                 <w:rStyle w:val="Hyperlink"/>
                 <w:rFonts w:cstheme="majorHAnsi"/>
               </w:rPr>
-              <w:t xml:space="preserve">Introduction of </w:t>
+              <w:t xml:space="preserve">Review of </w:t>
             </w:r>
             <w:r>
               <w:rPr>
@@ -1053,7 +1062,7 @@
               <w:rPr>
                 <w:webHidden/>
               </w:rPr>
-              <w:instrText xml:space="preserve"> PAGEREF _Toc104236710 \h </w:instrText>
+              <w:instrText xml:space="preserve"> PAGEREF _Toc108773444 \h </w:instrText>
             </w:r>
             <w:r>
               <w:rPr>
@@ -1070,7 +1079,7 @@
               <w:rPr>
                 <w:webHidden/>
               </w:rPr>
-              <w:t>6</w:t>
+              <w:t>5</w:t>
             </w:r>
             <w:r>
               <w:rPr>
@@ -1091,7 +1100,7 @@
               <w:sz w:val="22"/>
             </w:rPr>
           </w:pPr>
-          <w:hyperlink w:anchor="_Toc104236711" w:history="1">
+          <w:hyperlink w:anchor="_Toc108773445" w:history="1">
             <w:r>
               <w:rPr>
                 <w:rStyle w:val="Hyperlink"/>
@@ -1114,7 +1123,7 @@
               <w:rPr>
                 <w:webHidden/>
               </w:rPr>
-              <w:instrText xml:space="preserve"> PAGEREF _Toc104236711 \h </w:instrText>
+              <w:instrText xml:space="preserve"> PAGEREF _Toc108773445 \h </w:instrText>
             </w:r>
             <w:r>
               <w:rPr>
@@ -1131,7 +1140,7 @@
               <w:rPr>
                 <w:webHidden/>
               </w:rPr>
-              <w:t>6</w:t>
+              <w:t>5</w:t>
             </w:r>
             <w:r>
               <w:rPr>
@@ -1152,12 +1161,12 @@
               <w:sz w:val="22"/>
             </w:rPr>
           </w:pPr>
-          <w:hyperlink w:anchor="_Toc104236712" w:history="1">
+          <w:hyperlink w:anchor="_Toc108773446" w:history="1">
             <w:r>
               <w:rPr>
                 <w:rStyle w:val="Hyperlink"/>
               </w:rPr>
-              <w:t>1.3.2. A quick review:</w:t>
+              <w:t>1.3.2. Topic review:</w:t>
             </w:r>
             <w:r>
               <w:rPr>
@@ -1175,7 +1184,7 @@
               <w:rPr>
                 <w:webHidden/>
               </w:rPr>
-              <w:instrText xml:space="preserve"> PAGEREF _Toc104236712 \h </w:instrText>
+              <w:instrText xml:space="preserve"> PAGEREF _Toc108773446 \h </w:instrText>
             </w:r>
             <w:r>
               <w:rPr>
@@ -1213,7 +1222,7 @@
               <w:sz w:val="22"/>
             </w:rPr>
           </w:pPr>
-          <w:hyperlink w:anchor="_Toc104236713" w:history="1">
+          <w:hyperlink w:anchor="_Toc108773447" w:history="1">
             <w:r>
               <w:rPr>
                 <w:rStyle w:val="Hyperlink"/>
@@ -1236,7 +1245,7 @@
               <w:rPr>
                 <w:webHidden/>
               </w:rPr>
-              <w:instrText xml:space="preserve"> PAGEREF _Toc104236713 \h </w:instrText>
+              <w:instrText xml:space="preserve"> PAGEREF _Toc108773447 \h </w:instrText>
             </w:r>
             <w:r>
               <w:rPr>
@@ -1253,7 +1262,7 @@
               <w:rPr>
                 <w:webHidden/>
               </w:rPr>
-              <w:t>7</w:t>
+              <w:t>6</w:t>
             </w:r>
             <w:r>
               <w:rPr>
@@ -1274,7 +1283,7 @@
               <w:sz w:val="22"/>
             </w:rPr>
           </w:pPr>
-          <w:hyperlink w:anchor="_Toc104236714" w:history="1">
+          <w:hyperlink w:anchor="_Toc108773448" w:history="1">
             <w:r>
               <w:rPr>
                 <w:rStyle w:val="Hyperlink"/>
@@ -1297,7 +1306,7 @@
               <w:rPr>
                 <w:webHidden/>
               </w:rPr>
-              <w:instrText xml:space="preserve"> PAGEREF _Toc104236714 \h </w:instrText>
+              <w:instrText xml:space="preserve"> PAGEREF _Toc108773448 \h </w:instrText>
             </w:r>
             <w:r>
               <w:rPr>
@@ -1335,7 +1344,7 @@
               <w:sz w:val="22"/>
             </w:rPr>
           </w:pPr>
-          <w:hyperlink w:anchor="_Toc104236715" w:history="1">
+          <w:hyperlink w:anchor="_Toc108773449" w:history="1">
             <w:r>
               <w:rPr>
                 <w:rStyle w:val="Hyperlink"/>
@@ -1358,7 +1367,7 @@
               <w:rPr>
                 <w:webHidden/>
               </w:rPr>
-              <w:instrText xml:space="preserve"> PAGEREF _Toc104236715 \h </w:instrText>
+              <w:instrText xml:space="preserve"> PAGEREF _Toc108773449 \h </w:instrText>
             </w:r>
             <w:r>
               <w:rPr>
@@ -1375,7 +1384,7 @@
               <w:rPr>
                 <w:webHidden/>
               </w:rPr>
-              <w:t>8</w:t>
+              <w:t>7</w:t>
             </w:r>
             <w:r>
               <w:rPr>
@@ -1396,7 +1405,7 @@
               <w:sz w:val="22"/>
             </w:rPr>
           </w:pPr>
-          <w:hyperlink w:anchor="_Toc104236716" w:history="1">
+          <w:hyperlink w:anchor="_Toc108773450" w:history="1">
             <w:r>
               <w:rPr>
                 <w:rStyle w:val="Hyperlink"/>
@@ -1420,7 +1429,7 @@
               <w:rPr>
                 <w:webHidden/>
               </w:rPr>
-              <w:instrText xml:space="preserve"> PAGEREF _Toc104236716 \h </w:instrText>
+              <w:instrText xml:space="preserve"> PAGEREF _Toc108773450 \h </w:instrText>
             </w:r>
             <w:r>
               <w:rPr>
@@ -1437,7 +1446,7 @@
               <w:rPr>
                 <w:webHidden/>
               </w:rPr>
-              <w:t>9</w:t>
+              <w:t>8</w:t>
             </w:r>
             <w:r>
               <w:rPr>
@@ -1458,11 +1467,10 @@
               <w:sz w:val="22"/>
             </w:rPr>
           </w:pPr>
-          <w:hyperlink w:anchor="_Toc104236717" w:history="1">
+          <w:hyperlink w:anchor="_Toc108773451" w:history="1">
             <w:r>
               <w:rPr>
                 <w:rStyle w:val="Hyperlink"/>
-                <w:lang w:val="fr-FR"/>
               </w:rPr>
               <w:t>3.1. Introduction of Scala</w:t>
             </w:r>
@@ -1482,7 +1490,7 @@
               <w:rPr>
                 <w:webHidden/>
               </w:rPr>
-              <w:instrText xml:space="preserve"> PAGEREF _Toc104236717 \h </w:instrText>
+              <w:instrText xml:space="preserve"> PAGEREF _Toc108773451 \h </w:instrText>
             </w:r>
             <w:r>
               <w:rPr>
@@ -1499,7 +1507,7 @@
               <w:rPr>
                 <w:webHidden/>
               </w:rPr>
-              <w:t>9</w:t>
+              <w:t>8</w:t>
             </w:r>
             <w:r>
               <w:rPr>
@@ -1520,12 +1528,12 @@
               <w:sz w:val="22"/>
             </w:rPr>
           </w:pPr>
-          <w:hyperlink w:anchor="_Toc104236718" w:history="1">
+          <w:hyperlink w:anchor="_Toc108773452" w:history="1">
             <w:r>
               <w:rPr>
                 <w:rStyle w:val="Hyperlink"/>
               </w:rPr>
-              <w:t>2.1. Play framework:</w:t>
+              <w:t>3.2. Introduction of AKKA:</w:t>
             </w:r>
             <w:r>
               <w:rPr>
@@ -1543,7 +1551,68 @@
               <w:rPr>
                 <w:webHidden/>
               </w:rPr>
-              <w:instrText xml:space="preserve"> PAGEREF _Toc104236718 \h </w:instrText>
+              <w:instrText xml:space="preserve"> PAGEREF _Toc108773452 \h </w:instrText>
+            </w:r>
+            <w:r>
+              <w:rPr>
+                <w:webHidden/>
+              </w:rPr>
+            </w:r>
+            <w:r>
+              <w:rPr>
+                <w:webHidden/>
+              </w:rPr>
+              <w:fldChar w:fldCharType="separate"/>
+            </w:r>
+            <w:r>
+              <w:rPr>
+                <w:webHidden/>
+              </w:rPr>
+              <w:t>9</w:t>
+            </w:r>
+            <w:r>
+              <w:rPr>
+                <w:webHidden/>
+              </w:rPr>
+              <w:fldChar w:fldCharType="end"/>
+            </w:r>
+          </w:hyperlink>
+        </w:p>
+        <w:p>
+          <w:pPr>
+            <w:pStyle w:val="TOC2"/>
+            <w:tabs>
+              <w:tab w:val="right" w:leader="dot" w:pos="9016"/>
+            </w:tabs>
+            <w:rPr>
+              <w:rFonts w:asciiTheme="minorHAnsi" w:eastAsiaTheme="minorEastAsia" w:hAnsiTheme="minorHAnsi"/>
+              <w:sz w:val="22"/>
+            </w:rPr>
+          </w:pPr>
+          <w:hyperlink w:anchor="_Toc108773453" w:history="1">
+            <w:r>
+              <w:rPr>
+                <w:rStyle w:val="Hyperlink"/>
+              </w:rPr>
+              <w:t>3.3. Introduction of Play framework:</w:t>
+            </w:r>
+            <w:r>
+              <w:rPr>
+                <w:webHidden/>
+              </w:rPr>
+              <w:tab/>
+            </w:r>
+            <w:r>
+              <w:rPr>
+                <w:webHidden/>
+              </w:rPr>
+              <w:fldChar w:fldCharType="begin"/>
+            </w:r>
+            <w:r>
+              <w:rPr>
+                <w:webHidden/>
+              </w:rPr>
+              <w:instrText xml:space="preserve"> PAGEREF _Toc108773453 \h </w:instrText>
             </w:r>
             <w:r>
               <w:rPr>
@@ -1581,12 +1650,11 @@
               <w:sz w:val="22"/>
             </w:rPr>
           </w:pPr>
-          <w:hyperlink w:anchor="_Toc104236719" w:history="1">
+          <w:hyperlink w:anchor="_Toc108773454" w:history="1">
             <w:r>
               <w:rPr>
                 <w:rStyle w:val="Hyperlink"/>
                 <w:rFonts w:cstheme="majorHAnsi"/>
-                <w:lang w:val="fr-FR"/>
               </w:rPr>
               <w:t>4. Developing of MQTT Broker:</w:t>
             </w:r>
@@ -1606,7 +1674,7 @@
               <w:rPr>
                 <w:webHidden/>
               </w:rPr>
-              <w:instrText xml:space="preserve"> PAGEREF _Toc104236719 \h </w:instrText>
+              <w:instrText xml:space="preserve"> PAGEREF _Toc108773454 \h </w:instrText>
             </w:r>
             <w:r>
               <w:rPr>
@@ -1623,7 +1691,7 @@
               <w:rPr>
                 <w:webHidden/>
               </w:rPr>
-              <w:t>10</w:t>
+              <w:t>9</w:t>
             </w:r>
             <w:r>
               <w:rPr>
@@ -1644,13 +1712,12 @@
               <w:sz w:val="22"/>
             </w:rPr>
           </w:pPr>
-          <w:hyperlink w:anchor="_Toc104236720" w:history="1">
+          <w:hyperlink w:anchor="_Toc108773455" w:history="1">
             <w:r>
               <w:rPr>
                 <w:rStyle w:val="Hyperlink"/>
-                <w:lang w:val="fr-FR"/>
-              </w:rPr>
-              <w:t>4.1. Block diagram:</w:t>
+              </w:rPr>
+              <w:t>4.1. Idea of Implementation:</w:t>
             </w:r>
             <w:r>
               <w:rPr>
@@ -1668,7 +1735,190 @@
               <w:rPr>
                 <w:webHidden/>
               </w:rPr>
-              <w:instrText xml:space="preserve"> PAGEREF _Toc104236720 \h </w:instrText>
+              <w:instrText xml:space="preserve"> PAGEREF _Toc108773455 \h </w:instrText>
+            </w:r>
+            <w:r>
+              <w:rPr>
+                <w:webHidden/>
+              </w:rPr>
+            </w:r>
+            <w:r>
+              <w:rPr>
+                <w:webHidden/>
+              </w:rPr>
+              <w:fldChar w:fldCharType="separate"/>
+            </w:r>
+            <w:r>
+              <w:rPr>
+                <w:webHidden/>
+              </w:rPr>
+              <w:t>9</w:t>
+            </w:r>
+            <w:r>
+              <w:rPr>
+                <w:webHidden/>
+              </w:rPr>
+              <w:fldChar w:fldCharType="end"/>
+            </w:r>
+          </w:hyperlink>
+        </w:p>
+        <w:p>
+          <w:pPr>
+            <w:pStyle w:val="TOC3"/>
+            <w:tabs>
+              <w:tab w:val="right" w:leader="dot" w:pos="9016"/>
+            </w:tabs>
+            <w:rPr>
+              <w:rFonts w:asciiTheme="minorHAnsi" w:eastAsiaTheme="minorEastAsia" w:hAnsiTheme="minorHAnsi"/>
+              <w:sz w:val="22"/>
+            </w:rPr>
+          </w:pPr>
+          <w:hyperlink w:anchor="_Toc108773456" w:history="1">
+            <w:r>
+              <w:rPr>
+                <w:rStyle w:val="Hyperlink"/>
+              </w:rPr>
+              <w:t>4.1.1. AKKA Toolkit:</w:t>
+            </w:r>
+            <w:r>
+              <w:rPr>
+                <w:webHidden/>
+              </w:rPr>
+              <w:tab/>
+            </w:r>
+            <w:r>
+              <w:rPr>
+                <w:webHidden/>
+              </w:rPr>
+              <w:fldChar w:fldCharType="begin"/>
+            </w:r>
+            <w:r>
+              <w:rPr>
+                <w:webHidden/>
+              </w:rPr>
+              <w:instrText xml:space="preserve"> PAGEREF _Toc108773456 \h </w:instrText>
+            </w:r>
+            <w:r>
+              <w:rPr>
+                <w:webHidden/>
+              </w:rPr>
+            </w:r>
+            <w:r>
+              <w:rPr>
+                <w:webHidden/>
+              </w:rPr>
+              <w:fldChar w:fldCharType="separate"/>
+            </w:r>
+            <w:r>
+              <w:rPr>
+                <w:webHidden/>
+              </w:rPr>
+              <w:t>10</w:t>
+            </w:r>
+            <w:r>
+              <w:rPr>
+                <w:webHidden/>
+              </w:rPr>
+              <w:fldChar w:fldCharType="end"/>
+            </w:r>
+          </w:hyperlink>
+        </w:p>
+        <w:p>
+          <w:pPr>
+            <w:pStyle w:val="TOC3"/>
+            <w:tabs>
+              <w:tab w:val="right" w:leader="dot" w:pos="9016"/>
+            </w:tabs>
+            <w:rPr>
+              <w:rFonts w:asciiTheme="minorHAnsi" w:eastAsiaTheme="minorEastAsia" w:hAnsiTheme="minorHAnsi"/>
+              <w:sz w:val="22"/>
+            </w:rPr>
+          </w:pPr>
+          <w:hyperlink w:anchor="_Toc108773457" w:history="1">
+            <w:r>
+              <w:rPr>
+                <w:rStyle w:val="Hyperlink"/>
+              </w:rPr>
+              <w:t>4.1.2. AKKA Actors:</w:t>
+            </w:r>
+            <w:r>
+              <w:rPr>
+                <w:webHidden/>
+              </w:rPr>
+              <w:tab/>
+            </w:r>
+            <w:r>
+              <w:rPr>
+                <w:webHidden/>
+              </w:rPr>
+              <w:fldChar w:fldCharType="begin"/>
+            </w:r>
+            <w:r>
+              <w:rPr>
+                <w:webHidden/>
+              </w:rPr>
+              <w:instrText xml:space="preserve"> PAGEREF _Toc108773457 \h </w:instrText>
+            </w:r>
+            <w:r>
+              <w:rPr>
+                <w:webHidden/>
+              </w:rPr>
+            </w:r>
+            <w:r>
+              <w:rPr>
+                <w:webHidden/>
+              </w:rPr>
+              <w:fldChar w:fldCharType="separate"/>
+            </w:r>
+            <w:r>
+              <w:rPr>
+                <w:webHidden/>
+              </w:rPr>
+              <w:t>10</w:t>
+            </w:r>
+            <w:r>
+              <w:rPr>
+                <w:webHidden/>
+              </w:rPr>
+              <w:fldChar w:fldCharType="end"/>
+            </w:r>
+          </w:hyperlink>
+        </w:p>
+        <w:p>
+          <w:pPr>
+            <w:pStyle w:val="TOC3"/>
+            <w:tabs>
+              <w:tab w:val="right" w:leader="dot" w:pos="9016"/>
+            </w:tabs>
+            <w:rPr>
+              <w:rFonts w:asciiTheme="minorHAnsi" w:eastAsiaTheme="minorEastAsia" w:hAnsiTheme="minorHAnsi"/>
+              <w:sz w:val="22"/>
+            </w:rPr>
+          </w:pPr>
+          <w:hyperlink w:anchor="_Toc108773458" w:history="1">
+            <w:r>
+              <w:rPr>
+                <w:rStyle w:val="Hyperlink"/>
+              </w:rPr>
+              <w:t>4.1.3. AKKA Stream:</w:t>
+            </w:r>
+            <w:r>
+              <w:rPr>
+                <w:webHidden/>
+              </w:rPr>
+              <w:tab/>
+            </w:r>
+            <w:r>
+              <w:rPr>
+                <w:webHidden/>
+              </w:rPr>
+              <w:fldChar w:fldCharType="begin"/>
+            </w:r>
+            <w:r>
+              <w:rPr>
+                <w:webHidden/>
+              </w:rPr>
+              <w:instrText xml:space="preserve"> PAGEREF _Toc108773458 \h </w:instrText>
             </w:r>
             <w:r>
               <w:rPr>
@@ -1706,7 +1956,7 @@
               <w:sz w:val="22"/>
             </w:rPr>
           </w:pPr>
-          <w:hyperlink w:anchor="_Toc104236721" w:history="1">
+          <w:hyperlink w:anchor="_Toc108773459" w:history="1">
             <w:r>
               <w:rPr>
                 <w:rStyle w:val="Hyperlink"/>
@@ -1729,7 +1979,68 @@
               <w:rPr>
                 <w:webHidden/>
               </w:rPr>
-              <w:instrText xml:space="preserve"> PAGEREF _Toc104236721 \h </w:instrText>
+              <w:instrText xml:space="preserve"> PAGEREF _Toc108773459 \h </w:instrText>
+            </w:r>
+            <w:r>
+              <w:rPr>
+                <w:webHidden/>
+              </w:rPr>
+            </w:r>
+            <w:r>
+              <w:rPr>
+                <w:webHidden/>
+              </w:rPr>
+              <w:fldChar w:fldCharType="separate"/>
+            </w:r>
+            <w:r>
+              <w:rPr>
+                <w:webHidden/>
+              </w:rPr>
+              <w:t>10</w:t>
+            </w:r>
+            <w:r>
+              <w:rPr>
+                <w:webHidden/>
+              </w:rPr>
+              <w:fldChar w:fldCharType="end"/>
+            </w:r>
+          </w:hyperlink>
+        </w:p>
+        <w:p>
+          <w:pPr>
+            <w:pStyle w:val="TOC3"/>
+            <w:tabs>
+              <w:tab w:val="right" w:leader="dot" w:pos="9016"/>
+            </w:tabs>
+            <w:rPr>
+              <w:rFonts w:asciiTheme="minorHAnsi" w:eastAsiaTheme="minorEastAsia" w:hAnsiTheme="minorHAnsi"/>
+              <w:sz w:val="22"/>
+            </w:rPr>
+          </w:pPr>
+          <w:hyperlink w:anchor="_Toc108773460" w:history="1">
+            <w:r>
+              <w:rPr>
+                <w:rStyle w:val="Hyperlink"/>
+              </w:rPr>
+              <w:t>4.2.1. Actors Model of Program:</w:t>
+            </w:r>
+            <w:r>
+              <w:rPr>
+                <w:webHidden/>
+              </w:rPr>
+              <w:tab/>
+            </w:r>
+            <w:r>
+              <w:rPr>
+                <w:webHidden/>
+              </w:rPr>
+              <w:fldChar w:fldCharType="begin"/>
+            </w:r>
+            <w:r>
+              <w:rPr>
+                <w:webHidden/>
+              </w:rPr>
+              <w:instrText xml:space="preserve"> PAGEREF _Toc108773460 \h </w:instrText>
             </w:r>
             <w:r>
               <w:rPr>
@@ -1767,7 +2078,7 @@
               <w:sz w:val="22"/>
             </w:rPr>
           </w:pPr>
-          <w:hyperlink w:anchor="_Toc104236722" w:history="1">
+          <w:hyperlink w:anchor="_Toc108773461" w:history="1">
             <w:r>
               <w:rPr>
                 <w:rStyle w:val="Hyperlink"/>
@@ -1790,7 +2101,7 @@
               <w:rPr>
                 <w:webHidden/>
               </w:rPr>
-              <w:instrText xml:space="preserve"> PAGEREF _Toc104236722 \h </w:instrText>
+              <w:instrText xml:space="preserve"> PAGEREF _Toc108773461 \h </w:instrText>
             </w:r>
             <w:r>
               <w:rPr>
@@ -1807,7 +2118,7 @@
               <w:rPr>
                 <w:webHidden/>
               </w:rPr>
-              <w:t>10</w:t>
+              <w:t>12</w:t>
             </w:r>
             <w:r>
               <w:rPr>
@@ -1828,7 +2139,7 @@
               <w:sz w:val="22"/>
             </w:rPr>
           </w:pPr>
-          <w:hyperlink w:anchor="_Toc104236723" w:history="1">
+          <w:hyperlink w:anchor="_Toc108773462" w:history="1">
             <w:r>
               <w:rPr>
                 <w:rStyle w:val="Hyperlink"/>
@@ -1851,7 +2162,7 @@
               <w:rPr>
                 <w:webHidden/>
               </w:rPr>
-              <w:instrText xml:space="preserve"> PAGEREF _Toc104236723 \h </w:instrText>
+              <w:instrText xml:space="preserve"> PAGEREF _Toc108773462 \h </w:instrText>
             </w:r>
             <w:r>
               <w:rPr>
@@ -1868,7 +2179,7 @@
               <w:rPr>
                 <w:webHidden/>
               </w:rPr>
-              <w:t>10</w:t>
+              <w:t>12</w:t>
             </w:r>
             <w:r>
               <w:rPr>
@@ -1889,12 +2200,11 @@
               <w:sz w:val="22"/>
             </w:rPr>
           </w:pPr>
-          <w:hyperlink w:anchor="_Toc104236724" w:history="1">
+          <w:hyperlink w:anchor="_Toc108773463" w:history="1">
             <w:r>
               <w:rPr>
                 <w:rStyle w:val="Hyperlink"/>
                 <w:rFonts w:cstheme="majorHAnsi"/>
-                <w:lang w:val="fr-FR"/>
               </w:rPr>
               <w:t>5. Developing of User Functions:</w:t>
             </w:r>
@@ -1914,7 +2224,7 @@
               <w:rPr>
                 <w:webHidden/>
               </w:rPr>
-              <w:instrText xml:space="preserve"> PAGEREF _Toc104236724 \h </w:instrText>
+              <w:instrText xml:space="preserve"> PAGEREF _Toc108773463 \h </w:instrText>
             </w:r>
             <w:r>
               <w:rPr>
@@ -1931,7 +2241,7 @@
               <w:rPr>
                 <w:webHidden/>
               </w:rPr>
-              <w:t>10</w:t>
+              <w:t>12</w:t>
             </w:r>
             <w:r>
               <w:rPr>
@@ -1952,11 +2262,10 @@
               <w:sz w:val="22"/>
             </w:rPr>
           </w:pPr>
-          <w:hyperlink w:anchor="_Toc104236725" w:history="1">
+          <w:hyperlink w:anchor="_Toc108773464" w:history="1">
             <w:r>
               <w:rPr>
                 <w:rStyle w:val="Hyperlink"/>
-                <w:lang w:val="fr-FR"/>
               </w:rPr>
               <w:t>5.1. Block diagram:</w:t>
             </w:r>
@@ -1976,7 +2285,7 @@
               <w:rPr>
                 <w:webHidden/>
               </w:rPr>
-              <w:instrText xml:space="preserve"> PAGEREF _Toc104236725 \h </w:instrText>
+              <w:instrText xml:space="preserve"> PAGEREF _Toc108773464 \h </w:instrText>
             </w:r>
             <w:r>
               <w:rPr>
@@ -1993,7 +2302,7 @@
               <w:rPr>
                 <w:webHidden/>
               </w:rPr>
-              <w:t>10</w:t>
+              <w:t>12</w:t>
             </w:r>
             <w:r>
               <w:rPr>
@@ -2014,7 +2323,7 @@
               <w:sz w:val="22"/>
             </w:rPr>
           </w:pPr>
-          <w:hyperlink w:anchor="_Toc104236726" w:history="1">
+          <w:hyperlink w:anchor="_Toc108773465" w:history="1">
             <w:r>
               <w:rPr>
                 <w:rStyle w:val="Hyperlink"/>
@@ -2037,7 +2346,7 @@
               <w:rPr>
                 <w:webHidden/>
               </w:rPr>
-              <w:instrText xml:space="preserve"> PAGEREF _Toc104236726 \h </w:instrText>
+              <w:instrText xml:space="preserve"> PAGEREF _Toc108773465 \h </w:instrText>
             </w:r>
             <w:r>
               <w:rPr>
@@ -2054,7 +2363,7 @@
               <w:rPr>
                 <w:webHidden/>
               </w:rPr>
-              <w:t>10</w:t>
+              <w:t>12</w:t>
             </w:r>
             <w:r>
               <w:rPr>
@@ -2075,7 +2384,7 @@
               <w:sz w:val="22"/>
             </w:rPr>
           </w:pPr>
-          <w:hyperlink w:anchor="_Toc104236727" w:history="1">
+          <w:hyperlink w:anchor="_Toc108773466" w:history="1">
             <w:r>
               <w:rPr>
                 <w:rStyle w:val="Hyperlink"/>
@@ -2098,7 +2407,7 @@
               <w:rPr>
                 <w:webHidden/>
               </w:rPr>
-              <w:instrText xml:space="preserve"> PAGEREF _Toc104236727 \h </w:instrText>
+              <w:instrText xml:space="preserve"> PAGEREF _Toc108773466 \h </w:instrText>
             </w:r>
             <w:r>
               <w:rPr>
@@ -2115,7 +2424,7 @@
               <w:rPr>
                 <w:webHidden/>
               </w:rPr>
-              <w:t>10</w:t>
+              <w:t>12</w:t>
             </w:r>
             <w:r>
               <w:rPr>
@@ -2136,7 +2445,7 @@
               <w:sz w:val="22"/>
             </w:rPr>
           </w:pPr>
-          <w:hyperlink w:anchor="_Toc104236728" w:history="1">
+          <w:hyperlink w:anchor="_Toc108773467" w:history="1">
             <w:r>
               <w:rPr>
                 <w:rStyle w:val="Hyperlink"/>
@@ -2159,7 +2468,7 @@
               <w:rPr>
                 <w:webHidden/>
               </w:rPr>
-              <w:instrText xml:space="preserve"> PAGEREF _Toc104236728 \h </w:instrText>
+              <w:instrText xml:space="preserve"> PAGEREF _Toc108773467 \h </w:instrText>
             </w:r>
             <w:r>
               <w:rPr>
@@ -2176,7 +2485,7 @@
               <w:rPr>
                 <w:webHidden/>
               </w:rPr>
-              <w:t>10</w:t>
+              <w:t>12</w:t>
             </w:r>
             <w:r>
               <w:rPr>
@@ -2197,7 +2506,7 @@
               <w:sz w:val="22"/>
             </w:rPr>
           </w:pPr>
-          <w:hyperlink w:anchor="_Toc104236729" w:history="1">
+          <w:hyperlink w:anchor="_Toc108773468" w:history="1">
             <w:r>
               <w:rPr>
                 <w:rStyle w:val="Hyperlink"/>
@@ -2221,7 +2530,7 @@
               <w:rPr>
                 <w:webHidden/>
               </w:rPr>
-              <w:instrText xml:space="preserve"> PAGEREF _Toc104236729 \h </w:instrText>
+              <w:instrText xml:space="preserve"> PAGEREF _Toc108773468 \h </w:instrText>
             </w:r>
             <w:r>
               <w:rPr>
@@ -2238,7 +2547,7 @@
               <w:rPr>
                 <w:webHidden/>
               </w:rPr>
-              <w:t>10</w:t>
+              <w:t>12</w:t>
             </w:r>
             <w:r>
               <w:rPr>
@@ -2259,7 +2568,7 @@
               <w:sz w:val="22"/>
             </w:rPr>
           </w:pPr>
-          <w:hyperlink w:anchor="_Toc104236730" w:history="1">
+          <w:hyperlink w:anchor="_Toc108773469" w:history="1">
             <w:r>
               <w:rPr>
                 <w:rStyle w:val="Hyperlink"/>
@@ -2282,7 +2591,7 @@
               <w:rPr>
                 <w:webHidden/>
               </w:rPr>
-              <w:instrText xml:space="preserve"> PAGEREF _Toc104236730 \h </w:instrText>
+              <w:instrText xml:space="preserve"> PAGEREF _Toc108773469 \h </w:instrText>
             </w:r>
             <w:r>
               <w:rPr>
@@ -2299,7 +2608,7 @@
               <w:rPr>
                 <w:webHidden/>
               </w:rPr>
-              <w:t>10</w:t>
+              <w:t>12</w:t>
             </w:r>
             <w:r>
               <w:rPr>
@@ -2320,7 +2629,7 @@
               <w:sz w:val="22"/>
             </w:rPr>
           </w:pPr>
-          <w:hyperlink w:anchor="_Toc104236731" w:history="1">
+          <w:hyperlink w:anchor="_Toc108773470" w:history="1">
             <w:r>
               <w:rPr>
                 <w:rStyle w:val="Hyperlink"/>
@@ -2343,7 +2652,7 @@
               <w:rPr>
                 <w:webHidden/>
               </w:rPr>
-              <w:instrText xml:space="preserve"> PAGEREF _Toc104236731 \h </w:instrText>
+              <w:instrText xml:space="preserve"> PAGEREF _Toc108773470 \h </w:instrText>
             </w:r>
             <w:r>
               <w:rPr>
@@ -2360,7 +2669,7 @@
               <w:rPr>
                 <w:webHidden/>
               </w:rPr>
-              <w:t>10</w:t>
+              <w:t>12</w:t>
             </w:r>
             <w:r>
               <w:rPr>
@@ -2381,7 +2690,7 @@
               <w:sz w:val="22"/>
             </w:rPr>
           </w:pPr>
-          <w:hyperlink w:anchor="_Toc104236732" w:history="1">
+          <w:hyperlink w:anchor="_Toc108773471" w:history="1">
             <w:r>
               <w:rPr>
                 <w:rStyle w:val="Hyperlink"/>
@@ -2404,7 +2713,7 @@
               <w:rPr>
                 <w:webHidden/>
               </w:rPr>
-              <w:instrText xml:space="preserve"> PAGEREF _Toc104236732 \h </w:instrText>
+              <w:instrText xml:space="preserve"> PAGEREF _Toc108773471 \h </w:instrText>
             </w:r>
             <w:r>
               <w:rPr>
@@ -2421,7 +2730,7 @@
               <w:rPr>
                 <w:webHidden/>
               </w:rPr>
-              <w:t>10</w:t>
+              <w:t>12</w:t>
             </w:r>
             <w:r>
               <w:rPr>
@@ -2442,7 +2751,7 @@
               <w:sz w:val="22"/>
             </w:rPr>
           </w:pPr>
-          <w:hyperlink w:anchor="_Toc104236733" w:history="1">
+          <w:hyperlink w:anchor="_Toc108773472" w:history="1">
             <w:r>
               <w:rPr>
                 <w:rStyle w:val="Hyperlink"/>
@@ -2465,7 +2774,7 @@
               <w:rPr>
                 <w:webHidden/>
               </w:rPr>
-              <w:instrText xml:space="preserve"> PAGEREF _Toc104236733 \h </w:instrText>
+              <w:instrText xml:space="preserve"> PAGEREF _Toc108773472 \h </w:instrText>
             </w:r>
             <w:r>
               <w:rPr>
@@ -2482,7 +2791,7 @@
               <w:rPr>
                 <w:webHidden/>
               </w:rPr>
-              <w:t>10</w:t>
+              <w:t>12</w:t>
             </w:r>
             <w:r>
               <w:rPr>
@@ -2503,7 +2812,7 @@
               <w:sz w:val="22"/>
             </w:rPr>
           </w:pPr>
-          <w:hyperlink w:anchor="_Toc104236734" w:history="1">
+          <w:hyperlink w:anchor="_Toc108773473" w:history="1">
             <w:r>
               <w:rPr>
                 <w:rStyle w:val="Hyperlink"/>
@@ -2526,7 +2835,7 @@
               <w:rPr>
                 <w:webHidden/>
               </w:rPr>
-              <w:instrText xml:space="preserve"> PAGEREF _Toc104236734 \h </w:instrText>
+              <w:instrText xml:space="preserve"> PAGEREF _Toc108773473 \h </w:instrText>
             </w:r>
             <w:r>
               <w:rPr>
@@ -2543,7 +2852,7 @@
               <w:rPr>
                 <w:webHidden/>
               </w:rPr>
-              <w:t>10</w:t>
+              <w:t>12</w:t>
             </w:r>
             <w:r>
               <w:rPr>
@@ -2564,7 +2873,7 @@
               <w:sz w:val="22"/>
             </w:rPr>
           </w:pPr>
-          <w:hyperlink w:anchor="_Toc104236735" w:history="1">
+          <w:hyperlink w:anchor="_Toc108773474" w:history="1">
             <w:r>
               <w:rPr>
                 <w:rStyle w:val="Hyperlink"/>
@@ -2587,7 +2896,7 @@
               <w:rPr>
                 <w:webHidden/>
               </w:rPr>
-              <w:instrText xml:space="preserve"> PAGEREF _Toc104236735 \h </w:instrText>
+              <w:instrText xml:space="preserve"> PAGEREF _Toc108773474 \h </w:instrText>
             </w:r>
             <w:r>
               <w:rPr>
@@ -2604,7 +2913,7 @@
               <w:rPr>
                 <w:webHidden/>
               </w:rPr>
-              <w:t>10</w:t>
+              <w:t>12</w:t>
             </w:r>
             <w:r>
               <w:rPr>
@@ -2625,7 +2934,7 @@
               <w:sz w:val="22"/>
             </w:rPr>
           </w:pPr>
-          <w:hyperlink w:anchor="_Toc104236736" w:history="1">
+          <w:hyperlink w:anchor="_Toc108773475" w:history="1">
             <w:r>
               <w:rPr>
                 <w:rStyle w:val="Hyperlink"/>
@@ -2648,7 +2957,7 @@
               <w:rPr>
                 <w:webHidden/>
               </w:rPr>
-              <w:instrText xml:space="preserve"> PAGEREF _Toc104236736 \h </w:instrText>
+              <w:instrText xml:space="preserve"> PAGEREF _Toc108773475 \h </w:instrText>
             </w:r>
             <w:r>
               <w:rPr>
@@ -2665,7 +2974,7 @@
               <w:rPr>
                 <w:webHidden/>
               </w:rPr>
-              <w:t>10</w:t>
+              <w:t>12</w:t>
             </w:r>
             <w:r>
               <w:rPr>
@@ -2686,7 +2995,7 @@
               <w:sz w:val="22"/>
             </w:rPr>
           </w:pPr>
-          <w:hyperlink w:anchor="_Toc104236737" w:history="1">
+          <w:hyperlink w:anchor="_Toc108773476" w:history="1">
             <w:r>
               <w:rPr>
                 <w:rStyle w:val="Hyperlink"/>
@@ -2710,7 +3019,7 @@
               <w:rPr>
                 <w:webHidden/>
               </w:rPr>
-              <w:instrText xml:space="preserve"> PAGEREF _Toc104236737 \h </w:instrText>
+              <w:instrText xml:space="preserve"> PAGEREF _Toc108773476 \h </w:instrText>
             </w:r>
             <w:r>
               <w:rPr>
@@ -2727,7 +3036,7 @@
               <w:rPr>
                 <w:webHidden/>
               </w:rPr>
-              <w:t>10</w:t>
+              <w:t>12</w:t>
             </w:r>
             <w:r>
               <w:rPr>
@@ -2768,7 +3077,7 @@
           <w:rFonts w:cstheme="majorHAnsi"/>
         </w:rPr>
       </w:pPr>
-      <w:bookmarkStart w:id="0" w:name="_Toc104236707"/>
+      <w:bookmarkStart w:id="0" w:name="_Toc108773441"/>
       <w:r>
         <w:rPr>
           <w:rFonts w:cstheme="majorHAnsi"/>
@@ -2808,7 +3117,7 @@
           <w:rFonts w:cstheme="majorHAnsi"/>
         </w:rPr>
       </w:pPr>
-      <w:bookmarkStart w:id="1" w:name="_Toc104236708"/>
+      <w:bookmarkStart w:id="1" w:name="_Toc108773442"/>
       <w:r>
         <w:rPr>
           <w:rFonts w:cstheme="majorHAnsi"/>
@@ -3123,7 +3432,7 @@
           <w:rFonts w:cstheme="majorHAnsi"/>
         </w:rPr>
       </w:pPr>
-      <w:bookmarkStart w:id="2" w:name="_Toc104236709"/>
+      <w:bookmarkStart w:id="2" w:name="_Toc108773443"/>
       <w:r>
         <w:rPr>
           <w:rFonts w:cstheme="majorHAnsi"/>
@@ -3146,13 +3455,7 @@
         <w:rPr>
           <w:rFonts w:cstheme="majorHAnsi"/>
         </w:rPr>
-        <w:t xml:space="preserve">Introduction of </w:t>
-      </w:r>
-      <w:r>
-        <w:rPr>
-          <w:rFonts w:cstheme="majorHAnsi"/>
-        </w:rPr>
-        <w:t>MQTT Protocol</w:t>
+        <w:t>Literature review</w:t>
       </w:r>
       <w:r>
         <w:rPr>
@@ -3161,6 +3464,14 @@
         <w:t>:</w:t>
       </w:r>
       <w:bookmarkEnd w:id="2"/>
+    </w:p>
+    <w:p>
+      <w:pPr>
+        <w:pStyle w:val="Heading3"/>
+      </w:pPr>
+      <w:r>
+        <w:t>1.2.1. MQTT Protocol:</w:t>
+      </w:r>
     </w:p>
     <w:p/>
     <w:p>
@@ -5813,73 +6124,37 @@
     </w:p>
     <w:p>
       <w:pPr>
-        <w:pStyle w:val="Heading2"/>
-      </w:pPr>
-      <w:bookmarkStart w:id="4" w:name="_Toc104236710"/>
-      <w:r>
-        <w:t>1.3</w:t>
+        <w:pStyle w:val="Heading3"/>
+      </w:pPr>
+      <w:bookmarkStart w:id="4" w:name="_Toc108773445"/>
+      <w:r>
+        <w:t>1.</w:t>
+      </w:r>
+      <w:r>
+        <w:t>2</w:t>
       </w:r>
       <w:r>
         <w:t>.</w:t>
       </w:r>
       <w:r>
+        <w:t>2</w:t>
+      </w:r>
+      <w:r>
+        <w:t>.</w:t>
+      </w:r>
+      <w:r>
         <w:t xml:space="preserve"> </w:t>
       </w:r>
       <w:r>
-        <w:rPr>
-          <w:rFonts w:cstheme="majorHAnsi"/>
-        </w:rPr>
-        <w:t xml:space="preserve">Introduction of </w:t>
-      </w:r>
-      <w:r>
-        <w:t>MQTT Broker:</w:t>
+        <w:t xml:space="preserve">Conception of </w:t>
+      </w:r>
+      <w:r>
+        <w:t>MQTT Broker</w:t>
+      </w:r>
+      <w:r>
+        <w:t>:</w:t>
       </w:r>
       <w:bookmarkEnd w:id="4"/>
-    </w:p>
-    <w:p/>
-    <w:p>
-      <w:pPr>
-        <w:rPr>
-          <w:rFonts w:cstheme="majorHAnsi"/>
-        </w:rPr>
-      </w:pPr>
-      <w:r>
-        <w:rPr>
-          <w:rFonts w:cstheme="majorHAnsi"/>
-        </w:rPr>
-        <w:t xml:space="preserve">As mentioned, there are 02 main elements in MQTT Protocol: Client and Broker. </w:t>
-      </w:r>
-      <w:r>
-        <w:rPr>
-          <w:rFonts w:cstheme="majorHAnsi"/>
-        </w:rPr>
-        <w:t>However, as the title, this thesis is focusing on MQTT Broker and Dashboard.</w:t>
-      </w:r>
-    </w:p>
-    <w:p>
-      <w:pPr>
-        <w:pStyle w:val="Heading3"/>
-      </w:pPr>
-      <w:bookmarkStart w:id="5" w:name="_Toc104236711"/>
-      <w:r>
-        <w:t>1.3.1</w:t>
-      </w:r>
-      <w:r>
-        <w:t>.</w:t>
-      </w:r>
-      <w:r>
-        <w:t xml:space="preserve"> </w:t>
-      </w:r>
-      <w:r>
-        <w:t xml:space="preserve">Conception of </w:t>
-      </w:r>
-      <w:r>
-        <w:t>MQTT Broker</w:t>
-      </w:r>
-      <w:r>
-        <w:t>:</w:t>
-      </w:r>
-      <w:bookmarkEnd w:id="5"/>
     </w:p>
     <w:p/>
     <w:p>
@@ -6115,7 +6390,6 @@
         <w:rPr>
           <w:rFonts w:cstheme="majorHAnsi"/>
         </w:rPr>
-        <w:lastRenderedPageBreak/>
         <w:t>S</w:t>
       </w:r>
       <w:r>
@@ -6208,6 +6482,7 @@
         <w:rPr>
           <w:rFonts w:cstheme="majorHAnsi"/>
         </w:rPr>
+        <w:lastRenderedPageBreak/>
         <w:t>Therefore, it is important that your broker is highly scalable, integratable into backend systems, easy to monitor, and (of course) failure-resistant.</w:t>
       </w:r>
       <w:r>
@@ -6233,14 +6508,23 @@
       <w:pPr>
         <w:pStyle w:val="Heading3"/>
       </w:pPr>
-      <w:bookmarkStart w:id="6" w:name="_Toc104236712"/>
-      <w:r>
-        <w:t>1.3.2</w:t>
+      <w:bookmarkStart w:id="5" w:name="_Toc108773446"/>
+      <w:r>
+        <w:t>1.</w:t>
+      </w:r>
+      <w:r>
+        <w:t>2</w:t>
       </w:r>
       <w:r>
         <w:t>.</w:t>
       </w:r>
       <w:r>
+        <w:t>3</w:t>
+      </w:r>
+      <w:r>
+        <w:t>.</w:t>
+      </w:r>
+      <w:r>
         <w:t xml:space="preserve"> </w:t>
       </w:r>
       <w:r>
@@ -6252,7 +6536,7 @@
       <w:r>
         <w:t>:</w:t>
       </w:r>
-      <w:bookmarkEnd w:id="6"/>
+      <w:bookmarkEnd w:id="5"/>
     </w:p>
     <w:p>
       <w:pPr>
@@ -6596,6 +6880,19 @@
       <w:pPr>
         <w:rPr>
           <w:rFonts w:cstheme="majorHAnsi"/>
+        </w:rPr>
+      </w:pPr>
+      <w:r>
+        <w:rPr>
+          <w:rFonts w:cstheme="majorHAnsi"/>
+        </w:rPr>
+        <w:t>Through the aggregate from the website, it shows that developers have developed a lot of MQTT Broker libraries – open sources for developers or enthusiasts can embed into their devices to make a MQTT network, users can even develop the desired features. Besides, there are MQTT Broker softwares – which can be installed on devices to serve as servers for the entire system, or like MQTT Broker Cloud, cloud-based service packages for users to register and run online, almost instantly, with no installation required.</w:t>
+      </w:r>
+    </w:p>
+    <w:p>
+      <w:pPr>
+        <w:rPr>
+          <w:rFonts w:cstheme="majorHAnsi"/>
           <w:highlight w:val="yellow"/>
         </w:rPr>
       </w:pPr>
@@ -6603,7 +6900,13 @@
         <w:rPr>
           <w:rFonts w:cstheme="majorHAnsi"/>
         </w:rPr>
-        <w:t>Through the aggregate from the website, it shows that developers have developed a lot of MQTT Broker libraries – open sources for developers or enthusiasts can embed into their devices to make a MQTT network, users can even develop the desired features. Besides, there are MQTT Broker softwares – which can be installed on devices to serve as servers for the entire system, or like MQTT Broker Cloud, cloud-based service packages for users to register and run online, almost instantly, with no installation required.</w:t>
+        <w:t>Chúng ta có thể phân loại các l</w:t>
+      </w:r>
+      <w:r>
+        <w:rPr>
+          <w:rFonts w:cstheme="majorHAnsi"/>
+        </w:rPr>
+        <w:t xml:space="preserve">oại mô hình MQTT Broker trên </w:t>
       </w:r>
     </w:p>
     <w:p>
@@ -6714,7 +7017,7 @@
       <w:pPr>
         <w:pStyle w:val="Heading1"/>
       </w:pPr>
-      <w:bookmarkStart w:id="7" w:name="_Toc104236713"/>
+      <w:bookmarkStart w:id="6" w:name="_Toc108773447"/>
       <w:r>
         <w:t>2</w:t>
       </w:r>
@@ -6733,47 +7036,53 @@
       <w:r>
         <w:t>:</w:t>
       </w:r>
+      <w:bookmarkEnd w:id="6"/>
+    </w:p>
+    <w:p/>
+    <w:p>
+      <w:pPr>
+        <w:pStyle w:val="Heading2"/>
+      </w:pPr>
+      <w:bookmarkStart w:id="7" w:name="_Toc108773448"/>
+      <w:r>
+        <w:t>2</w:t>
+      </w:r>
+      <w:r>
+        <w:t>.1</w:t>
+      </w:r>
+      <w:r>
+        <w:t>.</w:t>
+      </w:r>
+      <w:r>
+        <w:t xml:space="preserve"> </w:t>
+      </w:r>
+      <w:r>
+        <w:t>The approach of this thesis</w:t>
+      </w:r>
+      <w:r>
+        <w:t>:</w:t>
+      </w:r>
       <w:bookmarkEnd w:id="7"/>
     </w:p>
     <w:p/>
     <w:p>
       <w:pPr>
-        <w:pStyle w:val="Heading2"/>
-      </w:pPr>
-      <w:bookmarkStart w:id="8" w:name="_Toc104236714"/>
-      <w:r>
+        <w:rPr>
+          <w:rFonts w:cstheme="majorHAnsi"/>
+        </w:rPr>
+      </w:pPr>
+      <w:r>
+        <w:rPr>
+          <w:rFonts w:cstheme="majorHAnsi"/>
+        </w:rPr>
+        <w:t xml:space="preserve">Based on the idea of ​​developing such a dashboard, the author will implement an MQTT dashboard with MQTT Broker written in Scala language, a powerful language and supported </w:t>
+      </w:r>
+      <w:r>
+        <w:rPr>
+          <w:rFonts w:cstheme="majorHAnsi"/>
+        </w:rPr>
         <w:lastRenderedPageBreak/>
-        <w:t>2</w:t>
-      </w:r>
-      <w:r>
-        <w:t>.1</w:t>
-      </w:r>
-      <w:r>
-        <w:t>.</w:t>
-      </w:r>
-      <w:r>
-        <w:t xml:space="preserve"> </w:t>
-      </w:r>
-      <w:r>
-        <w:t>The approach of this thesis</w:t>
-      </w:r>
-      <w:r>
-        <w:t>:</w:t>
-      </w:r>
-      <w:bookmarkEnd w:id="8"/>
-    </w:p>
-    <w:p/>
-    <w:p>
-      <w:pPr>
-        <w:rPr>
-          <w:rFonts w:cstheme="majorHAnsi"/>
-        </w:rPr>
-      </w:pPr>
-      <w:r>
-        <w:rPr>
-          <w:rFonts w:cstheme="majorHAnsi"/>
-        </w:rPr>
-        <w:t xml:space="preserve">Based on the idea of ​​developing such a dashboard, the author will implement an MQTT dashboard with MQTT Broker written in Scala language, a powerful language and supported by the AKKA toolkit, with a set of tools powerful processing engine, and very good at </w:t>
+        <w:t xml:space="preserve">by the AKKA toolkit, with a set of tools powerful processing engine, and very good at </w:t>
       </w:r>
       <w:r>
         <w:rPr>
@@ -7019,7 +7328,7 @@
       <w:pPr>
         <w:pStyle w:val="Heading2"/>
       </w:pPr>
-      <w:bookmarkStart w:id="9" w:name="_Toc104236715"/>
+      <w:bookmarkStart w:id="8" w:name="_Toc108773449"/>
       <w:r>
         <w:t>2</w:t>
       </w:r>
@@ -7038,7 +7347,7 @@
       <w:r>
         <w:t>:</w:t>
       </w:r>
-      <w:bookmarkEnd w:id="9"/>
+      <w:bookmarkEnd w:id="8"/>
     </w:p>
     <w:p>
       <w:pPr>
@@ -7483,7 +7792,7 @@
           <w:rFonts w:cstheme="majorHAnsi"/>
         </w:rPr>
       </w:pPr>
-      <w:bookmarkStart w:id="10" w:name="_Toc104236716"/>
+      <w:bookmarkStart w:id="9" w:name="_Toc108773450"/>
       <w:r>
         <w:rPr>
           <w:rFonts w:cstheme="majorHAnsi"/>
@@ -7520,61 +7829,61 @@
         </w:rPr>
         <w:t>:</w:t>
       </w:r>
+      <w:bookmarkEnd w:id="9"/>
+    </w:p>
+    <w:p/>
+    <w:p>
+      <w:r>
+        <w:t>The combo Scala, Akka toolkit and Play Framework will come together to implement the idea</w:t>
+      </w:r>
+      <w:r>
+        <w:t>s</w:t>
+      </w:r>
+      <w:r>
+        <w:t xml:space="preserve"> </w:t>
+      </w:r>
+      <w:r>
+        <w:t>in this project.</w:t>
+      </w:r>
+    </w:p>
+    <w:p>
+      <w:pPr>
+        <w:rPr>
+          <w:rFonts w:cstheme="majorHAnsi"/>
+        </w:rPr>
+      </w:pPr>
+      <w:bookmarkStart w:id="10" w:name="_Toc108773451"/>
+      <w:r>
+        <w:rPr>
+          <w:rStyle w:val="Heading2Char"/>
+        </w:rPr>
+        <w:t>3</w:t>
+      </w:r>
+      <w:r>
+        <w:rPr>
+          <w:rStyle w:val="Heading2Char"/>
+        </w:rPr>
+        <w:t>.1</w:t>
+      </w:r>
+      <w:r>
+        <w:rPr>
+          <w:rStyle w:val="Heading2Char"/>
+        </w:rPr>
+        <w:t>.</w:t>
+      </w:r>
+      <w:r>
+        <w:rPr>
+          <w:rStyle w:val="Heading2Char"/>
+        </w:rPr>
+        <w:t xml:space="preserve"> </w:t>
+      </w:r>
+      <w:r>
+        <w:rPr>
+          <w:rStyle w:val="Heading2Char"/>
+        </w:rPr>
+        <w:t>Introduction of Scala</w:t>
+      </w:r>
       <w:bookmarkEnd w:id="10"/>
-    </w:p>
-    <w:p/>
-    <w:p>
-      <w:r>
-        <w:t>The combo Scala, Akka toolkit and Play Framework will come together to implement the idea</w:t>
-      </w:r>
-      <w:r>
-        <w:t>s</w:t>
-      </w:r>
-      <w:r>
-        <w:t xml:space="preserve"> </w:t>
-      </w:r>
-      <w:r>
-        <w:t>in this project.</w:t>
-      </w:r>
-    </w:p>
-    <w:p>
-      <w:pPr>
-        <w:rPr>
-          <w:rFonts w:cstheme="majorHAnsi"/>
-        </w:rPr>
-      </w:pPr>
-      <w:bookmarkStart w:id="11" w:name="_Toc104236717"/>
-      <w:r>
-        <w:rPr>
-          <w:rStyle w:val="Heading2Char"/>
-        </w:rPr>
-        <w:t>3</w:t>
-      </w:r>
-      <w:r>
-        <w:rPr>
-          <w:rStyle w:val="Heading2Char"/>
-        </w:rPr>
-        <w:t>.1</w:t>
-      </w:r>
-      <w:r>
-        <w:rPr>
-          <w:rStyle w:val="Heading2Char"/>
-        </w:rPr>
-        <w:t>.</w:t>
-      </w:r>
-      <w:r>
-        <w:rPr>
-          <w:rStyle w:val="Heading2Char"/>
-        </w:rPr>
-        <w:t xml:space="preserve"> </w:t>
-      </w:r>
-      <w:r>
-        <w:rPr>
-          <w:rStyle w:val="Heading2Char"/>
-        </w:rPr>
-        <w:t>Introduction of Scala</w:t>
-      </w:r>
-      <w:bookmarkEnd w:id="11"/>
       <w:r>
         <w:rPr>
           <w:rFonts w:cstheme="majorHAnsi"/>
@@ -7724,6 +8033,7 @@
           <w:rFonts w:cstheme="majorHAnsi"/>
         </w:rPr>
       </w:pPr>
+      <w:bookmarkStart w:id="11" w:name="_Toc108773452"/>
       <w:r>
         <w:rPr>
           <w:rStyle w:val="Heading2Char"/>
@@ -7736,6 +8046,7 @@
         </w:rPr>
         <w:t>AKKA:</w:t>
       </w:r>
+      <w:bookmarkEnd w:id="11"/>
       <w:r>
         <w:rPr>
           <w:rFonts w:cstheme="majorHAnsi"/>
@@ -7841,7 +8152,6 @@
           <w:rFonts w:cstheme="majorHAnsi"/>
         </w:rPr>
       </w:pPr>
-      <w:bookmarkStart w:id="12" w:name="_Toc104236718"/>
       <w:r>
         <w:rPr>
           <w:rFonts w:cstheme="majorHAnsi"/>
@@ -7973,6 +8283,7 @@
       <w:pPr>
         <w:pStyle w:val="Heading2"/>
       </w:pPr>
+      <w:bookmarkStart w:id="12" w:name="_Toc108773453"/>
       <w:r>
         <w:t>3</w:t>
       </w:r>
@@ -8190,7 +8501,7 @@
           <w:rFonts w:cstheme="majorHAnsi"/>
         </w:rPr>
       </w:pPr>
-      <w:bookmarkStart w:id="13" w:name="_Toc104236719"/>
+      <w:bookmarkStart w:id="13" w:name="_Toc108773454"/>
       <w:r>
         <w:rPr>
           <w:rFonts w:cstheme="majorHAnsi"/>
@@ -8221,7 +8532,7 @@
       <w:pPr>
         <w:pStyle w:val="Heading2"/>
       </w:pPr>
-      <w:bookmarkStart w:id="14" w:name="_Toc104236720"/>
+      <w:bookmarkStart w:id="14" w:name="_Toc108773455"/>
       <w:r>
         <w:t>4</w:t>
       </w:r>
@@ -8245,23 +8556,33 @@
       </w:r>
       <w:bookmarkEnd w:id="14"/>
     </w:p>
-    <w:p>
-      <w:r>
-        <w:t xml:space="preserve">To implement the MQTT Broker, the most important thing is searching the compatiple methods.  </w:t>
-      </w:r>
-    </w:p>
+    <w:p/>
     <w:p>
       <w:r>
         <w:lastRenderedPageBreak/>
+        <w:t>Based on the decision to use the Scala language and the AKKA framework for product development, the project will delve into the direction of using these tools and developing the corresponding logics for the MQTT Broker program.</w:t>
+      </w:r>
+    </w:p>
+    <w:p>
+      <w:pPr>
+        <w:pStyle w:val="Heading3"/>
+      </w:pPr>
+      <w:bookmarkStart w:id="15" w:name="_Toc108773456"/>
+      <w:r>
         <w:t>4.1.1. AKKA</w:t>
       </w:r>
       <w:r>
-        <w:t xml:space="preserve"> Toolkit Introduction:</w:t>
-      </w:r>
-    </w:p>
-    <w:p>
-      <w:r>
-        <w:t>AKKA is …</w:t>
+        <w:t xml:space="preserve"> Toolkit:</w:t>
+      </w:r>
+      <w:bookmarkEnd w:id="15"/>
+    </w:p>
+    <w:p/>
+    <w:p>
+      <w:r>
+        <w:t>Akka is a toolkit for building highly concurrent, distributed, and resilient message-driven applications for Java and Scala.</w:t>
+      </w:r>
+      <w:r>
+        <w:t xml:space="preserve"> The significant feature of AKKA is Actor Model.</w:t>
       </w:r>
     </w:p>
     <w:p>
@@ -8275,14 +8596,53 @@
       </w:r>
     </w:p>
     <w:p>
+      <w:pPr>
+        <w:pStyle w:val="Heading3"/>
+      </w:pPr>
+      <w:bookmarkStart w:id="16" w:name="_Toc108773457"/>
       <w:r>
         <w:t xml:space="preserve">4.1.2. </w:t>
       </w:r>
       <w:r>
-        <w:t>AKKA Actors: this framework …</w:t>
-      </w:r>
-      <w:r>
-        <w:t>, mô hình Actors – khúc này có thể trích dẫn papers</w:t>
+        <w:t>AKKA Actors:</w:t>
+      </w:r>
+      <w:bookmarkEnd w:id="16"/>
+      <w:r>
+        <w:t xml:space="preserve"> </w:t>
+      </w:r>
+    </w:p>
+    <w:p/>
+    <w:p>
+      <w:r>
+        <w:t xml:space="preserve">The Actor Model consists of a set of actors, which are isolated, concurrent, and solely interacted through a network with a transparent message-passing technique </w:t>
+      </w:r>
+      <w:sdt>
+        <w:sdtPr>
+          <w:id w:val="495770917"/>
+          <w:citation/>
+        </w:sdtPr>
+        <w:sdtContent>
+          <w:r>
+            <w:fldChar w:fldCharType="begin"/>
+          </w:r>
+          <w:r>
+            <w:instrText xml:space="preserve"> CITATION Agh86 \l 1033 </w:instrText>
+          </w:r>
+          <w:r>
+            <w:fldChar w:fldCharType="separate"/>
+          </w:r>
+          <w:r>
+            <w:t>[6]</w:t>
+          </w:r>
+          <w:r>
+            <w:fldChar w:fldCharType="end"/>
+          </w:r>
+        </w:sdtContent>
+      </w:sdt>
+    </w:p>
+    <w:p>
+      <w:r>
+        <w:t>The model was designed to be a general paradigm for concurrent computation in a highly concurrent and parallelizable distributed environment. At a higher level, the model is straightforward and allows for a high degree of parallelism. An Actor is the basic unit of the computation model. An Actor is a type of entity that can communicate with other actors via network messages.</w:t>
       </w:r>
     </w:p>
     <w:p>
@@ -8294,16 +8654,22 @@
       </w:r>
     </w:p>
     <w:p>
+      <w:pPr>
+        <w:pStyle w:val="Heading3"/>
+      </w:pPr>
+      <w:bookmarkStart w:id="17" w:name="_Toc108773458"/>
       <w:r>
         <w:t xml:space="preserve">4.1.3. </w:t>
       </w:r>
       <w:r>
         <w:t>AKKA Stream:</w:t>
       </w:r>
+      <w:bookmarkEnd w:id="17"/>
       <w:r>
         <w:t xml:space="preserve"> </w:t>
       </w:r>
     </w:p>
+    <w:p/>
     <w:p>
       <w:r>
         <w:t>Stream Reactive…</w:t>
@@ -8329,7 +8695,7 @@
       <w:pPr>
         <w:pStyle w:val="Heading2"/>
       </w:pPr>
-      <w:bookmarkStart w:id="15" w:name="_Toc104236721"/>
+      <w:bookmarkStart w:id="18" w:name="_Toc108773459"/>
       <w:r>
         <w:t>4</w:t>
       </w:r>
@@ -8348,20 +8714,38 @@
       <w:r>
         <w:t>:</w:t>
       </w:r>
-      <w:bookmarkEnd w:id="15"/>
-    </w:p>
-    <w:p>
-      <w:r>
-        <w:t xml:space="preserve">Phần trước đã đề cập đến AKKA Toolkit và lý do chọn AKKA để phát triển MQTT Broker cho dự án này. Trong phần này chúng ta sẽ </w:t>
-      </w:r>
-      <w:r>
-        <w:t>làm rõ các ý tưởng để hiện thực chương trình cho MQTT Broker.</w:t>
-      </w:r>
-    </w:p>
-    <w:p>
+      <w:bookmarkEnd w:id="18"/>
+    </w:p>
+    <w:p/>
+    <w:p>
+      <w:pPr>
+        <w:pStyle w:val="Heading3"/>
+        <w:rPr>
+          <w:rFonts w:eastAsiaTheme="minorHAnsi" w:cstheme="minorBidi"/>
+          <w:b w:val="0"/>
+          <w:szCs w:val="22"/>
+          <w:u w:val="none"/>
+        </w:rPr>
+      </w:pPr>
+      <w:bookmarkStart w:id="19" w:name="_Toc108773460"/>
+      <w:r>
+        <w:rPr>
+          <w:rFonts w:eastAsiaTheme="minorHAnsi" w:cstheme="minorBidi"/>
+          <w:b w:val="0"/>
+          <w:szCs w:val="22"/>
+          <w:u w:val="none"/>
+        </w:rPr>
+        <w:t>The previous section discussed AKKA Toolkit and why AKKA was chosen to develop MQTT Broker for this project. In this section, we will clarify the ideas for implementing the MQTT Broker program.</w:t>
+      </w:r>
+    </w:p>
+    <w:p>
+      <w:pPr>
+        <w:pStyle w:val="Heading3"/>
+      </w:pPr>
       <w:r>
         <w:t>4.2.1. Actors Model of Program:</w:t>
       </w:r>
+      <w:bookmarkEnd w:id="19"/>
     </w:p>
     <w:p>
       <w:r>
@@ -8370,7 +8754,65 @@
     </w:p>
     <w:p>
       <w:r>
-        <w:t>The figure above is the project's official model, displaying the functions as well as communication between actors via the actor model - Heirarchy.</w:t>
+        <w:lastRenderedPageBreak/>
+        <w:drawing>
+          <wp:inline distT="0" distB="0" distL="0" distR="0" wp14:anchorId="41645E2D" wp14:editId="56CBC8A3">
+            <wp:extent cx="5731510" cy="3397250"/>
+            <wp:effectExtent l="0" t="0" r="2540" b="0"/>
+            <wp:docPr id="5" name="Picture 5"/>
+            <wp:cNvGraphicFramePr>
+              <a:graphicFrameLocks xmlns:a="http://schemas.openxmlformats.org/drawingml/2006/main" noChangeAspect="1"/>
+            </wp:cNvGraphicFramePr>
+            <a:graphic xmlns:a="http://schemas.openxmlformats.org/drawingml/2006/main">
+              <a:graphicData uri="http://schemas.openxmlformats.org/drawingml/2006/picture">
+                <pic:pic xmlns:pic="http://schemas.openxmlformats.org/drawingml/2006/picture">
+                  <pic:nvPicPr>
+                    <pic:cNvPr id="1" name=""/>
+                    <pic:cNvPicPr/>
+                  </pic:nvPicPr>
+                  <pic:blipFill>
+                    <a:blip r:embed="rId17"/>
+                    <a:stretch>
+                      <a:fillRect/>
+                    </a:stretch>
+                  </pic:blipFill>
+                  <pic:spPr>
+                    <a:xfrm>
+                      <a:off x="0" y="0"/>
+                      <a:ext cx="5731510" cy="3397250"/>
+                    </a:xfrm>
+                    <a:prstGeom prst="rect">
+                      <a:avLst/>
+                    </a:prstGeom>
+                  </pic:spPr>
+                </pic:pic>
+              </a:graphicData>
+            </a:graphic>
+          </wp:inline>
+        </w:drawing>
+      </w:r>
+    </w:p>
+    <w:p>
+      <w:r>
+        <w:t xml:space="preserve">The figure above is the project's official model, displaying the functions as well as communication between actors via the </w:t>
+      </w:r>
+      <w:r>
+        <w:t>A</w:t>
+      </w:r>
+      <w:r>
+        <w:t>ctor model - H</w:t>
+      </w:r>
+      <w:r>
+        <w:t>ie</w:t>
+      </w:r>
+      <w:r>
+        <w:t>ra</w:t>
+      </w:r>
+      <w:r>
+        <w:t>r</w:t>
+      </w:r>
+      <w:r>
+        <w:t>chy.</w:t>
       </w:r>
     </w:p>
     <w:p>
@@ -8378,23 +8820,968 @@
         <w:t>There is a root actor</w:t>
       </w:r>
       <w:r>
-        <w:t xml:space="preserve">, which serves as the root for all actors in the system. Because of the centralized management but independent handling of connections, groups of Actors will be born to handle each connection. Actors will be managed using the Hierachy model, which aids in the accurate management of executions and errors, resulting in high system stability. </w:t>
-      </w:r>
-      <w:r>
-        <w:t>For more detail, the explanation below show</w:t>
-      </w:r>
-    </w:p>
+        <w:t>, which serves as the root for all actors in the system. Because of the centralized management but independent handling of connections, groups of Actors will be born to handle each connection. Actors will be managed using the Hierach</w:t>
+      </w:r>
+      <w:r>
+        <w:t>ical</w:t>
+      </w:r>
+      <w:r>
+        <w:t xml:space="preserve"> model, which aids in the accurate management of executions and errors, resulting in high system stability. </w:t>
+      </w:r>
+      <w:r>
+        <w:t xml:space="preserve">For more detail, the explanation below </w:t>
+      </w:r>
+    </w:p>
+    <w:p>
+      <w:pPr>
+        <w:pStyle w:val="ListParagraph"/>
+        <w:numPr>
+          <w:ilvl w:val="0"/>
+          <w:numId w:val="11"/>
+        </w:numPr>
+      </w:pPr>
+      <w:r>
+        <w:rPr>
+          <w:b/>
+          <w:bCs/>
+        </w:rPr>
+        <w:t>TCPConnection</w:t>
+      </w:r>
+      <w:r>
+        <w:rPr>
+          <w:b/>
+          <w:bCs/>
+        </w:rPr>
+        <w:t>Hand</w:t>
+      </w:r>
+      <w:r>
+        <w:rPr>
+          <w:b/>
+          <w:bCs/>
+        </w:rPr>
+        <w:t>ler</w:t>
+      </w:r>
+      <w:r>
+        <w:t>:</w:t>
+      </w:r>
+      <w:r>
+        <w:t xml:space="preserve"> </w:t>
+      </w:r>
+      <w:r>
+        <w:t xml:space="preserve">It handles all connection requests and communicates with peripheral devices by opening a socket and listening; for each valid connection, it spawns clusters of nodes (or child Actors) that </w:t>
+      </w:r>
+      <w:r>
+        <w:t>c</w:t>
+      </w:r>
+      <w:r>
+        <w:t>onnection.</w:t>
+      </w:r>
+    </w:p>
+    <w:p>
+      <w:pPr>
+        <w:pStyle w:val="ListParagraph"/>
+        <w:numPr>
+          <w:ilvl w:val="0"/>
+          <w:numId w:val="11"/>
+        </w:numPr>
+      </w:pPr>
+      <w:r>
+        <w:rPr>
+          <w:b/>
+          <w:bCs/>
+        </w:rPr>
+        <w:t>PacketTransformer</w:t>
+      </w:r>
+      <w:r>
+        <w:t xml:space="preserve">: </w:t>
+      </w:r>
+      <w:r>
+        <w:t>Every time</w:t>
+      </w:r>
+      <w:r>
+        <w:t xml:space="preserve"> a connection is established, this Actor is </w:t>
+      </w:r>
+      <w:r>
+        <w:t>born</w:t>
+      </w:r>
+      <w:r>
+        <w:t xml:space="preserve"> to be in charge of delivering packets from the connection to other Actors so that they can handle tasks or return ACK packets to peripheral devices. The unique technique here is to use AKKA Stream to transmit data in streams and queues rather than sending messages directly; this allows for more accurate and reliable packet delivery and management.</w:t>
+      </w:r>
+    </w:p>
+    <w:p>
+      <w:pPr>
+        <w:pStyle w:val="ListParagraph"/>
+        <w:numPr>
+          <w:ilvl w:val="0"/>
+          <w:numId w:val="11"/>
+        </w:numPr>
+      </w:pPr>
+      <w:r>
+        <w:rPr>
+          <w:b/>
+          <w:bCs/>
+        </w:rPr>
+        <w:t>MqttConnectionActor</w:t>
+      </w:r>
+      <w:r>
+        <w:t xml:space="preserve">: </w:t>
+      </w:r>
+      <w:r>
+        <w:t>This Actor will be spawned at the same time as the Actor PacketTransformer; it will receive packets from the PacketTransformer and analyze them; if it is a valid Connection Packet, it will request (ask -?) to create an Actor handles this Connection; otherwise, it will forward the packet to Actor SessionHandler for further processing. Cases that are invalid will be rejected.</w:t>
+      </w:r>
+    </w:p>
+    <w:p>
+      <w:pPr>
+        <w:pStyle w:val="ListParagraph"/>
+        <w:numPr>
+          <w:ilvl w:val="0"/>
+          <w:numId w:val="11"/>
+        </w:numPr>
+      </w:pPr>
+      <w:r>
+        <w:rPr>
+          <w:b/>
+          <w:bCs/>
+        </w:rPr>
+        <w:t>SessionManager</w:t>
+      </w:r>
+      <w:r>
+        <w:t xml:space="preserve">: </w:t>
+      </w:r>
+      <w:r>
+        <w:t>The MqttConnectionActor will then check to see if an Actor SessionHandler is already handling this Connection; if not, the SessionManager will create a new Actor SessionHandler to handle this Connection.</w:t>
+      </w:r>
+    </w:p>
+    <w:p>
+      <w:pPr>
+        <w:pStyle w:val="ListParagraph"/>
+        <w:numPr>
+          <w:ilvl w:val="0"/>
+          <w:numId w:val="11"/>
+        </w:numPr>
+      </w:pPr>
+      <w:r>
+        <w:rPr>
+          <w:b/>
+          <w:bCs/>
+        </w:rPr>
+        <w:t>SessionHandler</w:t>
+      </w:r>
+      <w:r>
+        <w:t xml:space="preserve">: </w:t>
+      </w:r>
+      <w:r>
+        <w:t>This Actor is in charge of analyzing and classifying packets sent over the Connection, including checking the Header and Control Flag</w:t>
+      </w:r>
+      <w:r>
+        <w:t>s ,etc.</w:t>
+      </w:r>
+      <w:r>
+        <w:t xml:space="preserve"> After classifying the packet and gathering the required information, </w:t>
+      </w:r>
+      <w:r>
+        <w:t>the</w:t>
+      </w:r>
+      <w:r>
+        <w:t xml:space="preserve"> Actor will send</w:t>
+      </w:r>
+      <w:r>
+        <w:t xml:space="preserve"> (tell </w:t>
+      </w:r>
+      <w:r>
+        <w:lastRenderedPageBreak/>
+        <w:t>- !)</w:t>
+      </w:r>
+      <w:r>
+        <w:t xml:space="preserve"> the data to Actor EventHandler, which will handle the tasks required by each packet.</w:t>
+      </w:r>
+    </w:p>
+    <w:p>
+      <w:pPr>
+        <w:pStyle w:val="ListParagraph"/>
+        <w:numPr>
+          <w:ilvl w:val="0"/>
+          <w:numId w:val="11"/>
+        </w:numPr>
+      </w:pPr>
+      <w:r>
+        <w:rPr>
+          <w:b/>
+          <w:bCs/>
+        </w:rPr>
+        <w:t>EventHandler</w:t>
+      </w:r>
+      <w:r>
+        <w:t>: once the packets have been classified, they will be sent to this Actor who will execute the packet's request and return the result to the SessionHandler.</w:t>
+      </w:r>
+    </w:p>
+    <w:p>
+      <w:r>
+        <w:t>The table below summarizes the model's Actor descriptions as well as their interactions with other Actors.</w:t>
+      </w:r>
+    </w:p>
+    <w:tbl>
+      <w:tblPr>
+        <w:tblStyle w:val="GridTable4"/>
+        <w:tblW w:w="9288" w:type="dxa"/>
+        <w:tblLook w:val="04A0" w:firstRow="1" w:lastRow="0" w:firstColumn="1" w:lastColumn="0" w:noHBand="0" w:noVBand="1"/>
+      </w:tblPr>
+      <w:tblGrid>
+        <w:gridCol w:w="597"/>
+        <w:gridCol w:w="2288"/>
+        <w:gridCol w:w="3805"/>
+        <w:gridCol w:w="2598"/>
+      </w:tblGrid>
+      <w:tr>
+        <w:trPr>
+          <w:cnfStyle w:val="100000000000" w:firstRow="1" w:lastRow="0" w:firstColumn="0" w:lastColumn="0" w:oddVBand="0" w:evenVBand="0" w:oddHBand="0" w:evenHBand="0" w:firstRowFirstColumn="0" w:firstRowLastColumn="0" w:lastRowFirstColumn="0" w:lastRowLastColumn="0"/>
+          <w:trHeight w:val="303"/>
+        </w:trPr>
+        <w:tc>
+          <w:tcPr>
+            <w:cnfStyle w:val="001000000000" w:firstRow="0" w:lastRow="0" w:firstColumn="1" w:lastColumn="0" w:oddVBand="0" w:evenVBand="0" w:oddHBand="0" w:evenHBand="0" w:firstRowFirstColumn="0" w:firstRowLastColumn="0" w:lastRowFirstColumn="0" w:lastRowLastColumn="0"/>
+            <w:tcW w:w="597" w:type="dxa"/>
+            <w:hideMark/>
+          </w:tcPr>
+          <w:p>
+            <w:pPr>
+              <w:jc w:val="center"/>
+              <w:rPr>
+                <w:rFonts w:ascii="Calibri" w:eastAsia="Times New Roman" w:hAnsi="Calibri" w:cs="Calibri"/>
+                <w:noProof w:val="0"/>
+                <w:color w:val="FFFFFF"/>
+                <w:sz w:val="26"/>
+                <w:szCs w:val="26"/>
+              </w:rPr>
+            </w:pPr>
+            <w:r>
+              <w:rPr>
+                <w:rFonts w:ascii="Calibri" w:eastAsia="Times New Roman" w:hAnsi="Calibri" w:cs="Calibri"/>
+                <w:noProof w:val="0"/>
+                <w:color w:val="FFFFFF"/>
+                <w:sz w:val="26"/>
+                <w:szCs w:val="26"/>
+              </w:rPr>
+              <w:t>No.</w:t>
+            </w:r>
+          </w:p>
+        </w:tc>
+        <w:tc>
+          <w:tcPr>
+            <w:tcW w:w="2121" w:type="dxa"/>
+            <w:hideMark/>
+          </w:tcPr>
+          <w:p>
+            <w:pPr>
+              <w:jc w:val="center"/>
+              <w:cnfStyle w:val="100000000000" w:firstRow="1" w:lastRow="0" w:firstColumn="0" w:lastColumn="0" w:oddVBand="0" w:evenVBand="0" w:oddHBand="0" w:evenHBand="0" w:firstRowFirstColumn="0" w:firstRowLastColumn="0" w:lastRowFirstColumn="0" w:lastRowLastColumn="0"/>
+              <w:rPr>
+                <w:rFonts w:ascii="Calibri" w:eastAsia="Times New Roman" w:hAnsi="Calibri" w:cs="Calibri"/>
+                <w:noProof w:val="0"/>
+                <w:color w:val="FFFFFF"/>
+                <w:sz w:val="26"/>
+                <w:szCs w:val="26"/>
+              </w:rPr>
+            </w:pPr>
+            <w:r>
+              <w:rPr>
+                <w:rFonts w:ascii="Calibri" w:eastAsia="Times New Roman" w:hAnsi="Calibri" w:cs="Calibri"/>
+                <w:noProof w:val="0"/>
+                <w:color w:val="FFFFFF"/>
+                <w:sz w:val="26"/>
+                <w:szCs w:val="26"/>
+              </w:rPr>
+              <w:t>Actor</w:t>
+            </w:r>
+          </w:p>
+        </w:tc>
+        <w:tc>
+          <w:tcPr>
+            <w:tcW w:w="3945" w:type="dxa"/>
+            <w:hideMark/>
+          </w:tcPr>
+          <w:p>
+            <w:pPr>
+              <w:jc w:val="center"/>
+              <w:cnfStyle w:val="100000000000" w:firstRow="1" w:lastRow="0" w:firstColumn="0" w:lastColumn="0" w:oddVBand="0" w:evenVBand="0" w:oddHBand="0" w:evenHBand="0" w:firstRowFirstColumn="0" w:firstRowLastColumn="0" w:lastRowFirstColumn="0" w:lastRowLastColumn="0"/>
+              <w:rPr>
+                <w:rFonts w:ascii="Calibri" w:eastAsia="Times New Roman" w:hAnsi="Calibri" w:cs="Calibri"/>
+                <w:noProof w:val="0"/>
+                <w:color w:val="FFFFFF"/>
+                <w:sz w:val="26"/>
+                <w:szCs w:val="26"/>
+              </w:rPr>
+            </w:pPr>
+            <w:r>
+              <w:rPr>
+                <w:rFonts w:ascii="Calibri" w:eastAsia="Times New Roman" w:hAnsi="Calibri" w:cs="Calibri"/>
+                <w:noProof w:val="0"/>
+                <w:color w:val="FFFFFF"/>
+                <w:sz w:val="26"/>
+                <w:szCs w:val="26"/>
+              </w:rPr>
+              <w:t>Description</w:t>
+            </w:r>
+          </w:p>
+        </w:tc>
+        <w:tc>
+          <w:tcPr>
+            <w:tcW w:w="2625" w:type="dxa"/>
+            <w:hideMark/>
+          </w:tcPr>
+          <w:p>
+            <w:pPr>
+              <w:jc w:val="center"/>
+              <w:cnfStyle w:val="100000000000" w:firstRow="1" w:lastRow="0" w:firstColumn="0" w:lastColumn="0" w:oddVBand="0" w:evenVBand="0" w:oddHBand="0" w:evenHBand="0" w:firstRowFirstColumn="0" w:firstRowLastColumn="0" w:lastRowFirstColumn="0" w:lastRowLastColumn="0"/>
+              <w:rPr>
+                <w:rFonts w:ascii="Calibri" w:eastAsia="Times New Roman" w:hAnsi="Calibri" w:cs="Calibri"/>
+                <w:noProof w:val="0"/>
+                <w:color w:val="FFFFFF"/>
+                <w:sz w:val="26"/>
+                <w:szCs w:val="26"/>
+              </w:rPr>
+            </w:pPr>
+            <w:r>
+              <w:rPr>
+                <w:rFonts w:ascii="Calibri" w:eastAsia="Times New Roman" w:hAnsi="Calibri" w:cs="Calibri"/>
+                <w:noProof w:val="0"/>
+                <w:color w:val="FFFFFF"/>
+                <w:sz w:val="26"/>
+                <w:szCs w:val="26"/>
+              </w:rPr>
+              <w:t>Related Actor</w:t>
+            </w:r>
+          </w:p>
+        </w:tc>
+      </w:tr>
+      <w:tr>
+        <w:trPr>
+          <w:cnfStyle w:val="000000100000" w:firstRow="0" w:lastRow="0" w:firstColumn="0" w:lastColumn="0" w:oddVBand="0" w:evenVBand="0" w:oddHBand="1" w:evenHBand="0" w:firstRowFirstColumn="0" w:firstRowLastColumn="0" w:lastRowFirstColumn="0" w:lastRowLastColumn="0"/>
+          <w:trHeight w:val="753"/>
+        </w:trPr>
+        <w:tc>
+          <w:tcPr>
+            <w:cnfStyle w:val="001000000000" w:firstRow="0" w:lastRow="0" w:firstColumn="1" w:lastColumn="0" w:oddVBand="0" w:evenVBand="0" w:oddHBand="0" w:evenHBand="0" w:firstRowFirstColumn="0" w:firstRowLastColumn="0" w:lastRowFirstColumn="0" w:lastRowLastColumn="0"/>
+            <w:tcW w:w="597" w:type="dxa"/>
+            <w:hideMark/>
+          </w:tcPr>
+          <w:p>
+            <w:pPr>
+              <w:jc w:val="center"/>
+              <w:rPr>
+                <w:rFonts w:ascii="Calibri" w:eastAsia="Times New Roman" w:hAnsi="Calibri" w:cs="Calibri"/>
+                <w:noProof w:val="0"/>
+                <w:color w:val="000000"/>
+                <w:sz w:val="22"/>
+              </w:rPr>
+            </w:pPr>
+            <w:r>
+              <w:rPr>
+                <w:rFonts w:ascii="Calibri" w:eastAsia="Times New Roman" w:hAnsi="Calibri" w:cs="Calibri"/>
+                <w:noProof w:val="0"/>
+                <w:color w:val="000000"/>
+                <w:sz w:val="22"/>
+              </w:rPr>
+              <w:t>1</w:t>
+            </w:r>
+          </w:p>
+        </w:tc>
+        <w:tc>
+          <w:tcPr>
+            <w:tcW w:w="2121" w:type="dxa"/>
+            <w:hideMark/>
+          </w:tcPr>
+          <w:p>
+            <w:pPr>
+              <w:jc w:val="center"/>
+              <w:cnfStyle w:val="000000100000" w:firstRow="0" w:lastRow="0" w:firstColumn="0" w:lastColumn="0" w:oddVBand="0" w:evenVBand="0" w:oddHBand="1" w:evenHBand="0" w:firstRowFirstColumn="0" w:firstRowLastColumn="0" w:lastRowFirstColumn="0" w:lastRowLastColumn="0"/>
+              <w:rPr>
+                <w:rFonts w:ascii="Calibri" w:eastAsia="Times New Roman" w:hAnsi="Calibri" w:cs="Calibri"/>
+                <w:noProof w:val="0"/>
+                <w:color w:val="000000"/>
+                <w:sz w:val="22"/>
+              </w:rPr>
+            </w:pPr>
+            <w:r>
+              <w:rPr>
+                <w:rFonts w:ascii="Calibri" w:eastAsia="Times New Roman" w:hAnsi="Calibri" w:cs="Calibri"/>
+                <w:noProof w:val="0"/>
+                <w:color w:val="000000"/>
+                <w:sz w:val="22"/>
+              </w:rPr>
+              <w:t>TCPConnectionHandler</w:t>
+            </w:r>
+          </w:p>
+        </w:tc>
+        <w:tc>
+          <w:tcPr>
+            <w:tcW w:w="3945" w:type="dxa"/>
+            <w:hideMark/>
+          </w:tcPr>
+          <w:p>
+            <w:pPr>
+              <w:jc w:val="center"/>
+              <w:cnfStyle w:val="000000100000" w:firstRow="0" w:lastRow="0" w:firstColumn="0" w:lastColumn="0" w:oddVBand="0" w:evenVBand="0" w:oddHBand="1" w:evenHBand="0" w:firstRowFirstColumn="0" w:firstRowLastColumn="0" w:lastRowFirstColumn="0" w:lastRowLastColumn="0"/>
+              <w:rPr>
+                <w:rFonts w:ascii="Calibri" w:eastAsia="Times New Roman" w:hAnsi="Calibri" w:cs="Calibri"/>
+                <w:noProof w:val="0"/>
+                <w:color w:val="000000"/>
+                <w:sz w:val="22"/>
+              </w:rPr>
+            </w:pPr>
+            <w:r>
+              <w:rPr>
+                <w:rFonts w:ascii="Calibri" w:eastAsia="Times New Roman" w:hAnsi="Calibri" w:cs="Calibri"/>
+                <w:noProof w:val="0"/>
+                <w:color w:val="000000"/>
+                <w:sz w:val="22"/>
+              </w:rPr>
+              <w:t>This actor handles TCP connection</w:t>
+            </w:r>
+          </w:p>
+        </w:tc>
+        <w:tc>
+          <w:tcPr>
+            <w:tcW w:w="2625" w:type="dxa"/>
+            <w:hideMark/>
+          </w:tcPr>
+          <w:p>
+            <w:pPr>
+              <w:cnfStyle w:val="000000100000" w:firstRow="0" w:lastRow="0" w:firstColumn="0" w:lastColumn="0" w:oddVBand="0" w:evenVBand="0" w:oddHBand="1" w:evenHBand="0" w:firstRowFirstColumn="0" w:firstRowLastColumn="0" w:lastRowFirstColumn="0" w:lastRowLastColumn="0"/>
+              <w:rPr>
+                <w:rFonts w:ascii="Calibri" w:eastAsia="Times New Roman" w:hAnsi="Calibri" w:cs="Calibri"/>
+                <w:noProof w:val="0"/>
+                <w:color w:val="000000"/>
+                <w:sz w:val="22"/>
+              </w:rPr>
+            </w:pPr>
+            <w:r>
+              <w:rPr>
+                <w:rFonts w:ascii="Calibri" w:eastAsia="Times New Roman" w:hAnsi="Calibri" w:cs="Calibri"/>
+                <w:noProof w:val="0"/>
+                <w:color w:val="000000"/>
+                <w:sz w:val="22"/>
+              </w:rPr>
+              <w:t>-&gt; SessionManager</w:t>
+            </w:r>
+            <w:r>
+              <w:rPr>
+                <w:rFonts w:ascii="Calibri" w:eastAsia="Times New Roman" w:hAnsi="Calibri" w:cs="Calibri"/>
+                <w:noProof w:val="0"/>
+                <w:color w:val="000000"/>
+                <w:sz w:val="22"/>
+              </w:rPr>
+              <w:br/>
+              <w:t>-&gt; EventHandler</w:t>
+            </w:r>
+            <w:r>
+              <w:rPr>
+                <w:rFonts w:ascii="Calibri" w:eastAsia="Times New Roman" w:hAnsi="Calibri" w:cs="Calibri"/>
+                <w:noProof w:val="0"/>
+                <w:color w:val="000000"/>
+                <w:sz w:val="22"/>
+              </w:rPr>
+              <w:br/>
+              <w:t>-&gt; PacketTranformer</w:t>
+            </w:r>
+          </w:p>
+        </w:tc>
+      </w:tr>
+      <w:tr>
+        <w:trPr>
+          <w:trHeight w:val="502"/>
+        </w:trPr>
+        <w:tc>
+          <w:tcPr>
+            <w:cnfStyle w:val="001000000000" w:firstRow="0" w:lastRow="0" w:firstColumn="1" w:lastColumn="0" w:oddVBand="0" w:evenVBand="0" w:oddHBand="0" w:evenHBand="0" w:firstRowFirstColumn="0" w:firstRowLastColumn="0" w:lastRowFirstColumn="0" w:lastRowLastColumn="0"/>
+            <w:tcW w:w="597" w:type="dxa"/>
+            <w:hideMark/>
+          </w:tcPr>
+          <w:p>
+            <w:pPr>
+              <w:jc w:val="center"/>
+              <w:rPr>
+                <w:rFonts w:ascii="Calibri" w:eastAsia="Times New Roman" w:hAnsi="Calibri" w:cs="Calibri"/>
+                <w:noProof w:val="0"/>
+                <w:color w:val="000000"/>
+                <w:sz w:val="22"/>
+              </w:rPr>
+            </w:pPr>
+            <w:r>
+              <w:rPr>
+                <w:rFonts w:ascii="Calibri" w:eastAsia="Times New Roman" w:hAnsi="Calibri" w:cs="Calibri"/>
+                <w:noProof w:val="0"/>
+                <w:color w:val="000000"/>
+                <w:sz w:val="22"/>
+              </w:rPr>
+              <w:t>2</w:t>
+            </w:r>
+          </w:p>
+        </w:tc>
+        <w:tc>
+          <w:tcPr>
+            <w:tcW w:w="2121" w:type="dxa"/>
+            <w:hideMark/>
+          </w:tcPr>
+          <w:p>
+            <w:pPr>
+              <w:jc w:val="center"/>
+              <w:cnfStyle w:val="000000000000" w:firstRow="0" w:lastRow="0" w:firstColumn="0" w:lastColumn="0" w:oddVBand="0" w:evenVBand="0" w:oddHBand="0" w:evenHBand="0" w:firstRowFirstColumn="0" w:firstRowLastColumn="0" w:lastRowFirstColumn="0" w:lastRowLastColumn="0"/>
+              <w:rPr>
+                <w:rFonts w:ascii="Calibri" w:eastAsia="Times New Roman" w:hAnsi="Calibri" w:cs="Calibri"/>
+                <w:noProof w:val="0"/>
+                <w:color w:val="000000"/>
+                <w:sz w:val="22"/>
+              </w:rPr>
+            </w:pPr>
+            <w:r>
+              <w:rPr>
+                <w:rFonts w:ascii="Calibri" w:eastAsia="Times New Roman" w:hAnsi="Calibri" w:cs="Calibri"/>
+                <w:noProof w:val="0"/>
+                <w:color w:val="000000"/>
+                <w:sz w:val="22"/>
+              </w:rPr>
+              <w:t>PacketTransfomer</w:t>
+            </w:r>
+          </w:p>
+        </w:tc>
+        <w:tc>
+          <w:tcPr>
+            <w:tcW w:w="3945" w:type="dxa"/>
+            <w:hideMark/>
+          </w:tcPr>
+          <w:p>
+            <w:pPr>
+              <w:jc w:val="center"/>
+              <w:cnfStyle w:val="000000000000" w:firstRow="0" w:lastRow="0" w:firstColumn="0" w:lastColumn="0" w:oddVBand="0" w:evenVBand="0" w:oddHBand="0" w:evenHBand="0" w:firstRowFirstColumn="0" w:firstRowLastColumn="0" w:lastRowFirstColumn="0" w:lastRowLastColumn="0"/>
+              <w:rPr>
+                <w:rFonts w:ascii="Calibri" w:eastAsia="Times New Roman" w:hAnsi="Calibri" w:cs="Calibri"/>
+                <w:noProof w:val="0"/>
+                <w:color w:val="000000"/>
+                <w:sz w:val="22"/>
+              </w:rPr>
+            </w:pPr>
+            <w:r>
+              <w:rPr>
+                <w:rFonts w:ascii="Calibri" w:eastAsia="Times New Roman" w:hAnsi="Calibri" w:cs="Calibri"/>
+                <w:noProof w:val="0"/>
+                <w:color w:val="000000"/>
+                <w:sz w:val="22"/>
+              </w:rPr>
+              <w:t>This actor handles packets which are sent via TCP and filter/decode/transfer them between other actors (inbound) or client (outbound)</w:t>
+            </w:r>
+          </w:p>
+        </w:tc>
+        <w:tc>
+          <w:tcPr>
+            <w:tcW w:w="2625" w:type="dxa"/>
+            <w:hideMark/>
+          </w:tcPr>
+          <w:p>
+            <w:pPr>
+              <w:cnfStyle w:val="000000000000" w:firstRow="0" w:lastRow="0" w:firstColumn="0" w:lastColumn="0" w:oddVBand="0" w:evenVBand="0" w:oddHBand="0" w:evenHBand="0" w:firstRowFirstColumn="0" w:firstRowLastColumn="0" w:lastRowFirstColumn="0" w:lastRowLastColumn="0"/>
+              <w:rPr>
+                <w:rFonts w:ascii="Calibri" w:eastAsia="Times New Roman" w:hAnsi="Calibri" w:cs="Calibri"/>
+                <w:noProof w:val="0"/>
+                <w:color w:val="000000"/>
+                <w:sz w:val="22"/>
+              </w:rPr>
+            </w:pPr>
+            <w:r>
+              <w:rPr>
+                <w:rFonts w:ascii="Calibri" w:eastAsia="Times New Roman" w:hAnsi="Calibri" w:cs="Calibri"/>
+                <w:noProof w:val="0"/>
+                <w:color w:val="000000"/>
+                <w:sz w:val="22"/>
+              </w:rPr>
+              <w:t>&lt;- TCPConnectionHandler</w:t>
+            </w:r>
+            <w:r>
+              <w:rPr>
+                <w:rFonts w:ascii="Calibri" w:eastAsia="Times New Roman" w:hAnsi="Calibri" w:cs="Calibri"/>
+                <w:noProof w:val="0"/>
+                <w:color w:val="000000"/>
+                <w:sz w:val="22"/>
+              </w:rPr>
+              <w:br/>
+              <w:t>-&gt; MqttConnectionActor</w:t>
+            </w:r>
+          </w:p>
+        </w:tc>
+      </w:tr>
+      <w:tr>
+        <w:trPr>
+          <w:cnfStyle w:val="000000100000" w:firstRow="0" w:lastRow="0" w:firstColumn="0" w:lastColumn="0" w:oddVBand="0" w:evenVBand="0" w:oddHBand="1" w:evenHBand="0" w:firstRowFirstColumn="0" w:firstRowLastColumn="0" w:lastRowFirstColumn="0" w:lastRowLastColumn="0"/>
+          <w:trHeight w:val="251"/>
+        </w:trPr>
+        <w:tc>
+          <w:tcPr>
+            <w:cnfStyle w:val="001000000000" w:firstRow="0" w:lastRow="0" w:firstColumn="1" w:lastColumn="0" w:oddVBand="0" w:evenVBand="0" w:oddHBand="0" w:evenHBand="0" w:firstRowFirstColumn="0" w:firstRowLastColumn="0" w:lastRowFirstColumn="0" w:lastRowLastColumn="0"/>
+            <w:tcW w:w="597" w:type="dxa"/>
+            <w:hideMark/>
+          </w:tcPr>
+          <w:p>
+            <w:pPr>
+              <w:jc w:val="center"/>
+              <w:rPr>
+                <w:rFonts w:ascii="Calibri" w:eastAsia="Times New Roman" w:hAnsi="Calibri" w:cs="Calibri"/>
+                <w:noProof w:val="0"/>
+                <w:color w:val="000000"/>
+                <w:sz w:val="22"/>
+              </w:rPr>
+            </w:pPr>
+            <w:r>
+              <w:rPr>
+                <w:rFonts w:ascii="Calibri" w:eastAsia="Times New Roman" w:hAnsi="Calibri" w:cs="Calibri"/>
+                <w:noProof w:val="0"/>
+                <w:color w:val="000000"/>
+                <w:sz w:val="22"/>
+              </w:rPr>
+              <w:t>3</w:t>
+            </w:r>
+          </w:p>
+        </w:tc>
+        <w:tc>
+          <w:tcPr>
+            <w:tcW w:w="2121" w:type="dxa"/>
+            <w:hideMark/>
+          </w:tcPr>
+          <w:p>
+            <w:pPr>
+              <w:jc w:val="center"/>
+              <w:cnfStyle w:val="000000100000" w:firstRow="0" w:lastRow="0" w:firstColumn="0" w:lastColumn="0" w:oddVBand="0" w:evenVBand="0" w:oddHBand="1" w:evenHBand="0" w:firstRowFirstColumn="0" w:firstRowLastColumn="0" w:lastRowFirstColumn="0" w:lastRowLastColumn="0"/>
+              <w:rPr>
+                <w:rFonts w:ascii="Calibri" w:eastAsia="Times New Roman" w:hAnsi="Calibri" w:cs="Calibri"/>
+                <w:noProof w:val="0"/>
+                <w:color w:val="000000"/>
+                <w:sz w:val="22"/>
+              </w:rPr>
+            </w:pPr>
+            <w:r>
+              <w:rPr>
+                <w:rFonts w:ascii="Calibri" w:eastAsia="Times New Roman" w:hAnsi="Calibri" w:cs="Calibri"/>
+                <w:noProof w:val="0"/>
+                <w:color w:val="000000"/>
+                <w:sz w:val="22"/>
+              </w:rPr>
+              <w:t>StreamHandler</w:t>
+            </w:r>
+          </w:p>
+        </w:tc>
+        <w:tc>
+          <w:tcPr>
+            <w:tcW w:w="3945" w:type="dxa"/>
+            <w:hideMark/>
+          </w:tcPr>
+          <w:p>
+            <w:pPr>
+              <w:jc w:val="center"/>
+              <w:cnfStyle w:val="000000100000" w:firstRow="0" w:lastRow="0" w:firstColumn="0" w:lastColumn="0" w:oddVBand="0" w:evenVBand="0" w:oddHBand="1" w:evenHBand="0" w:firstRowFirstColumn="0" w:firstRowLastColumn="0" w:lastRowFirstColumn="0" w:lastRowLastColumn="0"/>
+              <w:rPr>
+                <w:rFonts w:ascii="Calibri" w:eastAsia="Times New Roman" w:hAnsi="Calibri" w:cs="Calibri"/>
+                <w:noProof w:val="0"/>
+                <w:color w:val="000000"/>
+                <w:sz w:val="22"/>
+              </w:rPr>
+            </w:pPr>
+            <w:r>
+              <w:rPr>
+                <w:rFonts w:ascii="Calibri" w:eastAsia="Times New Roman" w:hAnsi="Calibri" w:cs="Calibri"/>
+                <w:noProof w:val="0"/>
+                <w:color w:val="000000"/>
+                <w:sz w:val="22"/>
+              </w:rPr>
+              <w:t>Support PacketTransformer to handle the stream</w:t>
+            </w:r>
+          </w:p>
+        </w:tc>
+        <w:tc>
+          <w:tcPr>
+            <w:tcW w:w="2625" w:type="dxa"/>
+            <w:hideMark/>
+          </w:tcPr>
+          <w:p>
+            <w:pPr>
+              <w:cnfStyle w:val="000000100000" w:firstRow="0" w:lastRow="0" w:firstColumn="0" w:lastColumn="0" w:oddVBand="0" w:evenVBand="0" w:oddHBand="1" w:evenHBand="0" w:firstRowFirstColumn="0" w:firstRowLastColumn="0" w:lastRowFirstColumn="0" w:lastRowLastColumn="0"/>
+              <w:rPr>
+                <w:rFonts w:ascii="Calibri" w:eastAsia="Times New Roman" w:hAnsi="Calibri" w:cs="Calibri"/>
+                <w:noProof w:val="0"/>
+                <w:color w:val="000000"/>
+                <w:sz w:val="22"/>
+              </w:rPr>
+            </w:pPr>
+            <w:r>
+              <w:rPr>
+                <w:rFonts w:ascii="Calibri" w:eastAsia="Times New Roman" w:hAnsi="Calibri" w:cs="Calibri"/>
+                <w:noProof w:val="0"/>
+                <w:color w:val="000000"/>
+                <w:sz w:val="22"/>
+              </w:rPr>
+              <w:t>&lt;-</w:t>
+            </w:r>
+            <w:r>
+              <w:rPr>
+                <w:rFonts w:ascii="Calibri" w:eastAsia="Times New Roman" w:hAnsi="Calibri" w:cs="Calibri"/>
+                <w:noProof w:val="0"/>
+                <w:color w:val="000000"/>
+                <w:sz w:val="22"/>
+              </w:rPr>
+              <w:t xml:space="preserve"> </w:t>
+            </w:r>
+            <w:r>
+              <w:rPr>
+                <w:rFonts w:ascii="Calibri" w:eastAsia="Times New Roman" w:hAnsi="Calibri" w:cs="Calibri"/>
+                <w:noProof w:val="0"/>
+                <w:color w:val="000000"/>
+                <w:sz w:val="22"/>
+              </w:rPr>
+              <w:t>PacketTransformer</w:t>
+            </w:r>
+          </w:p>
+        </w:tc>
+      </w:tr>
+      <w:tr>
+        <w:trPr>
+          <w:trHeight w:val="502"/>
+        </w:trPr>
+        <w:tc>
+          <w:tcPr>
+            <w:cnfStyle w:val="001000000000" w:firstRow="0" w:lastRow="0" w:firstColumn="1" w:lastColumn="0" w:oddVBand="0" w:evenVBand="0" w:oddHBand="0" w:evenHBand="0" w:firstRowFirstColumn="0" w:firstRowLastColumn="0" w:lastRowFirstColumn="0" w:lastRowLastColumn="0"/>
+            <w:tcW w:w="597" w:type="dxa"/>
+            <w:hideMark/>
+          </w:tcPr>
+          <w:p>
+            <w:pPr>
+              <w:jc w:val="center"/>
+              <w:rPr>
+                <w:rFonts w:ascii="Calibri" w:eastAsia="Times New Roman" w:hAnsi="Calibri" w:cs="Calibri"/>
+                <w:noProof w:val="0"/>
+                <w:color w:val="000000"/>
+                <w:sz w:val="22"/>
+              </w:rPr>
+            </w:pPr>
+            <w:r>
+              <w:rPr>
+                <w:rFonts w:ascii="Calibri" w:eastAsia="Times New Roman" w:hAnsi="Calibri" w:cs="Calibri"/>
+                <w:noProof w:val="0"/>
+                <w:color w:val="000000"/>
+                <w:sz w:val="22"/>
+              </w:rPr>
+              <w:t>4</w:t>
+            </w:r>
+          </w:p>
+        </w:tc>
+        <w:tc>
+          <w:tcPr>
+            <w:tcW w:w="2121" w:type="dxa"/>
+            <w:hideMark/>
+          </w:tcPr>
+          <w:p>
+            <w:pPr>
+              <w:jc w:val="center"/>
+              <w:cnfStyle w:val="000000000000" w:firstRow="0" w:lastRow="0" w:firstColumn="0" w:lastColumn="0" w:oddVBand="0" w:evenVBand="0" w:oddHBand="0" w:evenHBand="0" w:firstRowFirstColumn="0" w:firstRowLastColumn="0" w:lastRowFirstColumn="0" w:lastRowLastColumn="0"/>
+              <w:rPr>
+                <w:rFonts w:ascii="Calibri" w:eastAsia="Times New Roman" w:hAnsi="Calibri" w:cs="Calibri"/>
+                <w:noProof w:val="0"/>
+                <w:color w:val="000000"/>
+                <w:sz w:val="22"/>
+              </w:rPr>
+            </w:pPr>
+            <w:r>
+              <w:rPr>
+                <w:rFonts w:ascii="Calibri" w:eastAsia="Times New Roman" w:hAnsi="Calibri" w:cs="Calibri"/>
+                <w:noProof w:val="0"/>
+                <w:color w:val="000000"/>
+                <w:sz w:val="22"/>
+              </w:rPr>
+              <w:t>MqttConnectionActor</w:t>
+            </w:r>
+          </w:p>
+        </w:tc>
+        <w:tc>
+          <w:tcPr>
+            <w:tcW w:w="3945" w:type="dxa"/>
+            <w:hideMark/>
+          </w:tcPr>
+          <w:p>
+            <w:pPr>
+              <w:jc w:val="center"/>
+              <w:cnfStyle w:val="000000000000" w:firstRow="0" w:lastRow="0" w:firstColumn="0" w:lastColumn="0" w:oddVBand="0" w:evenVBand="0" w:oddHBand="0" w:evenHBand="0" w:firstRowFirstColumn="0" w:firstRowLastColumn="0" w:lastRowFirstColumn="0" w:lastRowLastColumn="0"/>
+              <w:rPr>
+                <w:rFonts w:ascii="Calibri" w:eastAsia="Times New Roman" w:hAnsi="Calibri" w:cs="Calibri"/>
+                <w:noProof w:val="0"/>
+                <w:color w:val="000000"/>
+                <w:sz w:val="22"/>
+              </w:rPr>
+            </w:pPr>
+            <w:r>
+              <w:rPr>
+                <w:rFonts w:ascii="Calibri" w:eastAsia="Times New Roman" w:hAnsi="Calibri" w:cs="Calibri"/>
+                <w:noProof w:val="0"/>
+                <w:color w:val="000000"/>
+                <w:sz w:val="22"/>
+              </w:rPr>
+              <w:t>This actor handles packets inbound -&gt; Define FSM for 02 states:</w:t>
+            </w:r>
+          </w:p>
+        </w:tc>
+        <w:tc>
+          <w:tcPr>
+            <w:tcW w:w="2625" w:type="dxa"/>
+            <w:hideMark/>
+          </w:tcPr>
+          <w:p>
+            <w:pPr>
+              <w:cnfStyle w:val="000000000000" w:firstRow="0" w:lastRow="0" w:firstColumn="0" w:lastColumn="0" w:oddVBand="0" w:evenVBand="0" w:oddHBand="0" w:evenHBand="0" w:firstRowFirstColumn="0" w:firstRowLastColumn="0" w:lastRowFirstColumn="0" w:lastRowLastColumn="0"/>
+              <w:rPr>
+                <w:rFonts w:ascii="Calibri" w:eastAsia="Times New Roman" w:hAnsi="Calibri" w:cs="Calibri"/>
+                <w:noProof w:val="0"/>
+                <w:color w:val="000000"/>
+                <w:sz w:val="22"/>
+              </w:rPr>
+            </w:pPr>
+            <w:r>
+              <w:rPr>
+                <w:rFonts w:ascii="Calibri" w:eastAsia="Times New Roman" w:hAnsi="Calibri" w:cs="Calibri"/>
+                <w:noProof w:val="0"/>
+                <w:color w:val="000000"/>
+                <w:sz w:val="22"/>
+              </w:rPr>
+              <w:t>&lt;-&gt;PacketTransformer</w:t>
+            </w:r>
+          </w:p>
+        </w:tc>
+      </w:tr>
+      <w:tr>
+        <w:trPr>
+          <w:cnfStyle w:val="000000100000" w:firstRow="0" w:lastRow="0" w:firstColumn="0" w:lastColumn="0" w:oddVBand="0" w:evenVBand="0" w:oddHBand="1" w:evenHBand="0" w:firstRowFirstColumn="0" w:firstRowLastColumn="0" w:lastRowFirstColumn="0" w:lastRowLastColumn="0"/>
+          <w:trHeight w:val="1004"/>
+        </w:trPr>
+        <w:tc>
+          <w:tcPr>
+            <w:cnfStyle w:val="001000000000" w:firstRow="0" w:lastRow="0" w:firstColumn="1" w:lastColumn="0" w:oddVBand="0" w:evenVBand="0" w:oddHBand="0" w:evenHBand="0" w:firstRowFirstColumn="0" w:firstRowLastColumn="0" w:lastRowFirstColumn="0" w:lastRowLastColumn="0"/>
+            <w:tcW w:w="597" w:type="dxa"/>
+            <w:hideMark/>
+          </w:tcPr>
+          <w:p>
+            <w:pPr>
+              <w:jc w:val="center"/>
+              <w:rPr>
+                <w:rFonts w:ascii="Calibri" w:eastAsia="Times New Roman" w:hAnsi="Calibri" w:cs="Calibri"/>
+                <w:noProof w:val="0"/>
+                <w:color w:val="000000"/>
+                <w:sz w:val="22"/>
+              </w:rPr>
+            </w:pPr>
+            <w:r>
+              <w:rPr>
+                <w:rFonts w:ascii="Calibri" w:eastAsia="Times New Roman" w:hAnsi="Calibri" w:cs="Calibri"/>
+                <w:noProof w:val="0"/>
+                <w:color w:val="000000"/>
+                <w:sz w:val="22"/>
+              </w:rPr>
+              <w:t>5</w:t>
+            </w:r>
+          </w:p>
+        </w:tc>
+        <w:tc>
+          <w:tcPr>
+            <w:tcW w:w="2121" w:type="dxa"/>
+            <w:hideMark/>
+          </w:tcPr>
+          <w:p>
+            <w:pPr>
+              <w:jc w:val="center"/>
+              <w:cnfStyle w:val="000000100000" w:firstRow="0" w:lastRow="0" w:firstColumn="0" w:lastColumn="0" w:oddVBand="0" w:evenVBand="0" w:oddHBand="1" w:evenHBand="0" w:firstRowFirstColumn="0" w:firstRowLastColumn="0" w:lastRowFirstColumn="0" w:lastRowLastColumn="0"/>
+              <w:rPr>
+                <w:rFonts w:ascii="Calibri" w:eastAsia="Times New Roman" w:hAnsi="Calibri" w:cs="Calibri"/>
+                <w:noProof w:val="0"/>
+                <w:color w:val="000000"/>
+                <w:sz w:val="22"/>
+              </w:rPr>
+            </w:pPr>
+            <w:r>
+              <w:rPr>
+                <w:rFonts w:ascii="Calibri" w:eastAsia="Times New Roman" w:hAnsi="Calibri" w:cs="Calibri"/>
+                <w:noProof w:val="0"/>
+                <w:color w:val="000000"/>
+                <w:sz w:val="22"/>
+              </w:rPr>
+              <w:t>SessionHandler</w:t>
+            </w:r>
+          </w:p>
+        </w:tc>
+        <w:tc>
+          <w:tcPr>
+            <w:tcW w:w="3945" w:type="dxa"/>
+            <w:hideMark/>
+          </w:tcPr>
+          <w:p>
+            <w:pPr>
+              <w:jc w:val="center"/>
+              <w:cnfStyle w:val="000000100000" w:firstRow="0" w:lastRow="0" w:firstColumn="0" w:lastColumn="0" w:oddVBand="0" w:evenVBand="0" w:oddHBand="1" w:evenHBand="0" w:firstRowFirstColumn="0" w:firstRowLastColumn="0" w:lastRowFirstColumn="0" w:lastRowLastColumn="0"/>
+              <w:rPr>
+                <w:rFonts w:ascii="Calibri" w:eastAsia="Times New Roman" w:hAnsi="Calibri" w:cs="Calibri"/>
+                <w:noProof w:val="0"/>
+                <w:color w:val="000000"/>
+                <w:sz w:val="22"/>
+              </w:rPr>
+            </w:pPr>
+            <w:r>
+              <w:rPr>
+                <w:rFonts w:ascii="Calibri" w:eastAsia="Times New Roman" w:hAnsi="Calibri" w:cs="Calibri"/>
+                <w:noProof w:val="0"/>
+                <w:color w:val="000000"/>
+                <w:sz w:val="22"/>
+              </w:rPr>
+              <w:t>This is handles sessions for each connection -&gt; FSM for 02 states</w:t>
+            </w:r>
+          </w:p>
+        </w:tc>
+        <w:tc>
+          <w:tcPr>
+            <w:tcW w:w="2625" w:type="dxa"/>
+            <w:hideMark/>
+          </w:tcPr>
+          <w:p>
+            <w:pPr>
+              <w:cnfStyle w:val="000000100000" w:firstRow="0" w:lastRow="0" w:firstColumn="0" w:lastColumn="0" w:oddVBand="0" w:evenVBand="0" w:oddHBand="1" w:evenHBand="0" w:firstRowFirstColumn="0" w:firstRowLastColumn="0" w:lastRowFirstColumn="0" w:lastRowLastColumn="0"/>
+              <w:rPr>
+                <w:rFonts w:ascii="Calibri" w:eastAsia="Times New Roman" w:hAnsi="Calibri" w:cs="Calibri"/>
+                <w:noProof w:val="0"/>
+                <w:color w:val="000000"/>
+                <w:sz w:val="22"/>
+              </w:rPr>
+            </w:pPr>
+            <w:r>
+              <w:rPr>
+                <w:rFonts w:ascii="Calibri" w:eastAsia="Times New Roman" w:hAnsi="Calibri" w:cs="Calibri"/>
+                <w:noProof w:val="0"/>
+                <w:color w:val="000000"/>
+                <w:sz w:val="22"/>
+              </w:rPr>
+              <w:t>-&gt; EventHandler</w:t>
+            </w:r>
+            <w:r>
+              <w:rPr>
+                <w:rFonts w:ascii="Calibri" w:eastAsia="Times New Roman" w:hAnsi="Calibri" w:cs="Calibri"/>
+                <w:noProof w:val="0"/>
+                <w:color w:val="000000"/>
+                <w:sz w:val="22"/>
+              </w:rPr>
+              <w:br/>
+              <w:t>&lt;- MqttConnectionActor</w:t>
+            </w:r>
+          </w:p>
+        </w:tc>
+      </w:tr>
+    </w:tbl>
     <w:p/>
     <w:p>
-      <w:r>
-        <w:t>(Giải thích)</w:t>
-      </w:r>
-    </w:p>
-    <w:p>
       <w:pPr>
         <w:pStyle w:val="Heading2"/>
       </w:pPr>
-      <w:bookmarkStart w:id="16" w:name="_Toc104236722"/>
+      <w:bookmarkStart w:id="20" w:name="_Toc108773461"/>
       <w:r>
         <w:t>4</w:t>
       </w:r>
@@ -8408,22 +9795,197 @@
         <w:t xml:space="preserve"> </w:t>
       </w:r>
       <w:r>
-        <w:t>Explanation of Coding</w:t>
+        <w:t>Coding</w:t>
       </w:r>
       <w:r>
         <w:t>:</w:t>
       </w:r>
-      <w:bookmarkEnd w:id="16"/>
+      <w:bookmarkEnd w:id="20"/>
+    </w:p>
+    <w:p/>
+    <w:p>
+      <w:r>
+        <w:t>In the preceding section, we used the Actor Model to model the program for MQTT Broker. Following that, we will apply this model to a specific program.</w:t>
+      </w:r>
+    </w:p>
+    <w:p>
+      <w:r>
+        <w:t>However, quoting and explaining thousands of lines of code is time-consuming and unnecessary. As a result, to ensure the report's conciseness, the author will only point out and analyze relatively complex programming techniques, and describe the program's explanations with a few specific code blocks. explained in the source code comments</w:t>
+      </w:r>
+    </w:p>
+    <w:p>
+      <w:pPr>
+        <w:rPr>
+          <w:i/>
+          <w:iCs/>
+        </w:rPr>
+      </w:pPr>
+      <w:r>
+        <w:rPr>
+          <w:i/>
+          <w:iCs/>
+        </w:rPr>
+        <w:t xml:space="preserve">To view full source code, please access the link </w:t>
+      </w:r>
+      <w:hyperlink r:id="rId18" w:history="1">
+        <w:r>
+          <w:rPr>
+            <w:rStyle w:val="Hyperlink"/>
+            <w:i/>
+            <w:iCs/>
+          </w:rPr>
+          <w:t>github</w:t>
+        </w:r>
+      </w:hyperlink>
+      <w:sdt>
+        <w:sdtPr>
+          <w:rPr>
+            <w:i/>
+            <w:iCs/>
+          </w:rPr>
+          <w:id w:val="-1041904358"/>
+          <w:citation/>
+        </w:sdtPr>
+        <w:sdtContent>
+          <w:r>
+            <w:rPr>
+              <w:i/>
+              <w:iCs/>
+            </w:rPr>
+            <w:fldChar w:fldCharType="begin"/>
+          </w:r>
+          <w:r>
+            <w:rPr>
+              <w:i/>
+              <w:iCs/>
+            </w:rPr>
+            <w:instrText xml:space="preserve">CITATION Tan22 \l 1033 </w:instrText>
+          </w:r>
+          <w:r>
+            <w:rPr>
+              <w:i/>
+              <w:iCs/>
+            </w:rPr>
+            <w:fldChar w:fldCharType="separate"/>
+          </w:r>
+          <w:r>
+            <w:rPr>
+              <w:i/>
+              <w:iCs/>
+            </w:rPr>
+            <w:t xml:space="preserve"> </w:t>
+          </w:r>
+          <w:r>
+            <w:t>[7]</w:t>
+          </w:r>
+          <w:r>
+            <w:rPr>
+              <w:i/>
+              <w:iCs/>
+            </w:rPr>
+            <w:fldChar w:fldCharType="end"/>
+          </w:r>
+        </w:sdtContent>
+      </w:sdt>
+      <w:r>
+        <w:rPr>
+          <w:i/>
+          <w:iCs/>
+        </w:rPr>
+        <w:t>.</w:t>
+      </w:r>
+    </w:p>
+    <w:p>
+      <w:pPr>
+        <w:pStyle w:val="Heading3"/>
+      </w:pPr>
+      <w:r>
+        <w:t>4.3.1. Finite State Machine (FMS):</w:t>
+      </w:r>
+    </w:p>
+    <w:p/>
+    <w:p>
+      <w:r>
+        <w:t>FMS is the programming method used throughout (Finite State Machine). This is a tried-and-true method with high reliability.</w:t>
+      </w:r>
+    </w:p>
+    <w:p>
+      <w:r>
+        <w:t>A FSM can be described as a set of relations of the form:</w:t>
+      </w:r>
+    </w:p>
+    <w:p>
+      <w:pPr>
+        <w:pStyle w:val="Quote"/>
+      </w:pPr>
+      <w:r>
+        <w:t xml:space="preserve">State(S) </w:t>
+      </w:r>
+      <w:r>
+        <w:rPr>
+          <w:rFonts w:cstheme="majorHAnsi"/>
+        </w:rPr>
+        <w:t xml:space="preserve">× </w:t>
+      </w:r>
+      <w:r>
+        <w:t>Event(E)</w:t>
+      </w:r>
+      <w:r>
+        <w:t xml:space="preserve"> </w:t>
+      </w:r>
+      <w:r>
+        <w:rPr>
+          <w:rFonts w:cstheme="majorHAnsi"/>
+        </w:rPr>
+        <w:t>→</w:t>
+      </w:r>
+      <w:r>
+        <w:t xml:space="preserve">  Actions (A), State(S’)</w:t>
+      </w:r>
+    </w:p>
+    <w:p>
+      <w:pPr>
+        <w:rPr>
+          <w:rFonts w:cstheme="majorHAnsi"/>
+        </w:rPr>
+      </w:pPr>
+      <w:r>
+        <w:rPr>
+          <w:rFonts w:cstheme="majorHAnsi"/>
+        </w:rPr>
+        <w:t>These relations are interpreted as meaning:</w:t>
+      </w:r>
+    </w:p>
+    <w:p>
+      <w:pPr>
+        <w:pStyle w:val="Quote"/>
+        <w:jc w:val="left"/>
+      </w:pPr>
+      <w:r>
+        <w:t>If we are in state S and the event E occurs, we should perform the actions A and make a transition to the state S’.</w:t>
+      </w:r>
+    </w:p>
+    <w:p>
+      <w:r>
+        <w:lastRenderedPageBreak/>
+        <w:t xml:space="preserve">Thanks to AKKA Toolkit, </w:t>
+      </w:r>
+      <w:r>
+        <w:t>implemeting FSM is more concise and reliable.</w:t>
+      </w:r>
+      <w:r>
+        <w:t xml:space="preserve"> </w:t>
+      </w:r>
     </w:p>
     <w:p>
       <w:pPr>
         <w:pStyle w:val="Heading2"/>
       </w:pPr>
-      <w:bookmarkStart w:id="17" w:name="_Toc104236723"/>
+      <w:bookmarkStart w:id="21" w:name="_Toc108773462"/>
       <w:r>
         <w:t>4.4. Testing and Result:</w:t>
       </w:r>
-      <w:bookmarkEnd w:id="17"/>
+      <w:bookmarkEnd w:id="21"/>
     </w:p>
     <w:p>
       <w:pPr>
@@ -8482,12 +10044,11 @@
           <w:rFonts w:cstheme="majorHAnsi"/>
         </w:rPr>
       </w:pPr>
-      <w:bookmarkStart w:id="18" w:name="_Toc104236724"/>
-      <w:r>
-        <w:rPr>
-          <w:rFonts w:cstheme="majorHAnsi"/>
-        </w:rPr>
-        <w:lastRenderedPageBreak/>
+      <w:bookmarkStart w:id="22" w:name="_Toc108773463"/>
+      <w:r>
+        <w:rPr>
+          <w:rFonts w:cstheme="majorHAnsi"/>
+        </w:rPr>
         <w:t xml:space="preserve">5. Developing of </w:t>
       </w:r>
       <w:r>
@@ -8520,59 +10081,59 @@
         </w:rPr>
         <w:t>:</w:t>
       </w:r>
-      <w:bookmarkEnd w:id="18"/>
+      <w:bookmarkEnd w:id="22"/>
     </w:p>
     <w:p>
       <w:pPr>
         <w:pStyle w:val="Heading2"/>
       </w:pPr>
-      <w:bookmarkStart w:id="19" w:name="_Toc104236725"/>
+      <w:bookmarkStart w:id="23" w:name="_Toc108773464"/>
       <w:r>
         <w:t>5</w:t>
       </w:r>
       <w:r>
         <w:t>.1. Block diagram:</w:t>
       </w:r>
-      <w:bookmarkEnd w:id="19"/>
+      <w:bookmarkEnd w:id="23"/>
     </w:p>
     <w:p>
       <w:pPr>
         <w:pStyle w:val="Heading2"/>
       </w:pPr>
-      <w:bookmarkStart w:id="20" w:name="_Toc104236726"/>
+      <w:bookmarkStart w:id="24" w:name="_Toc108773465"/>
       <w:r>
         <w:t>5</w:t>
       </w:r>
       <w:r>
         <w:t>.2. Software design of programs:</w:t>
       </w:r>
-      <w:bookmarkEnd w:id="20"/>
+      <w:bookmarkEnd w:id="24"/>
     </w:p>
     <w:p>
       <w:pPr>
         <w:pStyle w:val="Heading2"/>
       </w:pPr>
-      <w:bookmarkStart w:id="21" w:name="_Toc104236727"/>
+      <w:bookmarkStart w:id="25" w:name="_Toc108773466"/>
       <w:r>
         <w:t>5</w:t>
       </w:r>
       <w:r>
         <w:t>.3. Explanation of Coding:</w:t>
       </w:r>
-      <w:bookmarkEnd w:id="21"/>
+      <w:bookmarkEnd w:id="25"/>
     </w:p>
     <w:p>
       <w:pPr>
         <w:pStyle w:val="Heading2"/>
       </w:pPr>
-      <w:bookmarkStart w:id="22" w:name="_Toc104236728"/>
+      <w:bookmarkStart w:id="26" w:name="_Toc108773467"/>
       <w:r>
         <w:t>5</w:t>
       </w:r>
       <w:r>
         <w:t>.4. Testing and Result:</w:t>
       </w:r>
-      <w:bookmarkEnd w:id="22"/>
+      <w:bookmarkEnd w:id="26"/>
     </w:p>
     <w:p>
       <w:pPr>
@@ -8588,7 +10149,7 @@
           <w:rFonts w:cstheme="majorHAnsi"/>
         </w:rPr>
       </w:pPr>
-      <w:bookmarkStart w:id="23" w:name="_Toc104236729"/>
+      <w:bookmarkStart w:id="27" w:name="_Toc108773468"/>
       <w:r>
         <w:rPr>
           <w:rFonts w:cstheme="majorHAnsi"/>
@@ -8613,76 +10174,76 @@
         </w:rPr>
         <w:t>:</w:t>
       </w:r>
-      <w:bookmarkEnd w:id="23"/>
+      <w:bookmarkEnd w:id="27"/>
     </w:p>
     <w:p>
       <w:pPr>
         <w:pStyle w:val="Heading2"/>
       </w:pPr>
-      <w:bookmarkStart w:id="24" w:name="_Toc104236730"/>
+      <w:bookmarkStart w:id="28" w:name="_Toc108773469"/>
       <w:r>
         <w:t>6</w:t>
       </w:r>
       <w:r>
         <w:t>.1. Block diagram:</w:t>
       </w:r>
-      <w:bookmarkEnd w:id="24"/>
+      <w:bookmarkEnd w:id="28"/>
     </w:p>
     <w:p>
       <w:pPr>
         <w:pStyle w:val="Heading2"/>
       </w:pPr>
-      <w:bookmarkStart w:id="25" w:name="_Toc104236731"/>
+      <w:bookmarkStart w:id="29" w:name="_Toc108773470"/>
       <w:r>
         <w:t>6</w:t>
       </w:r>
       <w:r>
         <w:t>.2. Software design of programs:</w:t>
       </w:r>
-      <w:bookmarkEnd w:id="25"/>
+      <w:bookmarkEnd w:id="29"/>
     </w:p>
     <w:p>
       <w:pPr>
         <w:pStyle w:val="Heading2"/>
       </w:pPr>
-      <w:bookmarkStart w:id="26" w:name="_Toc104236732"/>
+      <w:bookmarkStart w:id="30" w:name="_Toc108773471"/>
       <w:r>
         <w:t>6</w:t>
       </w:r>
       <w:r>
         <w:t>.3. Explanation of Coding:</w:t>
       </w:r>
-      <w:bookmarkEnd w:id="26"/>
+      <w:bookmarkEnd w:id="30"/>
     </w:p>
     <w:p>
       <w:pPr>
         <w:pStyle w:val="Heading2"/>
       </w:pPr>
-      <w:bookmarkStart w:id="27" w:name="_Toc104236733"/>
+      <w:bookmarkStart w:id="31" w:name="_Toc108773472"/>
       <w:r>
         <w:t>6</w:t>
       </w:r>
       <w:r>
         <w:t>.4. Testing and Result:</w:t>
       </w:r>
-      <w:bookmarkEnd w:id="27"/>
+      <w:bookmarkEnd w:id="31"/>
     </w:p>
     <w:p/>
     <w:p>
       <w:pPr>
         <w:pStyle w:val="Heading1"/>
       </w:pPr>
-      <w:bookmarkStart w:id="28" w:name="_Toc104236734"/>
+      <w:bookmarkStart w:id="32" w:name="_Toc108773473"/>
       <w:r>
         <w:t>7. Intergration of MQTT Dashboard:</w:t>
       </w:r>
-      <w:bookmarkEnd w:id="28"/>
+      <w:bookmarkEnd w:id="32"/>
     </w:p>
     <w:p>
       <w:pPr>
         <w:pStyle w:val="Heading2"/>
       </w:pPr>
-      <w:bookmarkStart w:id="29" w:name="_Toc104236735"/>
+      <w:bookmarkStart w:id="33" w:name="_Toc108773474"/>
       <w:r>
         <w:t>7</w:t>
       </w:r>
@@ -8695,19 +10256,19 @@
       <w:r>
         <w:t>. Testing and Result:</w:t>
       </w:r>
-      <w:bookmarkEnd w:id="29"/>
+      <w:bookmarkEnd w:id="33"/>
     </w:p>
     <w:p>
       <w:pPr>
         <w:pStyle w:val="Heading2"/>
       </w:pPr>
-      <w:bookmarkStart w:id="30" w:name="_Toc104236736"/>
+      <w:bookmarkStart w:id="34" w:name="_Toc108773475"/>
       <w:r>
         <w:t>7.2. Conclusion:</w:t>
       </w:r>
-      <w:bookmarkEnd w:id="30"/>
-    </w:p>
-    <w:bookmarkStart w:id="31" w:name="_Toc104236737" w:displacedByCustomXml="next"/>
+      <w:bookmarkEnd w:id="34"/>
+    </w:p>
+    <w:bookmarkStart w:id="35" w:name="_Toc108773476" w:displacedByCustomXml="next"/>
     <w:sdt>
       <w:sdtPr>
         <w:rPr>
@@ -8743,7 +10304,7 @@
             </w:rPr>
             <w:t>References</w:t>
           </w:r>
-          <w:bookmarkEnd w:id="31"/>
+          <w:bookmarkEnd w:id="35"/>
         </w:p>
         <w:sdt>
           <w:sdtPr>
@@ -8805,7 +10366,7 @@
               </w:tblGrid>
               <w:tr>
                 <w:trPr>
-                  <w:divId w:val="635259675"/>
+                  <w:divId w:val="1345281968"/>
                   <w:tblCellSpacing w:w="15" w:type="dxa"/>
                 </w:trPr>
                 <w:tc>
@@ -8851,7 +10412,7 @@
               </w:tr>
               <w:tr>
                 <w:trPr>
-                  <w:divId w:val="635259675"/>
+                  <w:divId w:val="1345281968"/>
                   <w:tblCellSpacing w:w="15" w:type="dxa"/>
                 </w:trPr>
                 <w:tc>
@@ -8885,7 +10446,7 @@
               </w:tr>
               <w:tr>
                 <w:trPr>
-                  <w:divId w:val="635259675"/>
+                  <w:divId w:val="1345281968"/>
                   <w:tblCellSpacing w:w="15" w:type="dxa"/>
                 </w:trPr>
                 <w:tc>
@@ -8928,7 +10489,7 @@
               </w:tr>
               <w:tr>
                 <w:trPr>
-                  <w:divId w:val="635259675"/>
+                  <w:divId w:val="1345281968"/>
                   <w:tblCellSpacing w:w="15" w:type="dxa"/>
                 </w:trPr>
                 <w:tc>
@@ -8971,7 +10532,7 @@
               </w:tr>
               <w:tr>
                 <w:trPr>
-                  <w:divId w:val="635259675"/>
+                  <w:divId w:val="1345281968"/>
                   <w:tblCellSpacing w:w="15" w:type="dxa"/>
                 </w:trPr>
                 <w:tc>
@@ -8998,14 +10559,18 @@
                       <w:pStyle w:val="Bibliography"/>
                     </w:pPr>
                     <w:r>
-                      <w:t>Butaji, "JetMQ," 28 November 2015. [Online]. Available: http://jetmq.net/. [Accessed 15 May 2022].</w:t>
+                      <w:t xml:space="preserve">Butaji, "JetMQ," 28 November 2015. [Online]. Available: http://jetmq.net/. [Accessed 15 </w:t>
+                    </w:r>
+                    <w:r>
+                      <w:lastRenderedPageBreak/>
+                      <w:t>May 2022].</w:t>
                     </w:r>
                   </w:p>
                 </w:tc>
               </w:tr>
               <w:tr>
                 <w:trPr>
-                  <w:divId w:val="635259675"/>
+                  <w:divId w:val="1345281968"/>
                   <w:tblCellSpacing w:w="15" w:type="dxa"/>
                 </w:trPr>
                 <w:tc>
@@ -9018,7 +10583,88 @@
                       <w:pStyle w:val="Bibliography"/>
                     </w:pPr>
                     <w:r>
+                      <w:lastRenderedPageBreak/>
                       <w:t xml:space="preserve">[6] </w:t>
+                    </w:r>
+                  </w:p>
+                </w:tc>
+                <w:tc>
+                  <w:tcPr>
+                    <w:tcW w:w="0" w:type="auto"/>
+                    <w:hideMark/>
+                  </w:tcPr>
+                  <w:p>
+                    <w:pPr>
+                      <w:pStyle w:val="Bibliography"/>
+                    </w:pPr>
+                    <w:r>
+                      <w:t xml:space="preserve">A. G, Actors: a model of concurrent computation in distributed systems, The MIT Press Classic, 1986. </w:t>
+                    </w:r>
+                  </w:p>
+                </w:tc>
+              </w:tr>
+              <w:tr>
+                <w:trPr>
+                  <w:divId w:val="1345281968"/>
+                  <w:tblCellSpacing w:w="15" w:type="dxa"/>
+                </w:trPr>
+                <w:tc>
+                  <w:tcPr>
+                    <w:tcW w:w="50" w:type="pct"/>
+                    <w:hideMark/>
+                  </w:tcPr>
+                  <w:p>
+                    <w:pPr>
+                      <w:pStyle w:val="Bibliography"/>
+                    </w:pPr>
+                    <w:r>
+                      <w:t xml:space="preserve">[7] </w:t>
+                    </w:r>
+                  </w:p>
+                </w:tc>
+                <w:tc>
+                  <w:tcPr>
+                    <w:tcW w:w="0" w:type="auto"/>
+                    <w:hideMark/>
+                  </w:tcPr>
+                  <w:p>
+                    <w:pPr>
+                      <w:pStyle w:val="Bibliography"/>
+                    </w:pPr>
+                    <w:r>
+                      <w:rPr>
+                        <w:lang w:val="de-DE"/>
+                      </w:rPr>
+                      <w:t xml:space="preserve">T. Tan Dung, "MQTT_Broker_AkkaModel," 30 June 2022. </w:t>
+                    </w:r>
+                    <w:r>
+                      <w:rPr>
+                        <w:lang w:val="fr-FR"/>
+                      </w:rPr>
+                      <w:t xml:space="preserve">[Online]. Available: https://github.com/nicolas-le-petit/MQTT_Broker_AkkaModel/tree/Developing. </w:t>
+                    </w:r>
+                    <w:r>
+                      <w:t>[Accessed 30 June 2022].</w:t>
+                    </w:r>
+                  </w:p>
+                </w:tc>
+              </w:tr>
+              <w:tr>
+                <w:trPr>
+                  <w:divId w:val="1345281968"/>
+                  <w:tblCellSpacing w:w="15" w:type="dxa"/>
+                </w:trPr>
+                <w:tc>
+                  <w:tcPr>
+                    <w:tcW w:w="50" w:type="pct"/>
+                    <w:hideMark/>
+                  </w:tcPr>
+                  <w:p>
+                    <w:pPr>
+                      <w:pStyle w:val="Bibliography"/>
+                    </w:pPr>
+                    <w:r>
+                      <w:t xml:space="preserve">[8] </w:t>
                     </w:r>
                   </w:p>
                 </w:tc>
@@ -9039,7 +10685,7 @@
               </w:tr>
               <w:tr>
                 <w:trPr>
-                  <w:divId w:val="635259675"/>
+                  <w:divId w:val="1345281968"/>
                   <w:tblCellSpacing w:w="15" w:type="dxa"/>
                 </w:trPr>
                 <w:tc>
@@ -9052,7 +10698,7 @@
                       <w:pStyle w:val="Bibliography"/>
                     </w:pPr>
                     <w:r>
-                      <w:t xml:space="preserve">[7] </w:t>
+                      <w:t xml:space="preserve">[9] </w:t>
                     </w:r>
                   </w:p>
                 </w:tc>
@@ -9083,7 +10729,7 @@
             </w:tbl>
             <w:p>
               <w:pPr>
-                <w:divId w:val="635259675"/>
+                <w:divId w:val="1345281968"/>
                 <w:rPr>
                   <w:rFonts w:eastAsia="Times New Roman"/>
                 </w:rPr>
@@ -9216,8 +10862,8 @@
       </w:pPr>
     </w:p>
     <w:sectPr>
-      <w:headerReference w:type="default" r:id="rId17"/>
-      <w:footerReference w:type="default" r:id="rId18"/>
+      <w:headerReference w:type="default" r:id="rId19"/>
+      <w:footerReference w:type="default" r:id="rId20"/>
       <w:pgSz w:w="11906" w:h="16838"/>
       <w:pgMar w:top="1440" w:right="1440" w:bottom="1440" w:left="1440" w:header="708" w:footer="708" w:gutter="0"/>
       <w:cols w:space="708"/>
@@ -9500,13 +11146,13 @@
     </w:lvl>
   </w:abstractNum>
   <w:abstractNum w:abstractNumId="1" w15:restartNumberingAfterBreak="0">
-    <w:nsid w:val="1D6F64AD"/>
+    <w:nsid w:val="16404372"/>
     <w:multiLevelType w:val="hybridMultilevel"/>
-    <w:tmpl w:val="1B9C880C"/>
-    <w:lvl w:ilvl="0" w:tplc="042A000D">
+    <w:tmpl w:val="68A03126"/>
+    <w:lvl w:ilvl="0" w:tplc="042A000B">
       <w:start w:val="1"/>
       <w:numFmt w:val="bullet"/>
-      <w:lvlText w:val=""/>
+      <w:lvlText w:val=""/>
       <w:lvlJc w:val="left"/>
       <w:pPr>
         <w:ind w:left="720" w:hanging="360"/>
@@ -9613,9 +11259,9 @@
     </w:lvl>
   </w:abstractNum>
   <w:abstractNum w:abstractNumId="2" w15:restartNumberingAfterBreak="0">
-    <w:nsid w:val="2F8D6CBA"/>
+    <w:nsid w:val="1D6F64AD"/>
     <w:multiLevelType w:val="hybridMultilevel"/>
-    <w:tmpl w:val="C61E0B3E"/>
+    <w:tmpl w:val="1B9C880C"/>
     <w:lvl w:ilvl="0" w:tplc="042A000D">
       <w:start w:val="1"/>
       <w:numFmt w:val="bullet"/>
@@ -9726,6 +11372,119 @@
     </w:lvl>
   </w:abstractNum>
   <w:abstractNum w:abstractNumId="3" w15:restartNumberingAfterBreak="0">
+    <w:nsid w:val="2F8D6CBA"/>
+    <w:multiLevelType w:val="hybridMultilevel"/>
+    <w:tmpl w:val="C61E0B3E"/>
+    <w:lvl w:ilvl="0" w:tplc="042A000D">
+      <w:start w:val="1"/>
+      <w:numFmt w:val="bullet"/>
+      <w:lvlText w:val=""/>
+      <w:lvlJc w:val="left"/>
+      <w:pPr>
+        <w:ind w:left="720" w:hanging="360"/>
+      </w:pPr>
+      <w:rPr>
+        <w:rFonts w:ascii="Wingdings" w:hAnsi="Wingdings" w:hint="default"/>
+      </w:rPr>
+    </w:lvl>
+    <w:lvl w:ilvl="1" w:tplc="04090003" w:tentative="1">
+      <w:start w:val="1"/>
+      <w:numFmt w:val="bullet"/>
+      <w:lvlText w:val="o"/>
+      <w:lvlJc w:val="left"/>
+      <w:pPr>
+        <w:ind w:left="1440" w:hanging="360"/>
+      </w:pPr>
+      <w:rPr>
+        <w:rFonts w:ascii="Courier New" w:hAnsi="Courier New" w:cs="Courier New" w:hint="default"/>
+      </w:rPr>
+    </w:lvl>
+    <w:lvl w:ilvl="2" w:tplc="04090005" w:tentative="1">
+      <w:start w:val="1"/>
+      <w:numFmt w:val="bullet"/>
+      <w:lvlText w:val=""/>
+      <w:lvlJc w:val="left"/>
+      <w:pPr>
+        <w:ind w:left="2160" w:hanging="360"/>
+      </w:pPr>
+      <w:rPr>
+        <w:rFonts w:ascii="Wingdings" w:hAnsi="Wingdings" w:hint="default"/>
+      </w:rPr>
+    </w:lvl>
+    <w:lvl w:ilvl="3" w:tplc="04090001" w:tentative="1">
+      <w:start w:val="1"/>
+      <w:numFmt w:val="bullet"/>
+      <w:lvlText w:val=""/>
+      <w:lvlJc w:val="left"/>
+      <w:pPr>
+        <w:ind w:left="2880" w:hanging="360"/>
+      </w:pPr>
+      <w:rPr>
+        <w:rFonts w:ascii="Symbol" w:hAnsi="Symbol" w:hint="default"/>
+      </w:rPr>
+    </w:lvl>
+    <w:lvl w:ilvl="4" w:tplc="04090003" w:tentative="1">
+      <w:start w:val="1"/>
+      <w:numFmt w:val="bullet"/>
+      <w:lvlText w:val="o"/>
+      <w:lvlJc w:val="left"/>
+      <w:pPr>
+        <w:ind w:left="3600" w:hanging="360"/>
+      </w:pPr>
+      <w:rPr>
+        <w:rFonts w:ascii="Courier New" w:hAnsi="Courier New" w:cs="Courier New" w:hint="default"/>
+      </w:rPr>
+    </w:lvl>
+    <w:lvl w:ilvl="5" w:tplc="04090005" w:tentative="1">
+      <w:start w:val="1"/>
+      <w:numFmt w:val="bullet"/>
+      <w:lvlText w:val=""/>
+      <w:lvlJc w:val="left"/>
+      <w:pPr>
+        <w:ind w:left="4320" w:hanging="360"/>
+      </w:pPr>
+      <w:rPr>
+        <w:rFonts w:ascii="Wingdings" w:hAnsi="Wingdings" w:hint="default"/>
+      </w:rPr>
+    </w:lvl>
+    <w:lvl w:ilvl="6" w:tplc="04090001" w:tentative="1">
+      <w:start w:val="1"/>
+      <w:numFmt w:val="bullet"/>
+      <w:lvlText w:val=""/>
+      <w:lvlJc w:val="left"/>
+      <w:pPr>
+        <w:ind w:left="5040" w:hanging="360"/>
+      </w:pPr>
+      <w:rPr>
+        <w:rFonts w:ascii="Symbol" w:hAnsi="Symbol" w:hint="default"/>
+      </w:rPr>
+    </w:lvl>
+    <w:lvl w:ilvl="7" w:tplc="04090003" w:tentative="1">
+      <w:start w:val="1"/>
+      <w:numFmt w:val="bullet"/>
+      <w:lvlText w:val="o"/>
+      <w:lvlJc w:val="left"/>
+      <w:pPr>
+        <w:ind w:left="5760" w:hanging="360"/>
+      </w:pPr>
+      <w:rPr>
+        <w:rFonts w:ascii="Courier New" w:hAnsi="Courier New" w:cs="Courier New" w:hint="default"/>
+      </w:rPr>
+    </w:lvl>
+    <w:lvl w:ilvl="8" w:tplc="04090005" w:tentative="1">
+      <w:start w:val="1"/>
+      <w:numFmt w:val="bullet"/>
+      <w:lvlText w:val=""/>
+      <w:lvlJc w:val="left"/>
+      <w:pPr>
+        <w:ind w:left="6480" w:hanging="360"/>
+      </w:pPr>
+      <w:rPr>
+        <w:rFonts w:ascii="Wingdings" w:hAnsi="Wingdings" w:hint="default"/>
+      </w:rPr>
+    </w:lvl>
+  </w:abstractNum>
+  <w:abstractNum w:abstractNumId="4" w15:restartNumberingAfterBreak="0">
     <w:nsid w:val="4C2A3D8F"/>
     <w:multiLevelType w:val="hybridMultilevel"/>
     <w:tmpl w:val="CC5A10EC"/>
@@ -9837,7 +11596,7 @@
       </w:rPr>
     </w:lvl>
   </w:abstractNum>
-  <w:abstractNum w:abstractNumId="4" w15:restartNumberingAfterBreak="0">
+  <w:abstractNum w:abstractNumId="5" w15:restartNumberingAfterBreak="0">
     <w:nsid w:val="5A937CBC"/>
     <w:multiLevelType w:val="hybridMultilevel"/>
     <w:tmpl w:val="321A6CE8"/>
@@ -9950,7 +11709,7 @@
       </w:rPr>
     </w:lvl>
   </w:abstractNum>
-  <w:abstractNum w:abstractNumId="5" w15:restartNumberingAfterBreak="0">
+  <w:abstractNum w:abstractNumId="6" w15:restartNumberingAfterBreak="0">
     <w:nsid w:val="666E6904"/>
     <w:multiLevelType w:val="hybridMultilevel"/>
     <w:tmpl w:val="154E9E62"/>
@@ -10063,7 +11822,7 @@
       </w:rPr>
     </w:lvl>
   </w:abstractNum>
-  <w:abstractNum w:abstractNumId="6" w15:restartNumberingAfterBreak="0">
+  <w:abstractNum w:abstractNumId="7" w15:restartNumberingAfterBreak="0">
     <w:nsid w:val="6C9F689A"/>
     <w:multiLevelType w:val="hybridMultilevel"/>
     <w:tmpl w:val="6AA60304"/>
@@ -10176,7 +11935,7 @@
       </w:rPr>
     </w:lvl>
   </w:abstractNum>
-  <w:abstractNum w:abstractNumId="7" w15:restartNumberingAfterBreak="0">
+  <w:abstractNum w:abstractNumId="8" w15:restartNumberingAfterBreak="0">
     <w:nsid w:val="72BE3061"/>
     <w:multiLevelType w:val="hybridMultilevel"/>
     <w:tmpl w:val="6166E99C"/>
@@ -10289,7 +12048,7 @@
       </w:rPr>
     </w:lvl>
   </w:abstractNum>
-  <w:abstractNum w:abstractNumId="8" w15:restartNumberingAfterBreak="0">
+  <w:abstractNum w:abstractNumId="9" w15:restartNumberingAfterBreak="0">
     <w:nsid w:val="79003F28"/>
     <w:multiLevelType w:val="hybridMultilevel"/>
     <w:tmpl w:val="1FB8430C"/>
@@ -10402,7 +12161,7 @@
       </w:rPr>
     </w:lvl>
   </w:abstractNum>
-  <w:abstractNum w:abstractNumId="9" w15:restartNumberingAfterBreak="0">
+  <w:abstractNum w:abstractNumId="10" w15:restartNumberingAfterBreak="0">
     <w:nsid w:val="79702029"/>
     <w:multiLevelType w:val="hybridMultilevel"/>
     <w:tmpl w:val="BDAC20CC"/>
@@ -10516,33 +12275,36 @@
     </w:lvl>
   </w:abstractNum>
   <w:num w:numId="1" w16cid:durableId="827403572">
+    <w:abstractNumId w:val="4"/>
+  </w:num>
+  <w:num w:numId="2" w16cid:durableId="1303123553">
     <w:abstractNumId w:val="3"/>
   </w:num>
-  <w:num w:numId="2" w16cid:durableId="1303123553">
-    <w:abstractNumId w:val="2"/>
-  </w:num>
   <w:num w:numId="3" w16cid:durableId="800533552">
-    <w:abstractNumId w:val="4"/>
+    <w:abstractNumId w:val="5"/>
   </w:num>
   <w:num w:numId="4" w16cid:durableId="979967880">
+    <w:abstractNumId w:val="7"/>
+  </w:num>
+  <w:num w:numId="5" w16cid:durableId="904684016">
+    <w:abstractNumId w:val="9"/>
+  </w:num>
+  <w:num w:numId="6" w16cid:durableId="1478766430">
     <w:abstractNumId w:val="6"/>
   </w:num>
-  <w:num w:numId="5" w16cid:durableId="904684016">
-    <w:abstractNumId w:val="8"/>
-  </w:num>
-  <w:num w:numId="6" w16cid:durableId="1478766430">
-    <w:abstractNumId w:val="5"/>
-  </w:num>
   <w:num w:numId="7" w16cid:durableId="121120532">
-    <w:abstractNumId w:val="9"/>
+    <w:abstractNumId w:val="10"/>
   </w:num>
   <w:num w:numId="8" w16cid:durableId="1365981214">
     <w:abstractNumId w:val="0"/>
   </w:num>
   <w:num w:numId="9" w16cid:durableId="1472214709">
-    <w:abstractNumId w:val="7"/>
+    <w:abstractNumId w:val="8"/>
   </w:num>
   <w:num w:numId="10" w16cid:durableId="625428038">
+    <w:abstractNumId w:val="2"/>
+  </w:num>
+  <w:num w:numId="11" w16cid:durableId="228421586">
     <w:abstractNumId w:val="1"/>
   </w:num>
 </w:numbering>
@@ -11468,6 +13230,432 @@
       </w:tblCellMar>
     </w:tblPr>
   </w:style>
+  <w:style w:type="character" w:styleId="PlaceholderText">
+    <w:name w:val="Placeholder Text"/>
+    <w:basedOn w:val="DefaultParagraphFont"/>
+    <w:uiPriority w:val="99"/>
+    <w:semiHidden/>
+    <w:rsid w:val="00A5798B"/>
+    <w:rPr>
+      <w:color w:val="808080"/>
+    </w:rPr>
+  </w:style>
+  <w:style w:type="table" w:styleId="PlainTable3">
+    <w:name w:val="Plain Table 3"/>
+    <w:basedOn w:val="TableNormal"/>
+    <w:uiPriority w:val="43"/>
+    <w:rsid w:val="00D96947"/>
+    <w:pPr>
+      <w:spacing w:after="0" w:line="240" w:lineRule="auto"/>
+    </w:pPr>
+    <w:tblPr>
+      <w:tblStyleRowBandSize w:val="1"/>
+      <w:tblStyleColBandSize w:val="1"/>
+    </w:tblPr>
+    <w:tblStylePr w:type="firstRow">
+      <w:rPr>
+        <w:b/>
+        <w:bCs/>
+        <w:caps/>
+      </w:rPr>
+      <w:tblPr/>
+      <w:tcPr>
+        <w:tcBorders>
+          <w:bottom w:val="single" w:sz="4" w:space="0" w:color="7F7F7F" w:themeColor="text1" w:themeTint="80"/>
+        </w:tcBorders>
+      </w:tcPr>
+    </w:tblStylePr>
+    <w:tblStylePr w:type="lastRow">
+      <w:rPr>
+        <w:b/>
+        <w:bCs/>
+        <w:caps/>
+      </w:rPr>
+      <w:tblPr/>
+      <w:tcPr>
+        <w:tcBorders>
+          <w:top w:val="nil"/>
+        </w:tcBorders>
+      </w:tcPr>
+    </w:tblStylePr>
+    <w:tblStylePr w:type="firstCol">
+      <w:rPr>
+        <w:b/>
+        <w:bCs/>
+        <w:caps/>
+      </w:rPr>
+      <w:tblPr/>
+      <w:tcPr>
+        <w:tcBorders>
+          <w:right w:val="single" w:sz="4" w:space="0" w:color="7F7F7F" w:themeColor="text1" w:themeTint="80"/>
+        </w:tcBorders>
+      </w:tcPr>
+    </w:tblStylePr>
+    <w:tblStylePr w:type="lastCol">
+      <w:rPr>
+        <w:b/>
+        <w:bCs/>
+        <w:caps/>
+      </w:rPr>
+      <w:tblPr/>
+      <w:tcPr>
+        <w:tcBorders>
+          <w:left w:val="nil"/>
+        </w:tcBorders>
+      </w:tcPr>
+    </w:tblStylePr>
+    <w:tblStylePr w:type="band1Vert">
+      <w:tblPr/>
+      <w:tcPr>
+        <w:shd w:val="clear" w:color="auto" w:fill="F2F2F2" w:themeFill="background1" w:themeFillShade="F2"/>
+      </w:tcPr>
+    </w:tblStylePr>
+    <w:tblStylePr w:type="band1Horz">
+      <w:tblPr/>
+      <w:tcPr>
+        <w:shd w:val="clear" w:color="auto" w:fill="F2F2F2" w:themeFill="background1" w:themeFillShade="F2"/>
+      </w:tcPr>
+    </w:tblStylePr>
+    <w:tblStylePr w:type="neCell">
+      <w:tblPr/>
+      <w:tcPr>
+        <w:tcBorders>
+          <w:left w:val="nil"/>
+        </w:tcBorders>
+      </w:tcPr>
+    </w:tblStylePr>
+    <w:tblStylePr w:type="nwCell">
+      <w:tblPr/>
+      <w:tcPr>
+        <w:tcBorders>
+          <w:right w:val="nil"/>
+        </w:tcBorders>
+      </w:tcPr>
+    </w:tblStylePr>
+  </w:style>
+  <w:style w:type="table" w:styleId="GridTable1Light-Accent3">
+    <w:name w:val="Grid Table 1 Light Accent 3"/>
+    <w:basedOn w:val="TableNormal"/>
+    <w:uiPriority w:val="46"/>
+    <w:rsid w:val="00D96947"/>
+    <w:pPr>
+      <w:spacing w:after="0" w:line="240" w:lineRule="auto"/>
+    </w:pPr>
+    <w:tblPr>
+      <w:tblStyleRowBandSize w:val="1"/>
+      <w:tblStyleColBandSize w:val="1"/>
+      <w:tblBorders>
+        <w:top w:val="single" w:sz="4" w:space="0" w:color="D6E3BC" w:themeColor="accent3" w:themeTint="66"/>
+        <w:left w:val="single" w:sz="4" w:space="0" w:color="D6E3BC" w:themeColor="accent3" w:themeTint="66"/>
+        <w:bottom w:val="single" w:sz="4" w:space="0" w:color="D6E3BC" w:themeColor="accent3" w:themeTint="66"/>
+        <w:right w:val="single" w:sz="4" w:space="0" w:color="D6E3BC" w:themeColor="accent3" w:themeTint="66"/>
+        <w:insideH w:val="single" w:sz="4" w:space="0" w:color="D6E3BC" w:themeColor="accent3" w:themeTint="66"/>
+        <w:insideV w:val="single" w:sz="4" w:space="0" w:color="D6E3BC" w:themeColor="accent3" w:themeTint="66"/>
+      </w:tblBorders>
+    </w:tblPr>
+    <w:tblStylePr w:type="firstRow">
+      <w:rPr>
+        <w:b/>
+        <w:bCs/>
+      </w:rPr>
+      <w:tblPr/>
+      <w:tcPr>
+        <w:tcBorders>
+          <w:bottom w:val="single" w:sz="12" w:space="0" w:color="C2D69B" w:themeColor="accent3" w:themeTint="99"/>
+        </w:tcBorders>
+      </w:tcPr>
+    </w:tblStylePr>
+    <w:tblStylePr w:type="lastRow">
+      <w:rPr>
+        <w:b/>
+        <w:bCs/>
+      </w:rPr>
+      <w:tblPr/>
+      <w:tcPr>
+        <w:tcBorders>
+          <w:top w:val="double" w:sz="2" w:space="0" w:color="C2D69B" w:themeColor="accent3" w:themeTint="99"/>
+        </w:tcBorders>
+      </w:tcPr>
+    </w:tblStylePr>
+    <w:tblStylePr w:type="firstCol">
+      <w:rPr>
+        <w:b/>
+        <w:bCs/>
+      </w:rPr>
+    </w:tblStylePr>
+    <w:tblStylePr w:type="lastCol">
+      <w:rPr>
+        <w:b/>
+        <w:bCs/>
+      </w:rPr>
+    </w:tblStylePr>
+  </w:style>
+  <w:style w:type="table" w:styleId="GridTable5Dark-Accent3">
+    <w:name w:val="Grid Table 5 Dark Accent 3"/>
+    <w:basedOn w:val="TableNormal"/>
+    <w:uiPriority w:val="50"/>
+    <w:rsid w:val="00D96947"/>
+    <w:pPr>
+      <w:spacing w:after="0" w:line="240" w:lineRule="auto"/>
+    </w:pPr>
+    <w:tblPr>
+      <w:tblStyleRowBandSize w:val="1"/>
+      <w:tblStyleColBandSize w:val="1"/>
+      <w:tblBorders>
+        <w:top w:val="single" w:sz="4" w:space="0" w:color="FFFFFF" w:themeColor="background1"/>
+        <w:left w:val="single" w:sz="4" w:space="0" w:color="FFFFFF" w:themeColor="background1"/>
+        <w:bottom w:val="single" w:sz="4" w:space="0" w:color="FFFFFF" w:themeColor="background1"/>
+        <w:right w:val="single" w:sz="4" w:space="0" w:color="FFFFFF" w:themeColor="background1"/>
+        <w:insideH w:val="single" w:sz="4" w:space="0" w:color="FFFFFF" w:themeColor="background1"/>
+        <w:insideV w:val="single" w:sz="4" w:space="0" w:color="FFFFFF" w:themeColor="background1"/>
+      </w:tblBorders>
+    </w:tblPr>
+    <w:tcPr>
+      <w:shd w:val="clear" w:color="auto" w:fill="EAF1DD" w:themeFill="accent3" w:themeFillTint="33"/>
+    </w:tcPr>
+    <w:tblStylePr w:type="firstRow">
+      <w:rPr>
+        <w:b/>
+        <w:bCs/>
+        <w:color w:val="FFFFFF" w:themeColor="background1"/>
+      </w:rPr>
+      <w:tblPr/>
+      <w:tcPr>
+        <w:tcBorders>
+          <w:top w:val="single" w:sz="4" w:space="0" w:color="FFFFFF" w:themeColor="background1"/>
+          <w:left w:val="single" w:sz="4" w:space="0" w:color="FFFFFF" w:themeColor="background1"/>
+          <w:right w:val="single" w:sz="4" w:space="0" w:color="FFFFFF" w:themeColor="background1"/>
+          <w:insideH w:val="nil"/>
+          <w:insideV w:val="nil"/>
+        </w:tcBorders>
+        <w:shd w:val="clear" w:color="auto" w:fill="9BBB59" w:themeFill="accent3"/>
+      </w:tcPr>
+    </w:tblStylePr>
+    <w:tblStylePr w:type="lastRow">
+      <w:rPr>
+        <w:b/>
+        <w:bCs/>
+        <w:color w:val="FFFFFF" w:themeColor="background1"/>
+      </w:rPr>
+      <w:tblPr/>
+      <w:tcPr>
+        <w:tcBorders>
+          <w:left w:val="single" w:sz="4" w:space="0" w:color="FFFFFF" w:themeColor="background1"/>
+          <w:bottom w:val="single" w:sz="4" w:space="0" w:color="FFFFFF" w:themeColor="background1"/>
+          <w:right w:val="single" w:sz="4" w:space="0" w:color="FFFFFF" w:themeColor="background1"/>
+          <w:insideH w:val="nil"/>
+          <w:insideV w:val="nil"/>
+        </w:tcBorders>
+        <w:shd w:val="clear" w:color="auto" w:fill="9BBB59" w:themeFill="accent3"/>
+      </w:tcPr>
+    </w:tblStylePr>
+    <w:tblStylePr w:type="firstCol">
+      <w:rPr>
+        <w:b/>
+        <w:bCs/>
+        <w:color w:val="FFFFFF" w:themeColor="background1"/>
+      </w:rPr>
+      <w:tblPr/>
+      <w:tcPr>
+        <w:tcBorders>
+          <w:top w:val="single" w:sz="4" w:space="0" w:color="FFFFFF" w:themeColor="background1"/>
+          <w:left w:val="single" w:sz="4" w:space="0" w:color="FFFFFF" w:themeColor="background1"/>
+          <w:bottom w:val="single" w:sz="4" w:space="0" w:color="FFFFFF" w:themeColor="background1"/>
+          <w:insideV w:val="nil"/>
+        </w:tcBorders>
+        <w:shd w:val="clear" w:color="auto" w:fill="9BBB59" w:themeFill="accent3"/>
+      </w:tcPr>
+    </w:tblStylePr>
+    <w:tblStylePr w:type="lastCol">
+      <w:rPr>
+        <w:b/>
+        <w:bCs/>
+        <w:color w:val="FFFFFF" w:themeColor="background1"/>
+      </w:rPr>
+      <w:tblPr/>
+      <w:tcPr>
+        <w:tcBorders>
+          <w:top w:val="single" w:sz="4" w:space="0" w:color="FFFFFF" w:themeColor="background1"/>
+          <w:bottom w:val="single" w:sz="4" w:space="0" w:color="FFFFFF" w:themeColor="background1"/>
+          <w:right w:val="single" w:sz="4" w:space="0" w:color="FFFFFF" w:themeColor="background1"/>
+          <w:insideV w:val="nil"/>
+        </w:tcBorders>
+        <w:shd w:val="clear" w:color="auto" w:fill="9BBB59" w:themeFill="accent3"/>
+      </w:tcPr>
+    </w:tblStylePr>
+    <w:tblStylePr w:type="band1Vert">
+      <w:tblPr/>
+      <w:tcPr>
+        <w:shd w:val="clear" w:color="auto" w:fill="D6E3BC" w:themeFill="accent3" w:themeFillTint="66"/>
+      </w:tcPr>
+    </w:tblStylePr>
+    <w:tblStylePr w:type="band1Horz">
+      <w:tblPr/>
+      <w:tcPr>
+        <w:shd w:val="clear" w:color="auto" w:fill="D6E3BC" w:themeFill="accent3" w:themeFillTint="66"/>
+      </w:tcPr>
+    </w:tblStylePr>
+  </w:style>
+  <w:style w:type="table" w:styleId="GridTable4-Accent3">
+    <w:name w:val="Grid Table 4 Accent 3"/>
+    <w:basedOn w:val="TableNormal"/>
+    <w:uiPriority w:val="49"/>
+    <w:rsid w:val="00D96947"/>
+    <w:pPr>
+      <w:spacing w:after="0" w:line="240" w:lineRule="auto"/>
+    </w:pPr>
+    <w:tblPr>
+      <w:tblStyleRowBandSize w:val="1"/>
+      <w:tblStyleColBandSize w:val="1"/>
+      <w:tblBorders>
+        <w:top w:val="single" w:sz="4" w:space="0" w:color="C2D69B" w:themeColor="accent3" w:themeTint="99"/>
+        <w:left w:val="single" w:sz="4" w:space="0" w:color="C2D69B" w:themeColor="accent3" w:themeTint="99"/>
+        <w:bottom w:val="single" w:sz="4" w:space="0" w:color="C2D69B" w:themeColor="accent3" w:themeTint="99"/>
+        <w:right w:val="single" w:sz="4" w:space="0" w:color="C2D69B" w:themeColor="accent3" w:themeTint="99"/>
+        <w:insideH w:val="single" w:sz="4" w:space="0" w:color="C2D69B" w:themeColor="accent3" w:themeTint="99"/>
+        <w:insideV w:val="single" w:sz="4" w:space="0" w:color="C2D69B" w:themeColor="accent3" w:themeTint="99"/>
+      </w:tblBorders>
+    </w:tblPr>
+    <w:tblStylePr w:type="firstRow">
+      <w:rPr>
+        <w:b/>
+        <w:bCs/>
+        <w:color w:val="FFFFFF" w:themeColor="background1"/>
+      </w:rPr>
+      <w:tblPr/>
+      <w:tcPr>
+        <w:tcBorders>
+          <w:top w:val="single" w:sz="4" w:space="0" w:color="9BBB59" w:themeColor="accent3"/>
+          <w:left w:val="single" w:sz="4" w:space="0" w:color="9BBB59" w:themeColor="accent3"/>
+          <w:bottom w:val="single" w:sz="4" w:space="0" w:color="9BBB59" w:themeColor="accent3"/>
+          <w:right w:val="single" w:sz="4" w:space="0" w:color="9BBB59" w:themeColor="accent3"/>
+          <w:insideH w:val="nil"/>
+          <w:insideV w:val="nil"/>
+        </w:tcBorders>
+        <w:shd w:val="clear" w:color="auto" w:fill="9BBB59" w:themeFill="accent3"/>
+      </w:tcPr>
+    </w:tblStylePr>
+    <w:tblStylePr w:type="lastRow">
+      <w:rPr>
+        <w:b/>
+        <w:bCs/>
+      </w:rPr>
+      <w:tblPr/>
+      <w:tcPr>
+        <w:tcBorders>
+          <w:top w:val="double" w:sz="4" w:space="0" w:color="9BBB59" w:themeColor="accent3"/>
+        </w:tcBorders>
+      </w:tcPr>
+    </w:tblStylePr>
+    <w:tblStylePr w:type="firstCol">
+      <w:rPr>
+        <w:b/>
+        <w:bCs/>
+      </w:rPr>
+    </w:tblStylePr>
+    <w:tblStylePr w:type="lastCol">
+      <w:rPr>
+        <w:b/>
+        <w:bCs/>
+      </w:rPr>
+    </w:tblStylePr>
+    <w:tblStylePr w:type="band1Vert">
+      <w:tblPr/>
+      <w:tcPr>
+        <w:shd w:val="clear" w:color="auto" w:fill="EAF1DD" w:themeFill="accent3" w:themeFillTint="33"/>
+      </w:tcPr>
+    </w:tblStylePr>
+    <w:tblStylePr w:type="band1Horz">
+      <w:tblPr/>
+      <w:tcPr>
+        <w:shd w:val="clear" w:color="auto" w:fill="EAF1DD" w:themeFill="accent3" w:themeFillTint="33"/>
+      </w:tcPr>
+    </w:tblStylePr>
+  </w:style>
+  <w:style w:type="paragraph" w:styleId="IntenseQuote">
+    <w:name w:val="Intense Quote"/>
+    <w:basedOn w:val="Normal"/>
+    <w:next w:val="Normal"/>
+    <w:link w:val="IntenseQuoteChar"/>
+    <w:uiPriority w:val="30"/>
+    <w:qFormat/>
+    <w:rsid w:val="00341278"/>
+    <w:pPr>
+      <w:pBdr>
+        <w:top w:val="single" w:sz="4" w:space="10" w:color="4F81BD" w:themeColor="accent1"/>
+        <w:bottom w:val="single" w:sz="4" w:space="10" w:color="4F81BD" w:themeColor="accent1"/>
+      </w:pBdr>
+      <w:spacing w:before="360" w:after="360"/>
+      <w:ind w:left="864" w:right="864"/>
+      <w:jc w:val="center"/>
+    </w:pPr>
+    <w:rPr>
+      <w:i/>
+      <w:iCs/>
+      <w:color w:val="4F81BD" w:themeColor="accent1"/>
+    </w:rPr>
+  </w:style>
+  <w:style w:type="character" w:customStyle="1" w:styleId="IntenseQuoteChar">
+    <w:name w:val="Intense Quote Char"/>
+    <w:basedOn w:val="DefaultParagraphFont"/>
+    <w:link w:val="IntenseQuote"/>
+    <w:uiPriority w:val="30"/>
+    <w:rsid w:val="00341278"/>
+    <w:rPr>
+      <w:rFonts w:asciiTheme="majorHAnsi" w:hAnsiTheme="majorHAnsi"/>
+      <w:i/>
+      <w:iCs/>
+      <w:noProof/>
+      <w:color w:val="4F81BD" w:themeColor="accent1"/>
+      <w:sz w:val="24"/>
+    </w:rPr>
+  </w:style>
+  <w:style w:type="character" w:styleId="IntenseEmphasis">
+    <w:name w:val="Intense Emphasis"/>
+    <w:basedOn w:val="DefaultParagraphFont"/>
+    <w:uiPriority w:val="21"/>
+    <w:qFormat/>
+    <w:rsid w:val="00341278"/>
+    <w:rPr>
+      <w:i/>
+      <w:iCs/>
+      <w:color w:val="4F81BD" w:themeColor="accent1"/>
+    </w:rPr>
+  </w:style>
+  <w:style w:type="character" w:styleId="Emphasis">
+    <w:name w:val="Emphasis"/>
+    <w:basedOn w:val="DefaultParagraphFont"/>
+    <w:uiPriority w:val="20"/>
+    <w:qFormat/>
+    <w:rsid w:val="00341278"/>
+    <w:rPr>
+      <w:i/>
+      <w:iCs/>
+    </w:rPr>
+  </w:style>
+  <w:style w:type="character" w:styleId="SubtleEmphasis">
+    <w:name w:val="Subtle Emphasis"/>
+    <w:basedOn w:val="DefaultParagraphFont"/>
+    <w:uiPriority w:val="19"/>
+    <w:qFormat/>
+    <w:rsid w:val="00341278"/>
+    <w:rPr>
+      <w:i/>
+      <w:iCs/>
+      <w:color w:val="404040" w:themeColor="text1" w:themeTint="BF"/>
+    </w:rPr>
+  </w:style>
+  <w:style w:type="character" w:styleId="Strong">
+    <w:name w:val="Strong"/>
+    <w:basedOn w:val="DefaultParagraphFont"/>
+    <w:uiPriority w:val="22"/>
+    <w:qFormat/>
+    <w:rsid w:val="00341278"/>
+    <w:rPr>
+      <w:b/>
+      <w:bCs/>
+    </w:rPr>
+  </w:style>
 </w:styles>
 </file>
 
@@ -11758,7 +13946,7 @@
 
 <file path=word/webextensions/taskpanes.xml><?xml version="1.0" encoding="utf-8"?>
 <wetp:taskpanes xmlns:wetp="http://schemas.microsoft.com/office/webextensions/taskpanes/2010/11">
-  <wetp:taskpane dockstate="right" visibility="0" width="350" row="1">
+  <wetp:taskpane dockstate="right" visibility="0" width="350" row="0">
     <wetp:webextensionref xmlns:r="http://schemas.openxmlformats.org/officeDocument/2006/relationships" r:id="rId1"/>
   </wetp:taskpane>
 </wetp:taskpanes>
@@ -11771,7 +13959,7 @@
     <we:reference id="wa104382081" version="1.46.0.0" store="" storeType="OMEX"/>
   </we:alternateReferences>
   <we:properties>
-    <we:property name="MENDELEY_CITATIONS" value="[]"/>
+    <we:property name="MENDELEY_CITATIONS" value="[{&quot;citationID&quot;:&quot;MENDELEY_CITATION_40d42fd5-e6b9-4ff1-a50d-4ea32ff47f7d&quot;,&quot;properties&quot;:{&quot;noteIndex&quot;:0},&quot;isEdited&quot;:false,&quot;manualOverride&quot;:{&quot;isManuallyOverridden&quot;:false,&quot;citeprocText&quot;:&quot;[1]&quot;,&quot;manualOverrideText&quot;:&quot;&quot;},&quot;citationTag&quot;:&quot;MENDELEY_CITATION_v3_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&quot;,&quot;citationItems&quot;:[{&quot;id&quot;:&quot;b3ced019-ea5a-3b18-b692-a7e889f34c2a&quot;,&quot;itemData&quot;:{&quot;type&quot;:&quot;book&quot;,&quot;id&quot;:&quot;b3ced019-ea5a-3b18-b692-a7e889f34c2a&quot;,&quot;title&quot;:&quot;Actors: a model of concurrent computation in distributed systems&quot;,&quot;author&quot;:[{&quot;family&quot;:&quot;Agha&quot;,&quot;given&quot;:&quot;G&quot;,&quot;parse-names&quot;:false,&quot;dropping-particle&quot;:&quot;&quot;,&quot;non-dropping-particle&quot;:&quot;&quot;}],&quot;accessed&quot;:{&quot;date-parts&quot;:[[2022,7,14]]},&quot;URL&quot;:&quot;https://books.google.com/books?hl=vi&amp;lr=&amp;id=QrdNEAAAQBAJ&amp;oi=fnd&amp;pg=PR11&amp;ots=fekspNlYb0&amp;sig=U7I0P9bgyJEQ5IPpgnGcL8OvD-Y&quot;,&quot;issued&quot;:{&quot;date-parts&quot;:[[1986]]},&quot;container-title-short&quot;:&quot;&quot;},&quot;isTemporary&quot;:false}]}]"/>
     <we:property name="MENDELEY_CITATIONS_STYLE" value="{&quot;id&quot;:&quot;https://www.zotero.org/styles/ieee&quot;,&quot;title&quot;:&quot;IEEE&quot;,&quot;format&quot;:&quot;numeric&quot;}"/>
   </we:properties>
   <we:bindings/>
@@ -11828,7 +14016,7 @@
     <b:MonthAccessed>May</b:MonthAccessed>
     <b:DayAccessed>11</b:DayAccessed>
     <b:URL>http://docs.oasis-open.org/mqtt/mqtt/v3.1.1/mqtt-v3.1.1.html</b:URL>
-    <b:RefOrder>6</b:RefOrder>
+    <b:RefOrder>8</b:RefOrder>
   </b:Source>
   <b:Source>
     <b:Tag>MQTng</b:Tag>
@@ -11939,13 +14127,56 @@
     <b:MonthAccessed>May</b:MonthAccessed>
     <b:DayAccessed>20</b:DayAccessed>
     <b:URL>https://www.xenonstack.com/insights/akka-framework-tools</b:URL>
+    <b:RefOrder>9</b:RefOrder>
+  </b:Source>
+  <b:Source>
+    <b:Tag>Agh86</b:Tag>
+    <b:SourceType>Book</b:SourceType>
+    <b:Guid>{3827BEAC-E5D0-44B9-9CBC-BA20ABED3D27}</b:Guid>
+    <b:Author>
+      <b:Author>
+        <b:NameList>
+          <b:Person>
+            <b:Last>G</b:Last>
+            <b:First>Agha</b:First>
+          </b:Person>
+        </b:NameList>
+      </b:Author>
+    </b:Author>
+    <b:Title>Actors: a model of concurrent computation in distributed systems</b:Title>
+    <b:Year>1986</b:Year>
+    <b:Publisher>The MIT Press Classic</b:Publisher>
+    <b:RefOrder>6</b:RefOrder>
+  </b:Source>
+  <b:Source>
+    <b:Tag>Tan22</b:Tag>
+    <b:SourceType>InternetSite</b:SourceType>
+    <b:Guid>{32AF3986-51AE-4177-9DCA-85F4DDD33F21}</b:Guid>
+    <b:Title>MQTT_Broker_AkkaModel</b:Title>
+    <b:Year>2022</b:Year>
+    <b:Author>
+      <b:Author>
+        <b:NameList>
+          <b:Person>
+            <b:Last>Tan Dung</b:Last>
+            <b:First>Tran</b:First>
+          </b:Person>
+        </b:NameList>
+      </b:Author>
+    </b:Author>
+    <b:Month>June</b:Month>
+    <b:Day>30</b:Day>
+    <b:YearAccessed>2022</b:YearAccessed>
+    <b:MonthAccessed>June</b:MonthAccessed>
+    <b:DayAccessed>30</b:DayAccessed>
+    <b:URL>https://github.com/nicolas-le-petit/MQTT_Broker_AkkaModel/tree/Developing</b:URL>
     <b:RefOrder>7</b:RefOrder>
   </b:Source>
 </b:Sources>
 </file>
 
 <file path=customXml/itemProps1.xml><?xml version="1.0" encoding="utf-8"?>
-<ds:datastoreItem xmlns:ds="http://schemas.openxmlformats.org/officeDocument/2006/customXml" ds:itemID="{42BB772B-6162-456A-8B87-C5DE02AD5C64}">
+<ds:datastoreItem xmlns:ds="http://schemas.openxmlformats.org/officeDocument/2006/customXml" ds:itemID="{EF84B555-44CD-4FC4-B984-68E5E5B93488}">
   <ds:schemaRefs>
     <ds:schemaRef ds:uri="http://schemas.openxmlformats.org/officeDocument/2006/bibliography"/>
   </ds:schemaRefs>

</xml_diff>

<commit_message>
Small adjust: correct citation information
</commit_message>
<xml_diff>
--- a/Docs/Reports/Thesis_report.docx
+++ b/Docs/Reports/Thesis_report.docx
@@ -42,6 +42,7 @@
             <w:r>
               <w:rPr>
                 <w:rFonts w:ascii="Calibri" w:eastAsia="Calibri" w:hAnsi="Calibri" w:cs="Calibri"/>
+                <w:noProof/>
                 <w:sz w:val="22"/>
               </w:rPr>
               <mc:AlternateContent>
@@ -114,7 +115,7 @@
                 </mc:Choice>
                 <mc:Fallback>
                   <w:pict>
-                    <v:group w14:anchorId="05784246" id="Group 42891" o:spid="_x0000_s1026" style="width:393.6pt;height:55.4pt;mso-position-horizontal-relative:char;mso-position-vertical-relative:line" coordsize="49987,7040" o:gfxdata="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">
+                    <v:group w14:anchorId="40FDECDA" id="Group 42891" o:spid="_x0000_s1026" style="width:393.6pt;height:55.4pt;mso-position-horizontal-relative:char;mso-position-vertical-relative:line" coordsize="49987,7040" o:gfxdata="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">
                       <v:shapetype id="_x0000_t75" coordsize="21600,21600" o:spt="75" o:preferrelative="t" path="m@4@5l@4@11@9@11@9@5xe" filled="f" stroked="f">
                         <v:stroke joinstyle="miter"/>
                         <v:formulas>
@@ -238,6 +239,7 @@
             <w:r>
               <w:rPr>
                 <w:rFonts w:eastAsia="Calibri" w:cstheme="majorHAnsi"/>
+                <w:noProof/>
                 <w:sz w:val="22"/>
               </w:rPr>
               <mc:AlternateContent>
@@ -322,7 +324,7 @@
                 </mc:Choice>
                 <mc:Fallback>
                   <w:pict>
-                    <v:group w14:anchorId="4EE7D9F9" id="Group 38877" o:spid="_x0000_s1026" style="width:372.45pt;height:.45pt;mso-position-horizontal-relative:char;mso-position-vertical-relative:line" coordsize="47304,60" o:gfxdata="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">
+                    <v:group w14:anchorId="3ABA1A32" id="Group 38877" o:spid="_x0000_s1026" style="width:372.45pt;height:.45pt;mso-position-horizontal-relative:char;mso-position-vertical-relative:line" coordsize="47304,60" o:gfxdata="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">
                       <v:shape id="Shape 43454" o:spid="_x0000_s1027" style="position:absolute;width:47304;height:91;visibility:visible;mso-wrap-style:square;v-text-anchor:top" coordsize="4730496,9144" o:gfxdata="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" path="m,l4730496,r,9144l,9144,,e" fillcolor="black" stroked="f" strokeweight="0">
                         <v:stroke miterlimit="83231f" joinstyle="miter"/>
                         <v:path arrowok="t" textboxrect="0,0,4730496,9144"/>
@@ -401,6 +403,7 @@
             <w:r>
               <w:rPr>
                 <w:rFonts w:eastAsia="Calibri" w:cstheme="majorHAnsi"/>
+                <w:noProof/>
                 <w:sz w:val="22"/>
               </w:rPr>
               <mc:AlternateContent>
@@ -485,7 +488,7 @@
                 </mc:Choice>
                 <mc:Fallback>
                   <w:pict>
-                    <v:group w14:anchorId="64DEB59D" id="Group 38878" o:spid="_x0000_s1026" style="width:372.45pt;height:.45pt;mso-position-horizontal-relative:char;mso-position-vertical-relative:line" coordsize="47304,60" o:gfxdata="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">
+                    <v:group w14:anchorId="0AE29CDA" id="Group 38878" o:spid="_x0000_s1026" style="width:372.45pt;height:.45pt;mso-position-horizontal-relative:char;mso-position-vertical-relative:line" coordsize="47304,60" o:gfxdata="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">
                       <v:shape id="Shape 43456" o:spid="_x0000_s1027" style="position:absolute;width:47304;height:91;visibility:visible;mso-wrap-style:square;v-text-anchor:top" coordsize="4730496,9144" o:gfxdata="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" path="m,l4730496,r,9144l,9144,,e" fillcolor="black" stroked="f" strokeweight="0">
                         <v:stroke miterlimit="83231f" joinstyle="miter"/>
                         <v:path arrowok="t" textboxrect="0,0,4730496,9144"/>
@@ -3694,6 +3697,7 @@
       <w:r>
         <w:rPr>
           <w:rFonts w:cstheme="majorHAnsi"/>
+          <w:noProof/>
         </w:rPr>
         <w:drawing>
           <wp:inline distT="0" distB="0" distL="0" distR="0" wp14:anchorId="31E2A635" wp14:editId="5CD5E5AD">
@@ -9161,7 +9165,7 @@
             <w:color w:val="auto"/>
             <w:u w:val="none"/>
           </w:rPr>
-          <w:id w:val="1142701919"/>
+          <w:id w:val="513348044"/>
           <w:citation/>
         </w:sdtPr>
         <w:sdtContent>
@@ -9181,7 +9185,7 @@
               <w:color w:val="auto"/>
               <w:u w:val="none"/>
             </w:rPr>
-            <w:instrText xml:space="preserve"> CITATION But15 \l 1033 </w:instrText>
+            <w:instrText xml:space="preserve"> CITATION kum15 \l 1033 </w:instrText>
           </w:r>
           <w:r>
             <w:rPr>
@@ -9547,6 +9551,9 @@
         </w:rPr>
       </w:pPr>
       <w:r>
+        <w:rPr>
+          <w:noProof/>
+        </w:rPr>
         <w:drawing>
           <wp:inline distT="0" distB="0" distL="0" distR="0" wp14:anchorId="7FAE145F" wp14:editId="570DDE92">
             <wp:extent cx="5731510" cy="3574415"/>
@@ -10451,6 +10458,9 @@
         <w:jc w:val="center"/>
       </w:pPr>
       <w:r>
+        <w:rPr>
+          <w:noProof/>
+        </w:rPr>
         <w:drawing>
           <wp:inline distT="0" distB="0" distL="0" distR="0" wp14:anchorId="4009C100" wp14:editId="297F815A">
             <wp:extent cx="2371725" cy="2357978"/>
@@ -11085,10 +11095,7 @@
         <w:t xml:space="preserve"> streams must be able to control the amount of buffering they utilize, as well as slow down producers if consumers cannot keep up.</w:t>
       </w:r>
       <w:r>
-        <w:t xml:space="preserve"> </w:t>
-      </w:r>
-      <w:r>
-        <w:t xml:space="preserve">This feature is known as back-pressure, and it is at the heart of the Reactive Streams effort, of which </w:t>
+        <w:t xml:space="preserve"> This feature is known as back-pressure, and it is at the heart of the Reactive Streams effort, of which </w:t>
       </w:r>
       <w:r>
         <w:t>AKKA</w:t>
@@ -11097,10 +11104,7 @@
         <w:t xml:space="preserve"> is a founding member.</w:t>
       </w:r>
       <w:r>
-        <w:t xml:space="preserve"> </w:t>
-      </w:r>
-      <w:r>
-        <w:t>This implies that the difficult challenge of propagating and responding to back-pressure has already been included into the architecture of Akka Streams, giving users one less thing to worry about.</w:t>
+        <w:t xml:space="preserve"> This implies that the difficult challenge of propagating and responding to back-pressure has already been included into the architecture of Akka Streams, giving users one less thing to worry about.</w:t>
       </w:r>
       <w:sdt>
         <w:sdtPr>
@@ -11442,6 +11446,9 @@
     </w:p>
     <w:p>
       <w:r>
+        <w:rPr>
+          <w:noProof/>
+        </w:rPr>
         <w:drawing>
           <wp:inline distT="0" distB="0" distL="0" distR="0" wp14:anchorId="51F51A1D" wp14:editId="0DD53B85">
             <wp:extent cx="5894135" cy="3079630"/>
@@ -11937,10 +11944,7 @@
         <w:t>, which will handle the tasks required by each packet</w:t>
       </w:r>
       <w:r>
-        <w:t>, to</w:t>
-      </w:r>
-      <w:r>
-        <w:t xml:space="preserve"> get feedback</w:t>
+        <w:t>, to get feedback</w:t>
       </w:r>
       <w:r>
         <w:t>.</w:t>
@@ -13489,7 +13493,7 @@
             <w:rPr>
               <w:noProof/>
             </w:rPr>
-            <w:t>[14]</w:t>
+            <w:t>[15]</w:t>
           </w:r>
           <w:r>
             <w:rPr>
@@ -13550,7 +13554,7 @@
             <w:rPr>
               <w:noProof/>
             </w:rPr>
-            <w:t>[15]</w:t>
+            <w:t>[16]</w:t>
           </w:r>
           <w:r>
             <w:fldChar w:fldCharType="end"/>
@@ -13637,7 +13641,7 @@
               <w:rFonts w:cstheme="majorHAnsi"/>
               <w:noProof/>
             </w:rPr>
-            <w:t>[15]</w:t>
+            <w:t>[16]</w:t>
           </w:r>
           <w:r>
             <w:rPr>
@@ -17376,7 +17380,7 @@
               </w:tblGrid>
               <w:tr>
                 <w:trPr>
-                  <w:divId w:val="1089738669"/>
+                  <w:divId w:val="376897842"/>
                   <w:tblCellSpacing w:w="15" w:type="dxa"/>
                 </w:trPr>
                 <w:tc>
@@ -17436,7 +17440,7 @@
               </w:tr>
               <w:tr>
                 <w:trPr>
-                  <w:divId w:val="1089738669"/>
+                  <w:divId w:val="376897842"/>
                   <w:tblCellSpacing w:w="15" w:type="dxa"/>
                 </w:trPr>
                 <w:tc>
@@ -17482,7 +17486,7 @@
               </w:tr>
               <w:tr>
                 <w:trPr>
-                  <w:divId w:val="1089738669"/>
+                  <w:divId w:val="376897842"/>
                   <w:tblCellSpacing w:w="15" w:type="dxa"/>
                 </w:trPr>
                 <w:tc>
@@ -17541,7 +17545,7 @@
               </w:tr>
               <w:tr>
                 <w:trPr>
-                  <w:divId w:val="1089738669"/>
+                  <w:divId w:val="376897842"/>
                   <w:tblCellSpacing w:w="15" w:type="dxa"/>
                 </w:trPr>
                 <w:tc>
@@ -17600,7 +17604,7 @@
               </w:tr>
               <w:tr>
                 <w:trPr>
-                  <w:divId w:val="1089738669"/>
+                  <w:divId w:val="376897842"/>
                   <w:tblCellSpacing w:w="15" w:type="dxa"/>
                 </w:trPr>
                 <w:tc>
@@ -17659,7 +17663,7 @@
               </w:tr>
               <w:tr>
                 <w:trPr>
-                  <w:divId w:val="1089738669"/>
+                  <w:divId w:val="376897842"/>
                   <w:tblCellSpacing w:w="15" w:type="dxa"/>
                 </w:trPr>
                 <w:tc>
@@ -17726,7 +17730,7 @@
               </w:tr>
               <w:tr>
                 <w:trPr>
-                  <w:divId w:val="1089738669"/>
+                  <w:divId w:val="376897842"/>
                   <w:tblCellSpacing w:w="15" w:type="dxa"/>
                 </w:trPr>
                 <w:tc>
@@ -17773,7 +17777,7 @@
               </w:tr>
               <w:tr>
                 <w:trPr>
-                  <w:divId w:val="1089738669"/>
+                  <w:divId w:val="376897842"/>
                   <w:tblCellSpacing w:w="15" w:type="dxa"/>
                 </w:trPr>
                 <w:tc>
@@ -17812,14 +17816,14 @@
                       <w:rPr>
                         <w:noProof/>
                       </w:rPr>
-                      <w:t>Butaji, "JetMQ," 28 November 2015. [Online]. Available: http://jetmq.net/. [Accessed 15 May 2022].</w:t>
+                      <w:t>J. Yang, "kumquatt/mqttd," 3 December 2015. [Online]. Available: https://github.com/kumquatt/mqttd. [Accessed 15 May 2022].</w:t>
                     </w:r>
                   </w:p>
                 </w:tc>
               </w:tr>
               <w:tr>
                 <w:trPr>
-                  <w:divId w:val="1089738669"/>
+                  <w:divId w:val="376897842"/>
                   <w:tblCellSpacing w:w="15" w:type="dxa"/>
                 </w:trPr>
                 <w:tc>
@@ -17865,7 +17869,7 @@
               </w:tr>
               <w:tr>
                 <w:trPr>
-                  <w:divId w:val="1089738669"/>
+                  <w:divId w:val="376897842"/>
                   <w:tblCellSpacing w:w="15" w:type="dxa"/>
                 </w:trPr>
                 <w:tc>
@@ -17925,7 +17929,7 @@
               </w:tr>
               <w:tr>
                 <w:trPr>
-                  <w:divId w:val="1089738669"/>
+                  <w:divId w:val="376897842"/>
                   <w:tblCellSpacing w:w="15" w:type="dxa"/>
                 </w:trPr>
                 <w:tc>
@@ -17971,7 +17975,7 @@
               </w:tr>
               <w:tr>
                 <w:trPr>
-                  <w:divId w:val="1089738669"/>
+                  <w:divId w:val="376897842"/>
                   <w:tblCellSpacing w:w="15" w:type="dxa"/>
                 </w:trPr>
                 <w:tc>
@@ -18017,7 +18021,7 @@
               </w:tr>
               <w:tr>
                 <w:trPr>
-                  <w:divId w:val="1089738669"/>
+                  <w:divId w:val="376897842"/>
                   <w:tblCellSpacing w:w="15" w:type="dxa"/>
                 </w:trPr>
                 <w:tc>
@@ -18063,7 +18067,7 @@
               </w:tr>
               <w:tr>
                 <w:trPr>
-                  <w:divId w:val="1089738669"/>
+                  <w:divId w:val="376897842"/>
                   <w:tblCellSpacing w:w="15" w:type="dxa"/>
                 </w:trPr>
                 <w:tc>
@@ -18083,6 +18087,65 @@
                         <w:noProof/>
                       </w:rPr>
                       <w:t xml:space="preserve">[14] </w:t>
+                    </w:r>
+                  </w:p>
+                </w:tc>
+                <w:tc>
+                  <w:tcPr>
+                    <w:tcW w:w="0" w:type="auto"/>
+                    <w:hideMark/>
+                  </w:tcPr>
+                  <w:p>
+                    <w:pPr>
+                      <w:pStyle w:val="Bibliography"/>
+                      <w:rPr>
+                        <w:noProof/>
+                      </w:rPr>
+                    </w:pPr>
+                    <w:r>
+                      <w:rPr>
+                        <w:noProof/>
+                      </w:rPr>
+                      <w:t xml:space="preserve">A. P. Team, "Introduction of AKKA Stream," 6 May 2020. </w:t>
+                    </w:r>
+                    <w:r>
+                      <w:rPr>
+                        <w:noProof/>
+                        <w:lang w:val="fr-FR"/>
+                      </w:rPr>
+                      <w:t xml:space="preserve">[Online]. Available: https://doc.akka.io/docs/akka/current/stream/stream-introduction.html#motivation. </w:t>
+                    </w:r>
+                    <w:r>
+                      <w:rPr>
+                        <w:noProof/>
+                      </w:rPr>
+                      <w:t>[Accessed 30 May 2022].</w:t>
+                    </w:r>
+                  </w:p>
+                </w:tc>
+              </w:tr>
+              <w:tr>
+                <w:trPr>
+                  <w:divId w:val="376897842"/>
+                  <w:tblCellSpacing w:w="15" w:type="dxa"/>
+                </w:trPr>
+                <w:tc>
+                  <w:tcPr>
+                    <w:tcW w:w="50" w:type="pct"/>
+                    <w:hideMark/>
+                  </w:tcPr>
+                  <w:p>
+                    <w:pPr>
+                      <w:pStyle w:val="Bibliography"/>
+                      <w:rPr>
+                        <w:noProof/>
+                      </w:rPr>
+                    </w:pPr>
+                    <w:r>
+                      <w:rPr>
+                        <w:noProof/>
+                      </w:rPr>
+                      <w:t xml:space="preserve">[15] </w:t>
                     </w:r>
                   </w:p>
                 </w:tc>
@@ -18123,53 +18186,7 @@
               </w:tr>
               <w:tr>
                 <w:trPr>
-                  <w:divId w:val="1089738669"/>
-                  <w:tblCellSpacing w:w="15" w:type="dxa"/>
-                </w:trPr>
-                <w:tc>
-                  <w:tcPr>
-                    <w:tcW w:w="50" w:type="pct"/>
-                    <w:hideMark/>
-                  </w:tcPr>
-                  <w:p>
-                    <w:pPr>
-                      <w:pStyle w:val="Bibliography"/>
-                      <w:rPr>
-                        <w:noProof/>
-                      </w:rPr>
-                    </w:pPr>
-                    <w:r>
-                      <w:rPr>
-                        <w:noProof/>
-                      </w:rPr>
-                      <w:t xml:space="preserve">[15] </w:t>
-                    </w:r>
-                  </w:p>
-                </w:tc>
-                <w:tc>
-                  <w:tcPr>
-                    <w:tcW w:w="0" w:type="auto"/>
-                    <w:hideMark/>
-                  </w:tcPr>
-                  <w:p>
-                    <w:pPr>
-                      <w:pStyle w:val="Bibliography"/>
-                      <w:rPr>
-                        <w:noProof/>
-                      </w:rPr>
-                    </w:pPr>
-                    <w:r>
-                      <w:rPr>
-                        <w:noProof/>
-                      </w:rPr>
-                      <w:t>A. P. Team, "Classic FSM," 4 December 2020. [Online]. Available: https://doc.akka.io/docs/akka/current/fsm.html. [Accessed 25 May 2022].</w:t>
-                    </w:r>
-                  </w:p>
-                </w:tc>
-              </w:tr>
-              <w:tr>
-                <w:trPr>
-                  <w:divId w:val="1089738669"/>
+                  <w:divId w:val="376897842"/>
                   <w:tblCellSpacing w:w="15" w:type="dxa"/>
                 </w:trPr>
                 <w:tc>
@@ -18208,14 +18225,14 @@
                       <w:rPr>
                         <w:noProof/>
                       </w:rPr>
-                      <w:t>O. Organization, "MQTT Version 3.1.1 Plus Errata 01," 10 December 2015. [Online]. Available: http://docs.oasis-open.org/mqtt/mqtt/v3.1.1/mqtt-v3.1.1.html. [Accessed 11 May 2022].</w:t>
+                      <w:t>A. P. Team, "Classic FSM," 4 December 2020. [Online]. Available: https://doc.akka.io/docs/akka/current/fsm.html. [Accessed 25 May 2022].</w:t>
                     </w:r>
                   </w:p>
                 </w:tc>
               </w:tr>
               <w:tr>
                 <w:trPr>
-                  <w:divId w:val="1089738669"/>
+                  <w:divId w:val="376897842"/>
                   <w:tblCellSpacing w:w="15" w:type="dxa"/>
                 </w:trPr>
                 <w:tc>
@@ -18235,6 +18252,98 @@
                         <w:noProof/>
                       </w:rPr>
                       <w:t xml:space="preserve">[17] </w:t>
+                    </w:r>
+                  </w:p>
+                </w:tc>
+                <w:tc>
+                  <w:tcPr>
+                    <w:tcW w:w="0" w:type="auto"/>
+                    <w:hideMark/>
+                  </w:tcPr>
+                  <w:p>
+                    <w:pPr>
+                      <w:pStyle w:val="Bibliography"/>
+                      <w:rPr>
+                        <w:noProof/>
+                      </w:rPr>
+                    </w:pPr>
+                    <w:r>
+                      <w:rPr>
+                        <w:noProof/>
+                      </w:rPr>
+                      <w:t>O. Organization, "MQTT Version 3.1.1 Plus Errata 01," 10 December 2015. [Online]. Available: http://docs.oasis-open.org/mqtt/mqtt/v3.1.1/mqtt-v3.1.1.html. [Accessed 11 May 2022].</w:t>
+                    </w:r>
+                  </w:p>
+                </w:tc>
+              </w:tr>
+              <w:tr>
+                <w:trPr>
+                  <w:divId w:val="376897842"/>
+                  <w:tblCellSpacing w:w="15" w:type="dxa"/>
+                </w:trPr>
+                <w:tc>
+                  <w:tcPr>
+                    <w:tcW w:w="50" w:type="pct"/>
+                    <w:hideMark/>
+                  </w:tcPr>
+                  <w:p>
+                    <w:pPr>
+                      <w:pStyle w:val="Bibliography"/>
+                      <w:rPr>
+                        <w:noProof/>
+                      </w:rPr>
+                    </w:pPr>
+                    <w:r>
+                      <w:rPr>
+                        <w:noProof/>
+                      </w:rPr>
+                      <w:t xml:space="preserve">[18] </w:t>
+                    </w:r>
+                  </w:p>
+                </w:tc>
+                <w:tc>
+                  <w:tcPr>
+                    <w:tcW w:w="0" w:type="auto"/>
+                    <w:hideMark/>
+                  </w:tcPr>
+                  <w:p>
+                    <w:pPr>
+                      <w:pStyle w:val="Bibliography"/>
+                      <w:rPr>
+                        <w:noProof/>
+                      </w:rPr>
+                    </w:pPr>
+                    <w:r>
+                      <w:rPr>
+                        <w:noProof/>
+                      </w:rPr>
+                      <w:t>Butaji, "JetMQ," 28 November 2015. [Online]. Available: http://jetmq.net/. [Accessed 15 May 2022].</w:t>
+                    </w:r>
+                  </w:p>
+                </w:tc>
+              </w:tr>
+              <w:tr>
+                <w:trPr>
+                  <w:divId w:val="376897842"/>
+                  <w:tblCellSpacing w:w="15" w:type="dxa"/>
+                </w:trPr>
+                <w:tc>
+                  <w:tcPr>
+                    <w:tcW w:w="50" w:type="pct"/>
+                    <w:hideMark/>
+                  </w:tcPr>
+                  <w:p>
+                    <w:pPr>
+                      <w:pStyle w:val="Bibliography"/>
+                      <w:rPr>
+                        <w:noProof/>
+                      </w:rPr>
+                    </w:pPr>
+                    <w:r>
+                      <w:rPr>
+                        <w:noProof/>
+                      </w:rPr>
+                      <w:t xml:space="preserve">[19] </w:t>
                     </w:r>
                   </w:p>
                 </w:tc>
@@ -18275,7 +18384,7 @@
             </w:tbl>
             <w:p>
               <w:pPr>
-                <w:divId w:val="1089738669"/>
+                <w:divId w:val="376897842"/>
                 <w:rPr>
                   <w:rFonts w:eastAsia="Times New Roman"/>
                   <w:noProof/>
@@ -18311,6 +18420,7 @@
         <w:rPr>
           <w:rFonts w:cstheme="majorHAnsi"/>
         </w:rPr>
+        <w:lastRenderedPageBreak/>
         <w:fldChar w:fldCharType="begin"/>
       </w:r>
       <w:r>
@@ -22855,7 +22965,7 @@
     <b:MonthAccessed>May</b:MonthAccessed>
     <b:DayAccessed>15</b:DayAccessed>
     <b:URL>http://jetmq.net/</b:URL>
-    <b:RefOrder>8</b:RefOrder>
+    <b:RefOrder>18</b:RefOrder>
   </b:Source>
   <b:Source>
     <b:Tag>MQT22</b:Tag>
@@ -22926,7 +23036,7 @@
     <b:MonthAccessed>May</b:MonthAccessed>
     <b:DayAccessed>20</b:DayAccessed>
     <b:URL>https://www.xenonstack.com/insights/akka-framework-tools</b:URL>
-    <b:RefOrder>18</b:RefOrder>
+    <b:RefOrder>19</b:RefOrder>
   </b:Source>
   <b:Source>
     <b:Tag>Agh86</b:Tag>
@@ -23158,11 +23268,35 @@
     <b:URL>https://doc.akka.io/docs/akka/current/stream/stream-introduction.html#motivation</b:URL>
     <b:RefOrder>14</b:RefOrder>
   </b:Source>
+  <b:Source>
+    <b:Tag>kum15</b:Tag>
+    <b:SourceType>DocumentFromInternetSite</b:SourceType>
+    <b:Guid>{CE2606CF-E1A1-434C-A848-0AB18C46C06D}</b:Guid>
+    <b:Title>kumquatt/mqttd</b:Title>
+    <b:Year>2015</b:Year>
+    <b:Month>December</b:Month>
+    <b:Day>3</b:Day>
+    <b:YearAccessed>2022</b:YearAccessed>
+    <b:URL>https://github.com/kumquatt/mqttd</b:URL>
+    <b:Author>
+      <b:Author>
+        <b:NameList>
+          <b:Person>
+            <b:Last>Yang</b:Last>
+            <b:First>Joseph</b:First>
+          </b:Person>
+        </b:NameList>
+      </b:Author>
+    </b:Author>
+    <b:MonthAccessed>May</b:MonthAccessed>
+    <b:DayAccessed>15</b:DayAccessed>
+    <b:RefOrder>8</b:RefOrder>
+  </b:Source>
 </b:Sources>
 </file>
 
 <file path=customXml/itemProps1.xml><?xml version="1.0" encoding="utf-8"?>
-<ds:datastoreItem xmlns:ds="http://schemas.openxmlformats.org/officeDocument/2006/customXml" ds:itemID="{6FD84AD0-C9F8-4082-9034-884AAAF22291}">
+<ds:datastoreItem xmlns:ds="http://schemas.openxmlformats.org/officeDocument/2006/customXml" ds:itemID="{8D3E5847-1333-4658-BCAE-01F64796DE73}">
   <ds:schemaRefs>
     <ds:schemaRef ds:uri="http://schemas.openxmlformats.org/officeDocument/2006/bibliography"/>
   </ds:schemaRefs>

</xml_diff>

<commit_message>
DungTT: update report, this is also a draft, need to get comment to fix
</commit_message>
<xml_diff>
--- a/Docs/Reports/Thesis_report.docx
+++ b/Docs/Reports/Thesis_report.docx
@@ -115,7 +115,7 @@
                 </mc:Choice>
                 <mc:Fallback>
                   <w:pict>
-                    <v:group w14:anchorId="40FDECDA" id="Group 42891" o:spid="_x0000_s1026" style="width:393.6pt;height:55.4pt;mso-position-horizontal-relative:char;mso-position-vertical-relative:line" coordsize="49987,7040" o:gfxdata="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">
+                    <v:group w14:anchorId="2BA36D94" id="Group 42891" o:spid="_x0000_s1026" style="width:393.6pt;height:55.4pt;mso-position-horizontal-relative:char;mso-position-vertical-relative:line" coordsize="49987,7040" o:gfxdata="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">
                       <v:shapetype id="_x0000_t75" coordsize="21600,21600" o:spt="75" o:preferrelative="t" path="m@4@5l@4@11@9@11@9@5xe" filled="f" stroked="f">
                         <v:stroke joinstyle="miter"/>
                         <v:formulas>
@@ -324,7 +324,7 @@
                 </mc:Choice>
                 <mc:Fallback>
                   <w:pict>
-                    <v:group w14:anchorId="3ABA1A32" id="Group 38877" o:spid="_x0000_s1026" style="width:372.45pt;height:.45pt;mso-position-horizontal-relative:char;mso-position-vertical-relative:line" coordsize="47304,60" o:gfxdata="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">
+                    <v:group w14:anchorId="17C8CF94" id="Group 38877" o:spid="_x0000_s1026" style="width:372.45pt;height:.45pt;mso-position-horizontal-relative:char;mso-position-vertical-relative:line" coordsize="47304,60" o:gfxdata="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">
                       <v:shape id="Shape 43454" o:spid="_x0000_s1027" style="position:absolute;width:47304;height:91;visibility:visible;mso-wrap-style:square;v-text-anchor:top" coordsize="4730496,9144" o:gfxdata="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" path="m,l4730496,r,9144l,9144,,e" fillcolor="black" stroked="f" strokeweight="0">
                         <v:stroke miterlimit="83231f" joinstyle="miter"/>
                         <v:path arrowok="t" textboxrect="0,0,4730496,9144"/>
@@ -488,7 +488,7 @@
                 </mc:Choice>
                 <mc:Fallback>
                   <w:pict>
-                    <v:group w14:anchorId="0AE29CDA" id="Group 38878" o:spid="_x0000_s1026" style="width:372.45pt;height:.45pt;mso-position-horizontal-relative:char;mso-position-vertical-relative:line" coordsize="47304,60" o:gfxdata="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">
+                    <v:group w14:anchorId="5E3BFD08" id="Group 38878" o:spid="_x0000_s1026" style="width:372.45pt;height:.45pt;mso-position-horizontal-relative:char;mso-position-vertical-relative:line" coordsize="47304,60" o:gfxdata="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">
                       <v:shape id="Shape 43456" o:spid="_x0000_s1027" style="position:absolute;width:47304;height:91;visibility:visible;mso-wrap-style:square;v-text-anchor:top" coordsize="4730496,9144" o:gfxdata="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" path="m,l4730496,r,9144l,9144,,e" fillcolor="black" stroked="f" strokeweight="0">
                         <v:stroke miterlimit="83231f" joinstyle="miter"/>
                         <v:path arrowok="t" textboxrect="0,0,4730496,9144"/>
@@ -17031,13 +17031,6 @@
         <w:lastRenderedPageBreak/>
         <w:t>The intriguing aspect of AKKA Toolkit is that it provides both testing functionality for our applications, allowing us to test functions independently while also testing a group of functions or even the entire system with various scenarios.</w:t>
       </w:r>
-      <w:r>
-        <w:rPr>
-          <w:rFonts w:cstheme="majorHAnsi"/>
-          <w:highlight w:val="yellow"/>
-        </w:rPr>
-        <w:t xml:space="preserve"> </w:t>
-      </w:r>
     </w:p>
     <w:p>
       <w:pPr>
@@ -17049,7 +17042,1084 @@
         <w:rPr>
           <w:rFonts w:cstheme="majorHAnsi"/>
         </w:rPr>
-        <w:t>The test results are showed below:</w:t>
+        <w:t>The AKKA test tookit is used to check every single test case in order to guarantee that every single function works flawlessly. As a result, each test case passing indicates that the function work</w:t>
+      </w:r>
+      <w:r>
+        <w:rPr>
+          <w:rFonts w:cstheme="majorHAnsi"/>
+        </w:rPr>
+        <w:t>s</w:t>
+      </w:r>
+      <w:r>
+        <w:rPr>
+          <w:rFonts w:cstheme="majorHAnsi"/>
+        </w:rPr>
+        <w:t xml:space="preserve"> properly.</w:t>
+      </w:r>
+    </w:p>
+    <w:p>
+      <w:pPr>
+        <w:rPr>
+          <w:rFonts w:cstheme="majorHAnsi"/>
+        </w:rPr>
+      </w:pPr>
+      <w:r>
+        <w:rPr>
+          <w:rFonts w:cstheme="majorHAnsi"/>
+        </w:rPr>
+        <w:t xml:space="preserve">First of all, the test cases should be predicted and defined. Then, the code blocks to run thoes scenarios have to be writen to illustrate </w:t>
+      </w:r>
+      <w:r>
+        <w:rPr>
+          <w:rFonts w:cstheme="majorHAnsi"/>
+        </w:rPr>
+        <w:t>the</w:t>
+      </w:r>
+      <w:r>
+        <w:rPr>
+          <w:rFonts w:cstheme="majorHAnsi"/>
+        </w:rPr>
+        <w:t xml:space="preserve"> situation</w:t>
+      </w:r>
+      <w:r>
+        <w:rPr>
+          <w:rFonts w:cstheme="majorHAnsi"/>
+        </w:rPr>
+        <w:t>s</w:t>
+      </w:r>
+      <w:r>
+        <w:rPr>
+          <w:rFonts w:cstheme="majorHAnsi"/>
+        </w:rPr>
+        <w:t>. For example:</w:t>
+      </w:r>
+    </w:p>
+    <w:p>
+      <w:pPr>
+        <w:shd w:val="clear" w:color="auto" w:fill="1E1E1E"/>
+        <w:tabs>
+          <w:tab w:val="left" w:pos="916"/>
+          <w:tab w:val="left" w:pos="1832"/>
+          <w:tab w:val="left" w:pos="2748"/>
+          <w:tab w:val="left" w:pos="3664"/>
+          <w:tab w:val="left" w:pos="4580"/>
+          <w:tab w:val="left" w:pos="5496"/>
+          <w:tab w:val="left" w:pos="6412"/>
+          <w:tab w:val="left" w:pos="7328"/>
+          <w:tab w:val="left" w:pos="8244"/>
+          <w:tab w:val="left" w:pos="9160"/>
+          <w:tab w:val="left" w:pos="10076"/>
+          <w:tab w:val="left" w:pos="10992"/>
+          <w:tab w:val="left" w:pos="11908"/>
+          <w:tab w:val="left" w:pos="12824"/>
+          <w:tab w:val="left" w:pos="13740"/>
+          <w:tab w:val="left" w:pos="14656"/>
+        </w:tabs>
+        <w:spacing w:after="0" w:line="240" w:lineRule="auto"/>
+        <w:rPr>
+          <w:rFonts w:ascii="Courier New" w:eastAsia="Times New Roman" w:hAnsi="Courier New" w:cs="Courier New"/>
+          <w:color w:val="D4D4D4"/>
+          <w:sz w:val="20"/>
+          <w:szCs w:val="20"/>
+        </w:rPr>
+      </w:pPr>
+      <w:r>
+        <w:rPr>
+          <w:rFonts w:ascii="Courier New" w:eastAsia="Times New Roman" w:hAnsi="Courier New" w:cs="Courier New"/>
+          <w:color w:val="499CD5"/>
+          <w:sz w:val="20"/>
+          <w:szCs w:val="20"/>
+        </w:rPr>
+        <w:t xml:space="preserve">class </w:t>
+      </w:r>
+      <w:r>
+        <w:rPr>
+          <w:rFonts w:ascii="Courier New" w:eastAsia="Times New Roman" w:hAnsi="Courier New" w:cs="Courier New"/>
+          <w:color w:val="39C8B0"/>
+          <w:sz w:val="20"/>
+          <w:szCs w:val="20"/>
+        </w:rPr>
+        <w:t xml:space="preserve">BusSpec </w:t>
+      </w:r>
+      <w:r>
+        <w:rPr>
+          <w:rFonts w:ascii="Courier New" w:eastAsia="Times New Roman" w:hAnsi="Courier New" w:cs="Courier New"/>
+          <w:color w:val="499CD5"/>
+          <w:sz w:val="20"/>
+          <w:szCs w:val="20"/>
+        </w:rPr>
+        <w:t xml:space="preserve">extends </w:t>
+      </w:r>
+      <w:r>
+        <w:rPr>
+          <w:rFonts w:ascii="Courier New" w:eastAsia="Times New Roman" w:hAnsi="Courier New" w:cs="Courier New"/>
+          <w:color w:val="DBDBAA"/>
+          <w:sz w:val="20"/>
+          <w:szCs w:val="20"/>
+        </w:rPr>
+        <w:t>TestKit</w:t>
+      </w:r>
+      <w:r>
+        <w:rPr>
+          <w:rFonts w:ascii="Courier New" w:eastAsia="Times New Roman" w:hAnsi="Courier New" w:cs="Courier New"/>
+          <w:color w:val="D4D4D4"/>
+          <w:sz w:val="20"/>
+          <w:szCs w:val="20"/>
+        </w:rPr>
+        <w:t>(ActorSystem(</w:t>
+      </w:r>
+      <w:r>
+        <w:rPr>
+          <w:rFonts w:ascii="Courier New" w:eastAsia="Times New Roman" w:hAnsi="Courier New" w:cs="Courier New"/>
+          <w:color w:val="CD9069"/>
+          <w:sz w:val="20"/>
+          <w:szCs w:val="20"/>
+        </w:rPr>
+        <w:t>"BusSpec"</w:t>
+      </w:r>
+      <w:r>
+        <w:rPr>
+          <w:rFonts w:ascii="Courier New" w:eastAsia="Times New Roman" w:hAnsi="Courier New" w:cs="Courier New"/>
+          <w:color w:val="D4D4D4"/>
+          <w:sz w:val="20"/>
+          <w:szCs w:val="20"/>
+        </w:rPr>
+        <w:t xml:space="preserve">)) </w:t>
+      </w:r>
+      <w:r>
+        <w:rPr>
+          <w:rFonts w:ascii="Courier New" w:eastAsia="Times New Roman" w:hAnsi="Courier New" w:cs="Courier New"/>
+          <w:color w:val="499CD5"/>
+          <w:sz w:val="20"/>
+          <w:szCs w:val="20"/>
+        </w:rPr>
+        <w:t xml:space="preserve">with </w:t>
+      </w:r>
+      <w:r>
+        <w:rPr>
+          <w:rFonts w:ascii="Courier New" w:eastAsia="Times New Roman" w:hAnsi="Courier New" w:cs="Courier New"/>
+          <w:color w:val="3D8F7F"/>
+          <w:sz w:val="20"/>
+          <w:szCs w:val="20"/>
+        </w:rPr>
+        <w:t>ImplicitSender</w:t>
+      </w:r>
+      <w:r>
+        <w:rPr>
+          <w:rFonts w:ascii="Courier New" w:eastAsia="Times New Roman" w:hAnsi="Courier New" w:cs="Courier New"/>
+          <w:color w:val="3D8F7F"/>
+          <w:sz w:val="20"/>
+          <w:szCs w:val="20"/>
+        </w:rPr>
+        <w:br/>
+        <w:t xml:space="preserve">  </w:t>
+      </w:r>
+      <w:r>
+        <w:rPr>
+          <w:rFonts w:ascii="Courier New" w:eastAsia="Times New Roman" w:hAnsi="Courier New" w:cs="Courier New"/>
+          <w:color w:val="499CD5"/>
+          <w:sz w:val="20"/>
+          <w:szCs w:val="20"/>
+        </w:rPr>
+        <w:t xml:space="preserve">with </w:t>
+      </w:r>
+      <w:r>
+        <w:rPr>
+          <w:rFonts w:ascii="Courier New" w:eastAsia="Times New Roman" w:hAnsi="Courier New" w:cs="Courier New"/>
+          <w:color w:val="3D8F7F"/>
+          <w:sz w:val="20"/>
+          <w:szCs w:val="20"/>
+        </w:rPr>
+        <w:t>AnyWordSpecLike</w:t>
+      </w:r>
+      <w:r>
+        <w:rPr>
+          <w:rFonts w:ascii="Courier New" w:eastAsia="Times New Roman" w:hAnsi="Courier New" w:cs="Courier New"/>
+          <w:color w:val="3D8F7F"/>
+          <w:sz w:val="20"/>
+          <w:szCs w:val="20"/>
+        </w:rPr>
+        <w:br/>
+        <w:t xml:space="preserve">  </w:t>
+      </w:r>
+      <w:r>
+        <w:rPr>
+          <w:rFonts w:ascii="Courier New" w:eastAsia="Times New Roman" w:hAnsi="Courier New" w:cs="Courier New"/>
+          <w:color w:val="499CD5"/>
+          <w:sz w:val="20"/>
+          <w:szCs w:val="20"/>
+        </w:rPr>
+        <w:t xml:space="preserve">with </w:t>
+      </w:r>
+      <w:r>
+        <w:rPr>
+          <w:rFonts w:ascii="Courier New" w:eastAsia="Times New Roman" w:hAnsi="Courier New" w:cs="Courier New"/>
+          <w:color w:val="3D8F7F"/>
+          <w:sz w:val="20"/>
+          <w:szCs w:val="20"/>
+        </w:rPr>
+        <w:t>Matchers</w:t>
+      </w:r>
+      <w:r>
+        <w:rPr>
+          <w:rFonts w:ascii="Courier New" w:eastAsia="Times New Roman" w:hAnsi="Courier New" w:cs="Courier New"/>
+          <w:color w:val="3D8F7F"/>
+          <w:sz w:val="20"/>
+          <w:szCs w:val="20"/>
+        </w:rPr>
+        <w:br/>
+        <w:t xml:space="preserve">  </w:t>
+      </w:r>
+      <w:r>
+        <w:rPr>
+          <w:rFonts w:ascii="Courier New" w:eastAsia="Times New Roman" w:hAnsi="Courier New" w:cs="Courier New"/>
+          <w:color w:val="499CD5"/>
+          <w:sz w:val="20"/>
+          <w:szCs w:val="20"/>
+        </w:rPr>
+        <w:t xml:space="preserve">with </w:t>
+      </w:r>
+      <w:r>
+        <w:rPr>
+          <w:rFonts w:ascii="Courier New" w:eastAsia="Times New Roman" w:hAnsi="Courier New" w:cs="Courier New"/>
+          <w:color w:val="3D8F7F"/>
+          <w:sz w:val="20"/>
+          <w:szCs w:val="20"/>
+        </w:rPr>
+        <w:t xml:space="preserve">BeforeAndAfterAll  </w:t>
+      </w:r>
+      <w:r>
+        <w:rPr>
+          <w:rFonts w:ascii="Courier New" w:eastAsia="Times New Roman" w:hAnsi="Courier New" w:cs="Courier New"/>
+          <w:color w:val="D4D4D4"/>
+          <w:sz w:val="20"/>
+          <w:szCs w:val="20"/>
+        </w:rPr>
+        <w:t>{</w:t>
+      </w:r>
+      <w:r>
+        <w:rPr>
+          <w:rFonts w:ascii="Courier New" w:eastAsia="Times New Roman" w:hAnsi="Courier New" w:cs="Courier New"/>
+          <w:color w:val="D4D4D4"/>
+          <w:sz w:val="20"/>
+          <w:szCs w:val="20"/>
+        </w:rPr>
+        <w:br/>
+      </w:r>
+      <w:r>
+        <w:rPr>
+          <w:rFonts w:ascii="Courier New" w:eastAsia="Times New Roman" w:hAnsi="Courier New" w:cs="Courier New"/>
+          <w:color w:val="699856"/>
+          <w:sz w:val="20"/>
+          <w:szCs w:val="20"/>
+        </w:rPr>
+        <w:br/>
+        <w:t xml:space="preserve">  </w:t>
+      </w:r>
+      <w:r>
+        <w:rPr>
+          <w:rFonts w:ascii="Courier New" w:eastAsia="Times New Roman" w:hAnsi="Courier New" w:cs="Courier New"/>
+          <w:color w:val="CD9069"/>
+          <w:sz w:val="20"/>
+          <w:szCs w:val="20"/>
+        </w:rPr>
+        <w:t xml:space="preserve">"EventBus actor can do:" </w:t>
+      </w:r>
+      <w:r>
+        <w:rPr>
+          <w:rFonts w:ascii="Courier New" w:eastAsia="Times New Roman" w:hAnsi="Courier New" w:cs="Courier New"/>
+          <w:color w:val="DBDBAA"/>
+          <w:sz w:val="20"/>
+          <w:szCs w:val="20"/>
+        </w:rPr>
+        <w:t xml:space="preserve">should </w:t>
+      </w:r>
+      <w:r>
+        <w:rPr>
+          <w:rFonts w:ascii="Courier New" w:eastAsia="Times New Roman" w:hAnsi="Courier New" w:cs="Courier New"/>
+          <w:color w:val="D4D4D4"/>
+          <w:sz w:val="20"/>
+          <w:szCs w:val="20"/>
+        </w:rPr>
+        <w:t>{</w:t>
+      </w:r>
+      <w:r>
+        <w:rPr>
+          <w:rFonts w:ascii="Courier New" w:eastAsia="Times New Roman" w:hAnsi="Courier New" w:cs="Courier New"/>
+          <w:color w:val="D4D4D4"/>
+          <w:sz w:val="20"/>
+          <w:szCs w:val="20"/>
+        </w:rPr>
+        <w:br/>
+      </w:r>
+      <w:r>
+        <w:rPr>
+          <w:rFonts w:ascii="Courier New" w:eastAsia="Times New Roman" w:hAnsi="Courier New" w:cs="Courier New"/>
+          <w:color w:val="D4D4D4"/>
+          <w:sz w:val="20"/>
+          <w:szCs w:val="20"/>
+        </w:rPr>
+        <w:br/>
+        <w:t xml:space="preserve">    </w:t>
+      </w:r>
+      <w:r>
+        <w:rPr>
+          <w:rFonts w:ascii="Courier New" w:eastAsia="Times New Roman" w:hAnsi="Courier New" w:cs="Courier New"/>
+          <w:color w:val="CD9069"/>
+          <w:sz w:val="20"/>
+          <w:szCs w:val="20"/>
+        </w:rPr>
+        <w:t xml:space="preserve">"simple pubsub - ok!" </w:t>
+      </w:r>
+      <w:r>
+        <w:rPr>
+          <w:rFonts w:ascii="Courier New" w:eastAsia="Times New Roman" w:hAnsi="Courier New" w:cs="Courier New"/>
+          <w:color w:val="DBDBAA"/>
+          <w:sz w:val="20"/>
+          <w:szCs w:val="20"/>
+        </w:rPr>
+        <w:t xml:space="preserve">in </w:t>
+      </w:r>
+      <w:r>
+        <w:rPr>
+          <w:rFonts w:ascii="Courier New" w:eastAsia="Times New Roman" w:hAnsi="Courier New" w:cs="Courier New"/>
+          <w:color w:val="D4D4D4"/>
+          <w:sz w:val="20"/>
+          <w:szCs w:val="20"/>
+        </w:rPr>
+        <w:t>{</w:t>
+      </w:r>
+      <w:r>
+        <w:rPr>
+          <w:rFonts w:ascii="Courier New" w:eastAsia="Times New Roman" w:hAnsi="Courier New" w:cs="Courier New"/>
+          <w:color w:val="D4D4D4"/>
+          <w:sz w:val="20"/>
+          <w:szCs w:val="20"/>
+        </w:rPr>
+        <w:br/>
+      </w:r>
+      <w:r>
+        <w:rPr>
+          <w:rFonts w:ascii="Courier New" w:eastAsia="Times New Roman" w:hAnsi="Courier New" w:cs="Courier New"/>
+          <w:color w:val="D4D4D4"/>
+          <w:sz w:val="20"/>
+          <w:szCs w:val="20"/>
+        </w:rPr>
+        <w:br/>
+        <w:t xml:space="preserve">      </w:t>
+      </w:r>
+      <w:r>
+        <w:rPr>
+          <w:rFonts w:ascii="Courier New" w:eastAsia="Times New Roman" w:hAnsi="Courier New" w:cs="Courier New"/>
+          <w:color w:val="499CD5"/>
+          <w:sz w:val="20"/>
+          <w:szCs w:val="20"/>
+        </w:rPr>
+        <w:t xml:space="preserve">val </w:t>
+      </w:r>
+      <w:r>
+        <w:rPr>
+          <w:rFonts w:ascii="Courier New" w:eastAsia="Times New Roman" w:hAnsi="Courier New" w:cs="Courier New"/>
+          <w:color w:val="94DBFD"/>
+          <w:sz w:val="20"/>
+          <w:szCs w:val="20"/>
+        </w:rPr>
+        <w:t xml:space="preserve">bus </w:t>
+      </w:r>
+      <w:r>
+        <w:rPr>
+          <w:rFonts w:ascii="Courier New" w:eastAsia="Times New Roman" w:hAnsi="Courier New" w:cs="Courier New"/>
+          <w:color w:val="D4D4D4"/>
+          <w:sz w:val="20"/>
+          <w:szCs w:val="20"/>
+        </w:rPr>
+        <w:t xml:space="preserve">= </w:t>
+      </w:r>
+      <w:r>
+        <w:rPr>
+          <w:rFonts w:ascii="Courier New" w:eastAsia="Times New Roman" w:hAnsi="Courier New" w:cs="Courier New"/>
+          <w:color w:val="FFC66D"/>
+          <w:sz w:val="20"/>
+          <w:szCs w:val="20"/>
+        </w:rPr>
+        <w:t>system</w:t>
+      </w:r>
+      <w:r>
+        <w:rPr>
+          <w:rFonts w:ascii="Courier New" w:eastAsia="Times New Roman" w:hAnsi="Courier New" w:cs="Courier New"/>
+          <w:color w:val="D4D4D4"/>
+          <w:sz w:val="20"/>
+          <w:szCs w:val="20"/>
+        </w:rPr>
+        <w:t>.</w:t>
+      </w:r>
+      <w:r>
+        <w:rPr>
+          <w:rFonts w:ascii="Courier New" w:eastAsia="Times New Roman" w:hAnsi="Courier New" w:cs="Courier New"/>
+          <w:color w:val="DBDBAA"/>
+          <w:sz w:val="20"/>
+          <w:szCs w:val="20"/>
+        </w:rPr>
+        <w:t>actorOf</w:t>
+      </w:r>
+      <w:r>
+        <w:rPr>
+          <w:rFonts w:ascii="Courier New" w:eastAsia="Times New Roman" w:hAnsi="Courier New" w:cs="Courier New"/>
+          <w:color w:val="D4D4D4"/>
+          <w:sz w:val="20"/>
+          <w:szCs w:val="20"/>
+        </w:rPr>
+        <w:t>(Props[</w:t>
+      </w:r>
+      <w:r>
+        <w:rPr>
+          <w:rFonts w:ascii="Courier New" w:eastAsia="Times New Roman" w:hAnsi="Courier New" w:cs="Courier New"/>
+          <w:color w:val="39C8B0"/>
+          <w:sz w:val="20"/>
+          <w:szCs w:val="20"/>
+        </w:rPr>
+        <w:t>EventBusActor</w:t>
+      </w:r>
+      <w:r>
+        <w:rPr>
+          <w:rFonts w:ascii="Courier New" w:eastAsia="Times New Roman" w:hAnsi="Courier New" w:cs="Courier New"/>
+          <w:color w:val="D4D4D4"/>
+          <w:sz w:val="20"/>
+          <w:szCs w:val="20"/>
+        </w:rPr>
+        <w:t>])</w:t>
+      </w:r>
+      <w:r>
+        <w:rPr>
+          <w:rFonts w:ascii="Courier New" w:eastAsia="Times New Roman" w:hAnsi="Courier New" w:cs="Courier New"/>
+          <w:color w:val="D4D4D4"/>
+          <w:sz w:val="20"/>
+          <w:szCs w:val="20"/>
+        </w:rPr>
+        <w:br/>
+      </w:r>
+      <w:r>
+        <w:rPr>
+          <w:rFonts w:ascii="Courier New" w:eastAsia="Times New Roman" w:hAnsi="Courier New" w:cs="Courier New"/>
+          <w:color w:val="D4D4D4"/>
+          <w:sz w:val="20"/>
+          <w:szCs w:val="20"/>
+        </w:rPr>
+        <w:br/>
+        <w:t xml:space="preserve">      </w:t>
+      </w:r>
+      <w:r>
+        <w:rPr>
+          <w:rFonts w:ascii="Courier New" w:eastAsia="Times New Roman" w:hAnsi="Courier New" w:cs="Courier New"/>
+          <w:color w:val="94DBFD"/>
+          <w:sz w:val="20"/>
+          <w:szCs w:val="20"/>
+        </w:rPr>
+        <w:t xml:space="preserve">bus </w:t>
+      </w:r>
+      <w:r>
+        <w:rPr>
+          <w:rFonts w:ascii="Courier New" w:eastAsia="Times New Roman" w:hAnsi="Courier New" w:cs="Courier New"/>
+          <w:color w:val="DBDBAA"/>
+          <w:sz w:val="20"/>
+          <w:szCs w:val="20"/>
+        </w:rPr>
+        <w:t>! BusSubscribe</w:t>
+      </w:r>
+      <w:r>
+        <w:rPr>
+          <w:rFonts w:ascii="Courier New" w:eastAsia="Times New Roman" w:hAnsi="Courier New" w:cs="Courier New"/>
+          <w:color w:val="D4D4D4"/>
+          <w:sz w:val="20"/>
+          <w:szCs w:val="20"/>
+        </w:rPr>
+        <w:t>(</w:t>
+      </w:r>
+      <w:r>
+        <w:rPr>
+          <w:rFonts w:ascii="Courier New" w:eastAsia="Times New Roman" w:hAnsi="Courier New" w:cs="Courier New"/>
+          <w:color w:val="CD9069"/>
+          <w:sz w:val="20"/>
+          <w:szCs w:val="20"/>
+        </w:rPr>
+        <w:t>"greetings"</w:t>
+      </w:r>
+      <w:r>
+        <w:rPr>
+          <w:rFonts w:ascii="Courier New" w:eastAsia="Times New Roman" w:hAnsi="Courier New" w:cs="Courier New"/>
+          <w:color w:val="D4D4D4"/>
+          <w:sz w:val="20"/>
+          <w:szCs w:val="20"/>
+        </w:rPr>
+        <w:t xml:space="preserve">, </w:t>
+      </w:r>
+      <w:r>
+        <w:rPr>
+          <w:rFonts w:ascii="Courier New" w:eastAsia="Times New Roman" w:hAnsi="Courier New" w:cs="Courier New"/>
+          <w:color w:val="DBDBAA"/>
+          <w:sz w:val="20"/>
+          <w:szCs w:val="20"/>
+        </w:rPr>
+        <w:t>self</w:t>
+      </w:r>
+      <w:r>
+        <w:rPr>
+          <w:rFonts w:ascii="Courier New" w:eastAsia="Times New Roman" w:hAnsi="Courier New" w:cs="Courier New"/>
+          <w:color w:val="D4D4D4"/>
+          <w:sz w:val="20"/>
+          <w:szCs w:val="20"/>
+        </w:rPr>
+        <w:t>)</w:t>
+      </w:r>
+      <w:r>
+        <w:rPr>
+          <w:rFonts w:ascii="Courier New" w:eastAsia="Times New Roman" w:hAnsi="Courier New" w:cs="Courier New"/>
+          <w:color w:val="D4D4D4"/>
+          <w:sz w:val="20"/>
+          <w:szCs w:val="20"/>
+        </w:rPr>
+        <w:br/>
+        <w:t xml:space="preserve">      </w:t>
+      </w:r>
+      <w:r>
+        <w:rPr>
+          <w:rFonts w:ascii="Courier New" w:eastAsia="Times New Roman" w:hAnsi="Courier New" w:cs="Courier New"/>
+          <w:color w:val="94DBFD"/>
+          <w:sz w:val="20"/>
+          <w:szCs w:val="20"/>
+        </w:rPr>
+        <w:t xml:space="preserve">bus </w:t>
+      </w:r>
+      <w:r>
+        <w:rPr>
+          <w:rFonts w:ascii="Courier New" w:eastAsia="Times New Roman" w:hAnsi="Courier New" w:cs="Courier New"/>
+          <w:color w:val="DBDBAA"/>
+          <w:sz w:val="20"/>
+          <w:szCs w:val="20"/>
+        </w:rPr>
+        <w:t>! BusPublish</w:t>
+      </w:r>
+      <w:r>
+        <w:rPr>
+          <w:rFonts w:ascii="Courier New" w:eastAsia="Times New Roman" w:hAnsi="Courier New" w:cs="Courier New"/>
+          <w:color w:val="D4D4D4"/>
+          <w:sz w:val="20"/>
+          <w:szCs w:val="20"/>
+        </w:rPr>
+        <w:t>(</w:t>
+      </w:r>
+      <w:r>
+        <w:rPr>
+          <w:rFonts w:ascii="Courier New" w:eastAsia="Times New Roman" w:hAnsi="Courier New" w:cs="Courier New"/>
+          <w:color w:val="CD9069"/>
+          <w:sz w:val="20"/>
+          <w:szCs w:val="20"/>
+        </w:rPr>
+        <w:t>"time"</w:t>
+      </w:r>
+      <w:r>
+        <w:rPr>
+          <w:rFonts w:ascii="Courier New" w:eastAsia="Times New Roman" w:hAnsi="Courier New" w:cs="Courier New"/>
+          <w:color w:val="D4D4D4"/>
+          <w:sz w:val="20"/>
+          <w:szCs w:val="20"/>
+        </w:rPr>
+        <w:t xml:space="preserve">, </w:t>
+      </w:r>
+      <w:r>
+        <w:rPr>
+          <w:rFonts w:ascii="Courier New" w:eastAsia="Times New Roman" w:hAnsi="Courier New" w:cs="Courier New"/>
+          <w:color w:val="CD9069"/>
+          <w:sz w:val="20"/>
+          <w:szCs w:val="20"/>
+        </w:rPr>
+        <w:t>"123"</w:t>
+      </w:r>
+      <w:r>
+        <w:rPr>
+          <w:rFonts w:ascii="Courier New" w:eastAsia="Times New Roman" w:hAnsi="Courier New" w:cs="Courier New"/>
+          <w:color w:val="D4D4D4"/>
+          <w:sz w:val="20"/>
+          <w:szCs w:val="20"/>
+        </w:rPr>
+        <w:t>)</w:t>
+      </w:r>
+      <w:r>
+        <w:rPr>
+          <w:rFonts w:ascii="Courier New" w:eastAsia="Times New Roman" w:hAnsi="Courier New" w:cs="Courier New"/>
+          <w:color w:val="D4D4D4"/>
+          <w:sz w:val="20"/>
+          <w:szCs w:val="20"/>
+        </w:rPr>
+        <w:br/>
+        <w:t xml:space="preserve">      </w:t>
+      </w:r>
+      <w:r>
+        <w:rPr>
+          <w:rFonts w:ascii="Courier New" w:eastAsia="Times New Roman" w:hAnsi="Courier New" w:cs="Courier New"/>
+          <w:color w:val="94DBFD"/>
+          <w:sz w:val="20"/>
+          <w:szCs w:val="20"/>
+        </w:rPr>
+        <w:t xml:space="preserve">bus </w:t>
+      </w:r>
+      <w:r>
+        <w:rPr>
+          <w:rFonts w:ascii="Courier New" w:eastAsia="Times New Roman" w:hAnsi="Courier New" w:cs="Courier New"/>
+          <w:color w:val="DBDBAA"/>
+          <w:sz w:val="20"/>
+          <w:szCs w:val="20"/>
+        </w:rPr>
+        <w:t>! BusPublish</w:t>
+      </w:r>
+      <w:r>
+        <w:rPr>
+          <w:rFonts w:ascii="Courier New" w:eastAsia="Times New Roman" w:hAnsi="Courier New" w:cs="Courier New"/>
+          <w:color w:val="D4D4D4"/>
+          <w:sz w:val="20"/>
+          <w:szCs w:val="20"/>
+        </w:rPr>
+        <w:t>(</w:t>
+      </w:r>
+      <w:r>
+        <w:rPr>
+          <w:rFonts w:ascii="Courier New" w:eastAsia="Times New Roman" w:hAnsi="Courier New" w:cs="Courier New"/>
+          <w:color w:val="CD9069"/>
+          <w:sz w:val="20"/>
+          <w:szCs w:val="20"/>
+        </w:rPr>
+        <w:t>"greetings"</w:t>
+      </w:r>
+      <w:r>
+        <w:rPr>
+          <w:rFonts w:ascii="Courier New" w:eastAsia="Times New Roman" w:hAnsi="Courier New" w:cs="Courier New"/>
+          <w:color w:val="D4D4D4"/>
+          <w:sz w:val="20"/>
+          <w:szCs w:val="20"/>
+        </w:rPr>
+        <w:t xml:space="preserve">, </w:t>
+      </w:r>
+      <w:r>
+        <w:rPr>
+          <w:rFonts w:ascii="Courier New" w:eastAsia="Times New Roman" w:hAnsi="Courier New" w:cs="Courier New"/>
+          <w:color w:val="CD9069"/>
+          <w:sz w:val="20"/>
+          <w:szCs w:val="20"/>
+        </w:rPr>
+        <w:t>"hello"</w:t>
+      </w:r>
+      <w:r>
+        <w:rPr>
+          <w:rFonts w:ascii="Courier New" w:eastAsia="Times New Roman" w:hAnsi="Courier New" w:cs="Courier New"/>
+          <w:color w:val="D4D4D4"/>
+          <w:sz w:val="20"/>
+          <w:szCs w:val="20"/>
+        </w:rPr>
+        <w:t>)</w:t>
+      </w:r>
+      <w:r>
+        <w:rPr>
+          <w:rFonts w:ascii="Courier New" w:eastAsia="Times New Roman" w:hAnsi="Courier New" w:cs="Courier New"/>
+          <w:color w:val="D4D4D4"/>
+          <w:sz w:val="20"/>
+          <w:szCs w:val="20"/>
+        </w:rPr>
+        <w:br/>
+      </w:r>
+      <w:r>
+        <w:rPr>
+          <w:rFonts w:ascii="Courier New" w:eastAsia="Times New Roman" w:hAnsi="Courier New" w:cs="Courier New"/>
+          <w:color w:val="D4D4D4"/>
+          <w:sz w:val="20"/>
+          <w:szCs w:val="20"/>
+        </w:rPr>
+        <w:br/>
+        <w:t xml:space="preserve">      </w:t>
+      </w:r>
+      <w:r>
+        <w:rPr>
+          <w:rFonts w:ascii="Courier New" w:eastAsia="Times New Roman" w:hAnsi="Courier New" w:cs="Courier New"/>
+          <w:color w:val="DBDBAA"/>
+          <w:sz w:val="20"/>
+          <w:szCs w:val="20"/>
+        </w:rPr>
+        <w:t>expectMsg</w:t>
+      </w:r>
+      <w:r>
+        <w:rPr>
+          <w:rFonts w:ascii="Courier New" w:eastAsia="Times New Roman" w:hAnsi="Courier New" w:cs="Courier New"/>
+          <w:color w:val="D4D4D4"/>
+          <w:sz w:val="20"/>
+          <w:szCs w:val="20"/>
+        </w:rPr>
+        <w:t>(</w:t>
+      </w:r>
+      <w:r>
+        <w:rPr>
+          <w:rFonts w:ascii="Courier New" w:eastAsia="Times New Roman" w:hAnsi="Courier New" w:cs="Courier New"/>
+          <w:color w:val="DBDBAA"/>
+          <w:sz w:val="20"/>
+          <w:szCs w:val="20"/>
+        </w:rPr>
+        <w:t>PublishPayload</w:t>
+      </w:r>
+      <w:r>
+        <w:rPr>
+          <w:rFonts w:ascii="Courier New" w:eastAsia="Times New Roman" w:hAnsi="Courier New" w:cs="Courier New"/>
+          <w:color w:val="D4D4D4"/>
+          <w:sz w:val="20"/>
+          <w:szCs w:val="20"/>
+        </w:rPr>
+        <w:t>(</w:t>
+      </w:r>
+      <w:r>
+        <w:rPr>
+          <w:rFonts w:ascii="Courier New" w:eastAsia="Times New Roman" w:hAnsi="Courier New" w:cs="Courier New"/>
+          <w:color w:val="CD9069"/>
+          <w:sz w:val="20"/>
+          <w:szCs w:val="20"/>
+        </w:rPr>
+        <w:t>"hello"</w:t>
+      </w:r>
+      <w:r>
+        <w:rPr>
+          <w:rFonts w:ascii="Courier New" w:eastAsia="Times New Roman" w:hAnsi="Courier New" w:cs="Courier New"/>
+          <w:color w:val="D4D4D4"/>
+          <w:sz w:val="20"/>
+          <w:szCs w:val="20"/>
+        </w:rPr>
+        <w:t xml:space="preserve">, </w:t>
+      </w:r>
+      <w:r>
+        <w:rPr>
+          <w:rFonts w:ascii="Courier New" w:eastAsia="Times New Roman" w:hAnsi="Courier New" w:cs="Courier New"/>
+          <w:color w:val="499CD5"/>
+          <w:sz w:val="20"/>
+          <w:szCs w:val="20"/>
+        </w:rPr>
+        <w:t>false</w:t>
+      </w:r>
+      <w:r>
+        <w:rPr>
+          <w:rFonts w:ascii="Courier New" w:eastAsia="Times New Roman" w:hAnsi="Courier New" w:cs="Courier New"/>
+          <w:color w:val="D4D4D4"/>
+          <w:sz w:val="20"/>
+          <w:szCs w:val="20"/>
+        </w:rPr>
+        <w:t>))</w:t>
+      </w:r>
+      <w:r>
+        <w:rPr>
+          <w:rFonts w:ascii="Courier New" w:eastAsia="Times New Roman" w:hAnsi="Courier New" w:cs="Courier New"/>
+          <w:color w:val="D4D4D4"/>
+          <w:sz w:val="20"/>
+          <w:szCs w:val="20"/>
+        </w:rPr>
+        <w:br/>
+      </w:r>
+      <w:r>
+        <w:rPr>
+          <w:rFonts w:ascii="Courier New" w:eastAsia="Times New Roman" w:hAnsi="Courier New" w:cs="Courier New"/>
+          <w:color w:val="D4D4D4"/>
+          <w:sz w:val="20"/>
+          <w:szCs w:val="20"/>
+        </w:rPr>
+        <w:br/>
+        <w:t xml:space="preserve">      </w:t>
+      </w:r>
+      <w:r>
+        <w:rPr>
+          <w:rFonts w:ascii="Courier New" w:eastAsia="Times New Roman" w:hAnsi="Courier New" w:cs="Courier New"/>
+          <w:color w:val="DBDBAA"/>
+          <w:sz w:val="20"/>
+          <w:szCs w:val="20"/>
+        </w:rPr>
+        <w:t>expectNoMessage</w:t>
+      </w:r>
+      <w:r>
+        <w:rPr>
+          <w:rFonts w:ascii="Courier New" w:eastAsia="Times New Roman" w:hAnsi="Courier New" w:cs="Courier New"/>
+          <w:color w:val="D4D4D4"/>
+          <w:sz w:val="20"/>
+          <w:szCs w:val="20"/>
+        </w:rPr>
+        <w:t>(</w:t>
+      </w:r>
+      <w:r>
+        <w:rPr>
+          <w:rFonts w:ascii="Courier New" w:eastAsia="Times New Roman" w:hAnsi="Courier New" w:cs="Courier New"/>
+          <w:color w:val="39C8B0"/>
+          <w:sz w:val="20"/>
+          <w:szCs w:val="20"/>
+        </w:rPr>
+        <w:t>UserTimer</w:t>
+      </w:r>
+      <w:r>
+        <w:rPr>
+          <w:rFonts w:ascii="Courier New" w:eastAsia="Times New Roman" w:hAnsi="Courier New" w:cs="Courier New"/>
+          <w:color w:val="D4D4D4"/>
+          <w:sz w:val="20"/>
+          <w:szCs w:val="20"/>
+        </w:rPr>
+        <w:t>.</w:t>
+      </w:r>
+      <w:r>
+        <w:rPr>
+          <w:rFonts w:ascii="Courier New" w:eastAsia="Times New Roman" w:hAnsi="Courier New" w:cs="Courier New"/>
+          <w:color w:val="FFC66D"/>
+          <w:sz w:val="20"/>
+          <w:szCs w:val="20"/>
+        </w:rPr>
+        <w:t>wait_time</w:t>
+      </w:r>
+      <w:r>
+        <w:rPr>
+          <w:rFonts w:ascii="Courier New" w:eastAsia="Times New Roman" w:hAnsi="Courier New" w:cs="Courier New"/>
+          <w:color w:val="D4D4D4"/>
+          <w:sz w:val="20"/>
+          <w:szCs w:val="20"/>
+        </w:rPr>
+        <w:t>)</w:t>
+      </w:r>
+      <w:r>
+        <w:rPr>
+          <w:rFonts w:ascii="Courier New" w:eastAsia="Times New Roman" w:hAnsi="Courier New" w:cs="Courier New"/>
+          <w:color w:val="D4D4D4"/>
+          <w:sz w:val="20"/>
+          <w:szCs w:val="20"/>
+        </w:rPr>
+        <w:br/>
+        <w:t xml:space="preserve">    }</w:t>
+      </w:r>
+    </w:p>
+    <w:p>
+      <w:pPr>
+        <w:rPr>
+          <w:rFonts w:cstheme="majorHAnsi"/>
+        </w:rPr>
+      </w:pPr>
+      <w:r>
+        <w:rPr>
+          <w:rFonts w:cstheme="majorHAnsi"/>
+        </w:rPr>
+        <w:t xml:space="preserve">In here, the test simulates a simple task for EventHandler actor. </w:t>
+      </w:r>
+      <w:r>
+        <w:rPr>
+          <w:rFonts w:cstheme="majorHAnsi"/>
+        </w:rPr>
+        <w:t>As mentioned, t</w:t>
+      </w:r>
+      <w:r>
+        <w:rPr>
+          <w:rFonts w:cstheme="majorHAnsi"/>
+        </w:rPr>
+        <w:t xml:space="preserve">his actor need to </w:t>
+      </w:r>
+      <w:r>
+        <w:rPr>
+          <w:rFonts w:cstheme="majorHAnsi"/>
+        </w:rPr>
+        <w:t xml:space="preserve">classify the topic and do the task as requests. In this case, the requests are </w:t>
+      </w:r>
+      <w:r>
+        <w:rPr>
+          <w:rFonts w:cstheme="majorHAnsi"/>
+        </w:rPr>
+        <w:t xml:space="preserve">to </w:t>
+      </w:r>
+      <w:r>
+        <w:rPr>
+          <w:rFonts w:cstheme="majorHAnsi"/>
+        </w:rPr>
+        <w:t>subscrib</w:t>
+      </w:r>
+      <w:r>
+        <w:rPr>
+          <w:rFonts w:cstheme="majorHAnsi"/>
+        </w:rPr>
+        <w:t>e a topic name “greeting”</w:t>
+      </w:r>
+      <w:r>
+        <w:rPr>
+          <w:rFonts w:cstheme="majorHAnsi"/>
+        </w:rPr>
+        <w:t xml:space="preserve"> </w:t>
+      </w:r>
+      <w:r>
+        <w:rPr>
+          <w:rFonts w:cstheme="majorHAnsi"/>
+        </w:rPr>
+        <w:t xml:space="preserve">then publish two topics name “time” and “greeting” with the value “123” and “hello” respectively. If the task has been done correctly, the </w:t>
+      </w:r>
+      <w:r>
+        <w:rPr>
+          <w:rFonts w:ascii="Courier New" w:eastAsia="Times New Roman" w:hAnsi="Courier New" w:cs="Courier New"/>
+          <w:color w:val="000000" w:themeColor="text1"/>
+          <w:sz w:val="20"/>
+          <w:szCs w:val="20"/>
+        </w:rPr>
+        <w:t>expectMsg</w:t>
+      </w:r>
+      <w:r>
+        <w:rPr>
+          <w:rFonts w:ascii="Courier New" w:eastAsia="Times New Roman" w:hAnsi="Courier New" w:cs="Courier New"/>
+          <w:color w:val="000000" w:themeColor="text1"/>
+          <w:sz w:val="20"/>
+          <w:szCs w:val="20"/>
+        </w:rPr>
+        <w:t>()</w:t>
+      </w:r>
+      <w:r>
+        <w:rPr>
+          <w:rFonts w:cstheme="majorHAnsi"/>
+        </w:rPr>
+        <w:t>will receive the payload “hello”</w:t>
+      </w:r>
+      <w:r>
+        <w:rPr>
+          <w:rFonts w:cstheme="majorHAnsi"/>
+        </w:rPr>
+        <w:t xml:space="preserve"> and the comment “simple pubsub – ok!” will be mark</w:t>
+      </w:r>
+      <w:r>
+        <w:rPr>
+          <w:rFonts w:cstheme="majorHAnsi"/>
+        </w:rPr>
+        <w:t>ed</w:t>
+      </w:r>
+      <w:r>
+        <w:rPr>
+          <w:rFonts w:cstheme="majorHAnsi"/>
+        </w:rPr>
+        <w:t xml:space="preserve"> by green tick.</w:t>
+      </w:r>
+    </w:p>
+    <w:p>
+      <w:pPr>
+        <w:rPr>
+          <w:rFonts w:cstheme="majorHAnsi"/>
+        </w:rPr>
+      </w:pPr>
+      <w:r>
+        <w:rPr>
+          <w:rFonts w:cstheme="majorHAnsi"/>
+        </w:rPr>
+        <w:t>The test also can combine burst of code blocks, which represent for many test cases. If all the test passed, that means the actor works well.</w:t>
+      </w:r>
+    </w:p>
+    <w:p>
+      <w:pPr>
+        <w:rPr>
+          <w:rFonts w:cstheme="majorHAnsi"/>
+        </w:rPr>
+      </w:pPr>
+      <w:r>
+        <w:rPr>
+          <w:rFonts w:cstheme="majorHAnsi"/>
+        </w:rPr>
+        <w:t>The test results are showed below</w:t>
+      </w:r>
+      <w:r>
+        <w:rPr>
+          <w:rFonts w:cstheme="majorHAnsi"/>
+        </w:rPr>
+        <w:t xml:space="preserve"> for </w:t>
+      </w:r>
+      <w:r>
+        <w:rPr>
+          <w:rFonts w:cstheme="majorHAnsi"/>
+          <w:b/>
+          <w:bCs/>
+        </w:rPr>
+        <w:t>EventHandler</w:t>
+      </w:r>
+      <w:r>
+        <w:rPr>
+          <w:rFonts w:cstheme="majorHAnsi"/>
+        </w:rPr>
+        <w:t xml:space="preserve"> actor</w:t>
+      </w:r>
+      <w:r>
+        <w:rPr>
+          <w:rFonts w:cstheme="majorHAnsi"/>
+        </w:rPr>
+        <w:t>:</w:t>
+      </w:r>
+    </w:p>
+    <w:p>
+      <w:pPr>
+        <w:rPr>
+          <w:rFonts w:cstheme="majorHAnsi"/>
+        </w:rPr>
+      </w:pPr>
+      <w:r>
+        <w:rPr>
+          <w:noProof/>
+        </w:rPr>
+        <w:lastRenderedPageBreak/>
+        <w:drawing>
+          <wp:inline distT="0" distB="0" distL="0" distR="0" wp14:anchorId="6A0522B3" wp14:editId="17239646">
+            <wp:extent cx="5731510" cy="3030855"/>
+            <wp:effectExtent l="0" t="0" r="2540" b="0"/>
+            <wp:docPr id="4" name="Picture 4"/>
+            <wp:cNvGraphicFramePr>
+              <a:graphicFrameLocks xmlns:a="http://schemas.openxmlformats.org/drawingml/2006/main" noChangeAspect="1"/>
+            </wp:cNvGraphicFramePr>
+            <a:graphic xmlns:a="http://schemas.openxmlformats.org/drawingml/2006/main">
+              <a:graphicData uri="http://schemas.openxmlformats.org/drawingml/2006/picture">
+                <pic:pic xmlns:pic="http://schemas.openxmlformats.org/drawingml/2006/picture">
+                  <pic:nvPicPr>
+                    <pic:cNvPr id="1" name=""/>
+                    <pic:cNvPicPr/>
+                  </pic:nvPicPr>
+                  <pic:blipFill>
+                    <a:blip r:embed="rId31"/>
+                    <a:stretch>
+                      <a:fillRect/>
+                    </a:stretch>
+                  </pic:blipFill>
+                  <pic:spPr>
+                    <a:xfrm>
+                      <a:off x="0" y="0"/>
+                      <a:ext cx="5731510" cy="3030855"/>
+                    </a:xfrm>
+                    <a:prstGeom prst="rect">
+                      <a:avLst/>
+                    </a:prstGeom>
+                  </pic:spPr>
+                </pic:pic>
+              </a:graphicData>
+            </a:graphic>
+          </wp:inline>
+        </w:drawing>
+      </w:r>
+    </w:p>
+    <w:p>
+      <w:pPr>
+        <w:rPr>
+          <w:rFonts w:cstheme="majorHAnsi"/>
+        </w:rPr>
+      </w:pPr>
+      <w:r>
+        <w:rPr>
+          <w:rFonts w:cstheme="majorHAnsi"/>
+        </w:rPr>
+        <w:t>This way to save the effort for debuging, by testing single case and intergated case, it can easily dectect the problems, where and how to fix them.</w:t>
+      </w:r>
+    </w:p>
+    <w:p>
+      <w:pPr>
+        <w:rPr>
+          <w:rFonts w:cstheme="majorHAnsi"/>
+        </w:rPr>
+      </w:pPr>
+      <w:r>
+        <w:rPr>
+          <w:rFonts w:cstheme="majorHAnsi"/>
+          <w:highlight w:val="yellow"/>
+        </w:rPr>
+        <w:t>(The whole tests will be pushed later - TBD)</w:t>
       </w:r>
     </w:p>
     <w:p>
@@ -17427,7 +18497,15 @@
                         <w:noProof/>
                         <w:lang w:val="fr-FR"/>
                       </w:rPr>
-                      <w:t xml:space="preserve">[Online]. Available: https://www.hivemq.com/blog/mqtt-essentials-part-1-introducing-mqtt/. </w:t>
+                      <w:t>[Online]. Available: https://www.hivemq.com/blog/mqtt-essentials-part-1-</w:t>
+                    </w:r>
+                    <w:r>
+                      <w:rPr>
+                        <w:noProof/>
+                        <w:lang w:val="fr-FR"/>
+                      </w:rPr>
+                      <w:lastRenderedPageBreak/>
+                      <w:t xml:space="preserve">introducing-mqtt/. </w:t>
                     </w:r>
                     <w:r>
                       <w:rPr>
@@ -17459,6 +18537,7 @@
                       <w:rPr>
                         <w:noProof/>
                       </w:rPr>
+                      <w:lastRenderedPageBreak/>
                       <w:t xml:space="preserve">[2] </w:t>
                     </w:r>
                   </w:p>
@@ -17709,15 +18788,7 @@
                         <w:noProof/>
                         <w:lang w:val="fr-FR"/>
                       </w:rPr>
-                      <w:t xml:space="preserve">[Online]. Available: </w:t>
-                    </w:r>
-                    <w:r>
-                      <w:rPr>
-                        <w:noProof/>
-                        <w:lang w:val="fr-FR"/>
-                      </w:rPr>
-                      <w:lastRenderedPageBreak/>
-                      <w:t xml:space="preserve">https://aws.amazon.com/iot-core/. </w:t>
+                      <w:t xml:space="preserve">[Online]. Available: https://aws.amazon.com/iot-core/. </w:t>
                     </w:r>
                     <w:r>
                       <w:rPr>
@@ -17749,7 +18820,6 @@
                       <w:rPr>
                         <w:noProof/>
                       </w:rPr>
-                      <w:lastRenderedPageBreak/>
                       <w:t xml:space="preserve">[7] </w:t>
                     </w:r>
                   </w:p>
@@ -18205,6 +19275,7 @@
                       <w:rPr>
                         <w:noProof/>
                       </w:rPr>
+                      <w:lastRenderedPageBreak/>
                       <w:t xml:space="preserve">[16] </w:t>
                     </w:r>
                   </w:p>
@@ -18420,7 +19491,6 @@
         <w:rPr>
           <w:rFonts w:cstheme="majorHAnsi"/>
         </w:rPr>
-        <w:lastRenderedPageBreak/>
         <w:fldChar w:fldCharType="begin"/>
       </w:r>
       <w:r>
@@ -18519,8 +19589,8 @@
       </w:pPr>
     </w:p>
     <w:sectPr>
-      <w:headerReference w:type="default" r:id="rId31"/>
-      <w:footerReference w:type="default" r:id="rId32"/>
+      <w:headerReference w:type="default" r:id="rId32"/>
+      <w:footerReference w:type="default" r:id="rId33"/>
       <w:pgSz w:w="11906" w:h="16838"/>
       <w:pgMar w:top="1440" w:right="1440" w:bottom="1440" w:left="1440" w:header="708" w:footer="708" w:gutter="0"/>
       <w:cols w:space="708"/>
@@ -22565,6 +23635,54 @@
       </w:tcPr>
     </w:tblStylePr>
   </w:style>
+  <w:style w:type="paragraph" w:styleId="HTMLPreformatted">
+    <w:name w:val="HTML Preformatted"/>
+    <w:basedOn w:val="Normal"/>
+    <w:link w:val="HTMLPreformattedChar"/>
+    <w:uiPriority w:val="99"/>
+    <w:semiHidden/>
+    <w:unhideWhenUsed/>
+    <w:rsid w:val="0023515B"/>
+    <w:pPr>
+      <w:tabs>
+        <w:tab w:val="left" w:pos="916"/>
+        <w:tab w:val="left" w:pos="1832"/>
+        <w:tab w:val="left" w:pos="2748"/>
+        <w:tab w:val="left" w:pos="3664"/>
+        <w:tab w:val="left" w:pos="4580"/>
+        <w:tab w:val="left" w:pos="5496"/>
+        <w:tab w:val="left" w:pos="6412"/>
+        <w:tab w:val="left" w:pos="7328"/>
+        <w:tab w:val="left" w:pos="8244"/>
+        <w:tab w:val="left" w:pos="9160"/>
+        <w:tab w:val="left" w:pos="10076"/>
+        <w:tab w:val="left" w:pos="10992"/>
+        <w:tab w:val="left" w:pos="11908"/>
+        <w:tab w:val="left" w:pos="12824"/>
+        <w:tab w:val="left" w:pos="13740"/>
+        <w:tab w:val="left" w:pos="14656"/>
+      </w:tabs>
+      <w:spacing w:after="0" w:line="240" w:lineRule="auto"/>
+    </w:pPr>
+    <w:rPr>
+      <w:rFonts w:ascii="Courier New" w:eastAsia="Times New Roman" w:hAnsi="Courier New" w:cs="Courier New"/>
+      <w:sz w:val="20"/>
+      <w:szCs w:val="20"/>
+    </w:rPr>
+  </w:style>
+  <w:style w:type="character" w:customStyle="1" w:styleId="HTMLPreformattedChar">
+    <w:name w:val="HTML Preformatted Char"/>
+    <w:basedOn w:val="DefaultParagraphFont"/>
+    <w:link w:val="HTMLPreformatted"/>
+    <w:uiPriority w:val="99"/>
+    <w:semiHidden/>
+    <w:rsid w:val="0023515B"/>
+    <w:rPr>
+      <w:rFonts w:ascii="Courier New" w:eastAsia="Times New Roman" w:hAnsi="Courier New" w:cs="Courier New"/>
+      <w:sz w:val="20"/>
+      <w:szCs w:val="20"/>
+    </w:rPr>
+  </w:style>
 </w:styles>
 </file>
 

</xml_diff>

<commit_message>
DungTT: update report for MQTT Core Testing
</commit_message>
<xml_diff>
--- a/Docs/Reports/Thesis_report.docx
+++ b/Docs/Reports/Thesis_report.docx
@@ -115,7 +115,7 @@
                 </mc:Choice>
                 <mc:Fallback>
                   <w:pict>
-                    <v:group w14:anchorId="2BA36D94" id="Group 42891" o:spid="_x0000_s1026" style="width:393.6pt;height:55.4pt;mso-position-horizontal-relative:char;mso-position-vertical-relative:line" coordsize="49987,7040" o:gfxdata="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">
+                    <v:group w14:anchorId="6A25702B" id="Group 42891" o:spid="_x0000_s1026" style="width:393.6pt;height:55.4pt;mso-position-horizontal-relative:char;mso-position-vertical-relative:line" coordsize="49987,7040" o:gfxdata="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">
                       <v:shapetype id="_x0000_t75" coordsize="21600,21600" o:spt="75" o:preferrelative="t" path="m@4@5l@4@11@9@11@9@5xe" filled="f" stroked="f">
                         <v:stroke joinstyle="miter"/>
                         <v:formulas>
@@ -324,7 +324,7 @@
                 </mc:Choice>
                 <mc:Fallback>
                   <w:pict>
-                    <v:group w14:anchorId="17C8CF94" id="Group 38877" o:spid="_x0000_s1026" style="width:372.45pt;height:.45pt;mso-position-horizontal-relative:char;mso-position-vertical-relative:line" coordsize="47304,60" o:gfxdata="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">
+                    <v:group w14:anchorId="7C3A6F71" id="Group 38877" o:spid="_x0000_s1026" style="width:372.45pt;height:.45pt;mso-position-horizontal-relative:char;mso-position-vertical-relative:line" coordsize="47304,60" o:gfxdata="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">
                       <v:shape id="Shape 43454" o:spid="_x0000_s1027" style="position:absolute;width:47304;height:91;visibility:visible;mso-wrap-style:square;v-text-anchor:top" coordsize="4730496,9144" o:gfxdata="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" path="m,l4730496,r,9144l,9144,,e" fillcolor="black" stroked="f" strokeweight="0">
                         <v:stroke miterlimit="83231f" joinstyle="miter"/>
                         <v:path arrowok="t" textboxrect="0,0,4730496,9144"/>
@@ -488,7 +488,7 @@
                 </mc:Choice>
                 <mc:Fallback>
                   <w:pict>
-                    <v:group w14:anchorId="5E3BFD08" id="Group 38878" o:spid="_x0000_s1026" style="width:372.45pt;height:.45pt;mso-position-horizontal-relative:char;mso-position-vertical-relative:line" coordsize="47304,60" o:gfxdata="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">
+                    <v:group w14:anchorId="01B3ADEE" id="Group 38878" o:spid="_x0000_s1026" style="width:372.45pt;height:.45pt;mso-position-horizontal-relative:char;mso-position-vertical-relative:line" coordsize="47304,60" o:gfxdata="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">
                       <v:shape id="Shape 43456" o:spid="_x0000_s1027" style="position:absolute;width:47304;height:91;visibility:visible;mso-wrap-style:square;v-text-anchor:top" coordsize="4730496,9144" o:gfxdata="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" path="m,l4730496,r,9144l,9144,,e" fillcolor="black" stroked="f" strokeweight="0">
                         <v:stroke miterlimit="83231f" joinstyle="miter"/>
                         <v:path arrowok="t" textboxrect="0,0,4730496,9144"/>
@@ -3905,7 +3905,13 @@
         <w:rPr>
           <w:rFonts w:cstheme="majorHAnsi"/>
         </w:rPr>
-        <w:t>The basic features of MQTT that satisfy the requirements of IoT applications are based on concept, but for more insight, we will compare it to a very popular protocol is HTTP. Both are built on top of TCP/IP, which has recently become the most popular data transmission protocol. They also share the same Client-Server architecture, as illustrated in the table below:</w:t>
+        <w:t>The essential properties of MQTT that meet the needs of IoT applications are conceptual, but for a deeper understanding, we will compare it to a highly popular protocol, HTTP. Both are based on TCP/IP, which has lately become the most widely used data transmission technology. They also share a Client-Server architecture, as seen in the table below</w:t>
+      </w:r>
+      <w:r>
+        <w:rPr>
+          <w:rFonts w:cstheme="majorHAnsi"/>
+        </w:rPr>
+        <w:t>:</w:t>
       </w:r>
       <w:sdt>
         <w:sdtPr>
@@ -5411,7 +5417,6 @@
               <w:rPr>
                 <w:rFonts w:cstheme="majorHAnsi"/>
               </w:rPr>
-              <w:lastRenderedPageBreak/>
               <w:t>Sum for 10 messages</w:t>
             </w:r>
           </w:p>
@@ -5475,6 +5480,7 @@
               <w:rPr>
                 <w:rFonts w:cstheme="majorHAnsi"/>
               </w:rPr>
+              <w:lastRenderedPageBreak/>
               <w:t>Sum for 100 messages</w:t>
             </w:r>
           </w:p>
@@ -6602,14 +6608,7 @@
         <w:rPr>
           <w:rFonts w:cstheme="majorHAnsi"/>
         </w:rPr>
-        <w:t xml:space="preserve"> has been created to compile and summarize the vast majority of the information you need to know about the MQTT Protocol, including its specifications, standards, </w:t>
-      </w:r>
-      <w:r>
-        <w:rPr>
-          <w:rFonts w:cstheme="majorHAnsi"/>
-        </w:rPr>
-        <w:lastRenderedPageBreak/>
-        <w:t>applications, and usage. However, it frequently focuses on practical rather than intellectual features. It is appropriate for this thesis and will be referred</w:t>
+        <w:t xml:space="preserve"> has been created to compile and summarize the vast majority of the information you need to know about the MQTT Protocol, including its specifications, standards, applications, and usage. However, it frequently focuses on practical rather than intellectual features. It is appropriate for this thesis and will be referred</w:t>
       </w:r>
       <w:r>
         <w:rPr>
@@ -8727,56 +8726,62 @@
         <w:rPr>
           <w:rFonts w:cstheme="majorHAnsi"/>
         </w:rPr>
+        <w:t>Generally speaking</w:t>
+      </w:r>
+      <w:r>
+        <w:rPr>
+          <w:rFonts w:cstheme="majorHAnsi"/>
+        </w:rPr>
+        <w:t>,</w:t>
+      </w:r>
+      <w:r>
+        <w:rPr>
+          <w:rFonts w:cstheme="majorHAnsi"/>
+        </w:rPr>
+        <w:t xml:space="preserve"> </w:t>
+      </w:r>
+      <w:r>
+        <w:rPr>
+          <w:rFonts w:cstheme="majorHAnsi"/>
+        </w:rPr>
+        <w:t>t</w:t>
+      </w:r>
+      <w:r>
+        <w:rPr>
+          <w:rFonts w:cstheme="majorHAnsi"/>
+        </w:rPr>
+        <w:t xml:space="preserve">he analysis above highlights both the </w:t>
+      </w:r>
+      <w:r>
+        <w:rPr>
+          <w:rFonts w:cstheme="majorHAnsi"/>
+        </w:rPr>
+        <w:t>pros</w:t>
+      </w:r>
+      <w:r>
+        <w:rPr>
+          <w:rFonts w:cstheme="majorHAnsi"/>
+        </w:rPr>
+        <w:t xml:space="preserve"> and </w:t>
+      </w:r>
+      <w:r>
+        <w:rPr>
+          <w:rFonts w:cstheme="majorHAnsi"/>
+        </w:rPr>
+        <w:t>cons</w:t>
+      </w:r>
+      <w:r>
+        <w:rPr>
+          <w:rFonts w:cstheme="majorHAnsi"/>
+        </w:rPr>
+        <w:t xml:space="preserve"> of the published MQTT Brokers projects. There is a comment stating that the aforementioned programs are </w:t>
+      </w:r>
+      <w:r>
+        <w:rPr>
+          <w:rFonts w:cstheme="majorHAnsi"/>
+        </w:rPr>
         <w:lastRenderedPageBreak/>
-        <w:t>Generally speaking</w:t>
-      </w:r>
-      <w:r>
-        <w:rPr>
-          <w:rFonts w:cstheme="majorHAnsi"/>
-        </w:rPr>
-        <w:t>,</w:t>
-      </w:r>
-      <w:r>
-        <w:rPr>
-          <w:rFonts w:cstheme="majorHAnsi"/>
-        </w:rPr>
-        <w:t xml:space="preserve"> </w:t>
-      </w:r>
-      <w:r>
-        <w:rPr>
-          <w:rFonts w:cstheme="majorHAnsi"/>
-        </w:rPr>
-        <w:t>t</w:t>
-      </w:r>
-      <w:r>
-        <w:rPr>
-          <w:rFonts w:cstheme="majorHAnsi"/>
-        </w:rPr>
-        <w:t xml:space="preserve">he analysis above highlights both the </w:t>
-      </w:r>
-      <w:r>
-        <w:rPr>
-          <w:rFonts w:cstheme="majorHAnsi"/>
-        </w:rPr>
-        <w:t>pros</w:t>
-      </w:r>
-      <w:r>
-        <w:rPr>
-          <w:rFonts w:cstheme="majorHAnsi"/>
-        </w:rPr>
-        <w:t xml:space="preserve"> and </w:t>
-      </w:r>
-      <w:r>
-        <w:rPr>
-          <w:rFonts w:cstheme="majorHAnsi"/>
-        </w:rPr>
-        <w:t>cons</w:t>
-      </w:r>
-      <w:r>
-        <w:rPr>
-          <w:rFonts w:cstheme="majorHAnsi"/>
-        </w:rPr>
-        <w:t xml:space="preserve"> of the published MQTT Brokers projects. There is a comment stating that the aforementioned programs are either paid or open</w:t>
+        <w:t>either paid or open</w:t>
       </w:r>
       <w:r>
         <w:rPr>
@@ -9490,7 +9495,6 @@
         </w:numPr>
       </w:pPr>
       <w:r>
-        <w:lastRenderedPageBreak/>
         <w:t>Programing l</w:t>
       </w:r>
       <w:r>
@@ -9526,6 +9530,7 @@
         <w:pStyle w:val="Heading4"/>
       </w:pPr>
       <w:r>
+        <w:lastRenderedPageBreak/>
         <w:t>Diagram:</w:t>
       </w:r>
     </w:p>
@@ -9873,14 +9878,7 @@
         <w:rPr>
           <w:rFonts w:cstheme="majorHAnsi"/>
         </w:rPr>
-        <w:t xml:space="preserve">Scala, like Java, is object-oriented and employs a syntax known as curly-brace, which is similar to the language C. Since Scala 3, there is also the option of using the off-side rule (indenting) to structure </w:t>
-      </w:r>
-      <w:r>
-        <w:rPr>
-          <w:rFonts w:cstheme="majorHAnsi"/>
-        </w:rPr>
-        <w:lastRenderedPageBreak/>
-        <w:t>blocks, which is recommended. According to Martin Odersky, this was the most fruitful change introduced in Scala 3.</w:t>
+        <w:t>Scala, like Java, is object-oriented and employs a syntax known as curly-brace, which is similar to the language C. Since Scala 3, there is also the option of using the off-side rule (indenting) to structure blocks, which is recommended. According to Martin Odersky, this was the most fruitful change introduced in Scala 3.</w:t>
       </w:r>
       <w:r>
         <w:rPr>
@@ -9923,6 +9921,7 @@
         <w:rPr>
           <w:rFonts w:cstheme="majorHAnsi"/>
         </w:rPr>
+        <w:lastRenderedPageBreak/>
         <w:t>Easy to Pick Up</w:t>
       </w:r>
     </w:p>
@@ -10408,11 +10407,7 @@
         </w:sdtContent>
       </w:sdt>
       <w:r>
-        <w:t xml:space="preserve"> An actor can also generate additional actors in the network based on the needs. In this situation, the </w:t>
-      </w:r>
-      <w:r>
-        <w:lastRenderedPageBreak/>
-        <w:t xml:space="preserve">creator actor will be the "parent actor," and the created actors will be the "child actors." The following are the key benefits of the Actor Model. </w:t>
+        <w:t xml:space="preserve"> An actor can also generate additional actors in the network based on the needs. In this situation, the creator actor will be the "parent actor," and the created actors will be the "child actors." The following are the key benefits of the Actor Model. </w:t>
       </w:r>
     </w:p>
     <w:p>
@@ -10436,6 +10431,7 @@
         </w:numPr>
       </w:pPr>
       <w:r>
+        <w:lastRenderedPageBreak/>
         <w:t>An Actor Model enables the decomposition of a system into independent, autonomous, and interacting components that can function in parallel.</w:t>
       </w:r>
     </w:p>
@@ -10681,15 +10677,12 @@
         <w:t xml:space="preserve"> </w:t>
       </w:r>
       <w:r>
-        <w:t xml:space="preserve">The state is totally owned by the actor and cannot be shared or accessed by other players in the system. This means that locks or other sorts of synchronization methods </w:t>
-      </w:r>
-      <w:r>
-        <w:lastRenderedPageBreak/>
-        <w:t>are unnecessary in a multi-threaded system. An actor can alter its state in response to a message or execute some calculation based on the message. The computation capabilities of the actor define its behavior.</w:t>
+        <w:t>The state is totally owned by the actor and cannot be shared or accessed by other players in the system. This means that locks or other sorts of synchronization methods are unnecessary in a multi-threaded system. An actor can alter its state in response to a message or execute some calculation based on the message. The computation capabilities of the actor define its behavior.</w:t>
       </w:r>
     </w:p>
     <w:p>
       <w:r>
+        <w:lastRenderedPageBreak/>
         <w:t xml:space="preserve">One of the core ideas of the Actor Model is message passing. Fig. </w:t>
       </w:r>
       <w:r>
@@ -10934,13 +10927,16 @@
         <w:pStyle w:val="Heading4"/>
       </w:pPr>
       <w:r>
-        <w:lastRenderedPageBreak/>
         <w:t>Reative Stream</w:t>
       </w:r>
     </w:p>
     <w:p>
       <w:r>
-        <w:t>In an asynchronous system, dealing with data streams—particularly "live" data whose volume cannot be predicted—requires special care. The most obvious difficulty is that resource consumption must be managed so that a rapid data source does not overwhelm the stream destination. Asynchrony is required to allow for the concurrent usage of computer resources, whether on collaborating network hosts or numerous CPU cores inside a single system.</w:t>
+        <w:t xml:space="preserve">In an asynchronous system, dealing with data streams—particularly "live" data whose volume cannot be predicted—requires special care. The most obvious difficulty is that </w:t>
+      </w:r>
+      <w:r>
+        <w:lastRenderedPageBreak/>
+        <w:t>resource consumption must be managed so that a rapid data source does not overwhelm the stream destination. Asynchrony is required to allow for the concurrent usage of computer resources, whether on collaborating network hosts or numerous CPU cores inside a single system.</w:t>
       </w:r>
       <w:sdt>
         <w:sdtPr>
@@ -11189,7 +11185,6 @@
         <w:rPr>
           <w:rFonts w:cstheme="majorHAnsi"/>
         </w:rPr>
-        <w:lastRenderedPageBreak/>
         <w:t>Play is a very simple and straightforward Web Framework. It was designed to help you make changes more quickly and easily, with less stress on you.</w:t>
       </w:r>
     </w:p>
@@ -11203,6 +11198,7 @@
         <w:rPr>
           <w:rFonts w:cstheme="majorHAnsi"/>
         </w:rPr>
+        <w:lastRenderedPageBreak/>
         <w:t xml:space="preserve">Thanks </w:t>
       </w:r>
       <w:r>
@@ -11500,7 +11496,6 @@
           <w:sz w:val="22"/>
           <w:szCs w:val="22"/>
         </w:rPr>
-        <w:lastRenderedPageBreak/>
         <w:t xml:space="preserve">Figure </w:t>
       </w:r>
       <w:r>
@@ -11527,6 +11522,7 @@
     </w:p>
     <w:p>
       <w:r>
+        <w:lastRenderedPageBreak/>
         <w:t xml:space="preserve">The figure above is the project's official model, displaying the functions as well as communication between actors via the </w:t>
       </w:r>
       <w:r>
@@ -12447,16 +12443,7 @@
                 <w:color w:val="000000"/>
                 <w:sz w:val="22"/>
               </w:rPr>
-              <w:t xml:space="preserve">This actor handles packets which are sent via TCP and filter/decode/transfer them between other actors (inbound) </w:t>
-            </w:r>
-            <w:r>
-              <w:rPr>
-                <w:rFonts w:ascii="Calibri" w:eastAsia="Times New Roman" w:hAnsi="Calibri" w:cs="Calibri"/>
-                <w:color w:val="000000"/>
-                <w:sz w:val="22"/>
-              </w:rPr>
-              <w:lastRenderedPageBreak/>
-              <w:t>or client (outbound)</w:t>
+              <w:t>This actor handles packets which are sent via TCP and filter/decode/transfer them between other actors (inbound) or client (outbound)</w:t>
             </w:r>
           </w:p>
         </w:tc>
@@ -12480,7 +12467,6 @@
                 <w:color w:val="000000"/>
                 <w:sz w:val="22"/>
               </w:rPr>
-              <w:lastRenderedPageBreak/>
               <w:t>↔</w:t>
             </w:r>
             <w:r>
@@ -12601,7 +12587,16 @@
                 <w:color w:val="000000"/>
                 <w:sz w:val="22"/>
               </w:rPr>
-              <w:t xml:space="preserve"> to control a new connection</w:t>
+              <w:t xml:space="preserve"> </w:t>
+            </w:r>
+            <w:r>
+              <w:rPr>
+                <w:rFonts w:ascii="Calibri" w:eastAsia="Times New Roman" w:hAnsi="Calibri" w:cs="Calibri"/>
+                <w:color w:val="000000"/>
+                <w:sz w:val="22"/>
+              </w:rPr>
+              <w:lastRenderedPageBreak/>
+              <w:t>to control a new connection</w:t>
             </w:r>
           </w:p>
         </w:tc>
@@ -12625,6 +12620,7 @@
                 <w:color w:val="000000"/>
                 <w:sz w:val="22"/>
               </w:rPr>
+              <w:lastRenderedPageBreak/>
               <w:t>←</w:t>
             </w:r>
             <w:r>
@@ -13671,7 +13667,6 @@
     </w:p>
     <w:p>
       <w:r>
-        <w:lastRenderedPageBreak/>
         <w:t>The FSM is applied</w:t>
       </w:r>
       <w:r>
@@ -13692,6 +13687,7 @@
     </w:p>
     <w:p>
       <w:r>
+        <w:lastRenderedPageBreak/>
         <w:t xml:space="preserve">The table below shows the FMS for </w:t>
       </w:r>
       <w:r>
@@ -17028,7 +17024,6 @@
         <w:rPr>
           <w:rFonts w:cstheme="majorHAnsi"/>
         </w:rPr>
-        <w:lastRenderedPageBreak/>
         <w:t>The intriguing aspect of AKKA Toolkit is that it provides both testing functionality for our applications, allowing us to test functions independently while also testing a group of functions or even the entire system with various scenarios.</w:t>
       </w:r>
     </w:p>
@@ -17042,6 +17037,7 @@
         <w:rPr>
           <w:rFonts w:cstheme="majorHAnsi"/>
         </w:rPr>
+        <w:lastRenderedPageBreak/>
         <w:t>The AKKA test tookit is used to check every single test case in order to guarantee that every single function works flawlessly. As a result, each test case passing indicates that the function work</w:t>
       </w:r>
       <w:r>
@@ -18117,67 +18113,2234 @@
       <w:r>
         <w:rPr>
           <w:rFonts w:cstheme="majorHAnsi"/>
-          <w:highlight w:val="yellow"/>
-        </w:rPr>
-        <w:t>(The whole tests will be pushed later - TBD)</w:t>
+        </w:rPr>
+        <w:t xml:space="preserve">However, we need to analyze the overall performance of the system, which should behave like a genuine MQTT Broker, thus an external tool will be utilized in this situation. This tool emulates MQTT clients that attempt to connect to and publish/subscribe to our Broker. MQTTlens, which is available in the </w:t>
+      </w:r>
+      <w:hyperlink r:id="rId32" w:history="1">
+        <w:r>
+          <w:rPr>
+            <w:rStyle w:val="Hyperlink"/>
+            <w:rFonts w:cstheme="majorHAnsi"/>
+          </w:rPr>
+          <w:t>Chrome Store</w:t>
+        </w:r>
+      </w:hyperlink>
+      <w:r>
+        <w:rPr>
+          <w:rFonts w:cstheme="majorHAnsi"/>
+        </w:rPr>
+        <w:t>, is utilized.</w:t>
       </w:r>
     </w:p>
     <w:p>
       <w:pPr>
-        <w:pStyle w:val="Heading1"/>
-        <w:rPr>
-          <w:rFonts w:cstheme="majorHAnsi"/>
-        </w:rPr>
-      </w:pPr>
-      <w:bookmarkStart w:id="21" w:name="_Toc109080145"/>
-      <w:r>
-        <w:rPr>
-          <w:rFonts w:cstheme="majorHAnsi"/>
-        </w:rPr>
-        <w:t xml:space="preserve">5. Developing of </w:t>
-      </w:r>
-      <w:r>
-        <w:rPr>
-          <w:rFonts w:cstheme="majorHAnsi"/>
-        </w:rPr>
-        <w:t>U</w:t>
-      </w:r>
-      <w:r>
-        <w:rPr>
-          <w:rFonts w:cstheme="majorHAnsi"/>
-        </w:rPr>
-        <w:t xml:space="preserve">ser </w:t>
-      </w:r>
-      <w:r>
-        <w:rPr>
-          <w:rFonts w:cstheme="majorHAnsi"/>
-        </w:rPr>
-        <w:t>F</w:t>
-      </w:r>
-      <w:r>
-        <w:rPr>
-          <w:rFonts w:cstheme="majorHAnsi"/>
-        </w:rPr>
-        <w:t>unctions</w:t>
-      </w:r>
-      <w:r>
-        <w:rPr>
-          <w:rFonts w:cstheme="majorHAnsi"/>
-        </w:rPr>
-        <w:t>:</w:t>
-      </w:r>
-      <w:bookmarkEnd w:id="21"/>
+        <w:rPr>
+          <w:rFonts w:cstheme="majorHAnsi"/>
+        </w:rPr>
+      </w:pPr>
+      <w:r>
+        <w:rPr>
+          <w:rFonts w:cstheme="majorHAnsi"/>
+        </w:rPr>
+        <w:t xml:space="preserve">We will go through </w:t>
+      </w:r>
+      <w:r>
+        <w:rPr>
+          <w:rFonts w:cstheme="majorHAnsi"/>
+        </w:rPr>
+        <w:t xml:space="preserve">and </w:t>
+      </w:r>
+      <w:r>
+        <w:rPr>
+          <w:rFonts w:cstheme="majorHAnsi"/>
+        </w:rPr>
+        <w:t>envaluate all the functions</w:t>
+      </w:r>
+      <w:r>
+        <w:rPr>
+          <w:rFonts w:cstheme="majorHAnsi"/>
+        </w:rPr>
+        <w:t>. So here we go.</w:t>
+      </w:r>
     </w:p>
     <w:p>
       <w:pPr>
-        <w:pStyle w:val="Heading2"/>
-      </w:pPr>
-      <w:bookmarkStart w:id="22" w:name="_Toc109080146"/>
-      <w:r>
-        <w:t>5</w:t>
-      </w:r>
-      <w:r>
-        <w:t>.1. Block diagram:</w:t>
+        <w:rPr>
+          <w:rFonts w:cstheme="majorHAnsi"/>
+        </w:rPr>
+      </w:pPr>
+    </w:p>
+    <w:p>
+      <w:pPr>
+        <w:pStyle w:val="Heading4"/>
+      </w:pPr>
+      <w:r>
+        <w:t>Connection Function</w:t>
+      </w:r>
+    </w:p>
+    <w:p/>
+    <w:p>
+      <w:pPr>
+        <w:rPr>
+          <w:rFonts w:cstheme="majorHAnsi"/>
+        </w:rPr>
+      </w:pPr>
+      <w:r>
+        <w:rPr>
+          <w:rFonts w:cstheme="majorHAnsi"/>
+        </w:rPr>
+        <w:t>First of all, we need to create a new MQTT client (or a new device/connection)</w:t>
+      </w:r>
+      <w:r>
+        <w:rPr>
+          <w:rFonts w:cstheme="majorHAnsi"/>
+        </w:rPr>
+        <w:t xml:space="preserve"> named “Device1”</w:t>
+      </w:r>
+      <w:r>
+        <w:rPr>
+          <w:rFonts w:cstheme="majorHAnsi"/>
+        </w:rPr>
+        <w:t xml:space="preserve">. The image below shows how the information has to be set, including: </w:t>
+      </w:r>
+      <w:r>
+        <w:rPr>
+          <w:rFonts w:cstheme="majorHAnsi"/>
+          <w:b/>
+          <w:bCs/>
+          <w:i/>
+          <w:iCs/>
+        </w:rPr>
+        <w:t>Hostname</w:t>
+      </w:r>
+      <w:r>
+        <w:rPr>
+          <w:rFonts w:cstheme="majorHAnsi"/>
+        </w:rPr>
+        <w:t xml:space="preserve">, </w:t>
+      </w:r>
+      <w:r>
+        <w:rPr>
+          <w:rFonts w:cstheme="majorHAnsi"/>
+          <w:b/>
+          <w:bCs/>
+          <w:i/>
+          <w:iCs/>
+        </w:rPr>
+        <w:t>Port</w:t>
+      </w:r>
+      <w:r>
+        <w:rPr>
+          <w:rFonts w:cstheme="majorHAnsi"/>
+        </w:rPr>
+        <w:t xml:space="preserve">, </w:t>
+      </w:r>
+      <w:r>
+        <w:rPr>
+          <w:rFonts w:cstheme="majorHAnsi"/>
+          <w:b/>
+          <w:bCs/>
+          <w:i/>
+          <w:iCs/>
+        </w:rPr>
+        <w:t>Keep Alive</w:t>
+      </w:r>
+      <w:r>
+        <w:rPr>
+          <w:rFonts w:cstheme="majorHAnsi"/>
+        </w:rPr>
+        <w:t xml:space="preserve"> (Timeout of connection), and </w:t>
+      </w:r>
+      <w:r>
+        <w:rPr>
+          <w:rFonts w:cstheme="majorHAnsi"/>
+          <w:b/>
+          <w:bCs/>
+          <w:i/>
+          <w:iCs/>
+        </w:rPr>
+        <w:t>Clean Session</w:t>
+      </w:r>
+      <w:r>
+        <w:rPr>
+          <w:rFonts w:cstheme="majorHAnsi"/>
+        </w:rPr>
+        <w:t xml:space="preserve"> with MQTTlens.</w:t>
+      </w:r>
+    </w:p>
+    <w:p>
+      <w:pPr>
+        <w:rPr>
+          <w:rFonts w:cstheme="majorHAnsi"/>
+        </w:rPr>
+      </w:pPr>
+      <w:r>
+        <w:rPr>
+          <w:noProof/>
+        </w:rPr>
+        <w:lastRenderedPageBreak/>
+        <w:drawing>
+          <wp:inline distT="0" distB="0" distL="0" distR="0" wp14:anchorId="3A9F9076" wp14:editId="2BEF0ED7">
+            <wp:extent cx="5731510" cy="5937885"/>
+            <wp:effectExtent l="0" t="0" r="2540" b="5715"/>
+            <wp:docPr id="9" name="Picture 9"/>
+            <wp:cNvGraphicFramePr>
+              <a:graphicFrameLocks xmlns:a="http://schemas.openxmlformats.org/drawingml/2006/main" noChangeAspect="1"/>
+            </wp:cNvGraphicFramePr>
+            <a:graphic xmlns:a="http://schemas.openxmlformats.org/drawingml/2006/main">
+              <a:graphicData uri="http://schemas.openxmlformats.org/drawingml/2006/picture">
+                <pic:pic xmlns:pic="http://schemas.openxmlformats.org/drawingml/2006/picture">
+                  <pic:nvPicPr>
+                    <pic:cNvPr id="1" name=""/>
+                    <pic:cNvPicPr/>
+                  </pic:nvPicPr>
+                  <pic:blipFill>
+                    <a:blip r:embed="rId33"/>
+                    <a:stretch>
+                      <a:fillRect/>
+                    </a:stretch>
+                  </pic:blipFill>
+                  <pic:spPr>
+                    <a:xfrm>
+                      <a:off x="0" y="0"/>
+                      <a:ext cx="5731510" cy="5937885"/>
+                    </a:xfrm>
+                    <a:prstGeom prst="rect">
+                      <a:avLst/>
+                    </a:prstGeom>
+                  </pic:spPr>
+                </pic:pic>
+              </a:graphicData>
+            </a:graphic>
+          </wp:inline>
+        </w:drawing>
+      </w:r>
+    </w:p>
+    <w:p>
+      <w:pPr>
+        <w:rPr>
+          <w:rFonts w:cstheme="majorHAnsi"/>
+        </w:rPr>
+      </w:pPr>
+      <w:r>
+        <w:rPr>
+          <w:rFonts w:cstheme="majorHAnsi"/>
+        </w:rPr>
+        <w:t xml:space="preserve">After that, we create </w:t>
+      </w:r>
+      <w:r>
+        <w:rPr>
+          <w:rFonts w:cstheme="majorHAnsi"/>
+        </w:rPr>
+        <w:t xml:space="preserve">and connect Device1 to </w:t>
+      </w:r>
+      <w:r>
+        <w:rPr>
+          <w:rFonts w:cstheme="majorHAnsi"/>
+        </w:rPr>
+        <w:t>our Broker</w:t>
+      </w:r>
+      <w:r>
+        <w:rPr>
+          <w:rFonts w:cstheme="majorHAnsi"/>
+        </w:rPr>
+        <w:t xml:space="preserve"> by pressing CREATE CONNECTION</w:t>
+      </w:r>
+      <w:r>
+        <w:rPr>
+          <w:rFonts w:cstheme="majorHAnsi"/>
+        </w:rPr>
+        <w:t xml:space="preserve">. </w:t>
+      </w:r>
+      <w:r>
+        <w:rPr>
+          <w:rFonts w:cstheme="majorHAnsi"/>
+        </w:rPr>
+        <w:t>On the other hand, from Broker side, the Connection Request has been received and proceed</w:t>
+      </w:r>
+      <w:r>
+        <w:rPr>
+          <w:rFonts w:cstheme="majorHAnsi"/>
+        </w:rPr>
+        <w:t>ed</w:t>
+      </w:r>
+      <w:r>
+        <w:rPr>
+          <w:rFonts w:cstheme="majorHAnsi"/>
+        </w:rPr>
+        <w:t xml:space="preserve">. Finally, in the end of the logger, we see the line: </w:t>
+      </w:r>
+    </w:p>
+    <w:p>
+      <w:pPr>
+        <w:rPr>
+          <w:rFonts w:ascii="Courier New" w:hAnsi="Courier New" w:cs="Courier New"/>
+        </w:rPr>
+      </w:pPr>
+      <w:r>
+        <w:rPr>
+          <w:rFonts w:ascii="Courier New" w:hAnsi="Courier New" w:cs="Courier New"/>
+        </w:rPr>
+        <w:t>23:20:42.605 [Broker-akka.actor.default-dispatcher-4] INFO Core.Connection.PacketHandler - Sending packet to device: ByteString(32, 2, 0, 0)</w:t>
+      </w:r>
+    </w:p>
+    <w:p>
+      <w:pPr>
+        <w:rPr>
+          <w:rFonts w:cstheme="majorHAnsi"/>
+        </w:rPr>
+      </w:pPr>
+      <w:r>
+        <w:rPr>
+          <w:rFonts w:cstheme="majorHAnsi"/>
+        </w:rPr>
+        <w:t xml:space="preserve">The packet </w:t>
+      </w:r>
+      <w:r>
+        <w:rPr>
+          <w:rFonts w:cstheme="majorHAnsi"/>
+          <w:b/>
+          <w:bCs/>
+        </w:rPr>
+        <w:t>(32, 2, 0, 0)</w:t>
+      </w:r>
+      <w:r>
+        <w:rPr>
+          <w:rFonts w:cstheme="majorHAnsi"/>
+        </w:rPr>
+        <w:t xml:space="preserve"> is definitely the CONNACK packet</w:t>
+      </w:r>
+      <w:r>
+        <w:rPr>
+          <w:rFonts w:cstheme="majorHAnsi"/>
+        </w:rPr>
+        <w:t>, t</w:t>
+      </w:r>
+      <w:r>
+        <w:rPr>
+          <w:rFonts w:cstheme="majorHAnsi"/>
+        </w:rPr>
+        <w:t>hat means the MQTT connection in between them has been established.</w:t>
+      </w:r>
+    </w:p>
+    <w:p>
+      <w:pPr>
+        <w:rPr>
+          <w:rFonts w:cstheme="majorHAnsi"/>
+        </w:rPr>
+      </w:pPr>
+      <w:r>
+        <w:rPr>
+          <w:noProof/>
+        </w:rPr>
+        <w:lastRenderedPageBreak/>
+        <w:drawing>
+          <wp:inline distT="0" distB="0" distL="0" distR="0" wp14:anchorId="33F6B08C" wp14:editId="458F4428">
+            <wp:extent cx="5731510" cy="1567815"/>
+            <wp:effectExtent l="0" t="0" r="2540" b="0"/>
+            <wp:docPr id="8" name="Picture 8"/>
+            <wp:cNvGraphicFramePr>
+              <a:graphicFrameLocks xmlns:a="http://schemas.openxmlformats.org/drawingml/2006/main" noChangeAspect="1"/>
+            </wp:cNvGraphicFramePr>
+            <a:graphic xmlns:a="http://schemas.openxmlformats.org/drawingml/2006/main">
+              <a:graphicData uri="http://schemas.openxmlformats.org/drawingml/2006/picture">
+                <pic:pic xmlns:pic="http://schemas.openxmlformats.org/drawingml/2006/picture">
+                  <pic:nvPicPr>
+                    <pic:cNvPr id="1" name=""/>
+                    <pic:cNvPicPr/>
+                  </pic:nvPicPr>
+                  <pic:blipFill>
+                    <a:blip r:embed="rId34"/>
+                    <a:stretch>
+                      <a:fillRect/>
+                    </a:stretch>
+                  </pic:blipFill>
+                  <pic:spPr>
+                    <a:xfrm>
+                      <a:off x="0" y="0"/>
+                      <a:ext cx="5731510" cy="1567815"/>
+                    </a:xfrm>
+                    <a:prstGeom prst="rect">
+                      <a:avLst/>
+                    </a:prstGeom>
+                  </pic:spPr>
+                </pic:pic>
+              </a:graphicData>
+            </a:graphic>
+          </wp:inline>
+        </w:drawing>
+      </w:r>
+    </w:p>
+    <w:p>
+      <w:pPr>
+        <w:rPr>
+          <w:rFonts w:cstheme="majorHAnsi"/>
+        </w:rPr>
+      </w:pPr>
+      <w:r>
+        <w:rPr>
+          <w:rFonts w:cstheme="majorHAnsi"/>
+        </w:rPr>
+        <w:t>Now, by repeating those previous steps, we will create 03 MQTT connections named: Device1, Device2 and Device3.</w:t>
+      </w:r>
+    </w:p>
+    <w:p>
+      <w:pPr>
+        <w:rPr>
+          <w:rFonts w:cstheme="majorHAnsi"/>
+        </w:rPr>
+      </w:pPr>
+    </w:p>
+    <w:p>
+      <w:pPr>
+        <w:pStyle w:val="Heading4"/>
+      </w:pPr>
+      <w:r>
+        <w:t>Publish</w:t>
+      </w:r>
+      <w:r>
+        <w:t>/</w:t>
+      </w:r>
+      <w:r>
+        <w:t>Subscribe Function</w:t>
+      </w:r>
+      <w:r>
+        <w:t xml:space="preserve"> and Retain Flag</w:t>
+      </w:r>
+    </w:p>
+    <w:p/>
+    <w:p>
+      <w:r>
+        <w:t xml:space="preserve">Theory review: </w:t>
+      </w:r>
+      <w:r>
+        <w:t>If a client subscribes to a topic, it will be updated from the Broker whenever that topic</w:t>
+      </w:r>
+      <w:r>
+        <w:t xml:space="preserve"> has been</w:t>
+      </w:r>
+      <w:r>
+        <w:t xml:space="preserve"> publish</w:t>
+      </w:r>
+      <w:r>
+        <w:t>ed</w:t>
+      </w:r>
+      <w:r>
+        <w:t xml:space="preserve"> </w:t>
+      </w:r>
+      <w:r>
+        <w:t xml:space="preserve">with </w:t>
+      </w:r>
+      <w:r>
+        <w:t xml:space="preserve">new packets. Furthermore, the </w:t>
+      </w:r>
+      <w:r>
+        <w:t>retain</w:t>
+      </w:r>
+      <w:r>
+        <w:t xml:space="preserve"> flag is quite crucial. If this flag is set to 1 when</w:t>
+      </w:r>
+      <w:r>
+        <w:t xml:space="preserve"> publishing</w:t>
+      </w:r>
+      <w:r>
+        <w:t xml:space="preserve"> the packet, the Broker is required to preserve the packet </w:t>
+      </w:r>
+      <w:r>
+        <w:t>in case</w:t>
+      </w:r>
+      <w:r>
+        <w:t xml:space="preserve"> a new client subscribes to the same </w:t>
+      </w:r>
+      <w:r>
+        <w:t>topic</w:t>
+      </w:r>
+      <w:r>
+        <w:t>, that client will get the latest packet with retain</w:t>
+      </w:r>
+      <w:r>
+        <w:t xml:space="preserve"> flag</w:t>
+      </w:r>
+      <w:r>
+        <w:t xml:space="preserve"> = 1. If the </w:t>
+      </w:r>
+      <w:r>
+        <w:t>retain</w:t>
+      </w:r>
+      <w:r>
+        <w:t xml:space="preserve"> flag is set to 1 and the QoS is set to 0, it will remove all previously broadcast packets.</w:t>
+      </w:r>
+    </w:p>
+    <w:p>
+      <w:r>
+        <w:t xml:space="preserve">In this </w:t>
+      </w:r>
+      <w:r>
+        <w:t>evaluation</w:t>
+      </w:r>
+      <w:r>
+        <w:t xml:space="preserve">, </w:t>
+      </w:r>
+      <w:r>
+        <w:t>Device1 serves as a Publisher, while Devices 2 and 3 serve as Subscribers. Then, as a scenario, these devices publish and subscribe in order to test the Broker's Functions. The following table details the actions of various devices:</w:t>
+      </w:r>
+    </w:p>
+    <w:tbl>
+      <w:tblPr>
+        <w:tblStyle w:val="GridTable4"/>
+        <w:tblW w:w="9540" w:type="dxa"/>
+        <w:tblInd w:w="108" w:type="dxa"/>
+        <w:tblLook w:val="04A0" w:firstRow="1" w:lastRow="0" w:firstColumn="1" w:lastColumn="0" w:noHBand="0" w:noVBand="1"/>
+      </w:tblPr>
+      <w:tblGrid>
+        <w:gridCol w:w="1007"/>
+        <w:gridCol w:w="2667"/>
+        <w:gridCol w:w="2933"/>
+        <w:gridCol w:w="2933"/>
+      </w:tblGrid>
+      <w:tr>
+        <w:trPr>
+          <w:cnfStyle w:val="100000000000" w:firstRow="1" w:lastRow="0" w:firstColumn="0" w:lastColumn="0" w:oddVBand="0" w:evenVBand="0" w:oddHBand="0" w:evenHBand="0" w:firstRowFirstColumn="0" w:firstRowLastColumn="0" w:lastRowFirstColumn="0" w:lastRowLastColumn="0"/>
+        </w:trPr>
+        <w:tc>
+          <w:tcPr>
+            <w:cnfStyle w:val="001000000000" w:firstRow="0" w:lastRow="0" w:firstColumn="1" w:lastColumn="0" w:oddVBand="0" w:evenVBand="0" w:oddHBand="0" w:evenHBand="0" w:firstRowFirstColumn="0" w:firstRowLastColumn="0" w:lastRowFirstColumn="0" w:lastRowLastColumn="0"/>
+            <w:tcW w:w="899" w:type="dxa"/>
+          </w:tcPr>
+          <w:p>
+            <w:pPr>
+              <w:jc w:val="center"/>
+            </w:pPr>
+            <w:r>
+              <w:t>Time</w:t>
+            </w:r>
+          </w:p>
+        </w:tc>
+        <w:tc>
+          <w:tcPr>
+            <w:tcW w:w="2701" w:type="dxa"/>
+          </w:tcPr>
+          <w:p>
+            <w:pPr>
+              <w:jc w:val="center"/>
+              <w:cnfStyle w:val="100000000000" w:firstRow="1" w:lastRow="0" w:firstColumn="0" w:lastColumn="0" w:oddVBand="0" w:evenVBand="0" w:oddHBand="0" w:evenHBand="0" w:firstRowFirstColumn="0" w:firstRowLastColumn="0" w:lastRowFirstColumn="0" w:lastRowLastColumn="0"/>
+            </w:pPr>
+            <w:r>
+              <w:t>Device1 (Publisher)</w:t>
+            </w:r>
+          </w:p>
+        </w:tc>
+        <w:tc>
+          <w:tcPr>
+            <w:tcW w:w="2970" w:type="dxa"/>
+          </w:tcPr>
+          <w:p>
+            <w:pPr>
+              <w:jc w:val="center"/>
+              <w:cnfStyle w:val="100000000000" w:firstRow="1" w:lastRow="0" w:firstColumn="0" w:lastColumn="0" w:oddVBand="0" w:evenVBand="0" w:oddHBand="0" w:evenHBand="0" w:firstRowFirstColumn="0" w:firstRowLastColumn="0" w:lastRowFirstColumn="0" w:lastRowLastColumn="0"/>
+            </w:pPr>
+            <w:r>
+              <w:t>Device</w:t>
+            </w:r>
+            <w:r>
+              <w:t>2</w:t>
+            </w:r>
+            <w:r>
+              <w:t xml:space="preserve"> (</w:t>
+            </w:r>
+            <w:r>
+              <w:t>Subscriber</w:t>
+            </w:r>
+            <w:r>
+              <w:t>)</w:t>
+            </w:r>
+          </w:p>
+        </w:tc>
+        <w:tc>
+          <w:tcPr>
+            <w:tcW w:w="2970" w:type="dxa"/>
+          </w:tcPr>
+          <w:p>
+            <w:pPr>
+              <w:jc w:val="center"/>
+              <w:cnfStyle w:val="100000000000" w:firstRow="1" w:lastRow="0" w:firstColumn="0" w:lastColumn="0" w:oddVBand="0" w:evenVBand="0" w:oddHBand="0" w:evenHBand="0" w:firstRowFirstColumn="0" w:firstRowLastColumn="0" w:lastRowFirstColumn="0" w:lastRowLastColumn="0"/>
+            </w:pPr>
+            <w:r>
+              <w:t>Device</w:t>
+            </w:r>
+            <w:r>
+              <w:t>3</w:t>
+            </w:r>
+            <w:r>
+              <w:t xml:space="preserve"> (Subscribe</w:t>
+            </w:r>
+            <w:r>
+              <w:t>r</w:t>
+            </w:r>
+            <w:r>
+              <w:t>)</w:t>
+            </w:r>
+          </w:p>
+        </w:tc>
+      </w:tr>
+      <w:tr>
+        <w:trPr>
+          <w:cnfStyle w:val="000000100000" w:firstRow="0" w:lastRow="0" w:firstColumn="0" w:lastColumn="0" w:oddVBand="0" w:evenVBand="0" w:oddHBand="1" w:evenHBand="0" w:firstRowFirstColumn="0" w:firstRowLastColumn="0" w:lastRowFirstColumn="0" w:lastRowLastColumn="0"/>
+        </w:trPr>
+        <w:tc>
+          <w:tcPr>
+            <w:cnfStyle w:val="001000000000" w:firstRow="0" w:lastRow="0" w:firstColumn="1" w:lastColumn="0" w:oddVBand="0" w:evenVBand="0" w:oddHBand="0" w:evenHBand="0" w:firstRowFirstColumn="0" w:firstRowLastColumn="0" w:lastRowFirstColumn="0" w:lastRowLastColumn="0"/>
+            <w:tcW w:w="899" w:type="dxa"/>
+          </w:tcPr>
+          <w:p>
+            <w:pPr>
+              <w:rPr>
+                <w:rFonts w:ascii="Calibri" w:hAnsi="Calibri" w:cs="Calibri"/>
+                <w:sz w:val="22"/>
+              </w:rPr>
+            </w:pPr>
+            <w:bookmarkStart w:id="21" w:name="_Hlk109773128"/>
+            <w:r>
+              <w:rPr>
+                <w:rFonts w:ascii="Calibri" w:hAnsi="Calibri" w:cs="Calibri"/>
+                <w:sz w:val="22"/>
+              </w:rPr>
+              <w:t>11:39:01</w:t>
+            </w:r>
+            <w:bookmarkEnd w:id="21"/>
+          </w:p>
+        </w:tc>
+        <w:tc>
+          <w:tcPr>
+            <w:tcW w:w="2701" w:type="dxa"/>
+          </w:tcPr>
+          <w:p>
+            <w:pPr>
+              <w:cnfStyle w:val="000000100000" w:firstRow="0" w:lastRow="0" w:firstColumn="0" w:lastColumn="0" w:oddVBand="0" w:evenVBand="0" w:oddHBand="1" w:evenHBand="0" w:firstRowFirstColumn="0" w:firstRowLastColumn="0" w:lastRowFirstColumn="0" w:lastRowLastColumn="0"/>
+              <w:rPr>
+                <w:rFonts w:ascii="Calibri" w:hAnsi="Calibri" w:cs="Calibri"/>
+                <w:sz w:val="22"/>
+              </w:rPr>
+            </w:pPr>
+            <w:r>
+              <w:rPr>
+                <w:rFonts w:ascii="Calibri" w:hAnsi="Calibri" w:cs="Calibri"/>
+                <w:sz w:val="22"/>
+                <w:u w:val="single"/>
+              </w:rPr>
+              <w:t>Topic</w:t>
+            </w:r>
+            <w:r>
+              <w:rPr>
+                <w:rFonts w:ascii="Calibri" w:hAnsi="Calibri" w:cs="Calibri"/>
+                <w:sz w:val="22"/>
+              </w:rPr>
+              <w:t>: topic1</w:t>
+            </w:r>
+          </w:p>
+          <w:p>
+            <w:pPr>
+              <w:cnfStyle w:val="000000100000" w:firstRow="0" w:lastRow="0" w:firstColumn="0" w:lastColumn="0" w:oddVBand="0" w:evenVBand="0" w:oddHBand="1" w:evenHBand="0" w:firstRowFirstColumn="0" w:firstRowLastColumn="0" w:lastRowFirstColumn="0" w:lastRowLastColumn="0"/>
+              <w:rPr>
+                <w:rFonts w:ascii="Calibri" w:hAnsi="Calibri" w:cs="Calibri"/>
+                <w:sz w:val="22"/>
+              </w:rPr>
+            </w:pPr>
+            <w:r>
+              <w:rPr>
+                <w:rFonts w:ascii="Calibri" w:hAnsi="Calibri" w:cs="Calibri"/>
+                <w:sz w:val="22"/>
+                <w:u w:val="single"/>
+              </w:rPr>
+              <w:t>Message</w:t>
+            </w:r>
+            <w:r>
+              <w:rPr>
+                <w:rFonts w:ascii="Calibri" w:hAnsi="Calibri" w:cs="Calibri"/>
+                <w:sz w:val="22"/>
+                <w:u w:val="single"/>
+              </w:rPr>
+              <w:t xml:space="preserve"> send</w:t>
+            </w:r>
+            <w:r>
+              <w:rPr>
+                <w:rFonts w:ascii="Calibri" w:hAnsi="Calibri" w:cs="Calibri"/>
+                <w:sz w:val="22"/>
+              </w:rPr>
+              <w:t xml:space="preserve">: </w:t>
+            </w:r>
+            <w:r>
+              <w:rPr>
+                <w:rFonts w:ascii="Calibri" w:hAnsi="Calibri" w:cs="Calibri"/>
+                <w:sz w:val="22"/>
+              </w:rPr>
+              <w:t>“</w:t>
+            </w:r>
+            <w:r>
+              <w:rPr>
+                <w:rFonts w:ascii="Calibri" w:hAnsi="Calibri" w:cs="Calibri"/>
+                <w:sz w:val="22"/>
+                <w:highlight w:val="yellow"/>
+              </w:rPr>
+              <w:t>message1</w:t>
+            </w:r>
+            <w:r>
+              <w:rPr>
+                <w:rFonts w:ascii="Calibri" w:hAnsi="Calibri" w:cs="Calibri"/>
+                <w:sz w:val="22"/>
+              </w:rPr>
+              <w:t>”</w:t>
+            </w:r>
+          </w:p>
+          <w:p>
+            <w:pPr>
+              <w:cnfStyle w:val="000000100000" w:firstRow="0" w:lastRow="0" w:firstColumn="0" w:lastColumn="0" w:oddVBand="0" w:evenVBand="0" w:oddHBand="1" w:evenHBand="0" w:firstRowFirstColumn="0" w:firstRowLastColumn="0" w:lastRowFirstColumn="0" w:lastRowLastColumn="0"/>
+              <w:rPr>
+                <w:rFonts w:ascii="Calibri" w:hAnsi="Calibri" w:cs="Calibri"/>
+                <w:sz w:val="22"/>
+              </w:rPr>
+            </w:pPr>
+            <w:r>
+              <w:rPr>
+                <w:rFonts w:ascii="Calibri" w:hAnsi="Calibri" w:cs="Calibri"/>
+                <w:sz w:val="22"/>
+                <w:u w:val="single"/>
+              </w:rPr>
+              <w:t>Retain</w:t>
+            </w:r>
+            <w:r>
+              <w:rPr>
+                <w:rFonts w:ascii="Calibri" w:hAnsi="Calibri" w:cs="Calibri"/>
+                <w:sz w:val="22"/>
+                <w:u w:val="single"/>
+              </w:rPr>
+              <w:t>:</w:t>
+            </w:r>
+            <w:r>
+              <w:rPr>
+                <w:rFonts w:ascii="Calibri" w:hAnsi="Calibri" w:cs="Calibri"/>
+                <w:sz w:val="22"/>
+              </w:rPr>
+              <w:t xml:space="preserve"> </w:t>
+            </w:r>
+            <w:r>
+              <w:rPr>
+                <w:rFonts w:ascii="Calibri" w:hAnsi="Calibri" w:cs="Calibri"/>
+                <w:color w:val="FF0000"/>
+                <w:sz w:val="22"/>
+              </w:rPr>
+              <w:t>F</w:t>
+            </w:r>
+            <w:r>
+              <w:rPr>
+                <w:rFonts w:ascii="Calibri" w:hAnsi="Calibri" w:cs="Calibri"/>
+                <w:color w:val="FF0000"/>
+                <w:sz w:val="22"/>
+              </w:rPr>
+              <w:t>alse</w:t>
+            </w:r>
+          </w:p>
+        </w:tc>
+        <w:tc>
+          <w:tcPr>
+            <w:tcW w:w="2970" w:type="dxa"/>
+          </w:tcPr>
+          <w:p>
+            <w:pPr>
+              <w:cnfStyle w:val="000000100000" w:firstRow="0" w:lastRow="0" w:firstColumn="0" w:lastColumn="0" w:oddVBand="0" w:evenVBand="0" w:oddHBand="1" w:evenHBand="0" w:firstRowFirstColumn="0" w:firstRowLastColumn="0" w:lastRowFirstColumn="0" w:lastRowLastColumn="0"/>
+              <w:rPr>
+                <w:rFonts w:ascii="Calibri" w:hAnsi="Calibri" w:cs="Calibri"/>
+                <w:sz w:val="22"/>
+              </w:rPr>
+            </w:pPr>
+          </w:p>
+        </w:tc>
+        <w:tc>
+          <w:tcPr>
+            <w:tcW w:w="2970" w:type="dxa"/>
+          </w:tcPr>
+          <w:p>
+            <w:pPr>
+              <w:cnfStyle w:val="000000100000" w:firstRow="0" w:lastRow="0" w:firstColumn="0" w:lastColumn="0" w:oddVBand="0" w:evenVBand="0" w:oddHBand="1" w:evenHBand="0" w:firstRowFirstColumn="0" w:firstRowLastColumn="0" w:lastRowFirstColumn="0" w:lastRowLastColumn="0"/>
+              <w:rPr>
+                <w:rFonts w:ascii="Calibri" w:hAnsi="Calibri" w:cs="Calibri"/>
+                <w:sz w:val="22"/>
+              </w:rPr>
+            </w:pPr>
+          </w:p>
+        </w:tc>
+      </w:tr>
+      <w:tr>
+        <w:tc>
+          <w:tcPr>
+            <w:cnfStyle w:val="001000000000" w:firstRow="0" w:lastRow="0" w:firstColumn="1" w:lastColumn="0" w:oddVBand="0" w:evenVBand="0" w:oddHBand="0" w:evenHBand="0" w:firstRowFirstColumn="0" w:firstRowLastColumn="0" w:lastRowFirstColumn="0" w:lastRowLastColumn="0"/>
+            <w:tcW w:w="899" w:type="dxa"/>
+          </w:tcPr>
+          <w:p>
+            <w:pPr>
+              <w:rPr>
+                <w:rFonts w:ascii="Calibri" w:hAnsi="Calibri" w:cs="Calibri"/>
+                <w:sz w:val="22"/>
+              </w:rPr>
+            </w:pPr>
+            <w:r>
+              <w:rPr>
+                <w:rFonts w:ascii="Calibri" w:hAnsi="Calibri" w:cs="Calibri"/>
+                <w:sz w:val="22"/>
+              </w:rPr>
+              <w:t>11:39:10</w:t>
+            </w:r>
+          </w:p>
+        </w:tc>
+        <w:tc>
+          <w:tcPr>
+            <w:tcW w:w="2701" w:type="dxa"/>
+          </w:tcPr>
+          <w:p>
+            <w:pPr>
+              <w:cnfStyle w:val="000000000000" w:firstRow="0" w:lastRow="0" w:firstColumn="0" w:lastColumn="0" w:oddVBand="0" w:evenVBand="0" w:oddHBand="0" w:evenHBand="0" w:firstRowFirstColumn="0" w:firstRowLastColumn="0" w:lastRowFirstColumn="0" w:lastRowLastColumn="0"/>
+              <w:rPr>
+                <w:rFonts w:ascii="Calibri" w:hAnsi="Calibri" w:cs="Calibri"/>
+                <w:sz w:val="22"/>
+              </w:rPr>
+            </w:pPr>
+          </w:p>
+        </w:tc>
+        <w:tc>
+          <w:tcPr>
+            <w:tcW w:w="2970" w:type="dxa"/>
+          </w:tcPr>
+          <w:p>
+            <w:pPr>
+              <w:cnfStyle w:val="000000000000" w:firstRow="0" w:lastRow="0" w:firstColumn="0" w:lastColumn="0" w:oddVBand="0" w:evenVBand="0" w:oddHBand="0" w:evenHBand="0" w:firstRowFirstColumn="0" w:firstRowLastColumn="0" w:lastRowFirstColumn="0" w:lastRowLastColumn="0"/>
+              <w:rPr>
+                <w:rFonts w:ascii="Calibri" w:hAnsi="Calibri" w:cs="Calibri"/>
+                <w:sz w:val="22"/>
+              </w:rPr>
+            </w:pPr>
+            <w:r>
+              <w:rPr>
+                <w:rFonts w:ascii="Calibri" w:hAnsi="Calibri" w:cs="Calibri"/>
+                <w:sz w:val="22"/>
+                <w:u w:val="single"/>
+              </w:rPr>
+              <w:t>Topic</w:t>
+            </w:r>
+            <w:r>
+              <w:rPr>
+                <w:rFonts w:ascii="Calibri" w:hAnsi="Calibri" w:cs="Calibri"/>
+                <w:sz w:val="22"/>
+              </w:rPr>
+              <w:t>: topic1</w:t>
+            </w:r>
+          </w:p>
+          <w:p>
+            <w:pPr>
+              <w:cnfStyle w:val="000000000000" w:firstRow="0" w:lastRow="0" w:firstColumn="0" w:lastColumn="0" w:oddVBand="0" w:evenVBand="0" w:oddHBand="0" w:evenHBand="0" w:firstRowFirstColumn="0" w:firstRowLastColumn="0" w:lastRowFirstColumn="0" w:lastRowLastColumn="0"/>
+              <w:rPr>
+                <w:rFonts w:ascii="Calibri" w:hAnsi="Calibri" w:cs="Calibri"/>
+                <w:sz w:val="22"/>
+              </w:rPr>
+            </w:pPr>
+            <w:r>
+              <w:rPr>
+                <w:rFonts w:ascii="Calibri" w:hAnsi="Calibri" w:cs="Calibri"/>
+                <w:sz w:val="22"/>
+                <w:u w:val="single"/>
+              </w:rPr>
+              <w:t>Message</w:t>
+            </w:r>
+            <w:r>
+              <w:rPr>
+                <w:rFonts w:ascii="Calibri" w:hAnsi="Calibri" w:cs="Calibri"/>
+                <w:sz w:val="22"/>
+                <w:u w:val="single"/>
+              </w:rPr>
+              <w:t xml:space="preserve"> receive</w:t>
+            </w:r>
+            <w:r>
+              <w:rPr>
+                <w:rFonts w:ascii="Calibri" w:hAnsi="Calibri" w:cs="Calibri"/>
+                <w:sz w:val="22"/>
+              </w:rPr>
+              <w:t xml:space="preserve">: </w:t>
+            </w:r>
+            <w:r>
+              <w:rPr>
+                <w:rFonts w:ascii="Calibri" w:hAnsi="Calibri" w:cs="Calibri"/>
+                <w:sz w:val="22"/>
+              </w:rPr>
+              <w:t>None</w:t>
+            </w:r>
+          </w:p>
+        </w:tc>
+        <w:tc>
+          <w:tcPr>
+            <w:tcW w:w="2970" w:type="dxa"/>
+          </w:tcPr>
+          <w:p>
+            <w:pPr>
+              <w:cnfStyle w:val="000000000000" w:firstRow="0" w:lastRow="0" w:firstColumn="0" w:lastColumn="0" w:oddVBand="0" w:evenVBand="0" w:oddHBand="0" w:evenHBand="0" w:firstRowFirstColumn="0" w:firstRowLastColumn="0" w:lastRowFirstColumn="0" w:lastRowLastColumn="0"/>
+              <w:rPr>
+                <w:rFonts w:ascii="Calibri" w:hAnsi="Calibri" w:cs="Calibri"/>
+                <w:sz w:val="22"/>
+              </w:rPr>
+            </w:pPr>
+          </w:p>
+        </w:tc>
+      </w:tr>
+      <w:tr>
+        <w:trPr>
+          <w:cnfStyle w:val="000000100000" w:firstRow="0" w:lastRow="0" w:firstColumn="0" w:lastColumn="0" w:oddVBand="0" w:evenVBand="0" w:oddHBand="1" w:evenHBand="0" w:firstRowFirstColumn="0" w:firstRowLastColumn="0" w:lastRowFirstColumn="0" w:lastRowLastColumn="0"/>
+        </w:trPr>
+        <w:tc>
+          <w:tcPr>
+            <w:cnfStyle w:val="001000000000" w:firstRow="0" w:lastRow="0" w:firstColumn="1" w:lastColumn="0" w:oddVBand="0" w:evenVBand="0" w:oddHBand="0" w:evenHBand="0" w:firstRowFirstColumn="0" w:firstRowLastColumn="0" w:lastRowFirstColumn="0" w:lastRowLastColumn="0"/>
+            <w:tcW w:w="899" w:type="dxa"/>
+          </w:tcPr>
+          <w:p>
+            <w:pPr>
+              <w:rPr>
+                <w:rFonts w:ascii="Calibri" w:hAnsi="Calibri" w:cs="Calibri"/>
+                <w:sz w:val="22"/>
+              </w:rPr>
+            </w:pPr>
+            <w:r>
+              <w:rPr>
+                <w:rFonts w:ascii="Calibri" w:hAnsi="Calibri" w:cs="Calibri"/>
+                <w:sz w:val="22"/>
+              </w:rPr>
+              <w:t>11:39:17</w:t>
+            </w:r>
+          </w:p>
+        </w:tc>
+        <w:tc>
+          <w:tcPr>
+            <w:tcW w:w="2701" w:type="dxa"/>
+          </w:tcPr>
+          <w:p>
+            <w:pPr>
+              <w:cnfStyle w:val="000000100000" w:firstRow="0" w:lastRow="0" w:firstColumn="0" w:lastColumn="0" w:oddVBand="0" w:evenVBand="0" w:oddHBand="1" w:evenHBand="0" w:firstRowFirstColumn="0" w:firstRowLastColumn="0" w:lastRowFirstColumn="0" w:lastRowLastColumn="0"/>
+              <w:rPr>
+                <w:rFonts w:ascii="Calibri" w:hAnsi="Calibri" w:cs="Calibri"/>
+                <w:sz w:val="22"/>
+              </w:rPr>
+            </w:pPr>
+            <w:r>
+              <w:rPr>
+                <w:rFonts w:ascii="Calibri" w:hAnsi="Calibri" w:cs="Calibri"/>
+                <w:sz w:val="22"/>
+                <w:u w:val="single"/>
+              </w:rPr>
+              <w:t>Topic</w:t>
+            </w:r>
+            <w:r>
+              <w:rPr>
+                <w:rFonts w:ascii="Calibri" w:hAnsi="Calibri" w:cs="Calibri"/>
+                <w:sz w:val="22"/>
+              </w:rPr>
+              <w:t>: topic1</w:t>
+            </w:r>
+          </w:p>
+          <w:p>
+            <w:pPr>
+              <w:cnfStyle w:val="000000100000" w:firstRow="0" w:lastRow="0" w:firstColumn="0" w:lastColumn="0" w:oddVBand="0" w:evenVBand="0" w:oddHBand="1" w:evenHBand="0" w:firstRowFirstColumn="0" w:firstRowLastColumn="0" w:lastRowFirstColumn="0" w:lastRowLastColumn="0"/>
+              <w:rPr>
+                <w:rFonts w:ascii="Calibri" w:hAnsi="Calibri" w:cs="Calibri"/>
+                <w:sz w:val="22"/>
+              </w:rPr>
+            </w:pPr>
+            <w:r>
+              <w:rPr>
+                <w:rFonts w:ascii="Calibri" w:hAnsi="Calibri" w:cs="Calibri"/>
+                <w:sz w:val="22"/>
+                <w:u w:val="single"/>
+              </w:rPr>
+              <w:t>Message send</w:t>
+            </w:r>
+            <w:r>
+              <w:rPr>
+                <w:rFonts w:ascii="Calibri" w:hAnsi="Calibri" w:cs="Calibri"/>
+                <w:sz w:val="22"/>
+              </w:rPr>
+              <w:t>: “</w:t>
+            </w:r>
+            <w:r>
+              <w:rPr>
+                <w:rFonts w:ascii="Calibri" w:hAnsi="Calibri" w:cs="Calibri"/>
+                <w:sz w:val="22"/>
+                <w:highlight w:val="yellow"/>
+              </w:rPr>
+              <w:t>message1</w:t>
+            </w:r>
+            <w:r>
+              <w:rPr>
+                <w:rFonts w:ascii="Calibri" w:hAnsi="Calibri" w:cs="Calibri"/>
+                <w:sz w:val="22"/>
+              </w:rPr>
+              <w:t>”</w:t>
+            </w:r>
+          </w:p>
+          <w:p>
+            <w:pPr>
+              <w:cnfStyle w:val="000000100000" w:firstRow="0" w:lastRow="0" w:firstColumn="0" w:lastColumn="0" w:oddVBand="0" w:evenVBand="0" w:oddHBand="1" w:evenHBand="0" w:firstRowFirstColumn="0" w:firstRowLastColumn="0" w:lastRowFirstColumn="0" w:lastRowLastColumn="0"/>
+              <w:rPr>
+                <w:rFonts w:ascii="Calibri" w:hAnsi="Calibri" w:cs="Calibri"/>
+                <w:sz w:val="22"/>
+              </w:rPr>
+            </w:pPr>
+            <w:r>
+              <w:rPr>
+                <w:rFonts w:ascii="Calibri" w:hAnsi="Calibri" w:cs="Calibri"/>
+                <w:sz w:val="22"/>
+                <w:u w:val="single"/>
+              </w:rPr>
+              <w:t>Retain:</w:t>
+            </w:r>
+            <w:r>
+              <w:rPr>
+                <w:rFonts w:ascii="Calibri" w:hAnsi="Calibri" w:cs="Calibri"/>
+                <w:sz w:val="22"/>
+              </w:rPr>
+              <w:t xml:space="preserve"> </w:t>
+            </w:r>
+            <w:r>
+              <w:rPr>
+                <w:rFonts w:ascii="Calibri" w:hAnsi="Calibri" w:cs="Calibri"/>
+                <w:color w:val="FF0000"/>
+                <w:sz w:val="22"/>
+              </w:rPr>
+              <w:t>F</w:t>
+            </w:r>
+            <w:r>
+              <w:rPr>
+                <w:rFonts w:ascii="Calibri" w:hAnsi="Calibri" w:cs="Calibri"/>
+                <w:color w:val="FF0000"/>
+                <w:sz w:val="22"/>
+              </w:rPr>
+              <w:t>alse</w:t>
+            </w:r>
+          </w:p>
+        </w:tc>
+        <w:tc>
+          <w:tcPr>
+            <w:tcW w:w="2970" w:type="dxa"/>
+          </w:tcPr>
+          <w:p>
+            <w:pPr>
+              <w:cnfStyle w:val="000000100000" w:firstRow="0" w:lastRow="0" w:firstColumn="0" w:lastColumn="0" w:oddVBand="0" w:evenVBand="0" w:oddHBand="1" w:evenHBand="0" w:firstRowFirstColumn="0" w:firstRowLastColumn="0" w:lastRowFirstColumn="0" w:lastRowLastColumn="0"/>
+              <w:rPr>
+                <w:rFonts w:ascii="Calibri" w:hAnsi="Calibri" w:cs="Calibri"/>
+                <w:sz w:val="22"/>
+              </w:rPr>
+            </w:pPr>
+            <w:r>
+              <w:rPr>
+                <w:rFonts w:ascii="Calibri" w:hAnsi="Calibri" w:cs="Calibri"/>
+                <w:sz w:val="22"/>
+                <w:u w:val="single"/>
+              </w:rPr>
+              <w:t>Topic</w:t>
+            </w:r>
+            <w:r>
+              <w:rPr>
+                <w:rFonts w:ascii="Calibri" w:hAnsi="Calibri" w:cs="Calibri"/>
+                <w:sz w:val="22"/>
+              </w:rPr>
+              <w:t>: topic1</w:t>
+            </w:r>
+          </w:p>
+          <w:p>
+            <w:pPr>
+              <w:cnfStyle w:val="000000100000" w:firstRow="0" w:lastRow="0" w:firstColumn="0" w:lastColumn="0" w:oddVBand="0" w:evenVBand="0" w:oddHBand="1" w:evenHBand="0" w:firstRowFirstColumn="0" w:firstRowLastColumn="0" w:lastRowFirstColumn="0" w:lastRowLastColumn="0"/>
+              <w:rPr>
+                <w:rFonts w:ascii="Calibri" w:hAnsi="Calibri" w:cs="Calibri"/>
+                <w:sz w:val="22"/>
+              </w:rPr>
+            </w:pPr>
+            <w:r>
+              <w:rPr>
+                <w:rFonts w:ascii="Calibri" w:hAnsi="Calibri" w:cs="Calibri"/>
+                <w:sz w:val="22"/>
+              </w:rPr>
+              <w:t xml:space="preserve">Message receive: </w:t>
+            </w:r>
+            <w:r>
+              <w:rPr>
+                <w:rFonts w:ascii="Calibri" w:hAnsi="Calibri" w:cs="Calibri"/>
+                <w:sz w:val="22"/>
+              </w:rPr>
+              <w:t>“</w:t>
+            </w:r>
+            <w:r>
+              <w:rPr>
+                <w:rFonts w:ascii="Calibri" w:hAnsi="Calibri" w:cs="Calibri"/>
+                <w:sz w:val="22"/>
+                <w:highlight w:val="yellow"/>
+              </w:rPr>
+              <w:t>message1</w:t>
+            </w:r>
+            <w:r>
+              <w:rPr>
+                <w:rFonts w:ascii="Calibri" w:hAnsi="Calibri" w:cs="Calibri"/>
+                <w:sz w:val="22"/>
+              </w:rPr>
+              <w:t>”</w:t>
+            </w:r>
+          </w:p>
+        </w:tc>
+        <w:tc>
+          <w:tcPr>
+            <w:tcW w:w="2970" w:type="dxa"/>
+          </w:tcPr>
+          <w:p>
+            <w:pPr>
+              <w:cnfStyle w:val="000000100000" w:firstRow="0" w:lastRow="0" w:firstColumn="0" w:lastColumn="0" w:oddVBand="0" w:evenVBand="0" w:oddHBand="1" w:evenHBand="0" w:firstRowFirstColumn="0" w:firstRowLastColumn="0" w:lastRowFirstColumn="0" w:lastRowLastColumn="0"/>
+              <w:rPr>
+                <w:rFonts w:ascii="Calibri" w:hAnsi="Calibri" w:cs="Calibri"/>
+                <w:sz w:val="22"/>
+              </w:rPr>
+            </w:pPr>
+          </w:p>
+        </w:tc>
+      </w:tr>
+      <w:tr>
+        <w:tc>
+          <w:tcPr>
+            <w:cnfStyle w:val="001000000000" w:firstRow="0" w:lastRow="0" w:firstColumn="1" w:lastColumn="0" w:oddVBand="0" w:evenVBand="0" w:oddHBand="0" w:evenHBand="0" w:firstRowFirstColumn="0" w:firstRowLastColumn="0" w:lastRowFirstColumn="0" w:lastRowLastColumn="0"/>
+            <w:tcW w:w="899" w:type="dxa"/>
+          </w:tcPr>
+          <w:p>
+            <w:pPr>
+              <w:rPr>
+                <w:rFonts w:ascii="Calibri" w:hAnsi="Calibri" w:cs="Calibri"/>
+                <w:sz w:val="22"/>
+              </w:rPr>
+            </w:pPr>
+            <w:r>
+              <w:rPr>
+                <w:rFonts w:ascii="Calibri" w:hAnsi="Calibri" w:cs="Calibri"/>
+                <w:sz w:val="22"/>
+              </w:rPr>
+              <w:t>11:39:32</w:t>
+            </w:r>
+          </w:p>
+        </w:tc>
+        <w:tc>
+          <w:tcPr>
+            <w:tcW w:w="2701" w:type="dxa"/>
+          </w:tcPr>
+          <w:p>
+            <w:pPr>
+              <w:cnfStyle w:val="000000000000" w:firstRow="0" w:lastRow="0" w:firstColumn="0" w:lastColumn="0" w:oddVBand="0" w:evenVBand="0" w:oddHBand="0" w:evenHBand="0" w:firstRowFirstColumn="0" w:firstRowLastColumn="0" w:lastRowFirstColumn="0" w:lastRowLastColumn="0"/>
+              <w:rPr>
+                <w:rFonts w:ascii="Calibri" w:hAnsi="Calibri" w:cs="Calibri"/>
+                <w:sz w:val="22"/>
+              </w:rPr>
+            </w:pPr>
+            <w:r>
+              <w:rPr>
+                <w:rFonts w:ascii="Calibri" w:hAnsi="Calibri" w:cs="Calibri"/>
+                <w:sz w:val="22"/>
+                <w:u w:val="single"/>
+              </w:rPr>
+              <w:t>Topic</w:t>
+            </w:r>
+            <w:r>
+              <w:rPr>
+                <w:rFonts w:ascii="Calibri" w:hAnsi="Calibri" w:cs="Calibri"/>
+                <w:sz w:val="22"/>
+              </w:rPr>
+              <w:t>: topic1</w:t>
+            </w:r>
+          </w:p>
+          <w:p>
+            <w:pPr>
+              <w:cnfStyle w:val="000000000000" w:firstRow="0" w:lastRow="0" w:firstColumn="0" w:lastColumn="0" w:oddVBand="0" w:evenVBand="0" w:oddHBand="0" w:evenHBand="0" w:firstRowFirstColumn="0" w:firstRowLastColumn="0" w:lastRowFirstColumn="0" w:lastRowLastColumn="0"/>
+              <w:rPr>
+                <w:rFonts w:ascii="Calibri" w:hAnsi="Calibri" w:cs="Calibri"/>
+                <w:sz w:val="22"/>
+              </w:rPr>
+            </w:pPr>
+            <w:r>
+              <w:rPr>
+                <w:rFonts w:ascii="Calibri" w:hAnsi="Calibri" w:cs="Calibri"/>
+                <w:sz w:val="22"/>
+                <w:u w:val="single"/>
+              </w:rPr>
+              <w:t>Message send</w:t>
+            </w:r>
+            <w:r>
+              <w:rPr>
+                <w:rFonts w:ascii="Calibri" w:hAnsi="Calibri" w:cs="Calibri"/>
+                <w:sz w:val="22"/>
+              </w:rPr>
+              <w:t>: “</w:t>
+            </w:r>
+            <w:r>
+              <w:rPr>
+                <w:rFonts w:ascii="Calibri" w:hAnsi="Calibri" w:cs="Calibri"/>
+                <w:sz w:val="22"/>
+                <w:highlight w:val="green"/>
+              </w:rPr>
+              <w:t>message</w:t>
+            </w:r>
+            <w:r>
+              <w:rPr>
+                <w:rFonts w:ascii="Calibri" w:hAnsi="Calibri" w:cs="Calibri"/>
+                <w:sz w:val="22"/>
+                <w:highlight w:val="green"/>
+              </w:rPr>
+              <w:t>2</w:t>
+            </w:r>
+            <w:r>
+              <w:rPr>
+                <w:rFonts w:ascii="Calibri" w:hAnsi="Calibri" w:cs="Calibri"/>
+                <w:sz w:val="22"/>
+              </w:rPr>
+              <w:t>”</w:t>
+            </w:r>
+          </w:p>
+          <w:p>
+            <w:pPr>
+              <w:cnfStyle w:val="000000000000" w:firstRow="0" w:lastRow="0" w:firstColumn="0" w:lastColumn="0" w:oddVBand="0" w:evenVBand="0" w:oddHBand="0" w:evenHBand="0" w:firstRowFirstColumn="0" w:firstRowLastColumn="0" w:lastRowFirstColumn="0" w:lastRowLastColumn="0"/>
+              <w:rPr>
+                <w:rFonts w:ascii="Calibri" w:hAnsi="Calibri" w:cs="Calibri"/>
+                <w:sz w:val="22"/>
+              </w:rPr>
+            </w:pPr>
+            <w:r>
+              <w:rPr>
+                <w:rFonts w:ascii="Calibri" w:hAnsi="Calibri" w:cs="Calibri"/>
+                <w:sz w:val="22"/>
+                <w:u w:val="single"/>
+              </w:rPr>
+              <w:t>Retain:</w:t>
+            </w:r>
+            <w:r>
+              <w:rPr>
+                <w:rFonts w:ascii="Calibri" w:hAnsi="Calibri" w:cs="Calibri"/>
+                <w:sz w:val="22"/>
+              </w:rPr>
+              <w:t xml:space="preserve"> </w:t>
+            </w:r>
+            <w:r>
+              <w:rPr>
+                <w:rFonts w:ascii="Calibri" w:hAnsi="Calibri" w:cs="Calibri"/>
+                <w:color w:val="00B050"/>
+                <w:sz w:val="22"/>
+              </w:rPr>
+              <w:t>True</w:t>
+            </w:r>
+          </w:p>
+        </w:tc>
+        <w:tc>
+          <w:tcPr>
+            <w:tcW w:w="2970" w:type="dxa"/>
+          </w:tcPr>
+          <w:p>
+            <w:pPr>
+              <w:cnfStyle w:val="000000000000" w:firstRow="0" w:lastRow="0" w:firstColumn="0" w:lastColumn="0" w:oddVBand="0" w:evenVBand="0" w:oddHBand="0" w:evenHBand="0" w:firstRowFirstColumn="0" w:firstRowLastColumn="0" w:lastRowFirstColumn="0" w:lastRowLastColumn="0"/>
+              <w:rPr>
+                <w:rFonts w:ascii="Calibri" w:hAnsi="Calibri" w:cs="Calibri"/>
+                <w:sz w:val="22"/>
+              </w:rPr>
+            </w:pPr>
+            <w:r>
+              <w:rPr>
+                <w:rFonts w:ascii="Calibri" w:hAnsi="Calibri" w:cs="Calibri"/>
+                <w:sz w:val="22"/>
+                <w:u w:val="single"/>
+              </w:rPr>
+              <w:t>Topic</w:t>
+            </w:r>
+            <w:r>
+              <w:rPr>
+                <w:rFonts w:ascii="Calibri" w:hAnsi="Calibri" w:cs="Calibri"/>
+                <w:sz w:val="22"/>
+              </w:rPr>
+              <w:t>: topic1</w:t>
+            </w:r>
+          </w:p>
+          <w:p>
+            <w:pPr>
+              <w:cnfStyle w:val="000000000000" w:firstRow="0" w:lastRow="0" w:firstColumn="0" w:lastColumn="0" w:oddVBand="0" w:evenVBand="0" w:oddHBand="0" w:evenHBand="0" w:firstRowFirstColumn="0" w:firstRowLastColumn="0" w:lastRowFirstColumn="0" w:lastRowLastColumn="0"/>
+              <w:rPr>
+                <w:rFonts w:ascii="Calibri" w:hAnsi="Calibri" w:cs="Calibri"/>
+                <w:sz w:val="22"/>
+              </w:rPr>
+            </w:pPr>
+            <w:r>
+              <w:rPr>
+                <w:rFonts w:ascii="Calibri" w:hAnsi="Calibri" w:cs="Calibri"/>
+                <w:sz w:val="22"/>
+                <w:u w:val="single"/>
+              </w:rPr>
+              <w:t>Message receive</w:t>
+            </w:r>
+            <w:r>
+              <w:rPr>
+                <w:rFonts w:ascii="Calibri" w:hAnsi="Calibri" w:cs="Calibri"/>
+                <w:sz w:val="22"/>
+              </w:rPr>
+              <w:t>: “</w:t>
+            </w:r>
+            <w:r>
+              <w:rPr>
+                <w:rFonts w:ascii="Calibri" w:hAnsi="Calibri" w:cs="Calibri"/>
+                <w:sz w:val="22"/>
+                <w:highlight w:val="green"/>
+              </w:rPr>
+              <w:t>message</w:t>
+            </w:r>
+            <w:r>
+              <w:rPr>
+                <w:rFonts w:ascii="Calibri" w:hAnsi="Calibri" w:cs="Calibri"/>
+                <w:sz w:val="22"/>
+                <w:highlight w:val="green"/>
+              </w:rPr>
+              <w:t>2</w:t>
+            </w:r>
+            <w:r>
+              <w:rPr>
+                <w:rFonts w:ascii="Calibri" w:hAnsi="Calibri" w:cs="Calibri"/>
+                <w:sz w:val="22"/>
+              </w:rPr>
+              <w:t>”</w:t>
+            </w:r>
+          </w:p>
+        </w:tc>
+        <w:tc>
+          <w:tcPr>
+            <w:tcW w:w="2970" w:type="dxa"/>
+          </w:tcPr>
+          <w:p>
+            <w:pPr>
+              <w:cnfStyle w:val="000000000000" w:firstRow="0" w:lastRow="0" w:firstColumn="0" w:lastColumn="0" w:oddVBand="0" w:evenVBand="0" w:oddHBand="0" w:evenHBand="0" w:firstRowFirstColumn="0" w:firstRowLastColumn="0" w:lastRowFirstColumn="0" w:lastRowLastColumn="0"/>
+              <w:rPr>
+                <w:rFonts w:ascii="Calibri" w:hAnsi="Calibri" w:cs="Calibri"/>
+                <w:sz w:val="22"/>
+              </w:rPr>
+            </w:pPr>
+          </w:p>
+        </w:tc>
+      </w:tr>
+      <w:tr>
+        <w:trPr>
+          <w:cnfStyle w:val="000000100000" w:firstRow="0" w:lastRow="0" w:firstColumn="0" w:lastColumn="0" w:oddVBand="0" w:evenVBand="0" w:oddHBand="1" w:evenHBand="0" w:firstRowFirstColumn="0" w:firstRowLastColumn="0" w:lastRowFirstColumn="0" w:lastRowLastColumn="0"/>
+        </w:trPr>
+        <w:tc>
+          <w:tcPr>
+            <w:cnfStyle w:val="001000000000" w:firstRow="0" w:lastRow="0" w:firstColumn="1" w:lastColumn="0" w:oddVBand="0" w:evenVBand="0" w:oddHBand="0" w:evenHBand="0" w:firstRowFirstColumn="0" w:firstRowLastColumn="0" w:lastRowFirstColumn="0" w:lastRowLastColumn="0"/>
+            <w:tcW w:w="899" w:type="dxa"/>
+          </w:tcPr>
+          <w:p>
+            <w:pPr>
+              <w:rPr>
+                <w:rFonts w:ascii="Calibri" w:hAnsi="Calibri" w:cs="Calibri"/>
+                <w:sz w:val="22"/>
+              </w:rPr>
+            </w:pPr>
+            <w:r>
+              <w:rPr>
+                <w:rFonts w:ascii="Calibri" w:hAnsi="Calibri" w:cs="Calibri"/>
+                <w:sz w:val="22"/>
+              </w:rPr>
+              <w:t>11:39:45</w:t>
+            </w:r>
+          </w:p>
+        </w:tc>
+        <w:tc>
+          <w:tcPr>
+            <w:tcW w:w="2701" w:type="dxa"/>
+          </w:tcPr>
+          <w:p>
+            <w:pPr>
+              <w:cnfStyle w:val="000000100000" w:firstRow="0" w:lastRow="0" w:firstColumn="0" w:lastColumn="0" w:oddVBand="0" w:evenVBand="0" w:oddHBand="1" w:evenHBand="0" w:firstRowFirstColumn="0" w:firstRowLastColumn="0" w:lastRowFirstColumn="0" w:lastRowLastColumn="0"/>
+              <w:rPr>
+                <w:rFonts w:ascii="Calibri" w:hAnsi="Calibri" w:cs="Calibri"/>
+                <w:sz w:val="22"/>
+              </w:rPr>
+            </w:pPr>
+            <w:r>
+              <w:rPr>
+                <w:rFonts w:ascii="Calibri" w:hAnsi="Calibri" w:cs="Calibri"/>
+                <w:sz w:val="22"/>
+                <w:u w:val="single"/>
+              </w:rPr>
+              <w:t>Topic</w:t>
+            </w:r>
+            <w:r>
+              <w:rPr>
+                <w:rFonts w:ascii="Calibri" w:hAnsi="Calibri" w:cs="Calibri"/>
+                <w:sz w:val="22"/>
+              </w:rPr>
+              <w:t>: topic1</w:t>
+            </w:r>
+          </w:p>
+          <w:p>
+            <w:pPr>
+              <w:cnfStyle w:val="000000100000" w:firstRow="0" w:lastRow="0" w:firstColumn="0" w:lastColumn="0" w:oddVBand="0" w:evenVBand="0" w:oddHBand="1" w:evenHBand="0" w:firstRowFirstColumn="0" w:firstRowLastColumn="0" w:lastRowFirstColumn="0" w:lastRowLastColumn="0"/>
+              <w:rPr>
+                <w:rFonts w:ascii="Calibri" w:hAnsi="Calibri" w:cs="Calibri"/>
+                <w:sz w:val="22"/>
+              </w:rPr>
+            </w:pPr>
+            <w:r>
+              <w:rPr>
+                <w:rFonts w:ascii="Calibri" w:hAnsi="Calibri" w:cs="Calibri"/>
+                <w:sz w:val="22"/>
+                <w:u w:val="single"/>
+              </w:rPr>
+              <w:t>Message send</w:t>
+            </w:r>
+            <w:r>
+              <w:rPr>
+                <w:rFonts w:ascii="Calibri" w:hAnsi="Calibri" w:cs="Calibri"/>
+                <w:sz w:val="22"/>
+              </w:rPr>
+              <w:t>: “</w:t>
+            </w:r>
+            <w:r>
+              <w:rPr>
+                <w:rFonts w:ascii="Calibri" w:hAnsi="Calibri" w:cs="Calibri"/>
+                <w:sz w:val="22"/>
+                <w:highlight w:val="cyan"/>
+              </w:rPr>
+              <w:t>message</w:t>
+            </w:r>
+            <w:r>
+              <w:rPr>
+                <w:rFonts w:ascii="Calibri" w:hAnsi="Calibri" w:cs="Calibri"/>
+                <w:sz w:val="22"/>
+                <w:highlight w:val="cyan"/>
+              </w:rPr>
+              <w:t>3</w:t>
+            </w:r>
+            <w:r>
+              <w:rPr>
+                <w:rFonts w:ascii="Calibri" w:hAnsi="Calibri" w:cs="Calibri"/>
+                <w:sz w:val="22"/>
+              </w:rPr>
+              <w:t>”</w:t>
+            </w:r>
+          </w:p>
+          <w:p>
+            <w:pPr>
+              <w:cnfStyle w:val="000000100000" w:firstRow="0" w:lastRow="0" w:firstColumn="0" w:lastColumn="0" w:oddVBand="0" w:evenVBand="0" w:oddHBand="1" w:evenHBand="0" w:firstRowFirstColumn="0" w:firstRowLastColumn="0" w:lastRowFirstColumn="0" w:lastRowLastColumn="0"/>
+              <w:rPr>
+                <w:rFonts w:ascii="Calibri" w:hAnsi="Calibri" w:cs="Calibri"/>
+                <w:sz w:val="22"/>
+              </w:rPr>
+            </w:pPr>
+            <w:r>
+              <w:rPr>
+                <w:rFonts w:ascii="Calibri" w:hAnsi="Calibri" w:cs="Calibri"/>
+                <w:sz w:val="22"/>
+                <w:u w:val="single"/>
+              </w:rPr>
+              <w:t>Retain:</w:t>
+            </w:r>
+            <w:r>
+              <w:rPr>
+                <w:rFonts w:ascii="Calibri" w:hAnsi="Calibri" w:cs="Calibri"/>
+                <w:sz w:val="22"/>
+              </w:rPr>
+              <w:t xml:space="preserve"> </w:t>
+            </w:r>
+            <w:r>
+              <w:rPr>
+                <w:rFonts w:ascii="Calibri" w:hAnsi="Calibri" w:cs="Calibri"/>
+                <w:color w:val="FF0000"/>
+                <w:sz w:val="22"/>
+              </w:rPr>
+              <w:t>F</w:t>
+            </w:r>
+            <w:r>
+              <w:rPr>
+                <w:rFonts w:ascii="Calibri" w:hAnsi="Calibri" w:cs="Calibri"/>
+                <w:color w:val="FF0000"/>
+                <w:sz w:val="22"/>
+              </w:rPr>
+              <w:t>alse</w:t>
+            </w:r>
+          </w:p>
+        </w:tc>
+        <w:tc>
+          <w:tcPr>
+            <w:tcW w:w="2970" w:type="dxa"/>
+          </w:tcPr>
+          <w:p>
+            <w:pPr>
+              <w:cnfStyle w:val="000000100000" w:firstRow="0" w:lastRow="0" w:firstColumn="0" w:lastColumn="0" w:oddVBand="0" w:evenVBand="0" w:oddHBand="1" w:evenHBand="0" w:firstRowFirstColumn="0" w:firstRowLastColumn="0" w:lastRowFirstColumn="0" w:lastRowLastColumn="0"/>
+              <w:rPr>
+                <w:rFonts w:ascii="Calibri" w:hAnsi="Calibri" w:cs="Calibri"/>
+                <w:sz w:val="22"/>
+              </w:rPr>
+            </w:pPr>
+            <w:r>
+              <w:rPr>
+                <w:rFonts w:ascii="Calibri" w:hAnsi="Calibri" w:cs="Calibri"/>
+                <w:sz w:val="22"/>
+                <w:u w:val="single"/>
+              </w:rPr>
+              <w:t>Topic</w:t>
+            </w:r>
+            <w:r>
+              <w:rPr>
+                <w:rFonts w:ascii="Calibri" w:hAnsi="Calibri" w:cs="Calibri"/>
+                <w:sz w:val="22"/>
+              </w:rPr>
+              <w:t>: topic1</w:t>
+            </w:r>
+          </w:p>
+          <w:p>
+            <w:pPr>
+              <w:cnfStyle w:val="000000100000" w:firstRow="0" w:lastRow="0" w:firstColumn="0" w:lastColumn="0" w:oddVBand="0" w:evenVBand="0" w:oddHBand="1" w:evenHBand="0" w:firstRowFirstColumn="0" w:firstRowLastColumn="0" w:lastRowFirstColumn="0" w:lastRowLastColumn="0"/>
+              <w:rPr>
+                <w:rFonts w:ascii="Calibri" w:hAnsi="Calibri" w:cs="Calibri"/>
+                <w:sz w:val="22"/>
+              </w:rPr>
+            </w:pPr>
+            <w:r>
+              <w:rPr>
+                <w:rFonts w:ascii="Calibri" w:hAnsi="Calibri" w:cs="Calibri"/>
+                <w:sz w:val="22"/>
+                <w:u w:val="single"/>
+              </w:rPr>
+              <w:t>Message receive</w:t>
+            </w:r>
+            <w:r>
+              <w:rPr>
+                <w:rFonts w:ascii="Calibri" w:hAnsi="Calibri" w:cs="Calibri"/>
+                <w:sz w:val="22"/>
+              </w:rPr>
+              <w:t>: “</w:t>
+            </w:r>
+            <w:r>
+              <w:rPr>
+                <w:rFonts w:ascii="Calibri" w:hAnsi="Calibri" w:cs="Calibri"/>
+                <w:sz w:val="22"/>
+                <w:highlight w:val="cyan"/>
+              </w:rPr>
+              <w:t>message3</w:t>
+            </w:r>
+            <w:r>
+              <w:rPr>
+                <w:rFonts w:ascii="Calibri" w:hAnsi="Calibri" w:cs="Calibri"/>
+                <w:sz w:val="22"/>
+              </w:rPr>
+              <w:t>”</w:t>
+            </w:r>
+          </w:p>
+        </w:tc>
+        <w:tc>
+          <w:tcPr>
+            <w:tcW w:w="2970" w:type="dxa"/>
+          </w:tcPr>
+          <w:p>
+            <w:pPr>
+              <w:cnfStyle w:val="000000100000" w:firstRow="0" w:lastRow="0" w:firstColumn="0" w:lastColumn="0" w:oddVBand="0" w:evenVBand="0" w:oddHBand="1" w:evenHBand="0" w:firstRowFirstColumn="0" w:firstRowLastColumn="0" w:lastRowFirstColumn="0" w:lastRowLastColumn="0"/>
+              <w:rPr>
+                <w:rFonts w:ascii="Calibri" w:hAnsi="Calibri" w:cs="Calibri"/>
+                <w:sz w:val="22"/>
+              </w:rPr>
+            </w:pPr>
+          </w:p>
+        </w:tc>
+      </w:tr>
+      <w:tr>
+        <w:tc>
+          <w:tcPr>
+            <w:cnfStyle w:val="001000000000" w:firstRow="0" w:lastRow="0" w:firstColumn="1" w:lastColumn="0" w:oddVBand="0" w:evenVBand="0" w:oddHBand="0" w:evenHBand="0" w:firstRowFirstColumn="0" w:firstRowLastColumn="0" w:lastRowFirstColumn="0" w:lastRowLastColumn="0"/>
+            <w:tcW w:w="899" w:type="dxa"/>
+          </w:tcPr>
+          <w:p>
+            <w:pPr>
+              <w:rPr>
+                <w:rFonts w:ascii="Calibri" w:hAnsi="Calibri" w:cs="Calibri"/>
+                <w:sz w:val="22"/>
+              </w:rPr>
+            </w:pPr>
+            <w:r>
+              <w:rPr>
+                <w:rFonts w:ascii="Calibri" w:hAnsi="Calibri" w:cs="Calibri"/>
+                <w:sz w:val="22"/>
+              </w:rPr>
+              <w:t>11:39:51</w:t>
+            </w:r>
+          </w:p>
+        </w:tc>
+        <w:tc>
+          <w:tcPr>
+            <w:tcW w:w="2701" w:type="dxa"/>
+          </w:tcPr>
+          <w:p>
+            <w:pPr>
+              <w:cnfStyle w:val="000000000000" w:firstRow="0" w:lastRow="0" w:firstColumn="0" w:lastColumn="0" w:oddVBand="0" w:evenVBand="0" w:oddHBand="0" w:evenHBand="0" w:firstRowFirstColumn="0" w:firstRowLastColumn="0" w:lastRowFirstColumn="0" w:lastRowLastColumn="0"/>
+              <w:rPr>
+                <w:rFonts w:ascii="Calibri" w:hAnsi="Calibri" w:cs="Calibri"/>
+                <w:sz w:val="22"/>
+              </w:rPr>
+            </w:pPr>
+          </w:p>
+        </w:tc>
+        <w:tc>
+          <w:tcPr>
+            <w:tcW w:w="2970" w:type="dxa"/>
+          </w:tcPr>
+          <w:p>
+            <w:pPr>
+              <w:cnfStyle w:val="000000000000" w:firstRow="0" w:lastRow="0" w:firstColumn="0" w:lastColumn="0" w:oddVBand="0" w:evenVBand="0" w:oddHBand="0" w:evenHBand="0" w:firstRowFirstColumn="0" w:firstRowLastColumn="0" w:lastRowFirstColumn="0" w:lastRowLastColumn="0"/>
+              <w:rPr>
+                <w:rFonts w:ascii="Calibri" w:hAnsi="Calibri" w:cs="Calibri"/>
+                <w:sz w:val="22"/>
+              </w:rPr>
+            </w:pPr>
+          </w:p>
+        </w:tc>
+        <w:tc>
+          <w:tcPr>
+            <w:tcW w:w="2970" w:type="dxa"/>
+          </w:tcPr>
+          <w:p>
+            <w:pPr>
+              <w:cnfStyle w:val="000000000000" w:firstRow="0" w:lastRow="0" w:firstColumn="0" w:lastColumn="0" w:oddVBand="0" w:evenVBand="0" w:oddHBand="0" w:evenHBand="0" w:firstRowFirstColumn="0" w:firstRowLastColumn="0" w:lastRowFirstColumn="0" w:lastRowLastColumn="0"/>
+              <w:rPr>
+                <w:rFonts w:ascii="Calibri" w:hAnsi="Calibri" w:cs="Calibri"/>
+                <w:sz w:val="22"/>
+              </w:rPr>
+            </w:pPr>
+            <w:r>
+              <w:rPr>
+                <w:rFonts w:ascii="Calibri" w:hAnsi="Calibri" w:cs="Calibri"/>
+                <w:sz w:val="22"/>
+                <w:u w:val="single"/>
+              </w:rPr>
+              <w:t>Topic</w:t>
+            </w:r>
+            <w:r>
+              <w:rPr>
+                <w:rFonts w:ascii="Calibri" w:hAnsi="Calibri" w:cs="Calibri"/>
+                <w:sz w:val="22"/>
+              </w:rPr>
+              <w:t>: topic1</w:t>
+            </w:r>
+          </w:p>
+          <w:p>
+            <w:pPr>
+              <w:cnfStyle w:val="000000000000" w:firstRow="0" w:lastRow="0" w:firstColumn="0" w:lastColumn="0" w:oddVBand="0" w:evenVBand="0" w:oddHBand="0" w:evenHBand="0" w:firstRowFirstColumn="0" w:firstRowLastColumn="0" w:lastRowFirstColumn="0" w:lastRowLastColumn="0"/>
+              <w:rPr>
+                <w:rFonts w:ascii="Calibri" w:hAnsi="Calibri" w:cs="Calibri"/>
+                <w:sz w:val="22"/>
+              </w:rPr>
+            </w:pPr>
+            <w:r>
+              <w:rPr>
+                <w:rFonts w:ascii="Calibri" w:hAnsi="Calibri" w:cs="Calibri"/>
+                <w:sz w:val="22"/>
+                <w:u w:val="single"/>
+              </w:rPr>
+              <w:t>Message receive</w:t>
+            </w:r>
+            <w:r>
+              <w:rPr>
+                <w:rFonts w:ascii="Calibri" w:hAnsi="Calibri" w:cs="Calibri"/>
+                <w:sz w:val="22"/>
+              </w:rPr>
+              <w:t>: “</w:t>
+            </w:r>
+            <w:r>
+              <w:rPr>
+                <w:rFonts w:ascii="Calibri" w:hAnsi="Calibri" w:cs="Calibri"/>
+                <w:sz w:val="22"/>
+                <w:highlight w:val="green"/>
+              </w:rPr>
+              <w:t>message</w:t>
+            </w:r>
+            <w:r>
+              <w:rPr>
+                <w:rFonts w:ascii="Calibri" w:hAnsi="Calibri" w:cs="Calibri"/>
+                <w:sz w:val="22"/>
+                <w:highlight w:val="green"/>
+              </w:rPr>
+              <w:t>2</w:t>
+            </w:r>
+            <w:r>
+              <w:rPr>
+                <w:rFonts w:ascii="Calibri" w:hAnsi="Calibri" w:cs="Calibri"/>
+                <w:sz w:val="22"/>
+              </w:rPr>
+              <w:t>”</w:t>
+            </w:r>
+          </w:p>
+        </w:tc>
+      </w:tr>
+    </w:tbl>
+    <w:p/>
+    <w:p>
+      <w:r>
+        <w:t>Now we analyze the timeline:</w:t>
+      </w:r>
+    </w:p>
+    <w:p>
+      <w:r>
+        <w:t>11:39:01</w:t>
+      </w:r>
+      <w:r>
+        <w:t>:</w:t>
+      </w:r>
+      <w:r>
+        <w:t xml:space="preserve"> Device1 published topic “topic1” with message “message1”</w:t>
+      </w:r>
+      <w:r>
+        <w:t>, retain flag = false</w:t>
+      </w:r>
+      <w:r>
+        <w:t>.</w:t>
+      </w:r>
+    </w:p>
+    <w:p>
+      <w:r>
+        <w:lastRenderedPageBreak/>
+        <w:t xml:space="preserve">11:39:10: Device2 subscribed </w:t>
+      </w:r>
+      <w:r>
+        <w:t>topic “topic1”</w:t>
+      </w:r>
+      <w:r>
+        <w:t xml:space="preserve">, but received nothing, because the action subscribing happened after the action publishing from Device 1 and </w:t>
+      </w:r>
+      <w:r>
+        <w:t>retain flag = false</w:t>
+      </w:r>
+      <w:r>
+        <w:t>.</w:t>
+      </w:r>
+    </w:p>
+    <w:p>
+      <w:r>
+        <w:t xml:space="preserve">11:39:17: Device1 </w:t>
+      </w:r>
+      <w:r>
+        <w:t>published topic “topic1” with message “message1”,</w:t>
+      </w:r>
+      <w:r>
+        <w:t xml:space="preserve"> </w:t>
+      </w:r>
+      <w:r>
+        <w:t>retain flag = false</w:t>
+      </w:r>
+      <w:r>
+        <w:t xml:space="preserve">. Meanwhile, </w:t>
+      </w:r>
+      <w:r>
+        <w:t xml:space="preserve">Device2 received </w:t>
+      </w:r>
+      <w:r>
+        <w:t xml:space="preserve">message </w:t>
+      </w:r>
+      <w:r>
+        <w:t>“message1”</w:t>
+      </w:r>
+      <w:r>
+        <w:t xml:space="preserve">, </w:t>
+      </w:r>
+      <w:r>
+        <w:t xml:space="preserve">because Device2 already subscribed to that topic, </w:t>
+      </w:r>
+      <w:r>
+        <w:rPr>
+          <w:b/>
+          <w:bCs/>
+          <w:i/>
+          <w:iCs/>
+        </w:rPr>
+        <w:t>that means the Publish and Subscribe functions work well in basic concept</w:t>
+      </w:r>
+      <w:r>
+        <w:t>.</w:t>
+      </w:r>
+    </w:p>
+    <w:p>
+      <w:r>
+        <w:t xml:space="preserve">11:39:32: </w:t>
+      </w:r>
+      <w:r>
+        <w:t xml:space="preserve">Device1 </w:t>
+      </w:r>
+      <w:r>
+        <w:t>published topic “topic1” with message “message</w:t>
+      </w:r>
+      <w:r>
+        <w:t>2</w:t>
+      </w:r>
+      <w:r>
+        <w:t xml:space="preserve">”, </w:t>
+      </w:r>
+      <w:r>
+        <w:t xml:space="preserve">retain flag = </w:t>
+      </w:r>
+      <w:r>
+        <w:t>true</w:t>
+      </w:r>
+      <w:r>
+        <w:t xml:space="preserve">. </w:t>
+      </w:r>
+      <w:r>
+        <w:t>At the same time</w:t>
+      </w:r>
+      <w:r>
+        <w:t xml:space="preserve">, Device2 received </w:t>
+      </w:r>
+      <w:r>
+        <w:t xml:space="preserve">message </w:t>
+      </w:r>
+      <w:r>
+        <w:t>“message</w:t>
+      </w:r>
+      <w:r>
+        <w:t>2</w:t>
+      </w:r>
+      <w:r>
+        <w:t xml:space="preserve">”, </w:t>
+      </w:r>
+      <w:r>
+        <w:t>again</w:t>
+      </w:r>
+      <w:r>
+        <w:t xml:space="preserve">, </w:t>
+      </w:r>
+      <w:r>
+        <w:rPr>
+          <w:b/>
+          <w:bCs/>
+          <w:i/>
+          <w:iCs/>
+        </w:rPr>
+        <w:t>the Publish and Subscribe functions work well in basic concept</w:t>
+      </w:r>
+      <w:r>
+        <w:t>.</w:t>
+      </w:r>
+      <w:r>
+        <w:t xml:space="preserve"> Note that retain flag now is true</w:t>
+      </w:r>
+      <w:r>
+        <w:t>.</w:t>
+      </w:r>
+      <w:r>
+        <w:t xml:space="preserve"> </w:t>
+      </w:r>
+    </w:p>
+    <w:p>
+      <w:r>
+        <w:t xml:space="preserve">11:39:45: </w:t>
+      </w:r>
+      <w:r>
+        <w:t xml:space="preserve">Device1 </w:t>
+      </w:r>
+      <w:r>
+        <w:t>published topic “topic1” with message “message</w:t>
+      </w:r>
+      <w:r>
+        <w:t>3</w:t>
+      </w:r>
+      <w:r>
+        <w:t xml:space="preserve">”, </w:t>
+      </w:r>
+      <w:r>
+        <w:t xml:space="preserve">retain flag = false. </w:t>
+      </w:r>
+      <w:r>
+        <w:t>Since</w:t>
+      </w:r>
+      <w:r>
+        <w:t xml:space="preserve">, Device2 received </w:t>
+      </w:r>
+      <w:r>
+        <w:t xml:space="preserve">message </w:t>
+      </w:r>
+      <w:r>
+        <w:t>“message</w:t>
+      </w:r>
+      <w:r>
+        <w:t>3</w:t>
+      </w:r>
+      <w:r>
+        <w:t>”, because Device2 already subscribed to that topic</w:t>
+      </w:r>
+      <w:r>
+        <w:t>.</w:t>
+      </w:r>
+    </w:p>
+    <w:p>
+      <w:r>
+        <w:t>11:39:51: This time</w:t>
+      </w:r>
+      <w:r>
+        <w:t>, Device</w:t>
+      </w:r>
+      <w:r>
+        <w:t>3 joined, also subscribed “topic1” and it</w:t>
+      </w:r>
+      <w:r>
+        <w:t xml:space="preserve"> received </w:t>
+      </w:r>
+      <w:r>
+        <w:t xml:space="preserve">message </w:t>
+      </w:r>
+      <w:r>
+        <w:t>“message</w:t>
+      </w:r>
+      <w:r>
+        <w:t>2</w:t>
+      </w:r>
+      <w:r>
+        <w:t>”</w:t>
+      </w:r>
+      <w:r>
+        <w:t xml:space="preserve">. Back to </w:t>
+      </w:r>
+      <w:r>
+        <w:t>11:39:10</w:t>
+      </w:r>
+      <w:r>
+        <w:t xml:space="preserve">, Device2 </w:t>
+      </w:r>
+      <w:r>
+        <w:t>subscribed</w:t>
+      </w:r>
+      <w:r>
+        <w:t xml:space="preserve"> “topic1” after </w:t>
+      </w:r>
+      <w:r>
+        <w:t>Device1</w:t>
+      </w:r>
+      <w:r>
+        <w:t>’s</w:t>
+      </w:r>
+      <w:r>
+        <w:t xml:space="preserve"> publish</w:t>
+      </w:r>
+      <w:r>
+        <w:t>ing</w:t>
+      </w:r>
+      <w:r>
+        <w:t xml:space="preserve"> but could not receive any message, but now Device3 could. The point here is, the retain flag was set to true at </w:t>
+      </w:r>
+      <w:r>
+        <w:t>11:39:32</w:t>
+      </w:r>
+      <w:r>
+        <w:t>, so then Broker had to save that value (“message2”) and give it to any devices subscribe</w:t>
+      </w:r>
+      <w:r>
+        <w:t xml:space="preserve"> “topic2” since then. </w:t>
+      </w:r>
+      <w:r>
+        <w:rPr>
+          <w:b/>
+          <w:bCs/>
+          <w:i/>
+          <w:iCs/>
+        </w:rPr>
+        <w:t>In short</w:t>
+      </w:r>
+      <w:r>
+        <w:t xml:space="preserve">, </w:t>
+      </w:r>
+      <w:r>
+        <w:rPr>
+          <w:b/>
+          <w:bCs/>
+          <w:i/>
+          <w:iCs/>
+        </w:rPr>
+        <w:t xml:space="preserve">that means the Publish and Subscribe functions work well </w:t>
+      </w:r>
+      <w:r>
+        <w:rPr>
+          <w:b/>
+          <w:bCs/>
+          <w:i/>
+          <w:iCs/>
+        </w:rPr>
+        <w:t>with retain flag</w:t>
+      </w:r>
+      <w:r>
+        <w:t>.</w:t>
+      </w:r>
+    </w:p>
+    <w:p>
+      <w:r>
+        <w:rPr>
+          <w:noProof/>
+        </w:rPr>
+        <w:lastRenderedPageBreak/>
+        <w:drawing>
+          <wp:inline distT="0" distB="0" distL="0" distR="0" wp14:anchorId="5C5E8BBA" wp14:editId="477181A1">
+            <wp:extent cx="5731510" cy="5849620"/>
+            <wp:effectExtent l="0" t="0" r="2540" b="0"/>
+            <wp:docPr id="13" name="Picture 13"/>
+            <wp:cNvGraphicFramePr>
+              <a:graphicFrameLocks xmlns:a="http://schemas.openxmlformats.org/drawingml/2006/main" noChangeAspect="1"/>
+            </wp:cNvGraphicFramePr>
+            <a:graphic xmlns:a="http://schemas.openxmlformats.org/drawingml/2006/main">
+              <a:graphicData uri="http://schemas.openxmlformats.org/drawingml/2006/picture">
+                <pic:pic xmlns:pic="http://schemas.openxmlformats.org/drawingml/2006/picture">
+                  <pic:nvPicPr>
+                    <pic:cNvPr id="1" name=""/>
+                    <pic:cNvPicPr/>
+                  </pic:nvPicPr>
+                  <pic:blipFill>
+                    <a:blip r:embed="rId35"/>
+                    <a:stretch>
+                      <a:fillRect/>
+                    </a:stretch>
+                  </pic:blipFill>
+                  <pic:spPr>
+                    <a:xfrm>
+                      <a:off x="0" y="0"/>
+                      <a:ext cx="5731510" cy="5849620"/>
+                    </a:xfrm>
+                    <a:prstGeom prst="rect">
+                      <a:avLst/>
+                    </a:prstGeom>
+                  </pic:spPr>
+                </pic:pic>
+              </a:graphicData>
+            </a:graphic>
+          </wp:inline>
+        </w:drawing>
+      </w:r>
+    </w:p>
+    <w:p>
+      <w:pPr>
+        <w:pStyle w:val="Heading4"/>
+      </w:pPr>
+      <w:r>
+        <w:t>Qualities of service</w:t>
+      </w:r>
+      <w:r>
+        <w:t xml:space="preserve"> (QoS)</w:t>
+      </w:r>
+    </w:p>
+    <w:p/>
+    <w:p>
+      <w:r>
+        <w:t xml:space="preserve">The Quality of Service (QoS) level is an agreement between a message's sender and recipient that establishes the assurance of delivery for a given message. MQTT has </w:t>
+      </w:r>
+      <w:r>
+        <w:t>03</w:t>
+      </w:r>
+      <w:r>
+        <w:t xml:space="preserve"> degrees of QoS:</w:t>
+      </w:r>
+    </w:p>
+    <w:p>
+      <w:pPr>
+        <w:pStyle w:val="ListParagraph"/>
+        <w:numPr>
+          <w:ilvl w:val="0"/>
+          <w:numId w:val="21"/>
+        </w:numPr>
+      </w:pPr>
+      <w:r>
+        <w:t>At most once (0)</w:t>
+      </w:r>
+      <w:r>
+        <w:t xml:space="preserve">: </w:t>
+      </w:r>
+      <w:r>
+        <w:t>QoS level 0 is sometimes known as "fire and forget" since it offers the same guarantees as the underlying TCP protocol.</w:t>
+      </w:r>
+    </w:p>
+    <w:p>
+      <w:pPr>
+        <w:pStyle w:val="ListParagraph"/>
+        <w:numPr>
+          <w:ilvl w:val="0"/>
+          <w:numId w:val="21"/>
+        </w:numPr>
+      </w:pPr>
+      <w:r>
+        <w:t>At least once (1)</w:t>
+      </w:r>
+      <w:r>
+        <w:t xml:space="preserve">: </w:t>
+      </w:r>
+      <w:r>
+        <w:t>QoS level 1 ensures that a message is delivered to the receiver at least once. The message is stored by the sender until it receives a PUBACK packet from the receiver acknowledging receipt of the message. A communication has the potential to be transmitted or delivered several times.</w:t>
+      </w:r>
+    </w:p>
+    <w:p>
+      <w:pPr>
+        <w:pStyle w:val="ListParagraph"/>
+        <w:numPr>
+          <w:ilvl w:val="0"/>
+          <w:numId w:val="21"/>
+        </w:numPr>
+      </w:pPr>
+      <w:r>
+        <w:t>Exactly once (2)</w:t>
+      </w:r>
+      <w:r>
+        <w:t xml:space="preserve">: </w:t>
+      </w:r>
+      <w:r>
+        <w:t>QoS 2 is the most secure and sluggish quality of service level. At least two request/response flows (a four-part handshake) between the sender and the recipient offer the assurance.</w:t>
+      </w:r>
+    </w:p>
+    <w:p>
+      <w:r>
+        <w:lastRenderedPageBreak/>
+        <w:t>In this step,</w:t>
+      </w:r>
+      <w:r>
+        <w:t xml:space="preserve"> QoS complicant is verified by doing the simple test. Thanks to MQTTlens tool, the connection is supported to change the QoS.</w:t>
+      </w:r>
+    </w:p>
+    <w:p/>
+    <w:p>
+      <w:r>
+        <w:t>QoS = 1:</w:t>
+      </w:r>
+    </w:p>
+    <w:p>
+      <w:r>
+        <w:rPr>
+          <w:noProof/>
+        </w:rPr>
+        <w:drawing>
+          <wp:inline distT="0" distB="0" distL="0" distR="0" wp14:anchorId="1633CC20" wp14:editId="2E62DD70">
+            <wp:extent cx="5731510" cy="4787900"/>
+            <wp:effectExtent l="0" t="0" r="2540" b="0"/>
+            <wp:docPr id="14" name="Picture 14"/>
+            <wp:cNvGraphicFramePr>
+              <a:graphicFrameLocks xmlns:a="http://schemas.openxmlformats.org/drawingml/2006/main" noChangeAspect="1"/>
+            </wp:cNvGraphicFramePr>
+            <a:graphic xmlns:a="http://schemas.openxmlformats.org/drawingml/2006/main">
+              <a:graphicData uri="http://schemas.openxmlformats.org/drawingml/2006/picture">
+                <pic:pic xmlns:pic="http://schemas.openxmlformats.org/drawingml/2006/picture">
+                  <pic:nvPicPr>
+                    <pic:cNvPr id="1" name=""/>
+                    <pic:cNvPicPr/>
+                  </pic:nvPicPr>
+                  <pic:blipFill>
+                    <a:blip r:embed="rId36"/>
+                    <a:stretch>
+                      <a:fillRect/>
+                    </a:stretch>
+                  </pic:blipFill>
+                  <pic:spPr>
+                    <a:xfrm>
+                      <a:off x="0" y="0"/>
+                      <a:ext cx="5731510" cy="4787900"/>
+                    </a:xfrm>
+                    <a:prstGeom prst="rect">
+                      <a:avLst/>
+                    </a:prstGeom>
+                  </pic:spPr>
+                </pic:pic>
+              </a:graphicData>
+            </a:graphic>
+          </wp:inline>
+        </w:drawing>
+      </w:r>
+    </w:p>
+    <w:p>
+      <w:r>
+        <w:t>QoS = 2:</w:t>
+      </w:r>
+    </w:p>
+    <w:p>
+      <w:r>
+        <w:rPr>
+          <w:noProof/>
+        </w:rPr>
+        <w:lastRenderedPageBreak/>
+        <w:drawing>
+          <wp:inline distT="0" distB="0" distL="0" distR="0" wp14:anchorId="37F87AF5" wp14:editId="500120ED">
+            <wp:extent cx="5731510" cy="4766945"/>
+            <wp:effectExtent l="0" t="0" r="2540" b="0"/>
+            <wp:docPr id="15" name="Picture 15"/>
+            <wp:cNvGraphicFramePr>
+              <a:graphicFrameLocks xmlns:a="http://schemas.openxmlformats.org/drawingml/2006/main" noChangeAspect="1"/>
+            </wp:cNvGraphicFramePr>
+            <a:graphic xmlns:a="http://schemas.openxmlformats.org/drawingml/2006/main">
+              <a:graphicData uri="http://schemas.openxmlformats.org/drawingml/2006/picture">
+                <pic:pic xmlns:pic="http://schemas.openxmlformats.org/drawingml/2006/picture">
+                  <pic:nvPicPr>
+                    <pic:cNvPr id="1" name=""/>
+                    <pic:cNvPicPr/>
+                  </pic:nvPicPr>
+                  <pic:blipFill>
+                    <a:blip r:embed="rId37"/>
+                    <a:stretch>
+                      <a:fillRect/>
+                    </a:stretch>
+                  </pic:blipFill>
+                  <pic:spPr>
+                    <a:xfrm>
+                      <a:off x="0" y="0"/>
+                      <a:ext cx="5731510" cy="4766945"/>
+                    </a:xfrm>
+                    <a:prstGeom prst="rect">
+                      <a:avLst/>
+                    </a:prstGeom>
+                  </pic:spPr>
+                </pic:pic>
+              </a:graphicData>
+            </a:graphic>
+          </wp:inline>
+        </w:drawing>
+      </w:r>
+    </w:p>
+    <w:p/>
+    <w:p>
+      <w:pPr>
+        <w:pStyle w:val="Heading1"/>
+        <w:rPr>
+          <w:rFonts w:cstheme="majorHAnsi"/>
+        </w:rPr>
+      </w:pPr>
+      <w:bookmarkStart w:id="22" w:name="_Toc109080145"/>
+      <w:r>
+        <w:rPr>
+          <w:rFonts w:cstheme="majorHAnsi"/>
+        </w:rPr>
+        <w:t xml:space="preserve">5. Developing of </w:t>
+      </w:r>
+      <w:r>
+        <w:rPr>
+          <w:rFonts w:cstheme="majorHAnsi"/>
+        </w:rPr>
+        <w:t>U</w:t>
+      </w:r>
+      <w:r>
+        <w:rPr>
+          <w:rFonts w:cstheme="majorHAnsi"/>
+        </w:rPr>
+        <w:t xml:space="preserve">ser </w:t>
+      </w:r>
+      <w:r>
+        <w:rPr>
+          <w:rFonts w:cstheme="majorHAnsi"/>
+        </w:rPr>
+        <w:t>F</w:t>
+      </w:r>
+      <w:r>
+        <w:rPr>
+          <w:rFonts w:cstheme="majorHAnsi"/>
+        </w:rPr>
+        <w:t>unctions</w:t>
+      </w:r>
+      <w:r>
+        <w:rPr>
+          <w:rFonts w:cstheme="majorHAnsi"/>
+        </w:rPr>
+        <w:t>:</w:t>
       </w:r>
       <w:bookmarkEnd w:id="22"/>
     </w:p>
@@ -18185,12 +20348,12 @@
       <w:pPr>
         <w:pStyle w:val="Heading2"/>
       </w:pPr>
-      <w:bookmarkStart w:id="23" w:name="_Toc109080147"/>
+      <w:bookmarkStart w:id="23" w:name="_Toc109080146"/>
       <w:r>
         <w:t>5</w:t>
       </w:r>
       <w:r>
-        <w:t>.2. Software design of programs:</w:t>
+        <w:t>.1. Block diagram:</w:t>
       </w:r>
       <w:bookmarkEnd w:id="23"/>
     </w:p>
@@ -18198,12 +20361,12 @@
       <w:pPr>
         <w:pStyle w:val="Heading2"/>
       </w:pPr>
-      <w:bookmarkStart w:id="24" w:name="_Toc109080148"/>
+      <w:bookmarkStart w:id="24" w:name="_Toc109080147"/>
       <w:r>
         <w:t>5</w:t>
       </w:r>
       <w:r>
-        <w:t>.3. Explanation of Coding:</w:t>
+        <w:t>.2. Software design of programs:</w:t>
       </w:r>
       <w:bookmarkEnd w:id="24"/>
     </w:p>
@@ -18211,66 +20374,66 @@
       <w:pPr>
         <w:pStyle w:val="Heading2"/>
       </w:pPr>
-      <w:bookmarkStart w:id="25" w:name="_Toc109080149"/>
+      <w:bookmarkStart w:id="25" w:name="_Toc109080148"/>
       <w:r>
         <w:t>5</w:t>
       </w:r>
       <w:r>
-        <w:t>.4. Testing and Result:</w:t>
+        <w:t>.3. Explanation of Coding:</w:t>
       </w:r>
       <w:bookmarkEnd w:id="25"/>
     </w:p>
     <w:p>
       <w:pPr>
-        <w:rPr>
-          <w:rFonts w:cstheme="majorHAnsi"/>
-        </w:rPr>
-      </w:pPr>
-    </w:p>
-    <w:p>
-      <w:pPr>
-        <w:pStyle w:val="Heading1"/>
-        <w:rPr>
-          <w:rFonts w:cstheme="majorHAnsi"/>
-        </w:rPr>
-      </w:pPr>
-      <w:bookmarkStart w:id="26" w:name="_Toc109080150"/>
-      <w:r>
-        <w:rPr>
-          <w:rFonts w:cstheme="majorHAnsi"/>
-        </w:rPr>
-        <w:t>6</w:t>
-      </w:r>
-      <w:r>
-        <w:rPr>
-          <w:rFonts w:cstheme="majorHAnsi"/>
-        </w:rPr>
-        <w:t xml:space="preserve">. Developing of User </w:t>
-      </w:r>
-      <w:r>
-        <w:rPr>
-          <w:rFonts w:cstheme="majorHAnsi"/>
-        </w:rPr>
-        <w:t>Interface</w:t>
-      </w:r>
-      <w:r>
-        <w:rPr>
-          <w:rFonts w:cstheme="majorHAnsi"/>
-        </w:rPr>
-        <w:t>:</w:t>
+        <w:pStyle w:val="Heading2"/>
+      </w:pPr>
+      <w:bookmarkStart w:id="26" w:name="_Toc109080149"/>
+      <w:r>
+        <w:t>5</w:t>
+      </w:r>
+      <w:r>
+        <w:t>.4. Testing and Result:</w:t>
       </w:r>
       <w:bookmarkEnd w:id="26"/>
     </w:p>
     <w:p>
       <w:pPr>
-        <w:pStyle w:val="Heading2"/>
-      </w:pPr>
-      <w:bookmarkStart w:id="27" w:name="_Toc109080151"/>
-      <w:r>
+        <w:rPr>
+          <w:rFonts w:cstheme="majorHAnsi"/>
+        </w:rPr>
+      </w:pPr>
+    </w:p>
+    <w:p>
+      <w:pPr>
+        <w:pStyle w:val="Heading1"/>
+        <w:rPr>
+          <w:rFonts w:cstheme="majorHAnsi"/>
+        </w:rPr>
+      </w:pPr>
+      <w:bookmarkStart w:id="27" w:name="_Toc109080150"/>
+      <w:r>
+        <w:rPr>
+          <w:rFonts w:cstheme="majorHAnsi"/>
+        </w:rPr>
         <w:t>6</w:t>
       </w:r>
       <w:r>
-        <w:t>.1. Block diagram:</w:t>
+        <w:rPr>
+          <w:rFonts w:cstheme="majorHAnsi"/>
+        </w:rPr>
+        <w:t xml:space="preserve">. Developing of User </w:t>
+      </w:r>
+      <w:r>
+        <w:rPr>
+          <w:rFonts w:cstheme="majorHAnsi"/>
+        </w:rPr>
+        <w:t>Interface</w:t>
+      </w:r>
+      <w:r>
+        <w:rPr>
+          <w:rFonts w:cstheme="majorHAnsi"/>
+        </w:rPr>
+        <w:t>:</w:t>
       </w:r>
       <w:bookmarkEnd w:id="27"/>
     </w:p>
@@ -18278,12 +20441,12 @@
       <w:pPr>
         <w:pStyle w:val="Heading2"/>
       </w:pPr>
-      <w:bookmarkStart w:id="28" w:name="_Toc109080152"/>
+      <w:bookmarkStart w:id="28" w:name="_Toc109080151"/>
       <w:r>
         <w:t>6</w:t>
       </w:r>
       <w:r>
-        <w:t>.2. Software design of programs:</w:t>
+        <w:t>.1. Block diagram:</w:t>
       </w:r>
       <w:bookmarkEnd w:id="28"/>
     </w:p>
@@ -18291,12 +20454,12 @@
       <w:pPr>
         <w:pStyle w:val="Heading2"/>
       </w:pPr>
-      <w:bookmarkStart w:id="29" w:name="_Toc109080153"/>
+      <w:bookmarkStart w:id="29" w:name="_Toc109080152"/>
       <w:r>
         <w:t>6</w:t>
       </w:r>
       <w:r>
-        <w:t>.3. Explanation of Coding:</w:t>
+        <w:t>.2. Software design of programs:</w:t>
       </w:r>
       <w:bookmarkEnd w:id="29"/>
     </w:p>
@@ -18304,42 +20467,37 @@
       <w:pPr>
         <w:pStyle w:val="Heading2"/>
       </w:pPr>
-      <w:bookmarkStart w:id="30" w:name="_Toc109080154"/>
+      <w:bookmarkStart w:id="30" w:name="_Toc109080153"/>
       <w:r>
         <w:t>6</w:t>
       </w:r>
       <w:r>
+        <w:t>.3. Explanation of Coding:</w:t>
+      </w:r>
+      <w:bookmarkEnd w:id="30"/>
+    </w:p>
+    <w:p>
+      <w:pPr>
+        <w:pStyle w:val="Heading2"/>
+      </w:pPr>
+      <w:bookmarkStart w:id="31" w:name="_Toc109080154"/>
+      <w:r>
+        <w:t>6</w:t>
+      </w:r>
+      <w:r>
         <w:t>.4. Testing and Result:</w:t>
       </w:r>
-      <w:bookmarkEnd w:id="30"/>
+      <w:bookmarkEnd w:id="31"/>
     </w:p>
     <w:p/>
     <w:p>
       <w:pPr>
         <w:pStyle w:val="Heading1"/>
       </w:pPr>
-      <w:bookmarkStart w:id="31" w:name="_Toc109080155"/>
-      <w:r>
+      <w:bookmarkStart w:id="32" w:name="_Toc109080155"/>
+      <w:r>
+        <w:lastRenderedPageBreak/>
         <w:t>7. Intergration of MQTT Dashboard:</w:t>
-      </w:r>
-      <w:bookmarkEnd w:id="31"/>
-    </w:p>
-    <w:p>
-      <w:pPr>
-        <w:pStyle w:val="Heading2"/>
-      </w:pPr>
-      <w:bookmarkStart w:id="32" w:name="_Toc109080156"/>
-      <w:r>
-        <w:t>7</w:t>
-      </w:r>
-      <w:r>
-        <w:t>.</w:t>
-      </w:r>
-      <w:r>
-        <w:t>1</w:t>
-      </w:r>
-      <w:r>
-        <w:t>. Testing and Result:</w:t>
       </w:r>
       <w:bookmarkEnd w:id="32"/>
     </w:p>
@@ -18347,13 +20505,32 @@
       <w:pPr>
         <w:pStyle w:val="Heading2"/>
       </w:pPr>
-      <w:bookmarkStart w:id="33" w:name="_Toc109080157"/>
-      <w:r>
-        <w:t>7.2. Conclusion:</w:t>
+      <w:bookmarkStart w:id="33" w:name="_Toc109080156"/>
+      <w:r>
+        <w:t>7</w:t>
+      </w:r>
+      <w:r>
+        <w:t>.</w:t>
+      </w:r>
+      <w:r>
+        <w:t>1</w:t>
+      </w:r>
+      <w:r>
+        <w:t>. Testing and Result:</w:t>
       </w:r>
       <w:bookmarkEnd w:id="33"/>
     </w:p>
-    <w:bookmarkStart w:id="34" w:name="_Toc109080158" w:displacedByCustomXml="next"/>
+    <w:p>
+      <w:pPr>
+        <w:pStyle w:val="Heading2"/>
+      </w:pPr>
+      <w:bookmarkStart w:id="34" w:name="_Toc109080157"/>
+      <w:r>
+        <w:t>7.2. Conclusion:</w:t>
+      </w:r>
+      <w:bookmarkEnd w:id="34"/>
+    </w:p>
+    <w:bookmarkStart w:id="35" w:name="_Toc109080158" w:displacedByCustomXml="next"/>
     <w:sdt>
       <w:sdtPr>
         <w:rPr>
@@ -18389,7 +20566,7 @@
             </w:rPr>
             <w:t>References</w:t>
           </w:r>
-          <w:bookmarkEnd w:id="34"/>
+          <w:bookmarkEnd w:id="35"/>
         </w:p>
         <w:sdt>
           <w:sdtPr>
@@ -18497,15 +20674,7 @@
                         <w:noProof/>
                         <w:lang w:val="fr-FR"/>
                       </w:rPr>
-                      <w:t>[Online]. Available: https://www.hivemq.com/blog/mqtt-essentials-part-1-</w:t>
-                    </w:r>
-                    <w:r>
-                      <w:rPr>
-                        <w:noProof/>
-                        <w:lang w:val="fr-FR"/>
-                      </w:rPr>
-                      <w:lastRenderedPageBreak/>
-                      <w:t xml:space="preserve">introducing-mqtt/. </w:t>
+                      <w:t xml:space="preserve">[Online]. Available: https://www.hivemq.com/blog/mqtt-essentials-part-1-introducing-mqtt/. </w:t>
                     </w:r>
                     <w:r>
                       <w:rPr>
@@ -18537,7 +20706,6 @@
                       <w:rPr>
                         <w:noProof/>
                       </w:rPr>
-                      <w:lastRenderedPageBreak/>
                       <w:t xml:space="preserve">[2] </w:t>
                     </w:r>
                   </w:p>
@@ -19110,6 +21278,7 @@
                       <w:rPr>
                         <w:noProof/>
                       </w:rPr>
+                      <w:lastRenderedPageBreak/>
                       <w:t xml:space="preserve">[13] </w:t>
                     </w:r>
                   </w:p>
@@ -19275,7 +21444,6 @@
                       <w:rPr>
                         <w:noProof/>
                       </w:rPr>
-                      <w:lastRenderedPageBreak/>
                       <w:t xml:space="preserve">[16] </w:t>
                     </w:r>
                   </w:p>
@@ -19589,8 +21757,8 @@
       </w:pPr>
     </w:p>
     <w:sectPr>
-      <w:headerReference w:type="default" r:id="rId32"/>
-      <w:footerReference w:type="default" r:id="rId33"/>
+      <w:headerReference w:type="default" r:id="rId38"/>
+      <w:footerReference w:type="default" r:id="rId39"/>
       <w:pgSz w:w="11906" w:h="16838"/>
       <w:pgMar w:top="1440" w:right="1440" w:bottom="1440" w:left="1440" w:header="708" w:footer="708" w:gutter="0"/>
       <w:cols w:space="708"/>
@@ -20739,6 +22907,119 @@
     </w:lvl>
   </w:abstractNum>
   <w:abstractNum w:abstractNumId="9" w15:restartNumberingAfterBreak="0">
+    <w:nsid w:val="450512E1"/>
+    <w:multiLevelType w:val="hybridMultilevel"/>
+    <w:tmpl w:val="03A8C190"/>
+    <w:lvl w:ilvl="0" w:tplc="042A000D">
+      <w:start w:val="1"/>
+      <w:numFmt w:val="bullet"/>
+      <w:lvlText w:val=""/>
+      <w:lvlJc w:val="left"/>
+      <w:pPr>
+        <w:ind w:left="720" w:hanging="360"/>
+      </w:pPr>
+      <w:rPr>
+        <w:rFonts w:ascii="Wingdings" w:hAnsi="Wingdings" w:hint="default"/>
+      </w:rPr>
+    </w:lvl>
+    <w:lvl w:ilvl="1" w:tplc="04090003" w:tentative="1">
+      <w:start w:val="1"/>
+      <w:numFmt w:val="bullet"/>
+      <w:lvlText w:val="o"/>
+      <w:lvlJc w:val="left"/>
+      <w:pPr>
+        <w:ind w:left="1440" w:hanging="360"/>
+      </w:pPr>
+      <w:rPr>
+        <w:rFonts w:ascii="Courier New" w:hAnsi="Courier New" w:cs="Courier New" w:hint="default"/>
+      </w:rPr>
+    </w:lvl>
+    <w:lvl w:ilvl="2" w:tplc="04090005" w:tentative="1">
+      <w:start w:val="1"/>
+      <w:numFmt w:val="bullet"/>
+      <w:lvlText w:val=""/>
+      <w:lvlJc w:val="left"/>
+      <w:pPr>
+        <w:ind w:left="2160" w:hanging="360"/>
+      </w:pPr>
+      <w:rPr>
+        <w:rFonts w:ascii="Wingdings" w:hAnsi="Wingdings" w:hint="default"/>
+      </w:rPr>
+    </w:lvl>
+    <w:lvl w:ilvl="3" w:tplc="04090001" w:tentative="1">
+      <w:start w:val="1"/>
+      <w:numFmt w:val="bullet"/>
+      <w:lvlText w:val=""/>
+      <w:lvlJc w:val="left"/>
+      <w:pPr>
+        <w:ind w:left="2880" w:hanging="360"/>
+      </w:pPr>
+      <w:rPr>
+        <w:rFonts w:ascii="Symbol" w:hAnsi="Symbol" w:hint="default"/>
+      </w:rPr>
+    </w:lvl>
+    <w:lvl w:ilvl="4" w:tplc="04090003" w:tentative="1">
+      <w:start w:val="1"/>
+      <w:numFmt w:val="bullet"/>
+      <w:lvlText w:val="o"/>
+      <w:lvlJc w:val="left"/>
+      <w:pPr>
+        <w:ind w:left="3600" w:hanging="360"/>
+      </w:pPr>
+      <w:rPr>
+        <w:rFonts w:ascii="Courier New" w:hAnsi="Courier New" w:cs="Courier New" w:hint="default"/>
+      </w:rPr>
+    </w:lvl>
+    <w:lvl w:ilvl="5" w:tplc="04090005" w:tentative="1">
+      <w:start w:val="1"/>
+      <w:numFmt w:val="bullet"/>
+      <w:lvlText w:val=""/>
+      <w:lvlJc w:val="left"/>
+      <w:pPr>
+        <w:ind w:left="4320" w:hanging="360"/>
+      </w:pPr>
+      <w:rPr>
+        <w:rFonts w:ascii="Wingdings" w:hAnsi="Wingdings" w:hint="default"/>
+      </w:rPr>
+    </w:lvl>
+    <w:lvl w:ilvl="6" w:tplc="04090001" w:tentative="1">
+      <w:start w:val="1"/>
+      <w:numFmt w:val="bullet"/>
+      <w:lvlText w:val=""/>
+      <w:lvlJc w:val="left"/>
+      <w:pPr>
+        <w:ind w:left="5040" w:hanging="360"/>
+      </w:pPr>
+      <w:rPr>
+        <w:rFonts w:ascii="Symbol" w:hAnsi="Symbol" w:hint="default"/>
+      </w:rPr>
+    </w:lvl>
+    <w:lvl w:ilvl="7" w:tplc="04090003" w:tentative="1">
+      <w:start w:val="1"/>
+      <w:numFmt w:val="bullet"/>
+      <w:lvlText w:val="o"/>
+      <w:lvlJc w:val="left"/>
+      <w:pPr>
+        <w:ind w:left="5760" w:hanging="360"/>
+      </w:pPr>
+      <w:rPr>
+        <w:rFonts w:ascii="Courier New" w:hAnsi="Courier New" w:cs="Courier New" w:hint="default"/>
+      </w:rPr>
+    </w:lvl>
+    <w:lvl w:ilvl="8" w:tplc="04090005" w:tentative="1">
+      <w:start w:val="1"/>
+      <w:numFmt w:val="bullet"/>
+      <w:lvlText w:val=""/>
+      <w:lvlJc w:val="left"/>
+      <w:pPr>
+        <w:ind w:left="6480" w:hanging="360"/>
+      </w:pPr>
+      <w:rPr>
+        <w:rFonts w:ascii="Wingdings" w:hAnsi="Wingdings" w:hint="default"/>
+      </w:rPr>
+    </w:lvl>
+  </w:abstractNum>
+  <w:abstractNum w:abstractNumId="10" w15:restartNumberingAfterBreak="0">
     <w:nsid w:val="4C2A3D8F"/>
     <w:multiLevelType w:val="hybridMultilevel"/>
     <w:tmpl w:val="CC5A10EC"/>
@@ -20850,7 +23131,7 @@
       </w:rPr>
     </w:lvl>
   </w:abstractNum>
-  <w:abstractNum w:abstractNumId="10" w15:restartNumberingAfterBreak="0">
+  <w:abstractNum w:abstractNumId="11" w15:restartNumberingAfterBreak="0">
     <w:nsid w:val="588A6C0E"/>
     <w:multiLevelType w:val="hybridMultilevel"/>
     <w:tmpl w:val="5E16105A"/>
@@ -20963,7 +23244,7 @@
       </w:rPr>
     </w:lvl>
   </w:abstractNum>
-  <w:abstractNum w:abstractNumId="11" w15:restartNumberingAfterBreak="0">
+  <w:abstractNum w:abstractNumId="12" w15:restartNumberingAfterBreak="0">
     <w:nsid w:val="5A937CBC"/>
     <w:multiLevelType w:val="hybridMultilevel"/>
     <w:tmpl w:val="321A6CE8"/>
@@ -21076,7 +23357,7 @@
       </w:rPr>
     </w:lvl>
   </w:abstractNum>
-  <w:abstractNum w:abstractNumId="12" w15:restartNumberingAfterBreak="0">
+  <w:abstractNum w:abstractNumId="13" w15:restartNumberingAfterBreak="0">
     <w:nsid w:val="666E6904"/>
     <w:multiLevelType w:val="hybridMultilevel"/>
     <w:tmpl w:val="154E9E62"/>
@@ -21189,7 +23470,7 @@
       </w:rPr>
     </w:lvl>
   </w:abstractNum>
-  <w:abstractNum w:abstractNumId="13" w15:restartNumberingAfterBreak="0">
+  <w:abstractNum w:abstractNumId="14" w15:restartNumberingAfterBreak="0">
     <w:nsid w:val="6C9F689A"/>
     <w:multiLevelType w:val="hybridMultilevel"/>
     <w:tmpl w:val="6AA60304"/>
@@ -21302,7 +23583,7 @@
       </w:rPr>
     </w:lvl>
   </w:abstractNum>
-  <w:abstractNum w:abstractNumId="14" w15:restartNumberingAfterBreak="0">
+  <w:abstractNum w:abstractNumId="15" w15:restartNumberingAfterBreak="0">
     <w:nsid w:val="6DFA694D"/>
     <w:multiLevelType w:val="hybridMultilevel"/>
     <w:tmpl w:val="1E82DBB2"/>
@@ -21415,7 +23696,7 @@
       </w:rPr>
     </w:lvl>
   </w:abstractNum>
-  <w:abstractNum w:abstractNumId="15" w15:restartNumberingAfterBreak="0">
+  <w:abstractNum w:abstractNumId="16" w15:restartNumberingAfterBreak="0">
     <w:nsid w:val="719D76A8"/>
     <w:multiLevelType w:val="hybridMultilevel"/>
     <w:tmpl w:val="7BB68F84"/>
@@ -21504,7 +23785,7 @@
       </w:pPr>
     </w:lvl>
   </w:abstractNum>
-  <w:abstractNum w:abstractNumId="16" w15:restartNumberingAfterBreak="0">
+  <w:abstractNum w:abstractNumId="17" w15:restartNumberingAfterBreak="0">
     <w:nsid w:val="723A5F7A"/>
     <w:multiLevelType w:val="hybridMultilevel"/>
     <w:tmpl w:val="6FFC9E50"/>
@@ -21617,7 +23898,7 @@
       </w:rPr>
     </w:lvl>
   </w:abstractNum>
-  <w:abstractNum w:abstractNumId="17" w15:restartNumberingAfterBreak="0">
+  <w:abstractNum w:abstractNumId="18" w15:restartNumberingAfterBreak="0">
     <w:nsid w:val="72BE3061"/>
     <w:multiLevelType w:val="hybridMultilevel"/>
     <w:tmpl w:val="6166E99C"/>
@@ -21730,7 +24011,7 @@
       </w:rPr>
     </w:lvl>
   </w:abstractNum>
-  <w:abstractNum w:abstractNumId="18" w15:restartNumberingAfterBreak="0">
+  <w:abstractNum w:abstractNumId="19" w15:restartNumberingAfterBreak="0">
     <w:nsid w:val="79003F28"/>
     <w:multiLevelType w:val="hybridMultilevel"/>
     <w:tmpl w:val="1FB8430C"/>
@@ -21843,7 +24124,7 @@
       </w:rPr>
     </w:lvl>
   </w:abstractNum>
-  <w:abstractNum w:abstractNumId="19" w15:restartNumberingAfterBreak="0">
+  <w:abstractNum w:abstractNumId="20" w15:restartNumberingAfterBreak="0">
     <w:nsid w:val="79702029"/>
     <w:multiLevelType w:val="hybridMultilevel"/>
     <w:tmpl w:val="BDAC20CC"/>
@@ -21957,31 +24238,31 @@
     </w:lvl>
   </w:abstractNum>
   <w:num w:numId="1" w16cid:durableId="827403572">
-    <w:abstractNumId w:val="9"/>
+    <w:abstractNumId w:val="10"/>
   </w:num>
   <w:num w:numId="2" w16cid:durableId="1303123553">
     <w:abstractNumId w:val="7"/>
   </w:num>
   <w:num w:numId="3" w16cid:durableId="800533552">
-    <w:abstractNumId w:val="11"/>
+    <w:abstractNumId w:val="12"/>
   </w:num>
   <w:num w:numId="4" w16cid:durableId="979967880">
+    <w:abstractNumId w:val="14"/>
+  </w:num>
+  <w:num w:numId="5" w16cid:durableId="904684016">
+    <w:abstractNumId w:val="19"/>
+  </w:num>
+  <w:num w:numId="6" w16cid:durableId="1478766430">
     <w:abstractNumId w:val="13"/>
   </w:num>
-  <w:num w:numId="5" w16cid:durableId="904684016">
-    <w:abstractNumId w:val="18"/>
-  </w:num>
-  <w:num w:numId="6" w16cid:durableId="1478766430">
-    <w:abstractNumId w:val="12"/>
-  </w:num>
   <w:num w:numId="7" w16cid:durableId="121120532">
-    <w:abstractNumId w:val="19"/>
+    <w:abstractNumId w:val="20"/>
   </w:num>
   <w:num w:numId="8" w16cid:durableId="1365981214">
     <w:abstractNumId w:val="1"/>
   </w:num>
   <w:num w:numId="9" w16cid:durableId="1472214709">
-    <w:abstractNumId w:val="17"/>
+    <w:abstractNumId w:val="18"/>
   </w:num>
   <w:num w:numId="10" w16cid:durableId="625428038">
     <w:abstractNumId w:val="3"/>
@@ -21993,19 +24274,19 @@
     <w:abstractNumId w:val="5"/>
   </w:num>
   <w:num w:numId="13" w16cid:durableId="300692875">
-    <w:abstractNumId w:val="15"/>
+    <w:abstractNumId w:val="16"/>
   </w:num>
   <w:num w:numId="14" w16cid:durableId="1988587066">
-    <w:abstractNumId w:val="14"/>
+    <w:abstractNumId w:val="15"/>
   </w:num>
   <w:num w:numId="15" w16cid:durableId="1636181996">
     <w:abstractNumId w:val="4"/>
   </w:num>
   <w:num w:numId="16" w16cid:durableId="167713884">
-    <w:abstractNumId w:val="16"/>
+    <w:abstractNumId w:val="17"/>
   </w:num>
   <w:num w:numId="17" w16cid:durableId="1364862733">
-    <w:abstractNumId w:val="10"/>
+    <w:abstractNumId w:val="11"/>
   </w:num>
   <w:num w:numId="18" w16cid:durableId="1698382303">
     <w:abstractNumId w:val="6"/>
@@ -22015,6 +24296,9 @@
   </w:num>
   <w:num w:numId="20" w16cid:durableId="1534881778">
     <w:abstractNumId w:val="8"/>
+  </w:num>
+  <w:num w:numId="21" w16cid:durableId="754282955">
+    <w:abstractNumId w:val="9"/>
   </w:num>
 </w:numbering>
 </file>

</xml_diff>

<commit_message>
web update: device's functions
</commit_message>
<xml_diff>
--- a/Docs/Reports/Thesis_report.docx
+++ b/Docs/Reports/Thesis_report.docx
@@ -115,7 +115,7 @@
                 </mc:Choice>
                 <mc:Fallback>
                   <w:pict>
-                    <v:group w14:anchorId="1966E8CA" id="Group 42891" o:spid="_x0000_s1026" style="width:393.6pt;height:55.4pt;mso-position-horizontal-relative:char;mso-position-vertical-relative:line" coordsize="49987,7040" o:gfxdata="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">
+                    <v:group w14:anchorId="72AB973A" id="Group 42891" o:spid="_x0000_s1026" style="width:393.6pt;height:55.4pt;mso-position-horizontal-relative:char;mso-position-vertical-relative:line" coordsize="49987,7040" o:gfxdata="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">
                       <v:shapetype id="_x0000_t75" coordsize="21600,21600" o:spt="75" o:preferrelative="t" path="m@4@5l@4@11@9@11@9@5xe" filled="f" stroked="f">
                         <v:stroke joinstyle="miter"/>
                         <v:formulas>
@@ -324,7 +324,7 @@
                 </mc:Choice>
                 <mc:Fallback>
                   <w:pict>
-                    <v:group w14:anchorId="3D0AACBB" id="Group 38877" o:spid="_x0000_s1026" style="width:372.45pt;height:.45pt;mso-position-horizontal-relative:char;mso-position-vertical-relative:line" coordsize="47304,60" o:gfxdata="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">
+                    <v:group w14:anchorId="1631E0C0" id="Group 38877" o:spid="_x0000_s1026" style="width:372.45pt;height:.45pt;mso-position-horizontal-relative:char;mso-position-vertical-relative:line" coordsize="47304,60" o:gfxdata="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">
                       <v:shape id="Shape 43454" o:spid="_x0000_s1027" style="position:absolute;width:47304;height:91;visibility:visible;mso-wrap-style:square;v-text-anchor:top" coordsize="4730496,9144" o:gfxdata="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" path="m,l4730496,r,9144l,9144,,e" fillcolor="black" stroked="f" strokeweight="0">
                         <v:stroke miterlimit="83231f" joinstyle="miter"/>
                         <v:path arrowok="t" textboxrect="0,0,4730496,9144"/>
@@ -488,7 +488,7 @@
                 </mc:Choice>
                 <mc:Fallback>
                   <w:pict>
-                    <v:group w14:anchorId="7B73A18F" id="Group 38878" o:spid="_x0000_s1026" style="width:372.45pt;height:.45pt;mso-position-horizontal-relative:char;mso-position-vertical-relative:line" coordsize="47304,60" o:gfxdata="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">
+                    <v:group w14:anchorId="48D47761" id="Group 38878" o:spid="_x0000_s1026" style="width:372.45pt;height:.45pt;mso-position-horizontal-relative:char;mso-position-vertical-relative:line" coordsize="47304,60" o:gfxdata="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">
                       <v:shape id="Shape 43456" o:spid="_x0000_s1027" style="position:absolute;width:47304;height:91;visibility:visible;mso-wrap-style:square;v-text-anchor:top" coordsize="4730496,9144" o:gfxdata="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" path="m,l4730496,r,9144l,9144,,e" fillcolor="black" stroked="f" strokeweight="0">
                         <v:stroke miterlimit="83231f" joinstyle="miter"/>
                         <v:path arrowok="t" textboxrect="0,0,4730496,9144"/>
@@ -845,7 +845,7 @@
             </w:rPr>
             <w:fldChar w:fldCharType="separate"/>
           </w:r>
-          <w:hyperlink w:anchor="_Toc114141301" w:history="1">
+          <w:hyperlink w:anchor="_Toc116417503" w:history="1">
             <w:r>
               <w:rPr>
                 <w:rStyle w:val="Hyperlink"/>
@@ -889,7 +889,7 @@
                 <w:noProof/>
                 <w:webHidden/>
               </w:rPr>
-              <w:instrText xml:space="preserve"> PAGEREF _Toc114141301 \h </w:instrText>
+              <w:instrText xml:space="preserve"> PAGEREF _Toc116417503 \h </w:instrText>
             </w:r>
             <w:r>
               <w:rPr>
@@ -932,7 +932,7 @@
               <w:sz w:val="22"/>
             </w:rPr>
           </w:pPr>
-          <w:hyperlink w:anchor="_Toc114141302" w:history="1">
+          <w:hyperlink w:anchor="_Toc116417504" w:history="1">
             <w:r>
               <w:rPr>
                 <w:rStyle w:val="Hyperlink"/>
@@ -960,7 +960,7 @@
                 <w:noProof/>
                 <w:webHidden/>
               </w:rPr>
-              <w:instrText xml:space="preserve"> PAGEREF _Toc114141302 \h </w:instrText>
+              <w:instrText xml:space="preserve"> PAGEREF _Toc116417504 \h </w:instrText>
             </w:r>
             <w:r>
               <w:rPr>
@@ -1003,7 +1003,7 @@
               <w:sz w:val="22"/>
             </w:rPr>
           </w:pPr>
-          <w:hyperlink w:anchor="_Toc114141303" w:history="1">
+          <w:hyperlink w:anchor="_Toc116417505" w:history="1">
             <w:r>
               <w:rPr>
                 <w:rStyle w:val="Hyperlink"/>
@@ -1031,7 +1031,7 @@
                 <w:noProof/>
                 <w:webHidden/>
               </w:rPr>
-              <w:instrText xml:space="preserve"> PAGEREF _Toc114141303 \h </w:instrText>
+              <w:instrText xml:space="preserve"> PAGEREF _Toc116417505 \h </w:instrText>
             </w:r>
             <w:r>
               <w:rPr>
@@ -1074,7 +1074,7 @@
               <w:sz w:val="22"/>
             </w:rPr>
           </w:pPr>
-          <w:hyperlink w:anchor="_Toc114141304" w:history="1">
+          <w:hyperlink w:anchor="_Toc116417506" w:history="1">
             <w:r>
               <w:rPr>
                 <w:rStyle w:val="Hyperlink"/>
@@ -1101,7 +1101,7 @@
                 <w:noProof/>
                 <w:webHidden/>
               </w:rPr>
-              <w:instrText xml:space="preserve"> PAGEREF _Toc114141304 \h </w:instrText>
+              <w:instrText xml:space="preserve"> PAGEREF _Toc116417506 \h </w:instrText>
             </w:r>
             <w:r>
               <w:rPr>
@@ -1144,7 +1144,7 @@
               <w:sz w:val="22"/>
             </w:rPr>
           </w:pPr>
-          <w:hyperlink w:anchor="_Toc114141305" w:history="1">
+          <w:hyperlink w:anchor="_Toc116417507" w:history="1">
             <w:r>
               <w:rPr>
                 <w:rStyle w:val="Hyperlink"/>
@@ -1171,7 +1171,7 @@
                 <w:noProof/>
                 <w:webHidden/>
               </w:rPr>
-              <w:instrText xml:space="preserve"> PAGEREF _Toc114141305 \h </w:instrText>
+              <w:instrText xml:space="preserve"> PAGEREF _Toc116417507 \h </w:instrText>
             </w:r>
             <w:r>
               <w:rPr>
@@ -1214,7 +1214,7 @@
               <w:sz w:val="22"/>
             </w:rPr>
           </w:pPr>
-          <w:hyperlink w:anchor="_Toc114141306" w:history="1">
+          <w:hyperlink w:anchor="_Toc116417508" w:history="1">
             <w:r>
               <w:rPr>
                 <w:rStyle w:val="Hyperlink"/>
@@ -1241,7 +1241,7 @@
                 <w:noProof/>
                 <w:webHidden/>
               </w:rPr>
-              <w:instrText xml:space="preserve"> PAGEREF _Toc114141306 \h </w:instrText>
+              <w:instrText xml:space="preserve"> PAGEREF _Toc116417508 \h </w:instrText>
             </w:r>
             <w:r>
               <w:rPr>
@@ -1284,7 +1284,7 @@
               <w:sz w:val="22"/>
             </w:rPr>
           </w:pPr>
-          <w:hyperlink w:anchor="_Toc114141307" w:history="1">
+          <w:hyperlink w:anchor="_Toc116417509" w:history="1">
             <w:r>
               <w:rPr>
                 <w:rStyle w:val="Hyperlink"/>
@@ -1311,7 +1311,7 @@
                 <w:noProof/>
                 <w:webHidden/>
               </w:rPr>
-              <w:instrText xml:space="preserve"> PAGEREF _Toc114141307 \h </w:instrText>
+              <w:instrText xml:space="preserve"> PAGEREF _Toc116417509 \h </w:instrText>
             </w:r>
             <w:r>
               <w:rPr>
@@ -1354,7 +1354,7 @@
               <w:sz w:val="22"/>
             </w:rPr>
           </w:pPr>
-          <w:hyperlink w:anchor="_Toc114141308" w:history="1">
+          <w:hyperlink w:anchor="_Toc116417510" w:history="1">
             <w:r>
               <w:rPr>
                 <w:rStyle w:val="Hyperlink"/>
@@ -1381,7 +1381,7 @@
                 <w:noProof/>
                 <w:webHidden/>
               </w:rPr>
-              <w:instrText xml:space="preserve"> PAGEREF _Toc114141308 \h </w:instrText>
+              <w:instrText xml:space="preserve"> PAGEREF _Toc116417510 \h </w:instrText>
             </w:r>
             <w:r>
               <w:rPr>
@@ -1424,7 +1424,7 @@
               <w:sz w:val="22"/>
             </w:rPr>
           </w:pPr>
-          <w:hyperlink w:anchor="_Toc114141309" w:history="1">
+          <w:hyperlink w:anchor="_Toc116417511" w:history="1">
             <w:r>
               <w:rPr>
                 <w:rStyle w:val="Hyperlink"/>
@@ -1452,7 +1452,7 @@
                 <w:noProof/>
                 <w:webHidden/>
               </w:rPr>
-              <w:instrText xml:space="preserve"> PAGEREF _Toc114141309 \h </w:instrText>
+              <w:instrText xml:space="preserve"> PAGEREF _Toc116417511 \h </w:instrText>
             </w:r>
             <w:r>
               <w:rPr>
@@ -1495,7 +1495,7 @@
               <w:sz w:val="22"/>
             </w:rPr>
           </w:pPr>
-          <w:hyperlink w:anchor="_Toc114141310" w:history="1">
+          <w:hyperlink w:anchor="_Toc116417512" w:history="1">
             <w:r>
               <w:rPr>
                 <w:rStyle w:val="Hyperlink"/>
@@ -1522,7 +1522,7 @@
                 <w:noProof/>
                 <w:webHidden/>
               </w:rPr>
-              <w:instrText xml:space="preserve"> PAGEREF _Toc114141310 \h </w:instrText>
+              <w:instrText xml:space="preserve"> PAGEREF _Toc116417512 \h </w:instrText>
             </w:r>
             <w:r>
               <w:rPr>
@@ -1565,7 +1565,7 @@
               <w:sz w:val="22"/>
             </w:rPr>
           </w:pPr>
-          <w:hyperlink w:anchor="_Toc114141311" w:history="1">
+          <w:hyperlink w:anchor="_Toc116417513" w:history="1">
             <w:r>
               <w:rPr>
                 <w:rStyle w:val="Hyperlink"/>
@@ -1592,7 +1592,7 @@
                 <w:noProof/>
                 <w:webHidden/>
               </w:rPr>
-              <w:instrText xml:space="preserve"> PAGEREF _Toc114141311 \h </w:instrText>
+              <w:instrText xml:space="preserve"> PAGEREF _Toc116417513 \h </w:instrText>
             </w:r>
             <w:r>
               <w:rPr>
@@ -1635,7 +1635,7 @@
               <w:sz w:val="22"/>
             </w:rPr>
           </w:pPr>
-          <w:hyperlink w:anchor="_Toc114141312" w:history="1">
+          <w:hyperlink w:anchor="_Toc116417514" w:history="1">
             <w:r>
               <w:rPr>
                 <w:rStyle w:val="Hyperlink"/>
@@ -1662,7 +1662,7 @@
                 <w:noProof/>
                 <w:webHidden/>
               </w:rPr>
-              <w:instrText xml:space="preserve"> PAGEREF _Toc114141312 \h </w:instrText>
+              <w:instrText xml:space="preserve"> PAGEREF _Toc116417514 \h </w:instrText>
             </w:r>
             <w:r>
               <w:rPr>
@@ -1705,7 +1705,7 @@
               <w:sz w:val="22"/>
             </w:rPr>
           </w:pPr>
-          <w:hyperlink w:anchor="_Toc114141313" w:history="1">
+          <w:hyperlink w:anchor="_Toc116417515" w:history="1">
             <w:r>
               <w:rPr>
                 <w:rStyle w:val="Hyperlink"/>
@@ -1732,7 +1732,7 @@
                 <w:noProof/>
                 <w:webHidden/>
               </w:rPr>
-              <w:instrText xml:space="preserve"> PAGEREF _Toc114141313 \h </w:instrText>
+              <w:instrText xml:space="preserve"> PAGEREF _Toc116417515 \h </w:instrText>
             </w:r>
             <w:r>
               <w:rPr>
@@ -1775,7 +1775,7 @@
               <w:sz w:val="22"/>
             </w:rPr>
           </w:pPr>
-          <w:hyperlink w:anchor="_Toc114141314" w:history="1">
+          <w:hyperlink w:anchor="_Toc116417516" w:history="1">
             <w:r>
               <w:rPr>
                 <w:rStyle w:val="Hyperlink"/>
@@ -1802,7 +1802,7 @@
                 <w:noProof/>
                 <w:webHidden/>
               </w:rPr>
-              <w:instrText xml:space="preserve"> PAGEREF _Toc114141314 \h </w:instrText>
+              <w:instrText xml:space="preserve"> PAGEREF _Toc116417516 \h </w:instrText>
             </w:r>
             <w:r>
               <w:rPr>
@@ -1845,7 +1845,7 @@
               <w:sz w:val="22"/>
             </w:rPr>
           </w:pPr>
-          <w:hyperlink w:anchor="_Toc114141315" w:history="1">
+          <w:hyperlink w:anchor="_Toc116417517" w:history="1">
             <w:r>
               <w:rPr>
                 <w:rStyle w:val="Hyperlink"/>
@@ -1873,7 +1873,7 @@
                 <w:noProof/>
                 <w:webHidden/>
               </w:rPr>
-              <w:instrText xml:space="preserve"> PAGEREF _Toc114141315 \h </w:instrText>
+              <w:instrText xml:space="preserve"> PAGEREF _Toc116417517 \h </w:instrText>
             </w:r>
             <w:r>
               <w:rPr>
@@ -1916,7 +1916,7 @@
               <w:sz w:val="22"/>
             </w:rPr>
           </w:pPr>
-          <w:hyperlink w:anchor="_Toc114141316" w:history="1">
+          <w:hyperlink w:anchor="_Toc116417518" w:history="1">
             <w:r>
               <w:rPr>
                 <w:rStyle w:val="Hyperlink"/>
@@ -1943,7 +1943,7 @@
                 <w:noProof/>
                 <w:webHidden/>
               </w:rPr>
-              <w:instrText xml:space="preserve"> PAGEREF _Toc114141316 \h </w:instrText>
+              <w:instrText xml:space="preserve"> PAGEREF _Toc116417518 \h </w:instrText>
             </w:r>
             <w:r>
               <w:rPr>
@@ -1986,7 +1986,7 @@
               <w:sz w:val="22"/>
             </w:rPr>
           </w:pPr>
-          <w:hyperlink w:anchor="_Toc114141317" w:history="1">
+          <w:hyperlink w:anchor="_Toc116417519" w:history="1">
             <w:r>
               <w:rPr>
                 <w:rStyle w:val="Hyperlink"/>
@@ -2013,7 +2013,7 @@
                 <w:noProof/>
                 <w:webHidden/>
               </w:rPr>
-              <w:instrText xml:space="preserve"> PAGEREF _Toc114141317 \h </w:instrText>
+              <w:instrText xml:space="preserve"> PAGEREF _Toc116417519 \h </w:instrText>
             </w:r>
             <w:r>
               <w:rPr>
@@ -2056,7 +2056,7 @@
               <w:sz w:val="22"/>
             </w:rPr>
           </w:pPr>
-          <w:hyperlink w:anchor="_Toc114141318" w:history="1">
+          <w:hyperlink w:anchor="_Toc116417520" w:history="1">
             <w:r>
               <w:rPr>
                 <w:rStyle w:val="Hyperlink"/>
@@ -2083,7 +2083,7 @@
                 <w:noProof/>
                 <w:webHidden/>
               </w:rPr>
-              <w:instrText xml:space="preserve"> PAGEREF _Toc114141318 \h </w:instrText>
+              <w:instrText xml:space="preserve"> PAGEREF _Toc116417520 \h </w:instrText>
             </w:r>
             <w:r>
               <w:rPr>
@@ -2126,7 +2126,7 @@
               <w:sz w:val="22"/>
             </w:rPr>
           </w:pPr>
-          <w:hyperlink w:anchor="_Toc114141319" w:history="1">
+          <w:hyperlink w:anchor="_Toc116417521" w:history="1">
             <w:r>
               <w:rPr>
                 <w:rStyle w:val="Hyperlink"/>
@@ -2153,7 +2153,7 @@
                 <w:noProof/>
                 <w:webHidden/>
               </w:rPr>
-              <w:instrText xml:space="preserve"> PAGEREF _Toc114141319 \h </w:instrText>
+              <w:instrText xml:space="preserve"> PAGEREF _Toc116417521 \h </w:instrText>
             </w:r>
             <w:r>
               <w:rPr>
@@ -2196,12 +2196,11 @@
               <w:sz w:val="22"/>
             </w:rPr>
           </w:pPr>
-          <w:hyperlink w:anchor="_Toc114141320" w:history="1">
+          <w:hyperlink w:anchor="_Toc116417522" w:history="1">
             <w:r>
               <w:rPr>
                 <w:rStyle w:val="Hyperlink"/>
                 <w:noProof/>
-                <w:highlight w:val="yellow"/>
               </w:rPr>
               <w:t>4.3.1. Unit Tests:</w:t>
             </w:r>
@@ -2224,7 +2223,7 @@
                 <w:noProof/>
                 <w:webHidden/>
               </w:rPr>
-              <w:instrText xml:space="preserve"> PAGEREF _Toc114141320 \h </w:instrText>
+              <w:instrText xml:space="preserve"> PAGEREF _Toc116417522 \h </w:instrText>
             </w:r>
             <w:r>
               <w:rPr>
@@ -2267,7 +2266,7 @@
               <w:sz w:val="22"/>
             </w:rPr>
           </w:pPr>
-          <w:hyperlink w:anchor="_Toc114141321" w:history="1">
+          <w:hyperlink w:anchor="_Toc116417523" w:history="1">
             <w:r>
               <w:rPr>
                 <w:rStyle w:val="Hyperlink"/>
@@ -2294,7 +2293,7 @@
                 <w:noProof/>
                 <w:webHidden/>
               </w:rPr>
-              <w:instrText xml:space="preserve"> PAGEREF _Toc114141321 \h </w:instrText>
+              <w:instrText xml:space="preserve"> PAGEREF _Toc116417523 \h </w:instrText>
             </w:r>
             <w:r>
               <w:rPr>
@@ -2337,14 +2336,14 @@
               <w:sz w:val="22"/>
             </w:rPr>
           </w:pPr>
-          <w:hyperlink w:anchor="_Toc114141322" w:history="1">
+          <w:hyperlink w:anchor="_Toc116417524" w:history="1">
             <w:r>
               <w:rPr>
                 <w:rStyle w:val="Hyperlink"/>
                 <w:rFonts w:cstheme="majorHAnsi"/>
                 <w:noProof/>
               </w:rPr>
-              <w:t>5. Developing of User Functions:</w:t>
+              <w:t>5. Developing of Dashboard:</w:t>
             </w:r>
             <w:r>
               <w:rPr>
@@ -2365,7 +2364,7 @@
                 <w:noProof/>
                 <w:webHidden/>
               </w:rPr>
-              <w:instrText xml:space="preserve"> PAGEREF _Toc114141322 \h </w:instrText>
+              <w:instrText xml:space="preserve"> PAGEREF _Toc116417524 \h </w:instrText>
             </w:r>
             <w:r>
               <w:rPr>
@@ -2408,7 +2407,7 @@
               <w:sz w:val="22"/>
             </w:rPr>
           </w:pPr>
-          <w:hyperlink w:anchor="_Toc114141323" w:history="1">
+          <w:hyperlink w:anchor="_Toc116417525" w:history="1">
             <w:r>
               <w:rPr>
                 <w:rStyle w:val="Hyperlink"/>
@@ -2435,7 +2434,7 @@
                 <w:noProof/>
                 <w:webHidden/>
               </w:rPr>
-              <w:instrText xml:space="preserve"> PAGEREF _Toc114141323 \h </w:instrText>
+              <w:instrText xml:space="preserve"> PAGEREF _Toc116417525 \h </w:instrText>
             </w:r>
             <w:r>
               <w:rPr>
@@ -2478,7 +2477,7 @@
               <w:sz w:val="22"/>
             </w:rPr>
           </w:pPr>
-          <w:hyperlink w:anchor="_Toc114141324" w:history="1">
+          <w:hyperlink w:anchor="_Toc116417526" w:history="1">
             <w:r>
               <w:rPr>
                 <w:rStyle w:val="Hyperlink"/>
@@ -2505,7 +2504,7 @@
                 <w:noProof/>
                 <w:webHidden/>
               </w:rPr>
-              <w:instrText xml:space="preserve"> PAGEREF _Toc114141324 \h </w:instrText>
+              <w:instrText xml:space="preserve"> PAGEREF _Toc116417526 \h </w:instrText>
             </w:r>
             <w:r>
               <w:rPr>
@@ -2548,14 +2547,13 @@
               <w:sz w:val="22"/>
             </w:rPr>
           </w:pPr>
-          <w:hyperlink w:anchor="_Toc114141325" w:history="1">
+          <w:hyperlink w:anchor="_Toc116417527" w:history="1">
             <w:r>
               <w:rPr>
                 <w:rStyle w:val="Hyperlink"/>
                 <w:noProof/>
-                <w:highlight w:val="yellow"/>
-              </w:rPr>
-              <w:t>5.1.2. Sercurity:</w:t>
+              </w:rPr>
+              <w:t>5.1.2. Security:</w:t>
             </w:r>
             <w:r>
               <w:rPr>
@@ -2576,7 +2574,7 @@
                 <w:noProof/>
                 <w:webHidden/>
               </w:rPr>
-              <w:instrText xml:space="preserve"> PAGEREF _Toc114141325 \h </w:instrText>
+              <w:instrText xml:space="preserve"> PAGEREF _Toc116417527 \h </w:instrText>
             </w:r>
             <w:r>
               <w:rPr>
@@ -2619,7 +2617,7 @@
               <w:sz w:val="22"/>
             </w:rPr>
           </w:pPr>
-          <w:hyperlink w:anchor="_Toc114141326" w:history="1">
+          <w:hyperlink w:anchor="_Toc116417528" w:history="1">
             <w:r>
               <w:rPr>
                 <w:rStyle w:val="Hyperlink"/>
@@ -2646,7 +2644,7 @@
                 <w:noProof/>
                 <w:webHidden/>
               </w:rPr>
-              <w:instrText xml:space="preserve"> PAGEREF _Toc114141326 \h </w:instrText>
+              <w:instrText xml:space="preserve"> PAGEREF _Toc116417528 \h </w:instrText>
             </w:r>
             <w:r>
               <w:rPr>
@@ -2689,7 +2687,7 @@
               <w:sz w:val="22"/>
             </w:rPr>
           </w:pPr>
-          <w:hyperlink w:anchor="_Toc114141327" w:history="1">
+          <w:hyperlink w:anchor="_Toc116417529" w:history="1">
             <w:r>
               <w:rPr>
                 <w:rStyle w:val="Hyperlink"/>
@@ -2716,7 +2714,7 @@
                 <w:noProof/>
                 <w:webHidden/>
               </w:rPr>
-              <w:instrText xml:space="preserve"> PAGEREF _Toc114141327 \h </w:instrText>
+              <w:instrText xml:space="preserve"> PAGEREF _Toc116417529 \h </w:instrText>
             </w:r>
             <w:r>
               <w:rPr>
@@ -2759,7 +2757,7 @@
               <w:sz w:val="22"/>
             </w:rPr>
           </w:pPr>
-          <w:hyperlink w:anchor="_Toc114141328" w:history="1">
+          <w:hyperlink w:anchor="_Toc116417530" w:history="1">
             <w:r>
               <w:rPr>
                 <w:rStyle w:val="Hyperlink"/>
@@ -2786,7 +2784,7 @@
                 <w:noProof/>
                 <w:webHidden/>
               </w:rPr>
-              <w:instrText xml:space="preserve"> PAGEREF _Toc114141328 \h </w:instrText>
+              <w:instrText xml:space="preserve"> PAGEREF _Toc116417530 \h </w:instrText>
             </w:r>
             <w:r>
               <w:rPr>
@@ -2829,13 +2827,13 @@
               <w:sz w:val="22"/>
             </w:rPr>
           </w:pPr>
-          <w:hyperlink w:anchor="_Toc114141329" w:history="1">
+          <w:hyperlink w:anchor="_Toc116417531" w:history="1">
             <w:r>
               <w:rPr>
                 <w:rStyle w:val="Hyperlink"/>
                 <w:noProof/>
               </w:rPr>
-              <w:t>5.3. Implementation by Coding:</w:t>
+              <w:t>5.3. Implementation:</w:t>
             </w:r>
             <w:r>
               <w:rPr>
@@ -2856,7 +2854,7 @@
                 <w:noProof/>
                 <w:webHidden/>
               </w:rPr>
-              <w:instrText xml:space="preserve"> PAGEREF _Toc114141329 \h </w:instrText>
+              <w:instrText xml:space="preserve"> PAGEREF _Toc116417531 \h </w:instrText>
             </w:r>
             <w:r>
               <w:rPr>
@@ -2899,7 +2897,7 @@
               <w:sz w:val="22"/>
             </w:rPr>
           </w:pPr>
-          <w:hyperlink w:anchor="_Toc114141330" w:history="1">
+          <w:hyperlink w:anchor="_Toc116417532" w:history="1">
             <w:r>
               <w:rPr>
                 <w:rStyle w:val="Hyperlink"/>
@@ -2926,7 +2924,7 @@
                 <w:noProof/>
                 <w:webHidden/>
               </w:rPr>
-              <w:instrText xml:space="preserve"> PAGEREF _Toc114141330 \h </w:instrText>
+              <w:instrText xml:space="preserve"> PAGEREF _Toc116417532 \h </w:instrText>
             </w:r>
             <w:r>
               <w:rPr>
@@ -2969,7 +2967,7 @@
               <w:sz w:val="22"/>
             </w:rPr>
           </w:pPr>
-          <w:hyperlink w:anchor="_Toc114141331" w:history="1">
+          <w:hyperlink w:anchor="_Toc116417533" w:history="1">
             <w:r>
               <w:rPr>
                 <w:rStyle w:val="Hyperlink"/>
@@ -2996,7 +2994,7 @@
                 <w:noProof/>
                 <w:webHidden/>
               </w:rPr>
-              <w:instrText xml:space="preserve"> PAGEREF _Toc114141331 \h </w:instrText>
+              <w:instrText xml:space="preserve"> PAGEREF _Toc116417533 \h </w:instrText>
             </w:r>
             <w:r>
               <w:rPr>
@@ -3039,7 +3037,7 @@
               <w:sz w:val="22"/>
             </w:rPr>
           </w:pPr>
-          <w:hyperlink w:anchor="_Toc114141332" w:history="1">
+          <w:hyperlink w:anchor="_Toc116417534" w:history="1">
             <w:r>
               <w:rPr>
                 <w:rStyle w:val="Hyperlink"/>
@@ -3066,7 +3064,7 @@
                 <w:noProof/>
                 <w:webHidden/>
               </w:rPr>
-              <w:instrText xml:space="preserve"> PAGEREF _Toc114141332 \h </w:instrText>
+              <w:instrText xml:space="preserve"> PAGEREF _Toc116417534 \h </w:instrText>
             </w:r>
             <w:r>
               <w:rPr>
@@ -3086,7 +3084,7 @@
                 <w:noProof/>
                 <w:webHidden/>
               </w:rPr>
-              <w:t>35</w:t>
+              <w:t>36</w:t>
             </w:r>
             <w:r>
               <w:rPr>
@@ -3109,14 +3107,13 @@
               <w:sz w:val="22"/>
             </w:rPr>
           </w:pPr>
-          <w:hyperlink w:anchor="_Toc114141333" w:history="1">
+          <w:hyperlink w:anchor="_Toc116417535" w:history="1">
             <w:r>
               <w:rPr>
                 <w:rStyle w:val="Hyperlink"/>
-                <w:rFonts w:cstheme="majorHAnsi"/>
                 <w:noProof/>
               </w:rPr>
-              <w:t>6. Developing of User Interface:</w:t>
+              <w:t>6. Integration of MQTT Dashboard:</w:t>
             </w:r>
             <w:r>
               <w:rPr>
@@ -3137,7 +3134,7 @@
                 <w:noProof/>
                 <w:webHidden/>
               </w:rPr>
-              <w:instrText xml:space="preserve"> PAGEREF _Toc114141333 \h </w:instrText>
+              <w:instrText xml:space="preserve"> PAGEREF _Toc116417535 \h </w:instrText>
             </w:r>
             <w:r>
               <w:rPr>
@@ -3157,78 +3154,7 @@
                 <w:noProof/>
                 <w:webHidden/>
               </w:rPr>
-              <w:t>35</w:t>
-            </w:r>
-            <w:r>
-              <w:rPr>
-                <w:noProof/>
-                <w:webHidden/>
-              </w:rPr>
-              <w:fldChar w:fldCharType="end"/>
-            </w:r>
-          </w:hyperlink>
-        </w:p>
-        <w:p>
-          <w:pPr>
-            <w:pStyle w:val="TOC3"/>
-            <w:tabs>
-              <w:tab w:val="right" w:leader="dot" w:pos="9016"/>
-            </w:tabs>
-            <w:rPr>
-              <w:rFonts w:asciiTheme="minorHAnsi" w:eastAsiaTheme="minorEastAsia" w:hAnsiTheme="minorHAnsi"/>
-              <w:noProof/>
-              <w:sz w:val="22"/>
-            </w:rPr>
-          </w:pPr>
-          <w:hyperlink w:anchor="_Toc114141334" w:history="1">
-            <w:r>
-              <w:rPr>
-                <w:rStyle w:val="Hyperlink"/>
-                <w:noProof/>
-                <w:highlight w:val="yellow"/>
-              </w:rPr>
-              <w:t>5.2.3. Extra libraries:</w:t>
-            </w:r>
-            <w:r>
-              <w:rPr>
-                <w:noProof/>
-                <w:webHidden/>
-              </w:rPr>
-              <w:tab/>
-            </w:r>
-            <w:r>
-              <w:rPr>
-                <w:noProof/>
-                <w:webHidden/>
-              </w:rPr>
-              <w:fldChar w:fldCharType="begin"/>
-            </w:r>
-            <w:r>
-              <w:rPr>
-                <w:noProof/>
-                <w:webHidden/>
-              </w:rPr>
-              <w:instrText xml:space="preserve"> PAGEREF _Toc114141334 \h </w:instrText>
-            </w:r>
-            <w:r>
-              <w:rPr>
-                <w:noProof/>
-                <w:webHidden/>
-              </w:rPr>
-            </w:r>
-            <w:r>
-              <w:rPr>
-                <w:noProof/>
-                <w:webHidden/>
-              </w:rPr>
-              <w:fldChar w:fldCharType="separate"/>
-            </w:r>
-            <w:r>
-              <w:rPr>
-                <w:noProof/>
-                <w:webHidden/>
-              </w:rPr>
-              <w:t>35</w:t>
+              <w:t>36</w:t>
             </w:r>
             <w:r>
               <w:rPr>
@@ -3251,13 +3177,13 @@
               <w:sz w:val="22"/>
             </w:rPr>
           </w:pPr>
-          <w:hyperlink w:anchor="_Toc114141335" w:history="1">
+          <w:hyperlink w:anchor="_Toc116417536" w:history="1">
             <w:r>
               <w:rPr>
                 <w:rStyle w:val="Hyperlink"/>
                 <w:noProof/>
               </w:rPr>
-              <w:t>6.1. Block diagram:</w:t>
+              <w:t>6.1. Testing and Result:</w:t>
             </w:r>
             <w:r>
               <w:rPr>
@@ -3278,7 +3204,7 @@
                 <w:noProof/>
                 <w:webHidden/>
               </w:rPr>
-              <w:instrText xml:space="preserve"> PAGEREF _Toc114141335 \h </w:instrText>
+              <w:instrText xml:space="preserve"> PAGEREF _Toc116417536 \h </w:instrText>
             </w:r>
             <w:r>
               <w:rPr>
@@ -3298,7 +3224,7 @@
                 <w:noProof/>
                 <w:webHidden/>
               </w:rPr>
-              <w:t>35</w:t>
+              <w:t>36</w:t>
             </w:r>
             <w:r>
               <w:rPr>
@@ -3321,13 +3247,13 @@
               <w:sz w:val="22"/>
             </w:rPr>
           </w:pPr>
-          <w:hyperlink w:anchor="_Toc114141336" w:history="1">
+          <w:hyperlink w:anchor="_Toc116417537" w:history="1">
             <w:r>
               <w:rPr>
                 <w:rStyle w:val="Hyperlink"/>
                 <w:noProof/>
               </w:rPr>
-              <w:t>6.2. Software design of programs:</w:t>
+              <w:t>6.2. Conclusion:</w:t>
             </w:r>
             <w:r>
               <w:rPr>
@@ -3348,7 +3274,7 @@
                 <w:noProof/>
                 <w:webHidden/>
               </w:rPr>
-              <w:instrText xml:space="preserve"> PAGEREF _Toc114141336 \h </w:instrText>
+              <w:instrText xml:space="preserve"> PAGEREF _Toc116417537 \h </w:instrText>
             </w:r>
             <w:r>
               <w:rPr>
@@ -3368,7 +3294,77 @@
                 <w:noProof/>
                 <w:webHidden/>
               </w:rPr>
-              <w:t>35</w:t>
+              <w:t>36</w:t>
+            </w:r>
+            <w:r>
+              <w:rPr>
+                <w:noProof/>
+                <w:webHidden/>
+              </w:rPr>
+              <w:fldChar w:fldCharType="end"/>
+            </w:r>
+          </w:hyperlink>
+        </w:p>
+        <w:p>
+          <w:pPr>
+            <w:pStyle w:val="TOC1"/>
+            <w:tabs>
+              <w:tab w:val="right" w:leader="dot" w:pos="9016"/>
+            </w:tabs>
+            <w:rPr>
+              <w:rFonts w:asciiTheme="minorHAnsi" w:eastAsiaTheme="minorEastAsia" w:hAnsiTheme="minorHAnsi"/>
+              <w:noProof/>
+              <w:sz w:val="22"/>
+            </w:rPr>
+          </w:pPr>
+          <w:hyperlink w:anchor="_Toc116417538" w:history="1">
+            <w:r>
+              <w:rPr>
+                <w:rStyle w:val="Hyperlink"/>
+                <w:noProof/>
+              </w:rPr>
+              <w:t>7. Ideas for Improvements:</w:t>
+            </w:r>
+            <w:r>
+              <w:rPr>
+                <w:noProof/>
+                <w:webHidden/>
+              </w:rPr>
+              <w:tab/>
+            </w:r>
+            <w:r>
+              <w:rPr>
+                <w:noProof/>
+                <w:webHidden/>
+              </w:rPr>
+              <w:fldChar w:fldCharType="begin"/>
+            </w:r>
+            <w:r>
+              <w:rPr>
+                <w:noProof/>
+                <w:webHidden/>
+              </w:rPr>
+              <w:instrText xml:space="preserve"> PAGEREF _Toc116417538 \h </w:instrText>
+            </w:r>
+            <w:r>
+              <w:rPr>
+                <w:noProof/>
+                <w:webHidden/>
+              </w:rPr>
+            </w:r>
+            <w:r>
+              <w:rPr>
+                <w:noProof/>
+                <w:webHidden/>
+              </w:rPr>
+              <w:fldChar w:fldCharType="separate"/>
+            </w:r>
+            <w:r>
+              <w:rPr>
+                <w:noProof/>
+                <w:webHidden/>
+              </w:rPr>
+              <w:t>36</w:t>
             </w:r>
             <w:r>
               <w:rPr>
@@ -3391,13 +3387,13 @@
               <w:sz w:val="22"/>
             </w:rPr>
           </w:pPr>
-          <w:hyperlink w:anchor="_Toc114141337" w:history="1">
+          <w:hyperlink w:anchor="_Toc116417539" w:history="1">
             <w:r>
               <w:rPr>
                 <w:rStyle w:val="Hyperlink"/>
                 <w:noProof/>
               </w:rPr>
-              <w:t>6.3. Explanation of Coding:</w:t>
+              <w:t>7.1. Security:</w:t>
             </w:r>
             <w:r>
               <w:rPr>
@@ -3418,7 +3414,7 @@
                 <w:noProof/>
                 <w:webHidden/>
               </w:rPr>
-              <w:instrText xml:space="preserve"> PAGEREF _Toc114141337 \h </w:instrText>
+              <w:instrText xml:space="preserve"> PAGEREF _Toc116417539 \h </w:instrText>
             </w:r>
             <w:r>
               <w:rPr>
@@ -3438,7 +3434,7 @@
                 <w:noProof/>
                 <w:webHidden/>
               </w:rPr>
-              <w:t>35</w:t>
+              <w:t>36</w:t>
             </w:r>
             <w:r>
               <w:rPr>
@@ -3461,13 +3457,13 @@
               <w:sz w:val="22"/>
             </w:rPr>
           </w:pPr>
-          <w:hyperlink w:anchor="_Toc114141338" w:history="1">
+          <w:hyperlink w:anchor="_Toc116417540" w:history="1">
             <w:r>
               <w:rPr>
                 <w:rStyle w:val="Hyperlink"/>
                 <w:noProof/>
               </w:rPr>
-              <w:t>6.4. Testing and Result:</w:t>
+              <w:t>7.2. More user funtions:</w:t>
             </w:r>
             <w:r>
               <w:rPr>
@@ -3488,7 +3484,7 @@
                 <w:noProof/>
                 <w:webHidden/>
               </w:rPr>
-              <w:instrText xml:space="preserve"> PAGEREF _Toc114141338 \h </w:instrText>
+              <w:instrText xml:space="preserve"> PAGEREF _Toc116417540 \h </w:instrText>
             </w:r>
             <w:r>
               <w:rPr>
@@ -3508,7 +3504,77 @@
                 <w:noProof/>
                 <w:webHidden/>
               </w:rPr>
-              <w:t>35</w:t>
+              <w:t>36</w:t>
+            </w:r>
+            <w:r>
+              <w:rPr>
+                <w:noProof/>
+                <w:webHidden/>
+              </w:rPr>
+              <w:fldChar w:fldCharType="end"/>
+            </w:r>
+          </w:hyperlink>
+        </w:p>
+        <w:p>
+          <w:pPr>
+            <w:pStyle w:val="TOC2"/>
+            <w:tabs>
+              <w:tab w:val="right" w:leader="dot" w:pos="9016"/>
+            </w:tabs>
+            <w:rPr>
+              <w:rFonts w:asciiTheme="minorHAnsi" w:eastAsiaTheme="minorEastAsia" w:hAnsiTheme="minorHAnsi"/>
+              <w:noProof/>
+              <w:sz w:val="22"/>
+            </w:rPr>
+          </w:pPr>
+          <w:hyperlink w:anchor="_Toc116417541" w:history="1">
+            <w:r>
+              <w:rPr>
+                <w:rStyle w:val="Hyperlink"/>
+                <w:noProof/>
+              </w:rPr>
+              <w:t>7.3. Making up the user interface:</w:t>
+            </w:r>
+            <w:r>
+              <w:rPr>
+                <w:noProof/>
+                <w:webHidden/>
+              </w:rPr>
+              <w:tab/>
+            </w:r>
+            <w:r>
+              <w:rPr>
+                <w:noProof/>
+                <w:webHidden/>
+              </w:rPr>
+              <w:fldChar w:fldCharType="begin"/>
+            </w:r>
+            <w:r>
+              <w:rPr>
+                <w:noProof/>
+                <w:webHidden/>
+              </w:rPr>
+              <w:instrText xml:space="preserve"> PAGEREF _Toc116417541 \h </w:instrText>
+            </w:r>
+            <w:r>
+              <w:rPr>
+                <w:noProof/>
+                <w:webHidden/>
+              </w:rPr>
+            </w:r>
+            <w:r>
+              <w:rPr>
+                <w:noProof/>
+                <w:webHidden/>
+              </w:rPr>
+              <w:fldChar w:fldCharType="separate"/>
+            </w:r>
+            <w:r>
+              <w:rPr>
+                <w:noProof/>
+                <w:webHidden/>
+              </w:rPr>
+              <w:t>36</w:t>
             </w:r>
             <w:r>
               <w:rPr>
@@ -3531,217 +3597,7 @@
               <w:sz w:val="22"/>
             </w:rPr>
           </w:pPr>
-          <w:hyperlink w:anchor="_Toc114141339" w:history="1">
-            <w:r>
-              <w:rPr>
-                <w:rStyle w:val="Hyperlink"/>
-                <w:noProof/>
-              </w:rPr>
-              <w:t>7. Intergration of MQTT Dashboard:</w:t>
-            </w:r>
-            <w:r>
-              <w:rPr>
-                <w:noProof/>
-                <w:webHidden/>
-              </w:rPr>
-              <w:tab/>
-            </w:r>
-            <w:r>
-              <w:rPr>
-                <w:noProof/>
-                <w:webHidden/>
-              </w:rPr>
-              <w:fldChar w:fldCharType="begin"/>
-            </w:r>
-            <w:r>
-              <w:rPr>
-                <w:noProof/>
-                <w:webHidden/>
-              </w:rPr>
-              <w:instrText xml:space="preserve"> PAGEREF _Toc114141339 \h </w:instrText>
-            </w:r>
-            <w:r>
-              <w:rPr>
-                <w:noProof/>
-                <w:webHidden/>
-              </w:rPr>
-            </w:r>
-            <w:r>
-              <w:rPr>
-                <w:noProof/>
-                <w:webHidden/>
-              </w:rPr>
-              <w:fldChar w:fldCharType="separate"/>
-            </w:r>
-            <w:r>
-              <w:rPr>
-                <w:noProof/>
-                <w:webHidden/>
-              </w:rPr>
-              <w:t>35</w:t>
-            </w:r>
-            <w:r>
-              <w:rPr>
-                <w:noProof/>
-                <w:webHidden/>
-              </w:rPr>
-              <w:fldChar w:fldCharType="end"/>
-            </w:r>
-          </w:hyperlink>
-        </w:p>
-        <w:p>
-          <w:pPr>
-            <w:pStyle w:val="TOC2"/>
-            <w:tabs>
-              <w:tab w:val="right" w:leader="dot" w:pos="9016"/>
-            </w:tabs>
-            <w:rPr>
-              <w:rFonts w:asciiTheme="minorHAnsi" w:eastAsiaTheme="minorEastAsia" w:hAnsiTheme="minorHAnsi"/>
-              <w:noProof/>
-              <w:sz w:val="22"/>
-            </w:rPr>
-          </w:pPr>
-          <w:hyperlink w:anchor="_Toc114141340" w:history="1">
-            <w:r>
-              <w:rPr>
-                <w:rStyle w:val="Hyperlink"/>
-                <w:noProof/>
-              </w:rPr>
-              <w:t>7.1. Testing and Result:</w:t>
-            </w:r>
-            <w:r>
-              <w:rPr>
-                <w:noProof/>
-                <w:webHidden/>
-              </w:rPr>
-              <w:tab/>
-            </w:r>
-            <w:r>
-              <w:rPr>
-                <w:noProof/>
-                <w:webHidden/>
-              </w:rPr>
-              <w:fldChar w:fldCharType="begin"/>
-            </w:r>
-            <w:r>
-              <w:rPr>
-                <w:noProof/>
-                <w:webHidden/>
-              </w:rPr>
-              <w:instrText xml:space="preserve"> PAGEREF _Toc114141340 \h </w:instrText>
-            </w:r>
-            <w:r>
-              <w:rPr>
-                <w:noProof/>
-                <w:webHidden/>
-              </w:rPr>
-            </w:r>
-            <w:r>
-              <w:rPr>
-                <w:noProof/>
-                <w:webHidden/>
-              </w:rPr>
-              <w:fldChar w:fldCharType="separate"/>
-            </w:r>
-            <w:r>
-              <w:rPr>
-                <w:noProof/>
-                <w:webHidden/>
-              </w:rPr>
-              <w:t>35</w:t>
-            </w:r>
-            <w:r>
-              <w:rPr>
-                <w:noProof/>
-                <w:webHidden/>
-              </w:rPr>
-              <w:fldChar w:fldCharType="end"/>
-            </w:r>
-          </w:hyperlink>
-        </w:p>
-        <w:p>
-          <w:pPr>
-            <w:pStyle w:val="TOC2"/>
-            <w:tabs>
-              <w:tab w:val="right" w:leader="dot" w:pos="9016"/>
-            </w:tabs>
-            <w:rPr>
-              <w:rFonts w:asciiTheme="minorHAnsi" w:eastAsiaTheme="minorEastAsia" w:hAnsiTheme="minorHAnsi"/>
-              <w:noProof/>
-              <w:sz w:val="22"/>
-            </w:rPr>
-          </w:pPr>
-          <w:hyperlink w:anchor="_Toc114141341" w:history="1">
-            <w:r>
-              <w:rPr>
-                <w:rStyle w:val="Hyperlink"/>
-                <w:noProof/>
-              </w:rPr>
-              <w:t>7.2. Conclusion:</w:t>
-            </w:r>
-            <w:r>
-              <w:rPr>
-                <w:noProof/>
-                <w:webHidden/>
-              </w:rPr>
-              <w:tab/>
-            </w:r>
-            <w:r>
-              <w:rPr>
-                <w:noProof/>
-                <w:webHidden/>
-              </w:rPr>
-              <w:fldChar w:fldCharType="begin"/>
-            </w:r>
-            <w:r>
-              <w:rPr>
-                <w:noProof/>
-                <w:webHidden/>
-              </w:rPr>
-              <w:instrText xml:space="preserve"> PAGEREF _Toc114141341 \h </w:instrText>
-            </w:r>
-            <w:r>
-              <w:rPr>
-                <w:noProof/>
-                <w:webHidden/>
-              </w:rPr>
-            </w:r>
-            <w:r>
-              <w:rPr>
-                <w:noProof/>
-                <w:webHidden/>
-              </w:rPr>
-              <w:fldChar w:fldCharType="separate"/>
-            </w:r>
-            <w:r>
-              <w:rPr>
-                <w:noProof/>
-                <w:webHidden/>
-              </w:rPr>
-              <w:t>35</w:t>
-            </w:r>
-            <w:r>
-              <w:rPr>
-                <w:noProof/>
-                <w:webHidden/>
-              </w:rPr>
-              <w:fldChar w:fldCharType="end"/>
-            </w:r>
-          </w:hyperlink>
-        </w:p>
-        <w:p>
-          <w:pPr>
-            <w:pStyle w:val="TOC1"/>
-            <w:tabs>
-              <w:tab w:val="right" w:leader="dot" w:pos="9016"/>
-            </w:tabs>
-            <w:rPr>
-              <w:rFonts w:asciiTheme="minorHAnsi" w:eastAsiaTheme="minorEastAsia" w:hAnsiTheme="minorHAnsi"/>
-              <w:noProof/>
-              <w:sz w:val="22"/>
-            </w:rPr>
-          </w:pPr>
-          <w:hyperlink w:anchor="_Toc114141342" w:history="1">
+          <w:hyperlink w:anchor="_Toc116417542" w:history="1">
             <w:r>
               <w:rPr>
                 <w:rStyle w:val="Hyperlink"/>
@@ -3769,7 +3625,7 @@
                 <w:noProof/>
                 <w:webHidden/>
               </w:rPr>
-              <w:instrText xml:space="preserve"> PAGEREF _Toc114141342 \h </w:instrText>
+              <w:instrText xml:space="preserve"> PAGEREF _Toc116417542 \h </w:instrText>
             </w:r>
             <w:r>
               <w:rPr>
@@ -3789,7 +3645,7 @@
                 <w:noProof/>
                 <w:webHidden/>
               </w:rPr>
-              <w:t>35</w:t>
+              <w:t>36</w:t>
             </w:r>
             <w:r>
               <w:rPr>
@@ -4040,7 +3896,7 @@
           <w:rFonts w:cstheme="majorHAnsi"/>
         </w:rPr>
       </w:pPr>
-      <w:bookmarkStart w:id="0" w:name="_Toc114141301"/>
+      <w:bookmarkStart w:id="0" w:name="_Toc116417503"/>
       <w:r>
         <w:rPr>
           <w:rFonts w:cstheme="majorHAnsi"/>
@@ -4064,7 +3920,7 @@
           <w:rFonts w:cstheme="majorHAnsi"/>
         </w:rPr>
       </w:pPr>
-      <w:bookmarkStart w:id="1" w:name="_Toc114141302"/>
+      <w:bookmarkStart w:id="1" w:name="_Toc116417504"/>
       <w:r>
         <w:rPr>
           <w:rFonts w:cstheme="majorHAnsi"/>
@@ -4372,7 +4228,7 @@
           <w:rFonts w:cstheme="majorHAnsi"/>
         </w:rPr>
       </w:pPr>
-      <w:bookmarkStart w:id="2" w:name="_Toc114141303"/>
+      <w:bookmarkStart w:id="2" w:name="_Toc116417505"/>
       <w:r>
         <w:rPr>
           <w:rFonts w:cstheme="majorHAnsi"/>
@@ -4410,7 +4266,7 @@
       <w:pPr>
         <w:pStyle w:val="Heading3"/>
       </w:pPr>
-      <w:bookmarkStart w:id="3" w:name="_Toc114141304"/>
+      <w:bookmarkStart w:id="3" w:name="_Toc116417506"/>
       <w:r>
         <w:t xml:space="preserve">1.2.1. </w:t>
       </w:r>
@@ -5267,14 +5123,12 @@
             <w:r>
               <w:rPr>
                 <w:rFonts w:cstheme="majorHAnsi"/>
-                <w:highlight w:val="yellow"/>
               </w:rPr>
               <w:t>Synchronous</w:t>
             </w:r>
             <w:r>
               <w:rPr>
                 <w:rFonts w:cstheme="majorHAnsi"/>
-                <w:highlight w:val="yellow"/>
               </w:rPr>
               <w:t xml:space="preserve"> (any request needs to wait for an response)</w:t>
             </w:r>
@@ -7312,7 +7166,7 @@
       <w:pPr>
         <w:pStyle w:val="Heading3"/>
       </w:pPr>
-      <w:bookmarkStart w:id="8" w:name="_Toc114141305"/>
+      <w:bookmarkStart w:id="8" w:name="_Toc116417507"/>
       <w:r>
         <w:t>1.</w:t>
       </w:r>
@@ -9846,7 +9700,7 @@
       <w:pPr>
         <w:pStyle w:val="Heading1"/>
       </w:pPr>
-      <w:bookmarkStart w:id="10" w:name="_Toc114141306"/>
+      <w:bookmarkStart w:id="10" w:name="_Toc116417508"/>
       <w:r>
         <w:t>2</w:t>
       </w:r>
@@ -9872,7 +9726,7 @@
       <w:pPr>
         <w:pStyle w:val="Heading2"/>
       </w:pPr>
-      <w:bookmarkStart w:id="11" w:name="_Toc114141307"/>
+      <w:bookmarkStart w:id="11" w:name="_Toc116417509"/>
       <w:r>
         <w:t>2</w:t>
       </w:r>
@@ -10114,7 +9968,7 @@
       <w:pPr>
         <w:pStyle w:val="Heading2"/>
       </w:pPr>
-      <w:bookmarkStart w:id="12" w:name="_Toc114141308"/>
+      <w:bookmarkStart w:id="12" w:name="_Toc116417510"/>
       <w:r>
         <w:t>2</w:t>
       </w:r>
@@ -10589,7 +10443,7 @@
           <w:rFonts w:cstheme="majorHAnsi"/>
         </w:rPr>
       </w:pPr>
-      <w:bookmarkStart w:id="14" w:name="_Toc114141309"/>
+      <w:bookmarkStart w:id="14" w:name="_Toc116417511"/>
       <w:r>
         <w:rPr>
           <w:rFonts w:cstheme="majorHAnsi"/>
@@ -10649,7 +10503,7 @@
           <w:rFonts w:cstheme="majorHAnsi"/>
         </w:rPr>
       </w:pPr>
-      <w:bookmarkStart w:id="15" w:name="_Toc114141310"/>
+      <w:bookmarkStart w:id="15" w:name="_Toc116417512"/>
       <w:r>
         <w:rPr>
           <w:rStyle w:val="Heading2Char"/>
@@ -10868,7 +10722,7 @@
           <w:rFonts w:cstheme="majorHAnsi"/>
         </w:rPr>
       </w:pPr>
-      <w:bookmarkStart w:id="16" w:name="_Toc114141311"/>
+      <w:bookmarkStart w:id="16" w:name="_Toc116417513"/>
       <w:r>
         <w:rPr>
           <w:rStyle w:val="Heading2Char"/>
@@ -11150,7 +11004,7 @@
       <w:pPr>
         <w:pStyle w:val="Heading3"/>
       </w:pPr>
-      <w:bookmarkStart w:id="17" w:name="_Toc114141312"/>
+      <w:bookmarkStart w:id="17" w:name="_Toc116417514"/>
       <w:r>
         <w:t>3.2.1. AKKA Actor:</w:t>
       </w:r>
@@ -11749,7 +11603,7 @@
       <w:pPr>
         <w:pStyle w:val="Heading3"/>
       </w:pPr>
-      <w:bookmarkStart w:id="19" w:name="_Toc114141313"/>
+      <w:bookmarkStart w:id="19" w:name="_Toc116417515"/>
       <w:r>
         <w:t>3</w:t>
       </w:r>
@@ -12002,7 +11856,7 @@
       <w:pPr>
         <w:pStyle w:val="Heading2"/>
       </w:pPr>
-      <w:bookmarkStart w:id="20" w:name="_Toc114141314"/>
+      <w:bookmarkStart w:id="20" w:name="_Toc116417516"/>
       <w:r>
         <w:t>3</w:t>
       </w:r>
@@ -12214,7 +12068,7 @@
           <w:rFonts w:cstheme="majorHAnsi"/>
         </w:rPr>
       </w:pPr>
-      <w:bookmarkStart w:id="21" w:name="_Toc114141315"/>
+      <w:bookmarkStart w:id="21" w:name="_Toc116417517"/>
       <w:r>
         <w:rPr>
           <w:rFonts w:cstheme="majorHAnsi"/>
@@ -12246,7 +12100,7 @@
       <w:pPr>
         <w:pStyle w:val="Heading2"/>
       </w:pPr>
-      <w:bookmarkStart w:id="22" w:name="_Toc114141316"/>
+      <w:bookmarkStart w:id="22" w:name="_Toc116417518"/>
       <w:r>
         <w:t>4</w:t>
       </w:r>
@@ -12285,7 +12139,7 @@
       <w:pPr>
         <w:pStyle w:val="Heading3"/>
       </w:pPr>
-      <w:bookmarkStart w:id="23" w:name="_Toc114141317"/>
+      <w:bookmarkStart w:id="23" w:name="_Toc116417519"/>
       <w:r>
         <w:lastRenderedPageBreak/>
         <w:t>Actors Model of Program</w:t>
@@ -12351,7 +12205,6 @@
         <w:rPr>
           <w:sz w:val="24"/>
           <w:szCs w:val="24"/>
-          <w:highlight w:val="yellow"/>
         </w:rPr>
         <w:t xml:space="preserve">Figure </w:t>
       </w:r>
@@ -12359,7 +12212,6 @@
         <w:rPr>
           <w:sz w:val="24"/>
           <w:szCs w:val="24"/>
-          <w:highlight w:val="yellow"/>
         </w:rPr>
         <w:fldChar w:fldCharType="begin"/>
       </w:r>
@@ -12367,7 +12219,6 @@
         <w:rPr>
           <w:sz w:val="24"/>
           <w:szCs w:val="24"/>
-          <w:highlight w:val="yellow"/>
         </w:rPr>
         <w:instrText xml:space="preserve"> SEQ Figure \* ARABIC </w:instrText>
       </w:r>
@@ -12375,7 +12226,6 @@
         <w:rPr>
           <w:sz w:val="24"/>
           <w:szCs w:val="24"/>
-          <w:highlight w:val="yellow"/>
         </w:rPr>
         <w:fldChar w:fldCharType="separate"/>
       </w:r>
@@ -12384,7 +12234,6 @@
           <w:noProof/>
           <w:sz w:val="24"/>
           <w:szCs w:val="24"/>
-          <w:highlight w:val="yellow"/>
         </w:rPr>
         <w:t>4</w:t>
       </w:r>
@@ -12392,7 +12241,6 @@
         <w:rPr>
           <w:sz w:val="24"/>
           <w:szCs w:val="24"/>
-          <w:highlight w:val="yellow"/>
         </w:rPr>
         <w:fldChar w:fldCharType="end"/>
       </w:r>
@@ -12400,26 +12248,30 @@
         <w:rPr>
           <w:sz w:val="24"/>
           <w:szCs w:val="24"/>
-          <w:highlight w:val="yellow"/>
-        </w:rPr>
-        <w:t xml:space="preserve">. Actor Model for Core MQTT </w:t>
-      </w:r>
+        </w:rPr>
+        <w:t>. Actor Model for Core MQTT Broker</w:t>
+      </w:r>
+      <w:bookmarkEnd w:id="24"/>
       <w:r>
         <w:rPr>
           <w:sz w:val="24"/>
           <w:szCs w:val="24"/>
-          <w:highlight w:val="yellow"/>
-        </w:rPr>
-        <w:t>Broker</w:t>
-      </w:r>
-      <w:bookmarkEnd w:id="24"/>
+        </w:rPr>
+        <w:t xml:space="preserve"> (</w:t>
+      </w:r>
       <w:r>
         <w:rPr>
           <w:sz w:val="24"/>
           <w:szCs w:val="24"/>
-          <w:highlight w:val="yellow"/>
-        </w:rPr>
-        <w:t xml:space="preserve"> (Communication diagram)</w:t>
+        </w:rPr>
+        <w:t xml:space="preserve">UML </w:t>
+      </w:r>
+      <w:r>
+        <w:rPr>
+          <w:sz w:val="24"/>
+          <w:szCs w:val="24"/>
+        </w:rPr>
+        <w:t>Communication diagram)</w:t>
       </w:r>
     </w:p>
     <w:p>
@@ -18461,7 +18313,7 @@
       <w:pPr>
         <w:pStyle w:val="Heading2"/>
       </w:pPr>
-      <w:bookmarkStart w:id="26" w:name="_Toc114141318"/>
+      <w:bookmarkStart w:id="26" w:name="_Toc116417520"/>
       <w:r>
         <w:lastRenderedPageBreak/>
         <w:t>4</w:t>
@@ -22422,7 +22274,7 @@
       <w:pPr>
         <w:pStyle w:val="Heading2"/>
       </w:pPr>
-      <w:bookmarkStart w:id="29" w:name="_Toc114141319"/>
+      <w:bookmarkStart w:id="29" w:name="_Toc116417521"/>
       <w:r>
         <w:t>4.</w:t>
       </w:r>
@@ -23450,11 +23302,8 @@
       <w:pPr>
         <w:pStyle w:val="Heading3"/>
       </w:pPr>
-      <w:bookmarkStart w:id="30" w:name="_Toc114141320"/>
-      <w:r>
-        <w:rPr>
-          <w:highlight w:val="yellow"/>
-        </w:rPr>
+      <w:bookmarkStart w:id="30" w:name="_Toc116417522"/>
+      <w:r>
         <w:t>4.3.1. Unit Tests:</w:t>
       </w:r>
       <w:bookmarkEnd w:id="30"/>
@@ -23932,7 +23781,13 @@
         <w:t>Intergrated</w:t>
       </w:r>
       <w:r>
-        <w:t xml:space="preserve"> Fuctions</w:t>
+        <w:t xml:space="preserve"> Fu</w:t>
+      </w:r>
+      <w:r>
+        <w:t>n</w:t>
+      </w:r>
+      <w:r>
+        <w:t>ctions</w:t>
       </w:r>
     </w:p>
     <w:p>
@@ -24110,7 +23965,7 @@
       <w:pPr>
         <w:pStyle w:val="Heading3"/>
       </w:pPr>
-      <w:bookmarkStart w:id="31" w:name="_Toc114141321"/>
+      <w:bookmarkStart w:id="31" w:name="_Toc116417523"/>
       <w:r>
         <w:t>4.3.2. Intergrat</w:t>
       </w:r>
@@ -26305,7 +26160,7 @@
           <w:rFonts w:cstheme="majorHAnsi"/>
         </w:rPr>
       </w:pPr>
-      <w:bookmarkStart w:id="33" w:name="_Toc114141322"/>
+      <w:bookmarkStart w:id="33" w:name="_Toc116417524"/>
       <w:r>
         <w:rPr>
           <w:rFonts w:cstheme="majorHAnsi"/>
@@ -26316,25 +26171,7 @@
         <w:rPr>
           <w:rFonts w:cstheme="majorHAnsi"/>
         </w:rPr>
-        <w:t>U</w:t>
-      </w:r>
-      <w:r>
-        <w:rPr>
-          <w:rFonts w:cstheme="majorHAnsi"/>
-        </w:rPr>
-        <w:t xml:space="preserve">ser </w:t>
-      </w:r>
-      <w:r>
-        <w:rPr>
-          <w:rFonts w:cstheme="majorHAnsi"/>
-        </w:rPr>
-        <w:t>F</w:t>
-      </w:r>
-      <w:r>
-        <w:rPr>
-          <w:rFonts w:cstheme="majorHAnsi"/>
-        </w:rPr>
-        <w:t>unctions</w:t>
+        <w:t>Dashboard</w:t>
       </w:r>
       <w:r>
         <w:rPr>
@@ -26349,7 +26186,7 @@
       <w:pPr>
         <w:pStyle w:val="Heading2"/>
       </w:pPr>
-      <w:bookmarkStart w:id="34" w:name="_Toc114141323"/>
+      <w:bookmarkStart w:id="34" w:name="_Toc116417525"/>
       <w:r>
         <w:t>5</w:t>
       </w:r>
@@ -26374,7 +26211,7 @@
       <w:pPr>
         <w:pStyle w:val="Heading3"/>
       </w:pPr>
-      <w:bookmarkStart w:id="35" w:name="_Toc114141324"/>
+      <w:bookmarkStart w:id="35" w:name="_Toc116417526"/>
       <w:r>
         <w:t>5.1.1. Model:</w:t>
       </w:r>
@@ -26672,31 +26509,19 @@
       <w:pPr>
         <w:pStyle w:val="Heading3"/>
       </w:pPr>
-      <w:bookmarkStart w:id="37" w:name="_Toc114141325"/>
-      <w:r>
-        <w:rPr>
-          <w:highlight w:val="yellow"/>
-        </w:rPr>
+      <w:bookmarkStart w:id="37" w:name="_Toc116417527"/>
+      <w:r>
         <w:t xml:space="preserve">5.1.2. </w:t>
       </w:r>
       <w:r>
-        <w:rPr>
-          <w:highlight w:val="yellow"/>
-        </w:rPr>
-        <w:t>Sercurity:</w:t>
+        <w:t>Security:</w:t>
       </w:r>
       <w:bookmarkEnd w:id="37"/>
     </w:p>
     <w:p/>
     <w:p>
       <w:r>
-        <w:t>Se</w:t>
-      </w:r>
-      <w:r>
-        <w:t>r</w:t>
-      </w:r>
-      <w:r>
-        <w:t>curity is a major concern in the network protocol, and the project employs two protocols: MQTT and HTTP. As a result, we must first understand about the security of various protocols, as well as how libraries and frameworks may assist us.</w:t>
+        <w:t>Security is a major concern in the network protocol, and the project employs two protocols: MQTT and HTTP. As a result, we must first understand about the security of various protocols, as well as how libraries and frameworks may assist us.</w:t>
       </w:r>
     </w:p>
     <w:p>
@@ -26710,7 +26535,7 @@
     </w:p>
     <w:p>
       <w:r>
-        <w:t>For beginning, with MQTT protocol, it has two sercurity levels:</w:t>
+        <w:t>For beginning, with MQTT protocol, it has two security levels:</w:t>
       </w:r>
     </w:p>
     <w:p>
@@ -26802,7 +26627,7 @@
         </w:sdtContent>
       </w:sdt>
       <w:r>
-        <w:t xml:space="preserve"> This layer of sercurity is implemented by Broker, by setting the rule of </w:t>
+        <w:t xml:space="preserve"> This layer of security is implemented by Broker, by setting the rule of </w:t>
       </w:r>
       <w:r>
         <w:rPr>
@@ -26921,6 +26746,15 @@
       <w:r>
         <w:t>it requires client support, and it is unlikely to available on simple clients.</w:t>
       </w:r>
+      <w:r>
+        <w:t xml:space="preserve"> </w:t>
+      </w:r>
+      <w:r>
+        <w:rPr>
+          <w:highlight w:val="yellow"/>
+        </w:rPr>
+        <w:t>(Idea for security)</w:t>
+      </w:r>
     </w:p>
     <w:p>
       <w:r>
@@ -26997,7 +26831,7 @@
           <w:i/>
           <w:iCs/>
         </w:rPr>
-        <w:t xml:space="preserve">However, because of no sercurity support from </w:t>
+        <w:t xml:space="preserve">However, because of no security support from </w:t>
       </w:r>
       <w:r>
         <w:rPr>
@@ -27246,7 +27080,7 @@
       <w:pPr>
         <w:pStyle w:val="Heading2"/>
       </w:pPr>
-      <w:bookmarkStart w:id="38" w:name="_Toc114141326"/>
+      <w:bookmarkStart w:id="38" w:name="_Toc116417528"/>
       <w:r>
         <w:t>5</w:t>
       </w:r>
@@ -27279,7 +27113,7 @@
       <w:pPr>
         <w:pStyle w:val="Heading3"/>
       </w:pPr>
-      <w:bookmarkStart w:id="39" w:name="_Toc114141327"/>
+      <w:bookmarkStart w:id="39" w:name="_Toc116417529"/>
       <w:r>
         <w:t xml:space="preserve">5.2.1. </w:t>
       </w:r>
@@ -27602,7 +27436,7 @@
       <w:pPr>
         <w:pStyle w:val="Heading3"/>
       </w:pPr>
-      <w:bookmarkStart w:id="40" w:name="_Toc114141328"/>
+      <w:bookmarkStart w:id="40" w:name="_Toc116417530"/>
       <w:r>
         <w:t xml:space="preserve">5.2.2. </w:t>
       </w:r>
@@ -32028,7 +31862,7 @@
       <w:pPr>
         <w:pStyle w:val="Heading2"/>
       </w:pPr>
-      <w:bookmarkStart w:id="41" w:name="_Toc114141329"/>
+      <w:bookmarkStart w:id="41" w:name="_Toc116417531"/>
       <w:r>
         <w:t>5</w:t>
       </w:r>
@@ -32036,16 +31870,13 @@
         <w:t xml:space="preserve">.3. </w:t>
       </w:r>
       <w:r>
-        <w:t>Implementation</w:t>
-      </w:r>
-      <w:r>
-        <w:t xml:space="preserve"> </w:t>
-      </w:r>
-      <w:r>
-        <w:t>by</w:t>
-      </w:r>
-      <w:r>
-        <w:t xml:space="preserve"> Coding:</w:t>
+        <w:t>Implementatio</w:t>
+      </w:r>
+      <w:r>
+        <w:t>n</w:t>
+      </w:r>
+      <w:r>
+        <w:t>:</w:t>
       </w:r>
       <w:bookmarkEnd w:id="41"/>
     </w:p>
@@ -32054,7 +31885,7 @@
       <w:pPr>
         <w:pStyle w:val="Heading3"/>
       </w:pPr>
-      <w:bookmarkStart w:id="42" w:name="_Toc114141330"/>
+      <w:bookmarkStart w:id="42" w:name="_Toc116417532"/>
       <w:r>
         <w:t xml:space="preserve">5.3.1. </w:t>
       </w:r>
@@ -32072,7 +31903,13 @@
         <w:t>Thi</w:t>
       </w:r>
       <w:r>
-        <w:t>s step, a web client will be developed to</w:t>
+        <w:t xml:space="preserve">s step, a web </w:t>
+      </w:r>
+      <w:r>
+        <w:t>application</w:t>
+      </w:r>
+      <w:r>
+        <w:t xml:space="preserve"> will be developed to</w:t>
       </w:r>
       <w:r>
         <w:t>:</w:t>
@@ -32153,7 +31990,7 @@
       <w:pPr>
         <w:pStyle w:val="Heading3"/>
       </w:pPr>
-      <w:bookmarkStart w:id="45" w:name="_Toc114141331"/>
+      <w:bookmarkStart w:id="45" w:name="_Toc116417533"/>
       <w:r>
         <w:t>5.3.2. Implementation:</w:t>
       </w:r>
@@ -32165,87 +32002,374 @@
         <w:pStyle w:val="Heading4"/>
       </w:pPr>
       <w:r>
-        <w:t>C</w:t>
-      </w:r>
-      <w:r>
-        <w:t>onnect/send/receive MQTT packets with MQTT Broker</w:t>
+        <w:t xml:space="preserve">Register </w:t>
+      </w:r>
+      <w:r>
+        <w:t xml:space="preserve">for </w:t>
+      </w:r>
+      <w:r>
+        <w:t>new devices, config the parameters</w:t>
+      </w:r>
+    </w:p>
+    <w:p>
+      <w:r>
+        <w:t xml:space="preserve">In this part, we need to deal with database. The reason is, any registered devices need to be memorized </w:t>
+      </w:r>
+      <w:r>
+        <w:t>and stored in the database.</w:t>
+      </w:r>
+      <w:r>
+        <w:t>Firs</w:t>
+      </w:r>
+    </w:p>
+    <w:p>
+      <w:r>
+        <w:t xml:space="preserve">Thanks to Slick, which is </w:t>
+      </w:r>
+      <w:r>
+        <w:t>is Lightbend’s Functional Relational Mapping (FRM) library for Scala that makes it easy to work with relational databases.</w:t>
       </w:r>
       <w:r>
         <w:t xml:space="preserve"> </w:t>
       </w:r>
-    </w:p>
-    <w:p>
-      <w:r>
-        <w:t xml:space="preserve">Firstly, </w:t>
-      </w:r>
-      <w:r>
-        <w:t xml:space="preserve">to implement </w:t>
-      </w:r>
-      <w:r>
-        <w:t>MQTT protocol for the web application, we use a library – which is provided by Paho.</w:t>
-      </w:r>
-    </w:p>
-    <w:p>
-      <w:r>
-        <w:t>T</w:t>
-      </w:r>
-      <w:r>
-        <w:t>he Paho Java Client is a Java-based MQTT client library for designing apps that operate on the JVM or other Java-compatible platforms</w:t>
-      </w:r>
-      <w:r>
-        <w:t>.</w:t>
-      </w:r>
-    </w:p>
-    <w:p>
-      <w:r>
-        <w:t xml:space="preserve">The Paho Java Client comes with two APIs: </w:t>
+      <w:r>
+        <w:t>It allows you to interact with stored data virtually as if you were using Scala collections, while also allowing you complete control over when database access occurs and what data is sent.</w:t>
+      </w:r>
+      <w:r>
+        <w:t xml:space="preserve"> In Play framework, you can use SQL directly, but w</w:t>
+      </w:r>
+      <w:r>
+        <w:t xml:space="preserve">hen </w:t>
+      </w:r>
+      <w:r>
+        <w:t>by using</w:t>
+      </w:r>
+      <w:r>
+        <w:t xml:space="preserve"> Scala for your queries instead of plain SQL, you have compile-time safety and compositionality.</w:t>
+      </w:r>
+    </w:p>
+    <w:p>
+      <w:r>
+        <w:t>So let’s start with Slick and registering devices functions.</w:t>
+      </w:r>
+    </w:p>
+    <w:p>
+      <w:r>
+        <w:t>At first, a form is created to fill the information of device that needs to be registered. In our p</w:t>
+      </w:r>
+      <w:r>
+        <w:t xml:space="preserve">roject, devices have their own </w:t>
       </w:r>
       <w:r>
         <w:rPr>
           <w:i/>
           <w:iCs/>
         </w:rPr>
-        <w:t>MqttAsyncClient</w:t>
-      </w:r>
-      <w:r>
-        <w:t xml:space="preserve"> provides a completely asychronous API in which activity completion is communicated via registered callbacks. </w:t>
+        <w:t>name</w:t>
+      </w:r>
+      <w:r>
+        <w:t xml:space="preserve"> and </w:t>
       </w:r>
       <w:r>
         <w:rPr>
           <w:i/>
           <w:iCs/>
         </w:rPr>
-        <w:t>MqttClient</w:t>
-      </w:r>
-      <w:r>
-        <w:t xml:space="preserve"> is a synchronous wrapper for </w:t>
+        <w:t>ID</w:t>
       </w:r>
       <w:r>
         <w:rPr>
           <w:i/>
           <w:iCs/>
         </w:rPr>
+        <w:t xml:space="preserve">, </w:t>
+      </w:r>
+      <w:r>
+        <w:t xml:space="preserve">so then we build a form which help to type and submit </w:t>
+      </w:r>
+      <w:r>
+        <w:rPr>
+          <w:i/>
+          <w:iCs/>
+        </w:rPr>
+        <w:t>deviceName</w:t>
+      </w:r>
+      <w:r>
+        <w:t xml:space="preserve"> and </w:t>
+      </w:r>
+      <w:r>
+        <w:rPr>
+          <w:i/>
+          <w:iCs/>
+        </w:rPr>
+        <w:t>deviceID</w:t>
+      </w:r>
+      <w:r>
+        <w:t>.</w:t>
+      </w:r>
+      <w:r>
+        <w:t xml:space="preserve"> Note that all forms are using POST method to secure the request.</w:t>
+      </w:r>
+    </w:p>
+    <w:p>
+      <w:r>
+        <w:t>(html)</w:t>
+      </w:r>
+    </w:p>
+    <w:p>
+      <w:r>
+        <w:t>And this is the result.</w:t>
+      </w:r>
+    </w:p>
+    <w:p>
+      <w:r>
+        <w:t>(image)</w:t>
+      </w:r>
+    </w:p>
+    <w:p>
+      <w:r>
+        <w:t>After submiting the request, from back-end view, a handler is developed to process the request. This function follows the flowchart below:</w:t>
+      </w:r>
+    </w:p>
+    <w:p>
+      <w:r>
+        <w:t>(flowchart)</w:t>
+      </w:r>
+    </w:p>
+    <w:p>
+      <w:r>
+        <w:lastRenderedPageBreak/>
+        <w:t xml:space="preserve">Next, we have to deal with model, which </w:t>
+      </w:r>
+      <w:r>
+        <w:t>manages and process the data. In this case, the model uses to excute three main functions:</w:t>
+      </w:r>
+    </w:p>
+    <w:p>
+      <w:pPr>
+        <w:pStyle w:val="ListParagraph"/>
+        <w:numPr>
+          <w:ilvl w:val="0"/>
+          <w:numId w:val="33"/>
+        </w:numPr>
+      </w:pPr>
+      <w:r>
+        <w:rPr>
+          <w:b/>
+          <w:bCs/>
+          <w:i/>
+          <w:iCs/>
+        </w:rPr>
+        <w:t>Create new device</w:t>
+      </w:r>
+      <w:r>
+        <w:t xml:space="preserve">: </w:t>
+      </w:r>
+      <w:r>
+        <w:t>Check i</w:t>
+      </w:r>
+      <w:r>
+        <w:t>f the device has not been declared and does not exist on the system, build a new data store to contain the device information.</w:t>
+      </w:r>
+    </w:p>
+    <w:p>
+      <w:pPr>
+        <w:pStyle w:val="ListParagraph"/>
+        <w:numPr>
+          <w:ilvl w:val="0"/>
+          <w:numId w:val="33"/>
+        </w:numPr>
+      </w:pPr>
+      <w:r>
+        <w:rPr>
+          <w:b/>
+          <w:bCs/>
+          <w:i/>
+          <w:iCs/>
+        </w:rPr>
+        <w:t>Delete device</w:t>
+      </w:r>
+      <w:r>
+        <w:t xml:space="preserve">: </w:t>
+      </w:r>
+      <w:r>
+        <w:t>Check for the existence of the device and erase the device name from the data space where the device information is saved.</w:t>
+      </w:r>
+    </w:p>
+    <w:p>
+      <w:pPr>
+        <w:pStyle w:val="ListParagraph"/>
+        <w:numPr>
+          <w:ilvl w:val="0"/>
+          <w:numId w:val="33"/>
+        </w:numPr>
+      </w:pPr>
+      <w:r>
+        <w:rPr>
+          <w:b/>
+          <w:bCs/>
+          <w:i/>
+          <w:iCs/>
+        </w:rPr>
+        <w:t>Edit device</w:t>
+      </w:r>
+      <w:r>
+        <w:t xml:space="preserve">: </w:t>
+      </w:r>
+      <w:r>
+        <w:t>Check to see if the device exists, and if so, modify the device's details.</w:t>
+      </w:r>
+    </w:p>
+    <w:p>
+      <w:r>
+        <w:t xml:space="preserve">To do that, the </w:t>
+      </w:r>
+      <w:r>
+        <w:t>functions</w:t>
+      </w:r>
+      <w:r>
+        <w:t xml:space="preserve"> below </w:t>
+      </w:r>
+      <w:r>
+        <w:t>is developed</w:t>
+      </w:r>
+      <w:r>
+        <w:t xml:space="preserve"> in Controller</w:t>
+      </w:r>
+      <w:r>
+        <w:t>:</w:t>
+      </w:r>
+    </w:p>
+    <w:p>
+      <w:r>
+        <w:t>(code here)</w:t>
+      </w:r>
+    </w:p>
+    <w:p>
+      <w:r>
+        <w:rPr>
+          <w:highlight w:val="yellow"/>
+        </w:rPr>
+        <w:t>Finally, database</w:t>
+      </w:r>
+    </w:p>
+    <w:p/>
+    <w:p>
+      <w:pPr>
+        <w:pStyle w:val="Heading4"/>
+      </w:pPr>
+      <w:r>
+        <w:t>C</w:t>
+      </w:r>
+      <w:r>
+        <w:t>onnect/send/receive MQTT packets with MQTT Broker</w:t>
+      </w:r>
+    </w:p>
+    <w:p>
+      <w:r>
+        <w:t>Assuming that the device was successfully constructed, it must have some functionalities in order to serve as a client in the system. Connecting to Broker, subscribing subject to Broker to take data, and publishing data from its side are the major functions.</w:t>
+      </w:r>
+    </w:p>
+    <w:p>
+      <w:r>
+        <w:t xml:space="preserve">To begin, we need a form that allows users to type in the </w:t>
+      </w:r>
+      <w:r>
+        <w:t>topic</w:t>
+      </w:r>
+      <w:r>
+        <w:t xml:space="preserve"> to subscribe to as well as the topic to publish with data.</w:t>
+      </w:r>
+    </w:p>
+    <w:p>
+      <w:r>
+        <w:t>(html)</w:t>
+      </w:r>
+    </w:p>
+    <w:p>
+      <w:r>
+        <w:t>The form is showed as below:</w:t>
+      </w:r>
+    </w:p>
+    <w:p>
+      <w:r>
+        <w:t>(image)</w:t>
+      </w:r>
+    </w:p>
+    <w:p>
+      <w:r>
+        <w:t xml:space="preserve">In this form, beside topic and payload, some other important parameters are showed such as: retained flag, </w:t>
+      </w:r>
+      <w:r>
+        <w:t>timeAlive.</w:t>
+      </w:r>
+      <w:r>
+        <w:t xml:space="preserve"> That is all for front-end side.</w:t>
+      </w:r>
+    </w:p>
+    <w:p>
+      <w:r>
+        <w:t>Sencondly</w:t>
+      </w:r>
+      <w:r>
+        <w:t>, to implement MQTT protocol for the web application, we use a library – which is provided by Paho.</w:t>
+      </w:r>
+    </w:p>
+    <w:p>
+      <w:r>
+        <w:t>T</w:t>
+      </w:r>
+      <w:r>
+        <w:t>he Paho Java Client is a Java-based MQTT client library for designing apps that operate on the JVM or other Java-compatible platforms</w:t>
+      </w:r>
+      <w:r>
+        <w:t>.</w:t>
+      </w:r>
+    </w:p>
+    <w:p>
+      <w:r>
+        <w:t xml:space="preserve">The Paho Java Client comes with two APIs: </w:t>
+      </w:r>
+      <w:r>
+        <w:rPr>
+          <w:i/>
+          <w:iCs/>
+        </w:rPr>
         <w:t>MqttAsyncClient</w:t>
       </w:r>
       <w:r>
+        <w:t xml:space="preserve"> provides a completely asychronous API in which activity completion is communicated via registered callbacks. </w:t>
+      </w:r>
+      <w:r>
+        <w:rPr>
+          <w:i/>
+          <w:iCs/>
+        </w:rPr>
+        <w:t>MqttClient</w:t>
+      </w:r>
+      <w:r>
+        <w:t xml:space="preserve"> is a synchronous wrapper for </w:t>
+      </w:r>
+      <w:r>
+        <w:rPr>
+          <w:i/>
+          <w:iCs/>
+        </w:rPr>
+        <w:t>MqttAsyncClient</w:t>
+      </w:r>
+      <w:r>
         <w:t xml:space="preserve"> in which functions appear to the application synchronously.</w:t>
       </w:r>
     </w:p>
     <w:p>
       <w:r>
-        <w:t xml:space="preserve">The reason for choosing this library is to save the time to build up a new </w:t>
-      </w:r>
-      <w:r>
-        <w:t xml:space="preserve">program for MQTT client functions as: connecting/subscribing/publishing… </w:t>
+        <w:t xml:space="preserve">The reason for choosing this library is to save the time to build up a new program for MQTT client functions as: connecting/subscribing/publishing… </w:t>
       </w:r>
       <w:r>
         <w:t>which are effectively handled</w:t>
       </w:r>
       <w:r>
-        <w:t xml:space="preserve">. By intergrating this library with backend, </w:t>
-      </w:r>
-      <w:r>
-        <w:t>the website can handle the MQTT communication with the Broker.</w:t>
+        <w:t>. By intergrating this library with backend, the website can handle the MQTT communication with the Broker.</w:t>
       </w:r>
     </w:p>
     <w:p>
@@ -32328,219 +32452,205 @@
     <w:p/>
     <w:p>
       <w:r>
+        <w:lastRenderedPageBreak/>
         <w:t>Then we implement the logic of mqtt protocol by coding:</w:t>
       </w:r>
     </w:p>
+    <w:p>
+      <w:r>
+        <w:t>(code here)</w:t>
+      </w:r>
+    </w:p>
     <w:p/>
     <w:p>
       <w:pPr>
         <w:pStyle w:val="Heading4"/>
       </w:pPr>
       <w:r>
+        <w:t>Visualiz</w:t>
+      </w:r>
+      <w:r>
+        <w:t>ing</w:t>
+      </w:r>
+      <w:r>
+        <w:t xml:space="preserve"> </w:t>
+      </w:r>
+      <w:r>
+        <w:t>D</w:t>
+      </w:r>
+      <w:r>
+        <w:t>ata</w:t>
+      </w:r>
+    </w:p>
+    <w:p/>
+    <w:p/>
+    <w:p>
+      <w:pPr>
+        <w:pStyle w:val="Heading2"/>
+      </w:pPr>
+      <w:bookmarkStart w:id="46" w:name="_Toc116417534"/>
+      <w:r>
+        <w:t>5</w:t>
+      </w:r>
+      <w:r>
+        <w:t>.4. Testing and Result:</w:t>
+      </w:r>
+      <w:bookmarkEnd w:id="46"/>
+    </w:p>
+    <w:p/>
+    <w:p>
+      <w:pPr>
+        <w:pStyle w:val="Heading1"/>
+      </w:pPr>
+      <w:bookmarkStart w:id="47" w:name="_Toc116417535"/>
+      <w:r>
+        <w:t>6</w:t>
+      </w:r>
+      <w:r>
+        <w:t>. Integration of MQTT Dashboard:</w:t>
+      </w:r>
+      <w:bookmarkEnd w:id="47"/>
+    </w:p>
+    <w:p>
+      <w:r>
+        <w:t>After many steps, finally the Dashboard has been built. The thesis contains two main projects: the Core Broker program – which provides the Broker’s services of the system and the Web Client – which is the View for user to interact with the Broker.</w:t>
+      </w:r>
+    </w:p>
+    <w:p>
+      <w:r>
+        <w:t>In fact, these two project have been developed indepently, however, chúng có thể chạy cùng với nhau trong một dự án hoàn chỉnh.</w:t>
+      </w:r>
+    </w:p>
+    <w:p>
+      <w:r>
+        <w:t xml:space="preserve">Broker sẽ được khởi chạy trên localhost </w:t>
+      </w:r>
+      <w:r>
+        <w:t xml:space="preserve">(và có thể là một địa chỉ public nếu cần) </w:t>
+      </w:r>
+      <w:r>
+        <w:t>với một port mở sẵn để lắng nghe và cung cấp các MQTT services</w:t>
+      </w:r>
+      <w:r>
+        <w:t>, sau đó Web Client cũng được khởi chạy và trỏ trực tiếp đến địa chỉ của Broker và cung cấp cho chúng ta các giao diện cần thiết.</w:t>
+      </w:r>
+    </w:p>
+    <w:p>
+      <w:pPr>
+        <w:pStyle w:val="Heading2"/>
+      </w:pPr>
+      <w:bookmarkStart w:id="48" w:name="_Toc116417536"/>
+      <w:r>
+        <w:t>6</w:t>
+      </w:r>
+      <w:r>
+        <w:t>.</w:t>
+      </w:r>
+      <w:r>
+        <w:t>1</w:t>
+      </w:r>
+      <w:r>
+        <w:t>. Testing and Result:</w:t>
+      </w:r>
+      <w:bookmarkEnd w:id="48"/>
+    </w:p>
+    <w:p>
+      <w:r>
+        <w:t>Trong phần này, chúng ta th</w:t>
+      </w:r>
+      <w:r>
+        <w:t>ực hiện chạy mô phỏng một vài tính năng cơ bản để kiểm tra sự hoạt động của các</w:t>
+      </w:r>
+    </w:p>
+    <w:p>
+      <w:pPr>
+        <w:pStyle w:val="Heading2"/>
+      </w:pPr>
+      <w:bookmarkStart w:id="49" w:name="_Toc116417537"/>
+      <w:r>
+        <w:t>6</w:t>
+      </w:r>
+      <w:r>
+        <w:t>.2. Conclusion:</w:t>
+      </w:r>
+      <w:bookmarkEnd w:id="49"/>
+    </w:p>
+    <w:p>
+      <w:r>
+        <w:t>Dựa vào những kết quả khả quan ở phần 6.1, chúng ta có thể kết luận là dự án đã thực hiện được đầy đủ các tính năng đưa ra từ đầu.</w:t>
+      </w:r>
+    </w:p>
+    <w:p>
+      <w:r>
+        <w:t xml:space="preserve">Việc xây dựng được một chương trình MQTT cụ thể </w:t>
+      </w:r>
+    </w:p>
+    <w:p>
+      <w:pPr>
+        <w:pStyle w:val="Heading1"/>
+      </w:pPr>
+      <w:bookmarkStart w:id="50" w:name="_Toc116417538"/>
+      <w:r>
+        <w:t>7. Ideas for Improvements:</w:t>
+      </w:r>
+      <w:bookmarkEnd w:id="50"/>
+    </w:p>
+    <w:p>
+      <w:pPr>
+        <w:pStyle w:val="Heading2"/>
+      </w:pPr>
+      <w:bookmarkStart w:id="51" w:name="_Toc116417539"/>
+      <w:r>
+        <w:t>7.1. Security:</w:t>
+      </w:r>
+      <w:bookmarkEnd w:id="51"/>
+    </w:p>
+    <w:p/>
+    <w:p>
+      <w:r>
+        <w:t>From MQTT side</w:t>
+      </w:r>
+    </w:p>
+    <w:p>
+      <w:pPr>
+        <w:pStyle w:val="Heading2"/>
+      </w:pPr>
+      <w:bookmarkStart w:id="52" w:name="_Toc116417540"/>
+      <w:r>
+        <w:t>7.2. More user funtions:</w:t>
+      </w:r>
+      <w:bookmarkEnd w:id="52"/>
+    </w:p>
+    <w:p/>
+    <w:p>
+      <w:r>
+        <w:t>Timer,</w:t>
+      </w:r>
+    </w:p>
+    <w:p>
+      <w:r>
+        <w:t>Tracking</w:t>
+      </w:r>
+    </w:p>
+    <w:p/>
+    <w:p>
+      <w:pPr>
+        <w:pStyle w:val="Heading2"/>
+      </w:pPr>
+      <w:bookmarkStart w:id="53" w:name="_Toc116417541"/>
+      <w:r>
+        <w:t>7.3. Making up the user interface:</w:t>
+      </w:r>
+      <w:bookmarkEnd w:id="53"/>
+    </w:p>
+    <w:p/>
+    <w:p>
+      <w:r>
         <w:lastRenderedPageBreak/>
-        <w:t>Register new devices, config the parameters</w:t>
-      </w:r>
-    </w:p>
-    <w:p>
-      <w:r>
-        <w:t xml:space="preserve">In this part, we need to deal with database. The reason is, any registered devices need to be memorized </w:t>
-      </w:r>
-      <w:r>
-        <w:t>and stored in the database.</w:t>
-      </w:r>
-    </w:p>
-    <w:p>
-      <w:pPr>
-        <w:pStyle w:val="Heading2"/>
-      </w:pPr>
-      <w:bookmarkStart w:id="46" w:name="_Toc114141332"/>
-      <w:r>
-        <w:t>5</w:t>
-      </w:r>
-      <w:r>
-        <w:t>.4. Testing and Result:</w:t>
-      </w:r>
-      <w:bookmarkEnd w:id="46"/>
-    </w:p>
-    <w:p>
-      <w:pPr>
-        <w:rPr>
-          <w:rFonts w:cstheme="majorHAnsi"/>
-        </w:rPr>
-      </w:pPr>
-    </w:p>
-    <w:p>
-      <w:pPr>
-        <w:pStyle w:val="Heading1"/>
-        <w:rPr>
-          <w:rFonts w:cstheme="majorHAnsi"/>
-        </w:rPr>
-      </w:pPr>
-      <w:bookmarkStart w:id="47" w:name="_Toc114141333"/>
-      <w:r>
-        <w:rPr>
-          <w:rFonts w:cstheme="majorHAnsi"/>
-        </w:rPr>
-        <w:t>6</w:t>
-      </w:r>
-      <w:r>
-        <w:rPr>
-          <w:rFonts w:cstheme="majorHAnsi"/>
-        </w:rPr>
-        <w:t xml:space="preserve">. Developing of User </w:t>
-      </w:r>
-      <w:r>
-        <w:rPr>
-          <w:rFonts w:cstheme="majorHAnsi"/>
-        </w:rPr>
-        <w:t>Interface</w:t>
-      </w:r>
-      <w:r>
-        <w:rPr>
-          <w:rFonts w:cstheme="majorHAnsi"/>
-        </w:rPr>
-        <w:t>:</w:t>
-      </w:r>
-      <w:bookmarkEnd w:id="47"/>
-    </w:p>
-    <w:p>
-      <w:pPr>
-        <w:pStyle w:val="Heading3"/>
-        <w:rPr>
-          <w:highlight w:val="yellow"/>
-        </w:rPr>
-      </w:pPr>
-      <w:bookmarkStart w:id="48" w:name="_Toc114141334"/>
-      <w:r>
-        <w:rPr>
-          <w:highlight w:val="yellow"/>
-        </w:rPr>
-        <w:t>5.2.3. Extra libraries:</w:t>
-      </w:r>
-      <w:bookmarkEnd w:id="48"/>
-    </w:p>
-    <w:p>
-      <w:pPr>
-        <w:rPr>
-          <w:highlight w:val="yellow"/>
-        </w:rPr>
-      </w:pPr>
-    </w:p>
-    <w:p>
-      <w:pPr>
-        <w:rPr>
-          <w:highlight w:val="yellow"/>
-        </w:rPr>
-      </w:pPr>
-      <w:r>
-        <w:rPr>
-          <w:highlight w:val="yellow"/>
-        </w:rPr>
-        <w:t>AdminLTE 3 will be selected to develop the front end (the views) in the project.</w:t>
-      </w:r>
-    </w:p>
-    <w:p>
-      <w:r>
-        <w:rPr>
-          <w:highlight w:val="yellow"/>
-        </w:rPr>
-        <w:t>Vài thứ về AdminLTE 3</w:t>
-      </w:r>
-    </w:p>
-    <w:p/>
-    <w:p>
-      <w:pPr>
-        <w:pStyle w:val="Heading2"/>
-      </w:pPr>
-      <w:bookmarkStart w:id="49" w:name="_Toc114141335"/>
-      <w:r>
-        <w:t>6</w:t>
-      </w:r>
-      <w:r>
-        <w:t>.1. Block diagram:</w:t>
-      </w:r>
-      <w:bookmarkEnd w:id="49"/>
-    </w:p>
-    <w:p>
-      <w:pPr>
-        <w:pStyle w:val="Heading2"/>
-      </w:pPr>
-      <w:bookmarkStart w:id="50" w:name="_Toc114141336"/>
-      <w:r>
-        <w:t>6</w:t>
-      </w:r>
-      <w:r>
-        <w:t>.2. Software design of programs:</w:t>
-      </w:r>
-      <w:bookmarkEnd w:id="50"/>
-    </w:p>
-    <w:p>
-      <w:pPr>
-        <w:pStyle w:val="Heading2"/>
-      </w:pPr>
-      <w:bookmarkStart w:id="51" w:name="_Toc114141337"/>
-      <w:r>
-        <w:t>6</w:t>
-      </w:r>
-      <w:r>
-        <w:t>.3. Explanation of Coding:</w:t>
-      </w:r>
-      <w:bookmarkEnd w:id="51"/>
-    </w:p>
-    <w:p>
-      <w:pPr>
-        <w:pStyle w:val="Heading2"/>
-      </w:pPr>
-      <w:bookmarkStart w:id="52" w:name="_Toc114141338"/>
-      <w:r>
-        <w:t>6</w:t>
-      </w:r>
-      <w:r>
-        <w:t>.4. Testing and Result:</w:t>
-      </w:r>
-      <w:bookmarkEnd w:id="52"/>
-    </w:p>
-    <w:p/>
-    <w:p>
-      <w:pPr>
-        <w:pStyle w:val="Heading1"/>
-      </w:pPr>
-      <w:bookmarkStart w:id="53" w:name="_Toc114141339"/>
-      <w:r>
-        <w:t>7. Intergration of MQTT Dashboard:</w:t>
-      </w:r>
-      <w:bookmarkEnd w:id="53"/>
-    </w:p>
-    <w:p>
-      <w:pPr>
-        <w:pStyle w:val="Heading2"/>
-      </w:pPr>
-      <w:bookmarkStart w:id="54" w:name="_Toc114141340"/>
-      <w:r>
-        <w:t>7</w:t>
-      </w:r>
-      <w:r>
-        <w:t>.</w:t>
-      </w:r>
-      <w:r>
-        <w:t>1</w:t>
-      </w:r>
-      <w:r>
-        <w:t>. Testing and Result:</w:t>
-      </w:r>
-      <w:bookmarkEnd w:id="54"/>
-    </w:p>
-    <w:p>
-      <w:pPr>
-        <w:pStyle w:val="Heading2"/>
-      </w:pPr>
-      <w:bookmarkStart w:id="55" w:name="_Toc114141341"/>
-      <w:r>
-        <w:t>7.2. Conclusion:</w:t>
-      </w:r>
-      <w:bookmarkEnd w:id="55"/>
-    </w:p>
-    <w:bookmarkStart w:id="56" w:name="_Toc114141342" w:displacedByCustomXml="next"/>
+        <w:t>Charts…</w:t>
+      </w:r>
+    </w:p>
+    <w:bookmarkStart w:id="54" w:name="_Toc116417542" w:displacedByCustomXml="next"/>
     <w:sdt>
       <w:sdtPr>
         <w:rPr>
@@ -32576,7 +32686,7 @@
             </w:rPr>
             <w:t>References</w:t>
           </w:r>
-          <w:bookmarkEnd w:id="56"/>
+          <w:bookmarkEnd w:id="54"/>
         </w:p>
         <w:sdt>
           <w:sdtPr>
@@ -32966,15 +33076,7 @@
                         <w:noProof/>
                         <w:lang w:val="fr-FR"/>
                       </w:rPr>
-                      <w:t xml:space="preserve">[Online]. Available: </w:t>
-                    </w:r>
-                    <w:r>
-                      <w:rPr>
-                        <w:noProof/>
-                        <w:lang w:val="fr-FR"/>
-                      </w:rPr>
-                      <w:lastRenderedPageBreak/>
-                      <w:t xml:space="preserve">https://aws.amazon.com/iot-core/. </w:t>
+                      <w:t xml:space="preserve">[Online]. Available: https://aws.amazon.com/iot-core/. </w:t>
                     </w:r>
                     <w:r>
                       <w:rPr>
@@ -33006,7 +33108,6 @@
                       <w:rPr>
                         <w:noProof/>
                       </w:rPr>
-                      <w:lastRenderedPageBreak/>
                       <w:t xml:space="preserve">[7] </w:t>
                     </w:r>
                   </w:p>
@@ -33390,6 +33491,7 @@
                       <w:rPr>
                         <w:noProof/>
                       </w:rPr>
+                      <w:lastRenderedPageBreak/>
                       <w:t>[Accessed 30 June 2022].</w:t>
                     </w:r>
                   </w:p>
@@ -33416,6 +33518,7 @@
                       <w:rPr>
                         <w:noProof/>
                       </w:rPr>
+                      <w:lastRenderedPageBreak/>
                       <w:t xml:space="preserve">[15] </w:t>
                     </w:r>
                   </w:p>
@@ -33705,14 +33808,7 @@
                       <w:rPr>
                         <w:noProof/>
                       </w:rPr>
-                      <w:t>P. Steve Burbeck, "Applications Programming in Smalltalk-80(TM): How to use Model-View-Controller (MVC)," 4 March 1997. [Online]. Available: https://web.archive.org/web/20120729161926/http://st-</w:t>
-                    </w:r>
-                    <w:r>
-                      <w:rPr>
-                        <w:noProof/>
-                      </w:rPr>
-                      <w:lastRenderedPageBreak/>
-                      <w:t>www.cs.illinois.edu/users/smarch/st-docs/mvc.html. [Accessed 28 July 2022].</w:t>
+                      <w:t>P. Steve Burbeck, "Applications Programming in Smalltalk-80(TM): How to use Model-View-Controller (MVC)," 4 March 1997. [Online]. Available: https://web.archive.org/web/20120729161926/http://st-www.cs.illinois.edu/users/smarch/st-docs/mvc.html. [Accessed 28 July 2022].</w:t>
                     </w:r>
                   </w:p>
                 </w:tc>
@@ -33738,7 +33834,6 @@
                       <w:rPr>
                         <w:noProof/>
                       </w:rPr>
-                      <w:lastRenderedPageBreak/>
                       <w:t xml:space="preserve">[21] </w:t>
                     </w:r>
                   </w:p>
@@ -34014,6 +34109,7 @@
         <w:rPr>
           <w:rFonts w:cstheme="majorHAnsi"/>
         </w:rPr>
+        <w:lastRenderedPageBreak/>
         <w:fldChar w:fldCharType="begin"/>
       </w:r>
       <w:r>
@@ -35487,13 +35583,13 @@
     </w:lvl>
   </w:abstractNum>
   <w:abstractNum w:abstractNumId="3" w15:restartNumberingAfterBreak="0">
-    <w:nsid w:val="15534E1E"/>
+    <w:nsid w:val="139618CD"/>
     <w:multiLevelType w:val="hybridMultilevel"/>
-    <w:tmpl w:val="5A84FDC6"/>
-    <w:lvl w:ilvl="0" w:tplc="042A000D">
+    <w:tmpl w:val="6762AD2E"/>
+    <w:lvl w:ilvl="0" w:tplc="042A000B">
       <w:start w:val="1"/>
       <w:numFmt w:val="bullet"/>
-      <w:lvlText w:val=""/>
+      <w:lvlText w:val=""/>
       <w:lvlJc w:val="left"/>
       <w:pPr>
         <w:ind w:left="720" w:hanging="360"/>
@@ -35600,13 +35696,13 @@
     </w:lvl>
   </w:abstractNum>
   <w:abstractNum w:abstractNumId="4" w15:restartNumberingAfterBreak="0">
-    <w:nsid w:val="16404372"/>
+    <w:nsid w:val="15534E1E"/>
     <w:multiLevelType w:val="hybridMultilevel"/>
-    <w:tmpl w:val="68A03126"/>
-    <w:lvl w:ilvl="0" w:tplc="042A000B">
+    <w:tmpl w:val="5A84FDC6"/>
+    <w:lvl w:ilvl="0" w:tplc="042A000D">
       <w:start w:val="1"/>
       <w:numFmt w:val="bullet"/>
-      <w:lvlText w:val=""/>
+      <w:lvlText w:val=""/>
       <w:lvlJc w:val="left"/>
       <w:pPr>
         <w:ind w:left="720" w:hanging="360"/>
@@ -35713,13 +35809,13 @@
     </w:lvl>
   </w:abstractNum>
   <w:abstractNum w:abstractNumId="5" w15:restartNumberingAfterBreak="0">
-    <w:nsid w:val="1D6F64AD"/>
+    <w:nsid w:val="16404372"/>
     <w:multiLevelType w:val="hybridMultilevel"/>
-    <w:tmpl w:val="1B9C880C"/>
-    <w:lvl w:ilvl="0" w:tplc="042A000D">
+    <w:tmpl w:val="68A03126"/>
+    <w:lvl w:ilvl="0" w:tplc="042A000B">
       <w:start w:val="1"/>
       <w:numFmt w:val="bullet"/>
-      <w:lvlText w:val=""/>
+      <w:lvlText w:val=""/>
       <w:lvlJc w:val="left"/>
       <w:pPr>
         <w:ind w:left="720" w:hanging="360"/>
@@ -35826,6 +35922,119 @@
     </w:lvl>
   </w:abstractNum>
   <w:abstractNum w:abstractNumId="6" w15:restartNumberingAfterBreak="0">
+    <w:nsid w:val="1D6F64AD"/>
+    <w:multiLevelType w:val="hybridMultilevel"/>
+    <w:tmpl w:val="1B9C880C"/>
+    <w:lvl w:ilvl="0" w:tplc="042A000D">
+      <w:start w:val="1"/>
+      <w:numFmt w:val="bullet"/>
+      <w:lvlText w:val=""/>
+      <w:lvlJc w:val="left"/>
+      <w:pPr>
+        <w:ind w:left="720" w:hanging="360"/>
+      </w:pPr>
+      <w:rPr>
+        <w:rFonts w:ascii="Wingdings" w:hAnsi="Wingdings" w:hint="default"/>
+      </w:rPr>
+    </w:lvl>
+    <w:lvl w:ilvl="1" w:tplc="04090003" w:tentative="1">
+      <w:start w:val="1"/>
+      <w:numFmt w:val="bullet"/>
+      <w:lvlText w:val="o"/>
+      <w:lvlJc w:val="left"/>
+      <w:pPr>
+        <w:ind w:left="1440" w:hanging="360"/>
+      </w:pPr>
+      <w:rPr>
+        <w:rFonts w:ascii="Courier New" w:hAnsi="Courier New" w:cs="Courier New" w:hint="default"/>
+      </w:rPr>
+    </w:lvl>
+    <w:lvl w:ilvl="2" w:tplc="04090005" w:tentative="1">
+      <w:start w:val="1"/>
+      <w:numFmt w:val="bullet"/>
+      <w:lvlText w:val=""/>
+      <w:lvlJc w:val="left"/>
+      <w:pPr>
+        <w:ind w:left="2160" w:hanging="360"/>
+      </w:pPr>
+      <w:rPr>
+        <w:rFonts w:ascii="Wingdings" w:hAnsi="Wingdings" w:hint="default"/>
+      </w:rPr>
+    </w:lvl>
+    <w:lvl w:ilvl="3" w:tplc="04090001" w:tentative="1">
+      <w:start w:val="1"/>
+      <w:numFmt w:val="bullet"/>
+      <w:lvlText w:val=""/>
+      <w:lvlJc w:val="left"/>
+      <w:pPr>
+        <w:ind w:left="2880" w:hanging="360"/>
+      </w:pPr>
+      <w:rPr>
+        <w:rFonts w:ascii="Symbol" w:hAnsi="Symbol" w:hint="default"/>
+      </w:rPr>
+    </w:lvl>
+    <w:lvl w:ilvl="4" w:tplc="04090003" w:tentative="1">
+      <w:start w:val="1"/>
+      <w:numFmt w:val="bullet"/>
+      <w:lvlText w:val="o"/>
+      <w:lvlJc w:val="left"/>
+      <w:pPr>
+        <w:ind w:left="3600" w:hanging="360"/>
+      </w:pPr>
+      <w:rPr>
+        <w:rFonts w:ascii="Courier New" w:hAnsi="Courier New" w:cs="Courier New" w:hint="default"/>
+      </w:rPr>
+    </w:lvl>
+    <w:lvl w:ilvl="5" w:tplc="04090005" w:tentative="1">
+      <w:start w:val="1"/>
+      <w:numFmt w:val="bullet"/>
+      <w:lvlText w:val=""/>
+      <w:lvlJc w:val="left"/>
+      <w:pPr>
+        <w:ind w:left="4320" w:hanging="360"/>
+      </w:pPr>
+      <w:rPr>
+        <w:rFonts w:ascii="Wingdings" w:hAnsi="Wingdings" w:hint="default"/>
+      </w:rPr>
+    </w:lvl>
+    <w:lvl w:ilvl="6" w:tplc="04090001" w:tentative="1">
+      <w:start w:val="1"/>
+      <w:numFmt w:val="bullet"/>
+      <w:lvlText w:val=""/>
+      <w:lvlJc w:val="left"/>
+      <w:pPr>
+        <w:ind w:left="5040" w:hanging="360"/>
+      </w:pPr>
+      <w:rPr>
+        <w:rFonts w:ascii="Symbol" w:hAnsi="Symbol" w:hint="default"/>
+      </w:rPr>
+    </w:lvl>
+    <w:lvl w:ilvl="7" w:tplc="04090003" w:tentative="1">
+      <w:start w:val="1"/>
+      <w:numFmt w:val="bullet"/>
+      <w:lvlText w:val="o"/>
+      <w:lvlJc w:val="left"/>
+      <w:pPr>
+        <w:ind w:left="5760" w:hanging="360"/>
+      </w:pPr>
+      <w:rPr>
+        <w:rFonts w:ascii="Courier New" w:hAnsi="Courier New" w:cs="Courier New" w:hint="default"/>
+      </w:rPr>
+    </w:lvl>
+    <w:lvl w:ilvl="8" w:tplc="04090005" w:tentative="1">
+      <w:start w:val="1"/>
+      <w:numFmt w:val="bullet"/>
+      <w:lvlText w:val=""/>
+      <w:lvlJc w:val="left"/>
+      <w:pPr>
+        <w:ind w:left="6480" w:hanging="360"/>
+      </w:pPr>
+      <w:rPr>
+        <w:rFonts w:ascii="Wingdings" w:hAnsi="Wingdings" w:hint="default"/>
+      </w:rPr>
+    </w:lvl>
+  </w:abstractNum>
+  <w:abstractNum w:abstractNumId="7" w15:restartNumberingAfterBreak="0">
     <w:nsid w:val="1E3C1F2B"/>
     <w:multiLevelType w:val="hybridMultilevel"/>
     <w:tmpl w:val="5ED0DA8E"/>
@@ -35914,7 +36123,7 @@
       </w:pPr>
     </w:lvl>
   </w:abstractNum>
-  <w:abstractNum w:abstractNumId="7" w15:restartNumberingAfterBreak="0">
+  <w:abstractNum w:abstractNumId="8" w15:restartNumberingAfterBreak="0">
     <w:nsid w:val="1F552E79"/>
     <w:multiLevelType w:val="hybridMultilevel"/>
     <w:tmpl w:val="33441B7C"/>
@@ -36027,7 +36236,7 @@
       </w:rPr>
     </w:lvl>
   </w:abstractNum>
-  <w:abstractNum w:abstractNumId="8" w15:restartNumberingAfterBreak="0">
+  <w:abstractNum w:abstractNumId="9" w15:restartNumberingAfterBreak="0">
     <w:nsid w:val="217B33AF"/>
     <w:multiLevelType w:val="hybridMultilevel"/>
     <w:tmpl w:val="FEB40D2E"/>
@@ -36140,7 +36349,7 @@
       </w:rPr>
     </w:lvl>
   </w:abstractNum>
-  <w:abstractNum w:abstractNumId="9" w15:restartNumberingAfterBreak="0">
+  <w:abstractNum w:abstractNumId="10" w15:restartNumberingAfterBreak="0">
     <w:nsid w:val="2D1957E6"/>
     <w:multiLevelType w:val="hybridMultilevel"/>
     <w:tmpl w:val="61B0FD22"/>
@@ -36253,7 +36462,7 @@
       </w:rPr>
     </w:lvl>
   </w:abstractNum>
-  <w:abstractNum w:abstractNumId="10" w15:restartNumberingAfterBreak="0">
+  <w:abstractNum w:abstractNumId="11" w15:restartNumberingAfterBreak="0">
     <w:nsid w:val="2F505224"/>
     <w:multiLevelType w:val="hybridMultilevel"/>
     <w:tmpl w:val="F82C4B6C"/>
@@ -36366,7 +36575,7 @@
       </w:rPr>
     </w:lvl>
   </w:abstractNum>
-  <w:abstractNum w:abstractNumId="11" w15:restartNumberingAfterBreak="0">
+  <w:abstractNum w:abstractNumId="12" w15:restartNumberingAfterBreak="0">
     <w:nsid w:val="2F8D6CBA"/>
     <w:multiLevelType w:val="hybridMultilevel"/>
     <w:tmpl w:val="A71C639C"/>
@@ -36479,7 +36688,7 @@
       </w:rPr>
     </w:lvl>
   </w:abstractNum>
-  <w:abstractNum w:abstractNumId="12" w15:restartNumberingAfterBreak="0">
+  <w:abstractNum w:abstractNumId="13" w15:restartNumberingAfterBreak="0">
     <w:nsid w:val="369D62B9"/>
     <w:multiLevelType w:val="hybridMultilevel"/>
     <w:tmpl w:val="4F40C3F6"/>
@@ -36592,7 +36801,7 @@
       </w:rPr>
     </w:lvl>
   </w:abstractNum>
-  <w:abstractNum w:abstractNumId="13" w15:restartNumberingAfterBreak="0">
+  <w:abstractNum w:abstractNumId="14" w15:restartNumberingAfterBreak="0">
     <w:nsid w:val="3E434BC4"/>
     <w:multiLevelType w:val="hybridMultilevel"/>
     <w:tmpl w:val="CECC1BD2"/>
@@ -36705,7 +36914,7 @@
       </w:rPr>
     </w:lvl>
   </w:abstractNum>
-  <w:abstractNum w:abstractNumId="14" w15:restartNumberingAfterBreak="0">
+  <w:abstractNum w:abstractNumId="15" w15:restartNumberingAfterBreak="0">
     <w:nsid w:val="44A7704C"/>
     <w:multiLevelType w:val="hybridMultilevel"/>
     <w:tmpl w:val="EAF0C250"/>
@@ -36818,7 +37027,7 @@
       </w:rPr>
     </w:lvl>
   </w:abstractNum>
-  <w:abstractNum w:abstractNumId="15" w15:restartNumberingAfterBreak="0">
+  <w:abstractNum w:abstractNumId="16" w15:restartNumberingAfterBreak="0">
     <w:nsid w:val="450512E1"/>
     <w:multiLevelType w:val="hybridMultilevel"/>
     <w:tmpl w:val="03A8C190"/>
@@ -36931,7 +37140,7 @@
       </w:rPr>
     </w:lvl>
   </w:abstractNum>
-  <w:abstractNum w:abstractNumId="16" w15:restartNumberingAfterBreak="0">
+  <w:abstractNum w:abstractNumId="17" w15:restartNumberingAfterBreak="0">
     <w:nsid w:val="4C2A3D8F"/>
     <w:multiLevelType w:val="hybridMultilevel"/>
     <w:tmpl w:val="CC5A10EC"/>
@@ -37043,7 +37252,7 @@
       </w:rPr>
     </w:lvl>
   </w:abstractNum>
-  <w:abstractNum w:abstractNumId="17" w15:restartNumberingAfterBreak="0">
+  <w:abstractNum w:abstractNumId="18" w15:restartNumberingAfterBreak="0">
     <w:nsid w:val="52554B01"/>
     <w:multiLevelType w:val="hybridMultilevel"/>
     <w:tmpl w:val="41747404"/>
@@ -37156,7 +37365,7 @@
       </w:rPr>
     </w:lvl>
   </w:abstractNum>
-  <w:abstractNum w:abstractNumId="18" w15:restartNumberingAfterBreak="0">
+  <w:abstractNum w:abstractNumId="19" w15:restartNumberingAfterBreak="0">
     <w:nsid w:val="588A6C0E"/>
     <w:multiLevelType w:val="hybridMultilevel"/>
     <w:tmpl w:val="5E16105A"/>
@@ -37269,7 +37478,7 @@
       </w:rPr>
     </w:lvl>
   </w:abstractNum>
-  <w:abstractNum w:abstractNumId="19" w15:restartNumberingAfterBreak="0">
+  <w:abstractNum w:abstractNumId="20" w15:restartNumberingAfterBreak="0">
     <w:nsid w:val="5A937CBC"/>
     <w:multiLevelType w:val="hybridMultilevel"/>
     <w:tmpl w:val="321A6CE8"/>
@@ -37382,7 +37591,7 @@
       </w:rPr>
     </w:lvl>
   </w:abstractNum>
-  <w:abstractNum w:abstractNumId="20" w15:restartNumberingAfterBreak="0">
+  <w:abstractNum w:abstractNumId="21" w15:restartNumberingAfterBreak="0">
     <w:nsid w:val="5E45575D"/>
     <w:multiLevelType w:val="hybridMultilevel"/>
     <w:tmpl w:val="F4AC2D10"/>
@@ -37495,7 +37704,7 @@
       </w:rPr>
     </w:lvl>
   </w:abstractNum>
-  <w:abstractNum w:abstractNumId="21" w15:restartNumberingAfterBreak="0">
+  <w:abstractNum w:abstractNumId="22" w15:restartNumberingAfterBreak="0">
     <w:nsid w:val="666E6904"/>
     <w:multiLevelType w:val="hybridMultilevel"/>
     <w:tmpl w:val="154E9E62"/>
@@ -37608,7 +37817,7 @@
       </w:rPr>
     </w:lvl>
   </w:abstractNum>
-  <w:abstractNum w:abstractNumId="22" w15:restartNumberingAfterBreak="0">
+  <w:abstractNum w:abstractNumId="23" w15:restartNumberingAfterBreak="0">
     <w:nsid w:val="6A075AA7"/>
     <w:multiLevelType w:val="hybridMultilevel"/>
     <w:tmpl w:val="1F82252A"/>
@@ -37721,7 +37930,7 @@
       </w:rPr>
     </w:lvl>
   </w:abstractNum>
-  <w:abstractNum w:abstractNumId="23" w15:restartNumberingAfterBreak="0">
+  <w:abstractNum w:abstractNumId="24" w15:restartNumberingAfterBreak="0">
     <w:nsid w:val="6C9F689A"/>
     <w:multiLevelType w:val="hybridMultilevel"/>
     <w:tmpl w:val="6AA60304"/>
@@ -37834,7 +38043,7 @@
       </w:rPr>
     </w:lvl>
   </w:abstractNum>
-  <w:abstractNum w:abstractNumId="24" w15:restartNumberingAfterBreak="0">
+  <w:abstractNum w:abstractNumId="25" w15:restartNumberingAfterBreak="0">
     <w:nsid w:val="6DFA694D"/>
     <w:multiLevelType w:val="hybridMultilevel"/>
     <w:tmpl w:val="1E82DBB2"/>
@@ -37947,7 +38156,7 @@
       </w:rPr>
     </w:lvl>
   </w:abstractNum>
-  <w:abstractNum w:abstractNumId="25" w15:restartNumberingAfterBreak="0">
+  <w:abstractNum w:abstractNumId="26" w15:restartNumberingAfterBreak="0">
     <w:nsid w:val="70623B4E"/>
     <w:multiLevelType w:val="hybridMultilevel"/>
     <w:tmpl w:val="9F66784C"/>
@@ -38060,7 +38269,7 @@
       </w:rPr>
     </w:lvl>
   </w:abstractNum>
-  <w:abstractNum w:abstractNumId="26" w15:restartNumberingAfterBreak="0">
+  <w:abstractNum w:abstractNumId="27" w15:restartNumberingAfterBreak="0">
     <w:nsid w:val="719D76A8"/>
     <w:multiLevelType w:val="hybridMultilevel"/>
     <w:tmpl w:val="7BB68F84"/>
@@ -38149,7 +38358,7 @@
       </w:pPr>
     </w:lvl>
   </w:abstractNum>
-  <w:abstractNum w:abstractNumId="27" w15:restartNumberingAfterBreak="0">
+  <w:abstractNum w:abstractNumId="28" w15:restartNumberingAfterBreak="0">
     <w:nsid w:val="723A5F7A"/>
     <w:multiLevelType w:val="hybridMultilevel"/>
     <w:tmpl w:val="6FFC9E50"/>
@@ -38262,7 +38471,7 @@
       </w:rPr>
     </w:lvl>
   </w:abstractNum>
-  <w:abstractNum w:abstractNumId="28" w15:restartNumberingAfterBreak="0">
+  <w:abstractNum w:abstractNumId="29" w15:restartNumberingAfterBreak="0">
     <w:nsid w:val="72BE3061"/>
     <w:multiLevelType w:val="hybridMultilevel"/>
     <w:tmpl w:val="6166E99C"/>
@@ -38375,7 +38584,7 @@
       </w:rPr>
     </w:lvl>
   </w:abstractNum>
-  <w:abstractNum w:abstractNumId="29" w15:restartNumberingAfterBreak="0">
+  <w:abstractNum w:abstractNumId="30" w15:restartNumberingAfterBreak="0">
     <w:nsid w:val="78245AE6"/>
     <w:multiLevelType w:val="hybridMultilevel"/>
     <w:tmpl w:val="D6565902"/>
@@ -38488,7 +38697,7 @@
       </w:rPr>
     </w:lvl>
   </w:abstractNum>
-  <w:abstractNum w:abstractNumId="30" w15:restartNumberingAfterBreak="0">
+  <w:abstractNum w:abstractNumId="31" w15:restartNumberingAfterBreak="0">
     <w:nsid w:val="79003F28"/>
     <w:multiLevelType w:val="hybridMultilevel"/>
     <w:tmpl w:val="1FB8430C"/>
@@ -38601,7 +38810,7 @@
       </w:rPr>
     </w:lvl>
   </w:abstractNum>
-  <w:abstractNum w:abstractNumId="31" w15:restartNumberingAfterBreak="0">
+  <w:abstractNum w:abstractNumId="32" w15:restartNumberingAfterBreak="0">
     <w:nsid w:val="79702029"/>
     <w:multiLevelType w:val="hybridMultilevel"/>
     <w:tmpl w:val="BDAC20CC"/>
@@ -38715,100 +38924,103 @@
     </w:lvl>
   </w:abstractNum>
   <w:num w:numId="1" w16cid:durableId="827403572">
-    <w:abstractNumId w:val="16"/>
+    <w:abstractNumId w:val="17"/>
   </w:num>
   <w:num w:numId="2" w16cid:durableId="1303123553">
-    <w:abstractNumId w:val="11"/>
+    <w:abstractNumId w:val="12"/>
   </w:num>
   <w:num w:numId="3" w16cid:durableId="800533552">
+    <w:abstractNumId w:val="20"/>
+  </w:num>
+  <w:num w:numId="4" w16cid:durableId="979967880">
+    <w:abstractNumId w:val="24"/>
+  </w:num>
+  <w:num w:numId="5" w16cid:durableId="904684016">
+    <w:abstractNumId w:val="31"/>
+  </w:num>
+  <w:num w:numId="6" w16cid:durableId="1478766430">
+    <w:abstractNumId w:val="22"/>
+  </w:num>
+  <w:num w:numId="7" w16cid:durableId="121120532">
+    <w:abstractNumId w:val="32"/>
+  </w:num>
+  <w:num w:numId="8" w16cid:durableId="1365981214">
+    <w:abstractNumId w:val="4"/>
+  </w:num>
+  <w:num w:numId="9" w16cid:durableId="1472214709">
+    <w:abstractNumId w:val="29"/>
+  </w:num>
+  <w:num w:numId="10" w16cid:durableId="625428038">
+    <w:abstractNumId w:val="6"/>
+  </w:num>
+  <w:num w:numId="11" w16cid:durableId="228421586">
+    <w:abstractNumId w:val="5"/>
+  </w:num>
+  <w:num w:numId="12" w16cid:durableId="1704399473">
+    <w:abstractNumId w:val="9"/>
+  </w:num>
+  <w:num w:numId="13" w16cid:durableId="300692875">
+    <w:abstractNumId w:val="27"/>
+  </w:num>
+  <w:num w:numId="14" w16cid:durableId="1988587066">
+    <w:abstractNumId w:val="25"/>
+  </w:num>
+  <w:num w:numId="15" w16cid:durableId="1636181996">
+    <w:abstractNumId w:val="7"/>
+  </w:num>
+  <w:num w:numId="16" w16cid:durableId="167713884">
+    <w:abstractNumId w:val="28"/>
+  </w:num>
+  <w:num w:numId="17" w16cid:durableId="1364862733">
     <w:abstractNumId w:val="19"/>
   </w:num>
-  <w:num w:numId="4" w16cid:durableId="979967880">
-    <w:abstractNumId w:val="23"/>
-  </w:num>
-  <w:num w:numId="5" w16cid:durableId="904684016">
-    <w:abstractNumId w:val="30"/>
-  </w:num>
-  <w:num w:numId="6" w16cid:durableId="1478766430">
-    <w:abstractNumId w:val="21"/>
-  </w:num>
-  <w:num w:numId="7" w16cid:durableId="121120532">
-    <w:abstractNumId w:val="31"/>
-  </w:num>
-  <w:num w:numId="8" w16cid:durableId="1365981214">
-    <w:abstractNumId w:val="3"/>
-  </w:num>
-  <w:num w:numId="9" w16cid:durableId="1472214709">
-    <w:abstractNumId w:val="28"/>
-  </w:num>
-  <w:num w:numId="10" w16cid:durableId="625428038">
-    <w:abstractNumId w:val="5"/>
-  </w:num>
-  <w:num w:numId="11" w16cid:durableId="228421586">
-    <w:abstractNumId w:val="4"/>
-  </w:num>
-  <w:num w:numId="12" w16cid:durableId="1704399473">
-    <w:abstractNumId w:val="8"/>
-  </w:num>
-  <w:num w:numId="13" w16cid:durableId="300692875">
-    <w:abstractNumId w:val="26"/>
-  </w:num>
-  <w:num w:numId="14" w16cid:durableId="1988587066">
-    <w:abstractNumId w:val="24"/>
-  </w:num>
-  <w:num w:numId="15" w16cid:durableId="1636181996">
-    <w:abstractNumId w:val="6"/>
-  </w:num>
-  <w:num w:numId="16" w16cid:durableId="167713884">
-    <w:abstractNumId w:val="27"/>
-  </w:num>
-  <w:num w:numId="17" w16cid:durableId="1364862733">
-    <w:abstractNumId w:val="18"/>
-  </w:num>
   <w:num w:numId="18" w16cid:durableId="1698382303">
-    <w:abstractNumId w:val="9"/>
+    <w:abstractNumId w:val="10"/>
   </w:num>
   <w:num w:numId="19" w16cid:durableId="1299454517">
     <w:abstractNumId w:val="1"/>
   </w:num>
   <w:num w:numId="20" w16cid:durableId="1534881778">
-    <w:abstractNumId w:val="13"/>
+    <w:abstractNumId w:val="14"/>
   </w:num>
   <w:num w:numId="21" w16cid:durableId="754282955">
-    <w:abstractNumId w:val="15"/>
+    <w:abstractNumId w:val="16"/>
   </w:num>
   <w:num w:numId="22" w16cid:durableId="1888057708">
-    <w:abstractNumId w:val="22"/>
+    <w:abstractNumId w:val="23"/>
   </w:num>
   <w:num w:numId="23" w16cid:durableId="920527103">
     <w:abstractNumId w:val="0"/>
   </w:num>
   <w:num w:numId="24" w16cid:durableId="1404176877">
-    <w:abstractNumId w:val="20"/>
+    <w:abstractNumId w:val="21"/>
   </w:num>
   <w:num w:numId="25" w16cid:durableId="621887146">
-    <w:abstractNumId w:val="17"/>
+    <w:abstractNumId w:val="18"/>
   </w:num>
   <w:num w:numId="26" w16cid:durableId="54132837">
-    <w:abstractNumId w:val="14"/>
+    <w:abstractNumId w:val="15"/>
   </w:num>
   <w:num w:numId="27" w16cid:durableId="586430021">
-    <w:abstractNumId w:val="12"/>
+    <w:abstractNumId w:val="13"/>
   </w:num>
   <w:num w:numId="28" w16cid:durableId="511728086">
-    <w:abstractNumId w:val="7"/>
+    <w:abstractNumId w:val="8"/>
   </w:num>
   <w:num w:numId="29" w16cid:durableId="1319529942">
-    <w:abstractNumId w:val="29"/>
+    <w:abstractNumId w:val="30"/>
   </w:num>
   <w:num w:numId="30" w16cid:durableId="81269710">
-    <w:abstractNumId w:val="25"/>
+    <w:abstractNumId w:val="26"/>
   </w:num>
   <w:num w:numId="31" w16cid:durableId="1103840698">
     <w:abstractNumId w:val="2"/>
   </w:num>
   <w:num w:numId="32" w16cid:durableId="677849364">
-    <w:abstractNumId w:val="10"/>
+    <w:abstractNumId w:val="11"/>
+  </w:num>
+  <w:num w:numId="33" w16cid:durableId="1253775878">
+    <w:abstractNumId w:val="3"/>
   </w:num>
 </w:numbering>
 </file>

</xml_diff>

<commit_message>
update: full web functions
</commit_message>
<xml_diff>
--- a/Docs/Reports/Thesis_report.docx
+++ b/Docs/Reports/Thesis_report.docx
@@ -115,7 +115,7 @@
                 </mc:Choice>
                 <mc:Fallback>
                   <w:pict>
-                    <v:group w14:anchorId="5D2CA1AB" id="Group 42891" o:spid="_x0000_s1026" style="width:393.6pt;height:55.4pt;mso-position-horizontal-relative:char;mso-position-vertical-relative:line" coordsize="49987,7040" o:gfxdata="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">
+                    <v:group w14:anchorId="46DC3DD9" id="Group 42891" o:spid="_x0000_s1026" style="width:393.6pt;height:55.4pt;mso-position-horizontal-relative:char;mso-position-vertical-relative:line" coordsize="49987,7040" o:gfxdata="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">
                       <v:shapetype id="_x0000_t75" coordsize="21600,21600" o:spt="75" o:preferrelative="t" path="m@4@5l@4@11@9@11@9@5xe" filled="f" stroked="f">
                         <v:stroke joinstyle="miter"/>
                         <v:formulas>
@@ -324,7 +324,7 @@
                 </mc:Choice>
                 <mc:Fallback>
                   <w:pict>
-                    <v:group w14:anchorId="74F82EC9" id="Group 38877" o:spid="_x0000_s1026" style="width:372.45pt;height:.45pt;mso-position-horizontal-relative:char;mso-position-vertical-relative:line" coordsize="47304,60" o:gfxdata="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">
+                    <v:group w14:anchorId="61A67199" id="Group 38877" o:spid="_x0000_s1026" style="width:372.45pt;height:.45pt;mso-position-horizontal-relative:char;mso-position-vertical-relative:line" coordsize="47304,60" o:gfxdata="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">
                       <v:shape id="Shape 43454" o:spid="_x0000_s1027" style="position:absolute;width:47304;height:91;visibility:visible;mso-wrap-style:square;v-text-anchor:top" coordsize="4730496,9144" o:gfxdata="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" path="m,l4730496,r,9144l,9144,,e" fillcolor="black" stroked="f" strokeweight="0">
                         <v:stroke miterlimit="83231f" joinstyle="miter"/>
                         <v:path arrowok="t" textboxrect="0,0,4730496,9144"/>
@@ -488,7 +488,7 @@
                 </mc:Choice>
                 <mc:Fallback>
                   <w:pict>
-                    <v:group w14:anchorId="47C0F142" id="Group 38878" o:spid="_x0000_s1026" style="width:372.45pt;height:.45pt;mso-position-horizontal-relative:char;mso-position-vertical-relative:line" coordsize="47304,60" o:gfxdata="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">
+                    <v:group w14:anchorId="6FFA4043" id="Group 38878" o:spid="_x0000_s1026" style="width:372.45pt;height:.45pt;mso-position-horizontal-relative:char;mso-position-vertical-relative:line" coordsize="47304,60" o:gfxdata="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">
                       <v:shape id="Shape 43456" o:spid="_x0000_s1027" style="position:absolute;width:47304;height:91;visibility:visible;mso-wrap-style:square;v-text-anchor:top" coordsize="4730496,9144" o:gfxdata="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" path="m,l4730496,r,9144l,9144,,e" fillcolor="black" stroked="f" strokeweight="0">
                         <v:stroke miterlimit="83231f" joinstyle="miter"/>
                         <v:path arrowok="t" textboxrect="0,0,4730496,9144"/>
@@ -570,20 +570,6 @@
                 <w:i/>
               </w:rPr>
             </w:pPr>
-            <w:r>
-              <w:rPr>
-                <w:rFonts w:eastAsia="Times New Roman" w:cstheme="majorHAnsi"/>
-                <w:i/>
-              </w:rPr>
-              <w:t xml:space="preserve">Referee: Prof. Dr.- Ing. </w:t>
-            </w:r>
-            <w:r>
-              <w:rPr>
-                <w:rFonts w:eastAsia="Times New Roman" w:cstheme="majorHAnsi"/>
-                <w:i/>
-              </w:rPr>
-              <w:t>Thorsten Leize</w:t>
-            </w:r>
           </w:p>
           <w:p>
             <w:pPr>
@@ -599,7 +585,14 @@
                 <w:rFonts w:eastAsia="Times New Roman" w:cstheme="majorHAnsi"/>
                 <w:i/>
               </w:rPr>
-              <w:t xml:space="preserve">Co-referee: Prof. Dr.- Ing. </w:t>
+              <w:t xml:space="preserve">Referee: Prof. Dr.- Ing. </w:t>
+            </w:r>
+            <w:r>
+              <w:rPr>
+                <w:rFonts w:eastAsia="Times New Roman" w:cstheme="majorHAnsi"/>
+                <w:i/>
+              </w:rPr>
+              <w:t>Thorsten Leize</w:t>
             </w:r>
           </w:p>
           <w:p>
@@ -616,17 +609,23 @@
                 <w:rFonts w:eastAsia="Times New Roman" w:cstheme="majorHAnsi"/>
                 <w:i/>
               </w:rPr>
-              <w:t xml:space="preserve">Supervisor: </w:t>
+              <w:t xml:space="preserve">Co-referee: Prof. Dr.- Ing. </w:t>
+            </w:r>
+            <w:r>
+              <w:rPr>
+                <w:rFonts w:eastAsia="Times New Roman" w:cstheme="majorHAnsi"/>
+                <w:i/>
+              </w:rPr>
+              <w:t>Thomas Westermann</w:t>
             </w:r>
           </w:p>
           <w:p>
             <w:pPr>
-              <w:spacing w:after="24"/>
+              <w:spacing w:after="7"/>
               <w:jc w:val="center"/>
               <w:rPr>
                 <w:rFonts w:eastAsia="Times New Roman" w:cstheme="majorHAnsi"/>
                 <w:i/>
-                <w:sz w:val="23"/>
               </w:rPr>
             </w:pPr>
             <w:r>
@@ -635,6 +634,13 @@
                 <w:i/>
               </w:rPr>
               <w:t xml:space="preserve">Supervisor: </w:t>
+            </w:r>
+            <w:r>
+              <w:rPr>
+                <w:rFonts w:eastAsia="Times New Roman" w:cstheme="majorHAnsi"/>
+                <w:i/>
+              </w:rPr>
+              <w:t>Prof. Dr.- Ing. Thorsten Leize</w:t>
             </w:r>
           </w:p>
           <w:p>
@@ -32059,45 +32065,31 @@
           <w:i/>
           <w:iCs/>
         </w:rPr>
-        <w:t>D</w:t>
+        <w:t>Deleting</w:t>
+      </w:r>
+      <w:r>
+        <w:t>.</w:t>
+      </w:r>
+      <w:r>
+        <w:t xml:space="preserve"> </w:t>
+      </w:r>
+    </w:p>
+    <w:p>
+      <w:r>
+        <w:t>By default, the website run</w:t>
+      </w:r>
+      <w:r>
+        <w:t>s</w:t>
+      </w:r>
+      <w:r>
+        <w:t xml:space="preserve"> on </w:t>
       </w:r>
       <w:r>
         <w:rPr>
           <w:i/>
           <w:iCs/>
         </w:rPr>
-        <w:t>eleting</w:t>
-      </w:r>
-      <w:r>
-        <w:t>.</w:t>
-      </w:r>
-      <w:r>
-        <w:t xml:space="preserve"> </w:t>
-      </w:r>
-    </w:p>
-    <w:p>
-      <w:r>
-        <w:t>By default, the website run</w:t>
-      </w:r>
-      <w:r>
-        <w:t>s</w:t>
-      </w:r>
-      <w:r>
-        <w:t xml:space="preserve"> on </w:t>
-      </w:r>
-      <w:r>
-        <w:rPr>
-          <w:i/>
-          <w:iCs/>
-        </w:rPr>
-        <w:t>http://</w:t>
-      </w:r>
-      <w:r>
-        <w:rPr>
-          <w:i/>
-          <w:iCs/>
-        </w:rPr>
-        <w:t>localhost:9000</w:t>
+        <w:t>http://localhost:9000</w:t>
       </w:r>
     </w:p>
     <w:p>
@@ -32107,10 +32099,10 @@
         </w:rPr>
         <w:lastRenderedPageBreak/>
         <w:drawing>
-          <wp:inline distT="0" distB="0" distL="0" distR="0" wp14:anchorId="34DF566F" wp14:editId="169F0201">
+          <wp:inline distT="0" distB="0" distL="0" distR="0" wp14:anchorId="0C904022" wp14:editId="2CDDC2BF">
             <wp:extent cx="5731510" cy="3223895"/>
             <wp:effectExtent l="0" t="0" r="2540" b="0"/>
-            <wp:docPr id="29" name="Picture 29"/>
+            <wp:docPr id="7" name="Picture 7"/>
             <wp:cNvGraphicFramePr>
               <a:graphicFrameLocks xmlns:a="http://schemas.openxmlformats.org/drawingml/2006/main" noChangeAspect="1"/>
             </wp:cNvGraphicFramePr>
@@ -32527,24 +32519,14 @@
         <w:t xml:space="preserve">Device ID </w:t>
       </w:r>
       <w:r>
-        <w:t>and</w:t>
-      </w:r>
-      <w:r>
-        <w:t xml:space="preserve"> </w:t>
+        <w:t xml:space="preserve">and </w:t>
       </w:r>
       <w:r>
         <w:rPr>
           <w:i/>
           <w:iCs/>
         </w:rPr>
-        <w:t>D</w:t>
-      </w:r>
-      <w:r>
-        <w:rPr>
-          <w:i/>
-          <w:iCs/>
-        </w:rPr>
-        <w:t>escription</w:t>
+        <w:t>Description</w:t>
       </w:r>
       <w:r>
         <w:t>.</w:t>
@@ -35347,17 +35329,133 @@
     </w:p>
     <w:p>
       <w:r>
-        <w:t>(html)</w:t>
-      </w:r>
-    </w:p>
-    <w:p>
-      <w:r>
-        <w:t>The form is showed as below:</w:t>
-      </w:r>
-    </w:p>
-    <w:p>
-      <w:r>
-        <w:t>(image)</w:t>
+        <w:rPr>
+          <w:noProof/>
+        </w:rPr>
+        <w:lastRenderedPageBreak/>
+        <w:drawing>
+          <wp:inline distT="0" distB="0" distL="0" distR="0" wp14:anchorId="5E14B6AA" wp14:editId="756E9041">
+            <wp:extent cx="5731510" cy="3223895"/>
+            <wp:effectExtent l="0" t="0" r="2540" b="0"/>
+            <wp:docPr id="6" name="Picture 6"/>
+            <wp:cNvGraphicFramePr>
+              <a:graphicFrameLocks xmlns:a="http://schemas.openxmlformats.org/drawingml/2006/main" noChangeAspect="1"/>
+            </wp:cNvGraphicFramePr>
+            <a:graphic xmlns:a="http://schemas.openxmlformats.org/drawingml/2006/main">
+              <a:graphicData uri="http://schemas.openxmlformats.org/drawingml/2006/picture">
+                <pic:pic xmlns:pic="http://schemas.openxmlformats.org/drawingml/2006/picture">
+                  <pic:nvPicPr>
+                    <pic:cNvPr id="1" name=""/>
+                    <pic:cNvPicPr/>
+                  </pic:nvPicPr>
+                  <pic:blipFill>
+                    <a:blip r:embed="rId50"/>
+                    <a:stretch>
+                      <a:fillRect/>
+                    </a:stretch>
+                  </pic:blipFill>
+                  <pic:spPr>
+                    <a:xfrm>
+                      <a:off x="0" y="0"/>
+                      <a:ext cx="5731510" cy="3223895"/>
+                    </a:xfrm>
+                    <a:prstGeom prst="rect">
+                      <a:avLst/>
+                    </a:prstGeom>
+                  </pic:spPr>
+                </pic:pic>
+              </a:graphicData>
+            </a:graphic>
+          </wp:inline>
+        </w:drawing>
+      </w:r>
+    </w:p>
+    <w:p>
+      <w:pPr>
+        <w:pStyle w:val="Caption"/>
+        <w:jc w:val="center"/>
+        <w:rPr>
+          <w:sz w:val="24"/>
+          <w:szCs w:val="24"/>
+        </w:rPr>
+      </w:pPr>
+      <w:r>
+        <w:rPr>
+          <w:sz w:val="24"/>
+          <w:szCs w:val="24"/>
+        </w:rPr>
+        <w:t xml:space="preserve">Figure </w:t>
+      </w:r>
+      <w:r>
+        <w:rPr>
+          <w:sz w:val="24"/>
+          <w:szCs w:val="24"/>
+        </w:rPr>
+        <w:fldChar w:fldCharType="begin"/>
+      </w:r>
+      <w:r>
+        <w:rPr>
+          <w:sz w:val="24"/>
+          <w:szCs w:val="24"/>
+        </w:rPr>
+        <w:instrText xml:space="preserve"> SEQ Figure \* ARABIC </w:instrText>
+      </w:r>
+      <w:r>
+        <w:rPr>
+          <w:sz w:val="24"/>
+          <w:szCs w:val="24"/>
+        </w:rPr>
+        <w:fldChar w:fldCharType="separate"/>
+      </w:r>
+      <w:r>
+        <w:rPr>
+          <w:noProof/>
+          <w:sz w:val="24"/>
+          <w:szCs w:val="24"/>
+        </w:rPr>
+        <w:t>11</w:t>
+      </w:r>
+      <w:r>
+        <w:rPr>
+          <w:sz w:val="24"/>
+          <w:szCs w:val="24"/>
+        </w:rPr>
+        <w:fldChar w:fldCharType="end"/>
+      </w:r>
+      <w:r>
+        <w:rPr>
+          <w:sz w:val="24"/>
+          <w:szCs w:val="24"/>
+        </w:rPr>
+        <w:t>.</w:t>
+      </w:r>
+      <w:r>
+        <w:rPr>
+          <w:sz w:val="24"/>
+          <w:szCs w:val="24"/>
+        </w:rPr>
+        <w:t xml:space="preserve"> </w:t>
+      </w:r>
+      <w:r>
+        <w:rPr>
+          <w:sz w:val="24"/>
+          <w:szCs w:val="24"/>
+        </w:rPr>
+        <w:t xml:space="preserve">Web UI for </w:t>
+      </w:r>
+      <w:r>
+        <w:rPr>
+          <w:sz w:val="24"/>
+          <w:szCs w:val="24"/>
+        </w:rPr>
+        <w:t xml:space="preserve">implementing MQTT </w:t>
+      </w:r>
+      <w:r>
+        <w:rPr>
+          <w:sz w:val="24"/>
+          <w:szCs w:val="24"/>
+        </w:rPr>
+        <w:t>communication</w:t>
       </w:r>
     </w:p>
     <w:p>
@@ -35365,7 +35463,10 @@
         <w:t xml:space="preserve">In this form, beside topic and payload, some other important parameters are showed such as: retained flag, </w:t>
       </w:r>
       <w:r>
-        <w:t>timeAlive.</w:t>
+        <w:t>QoS</w:t>
+      </w:r>
+      <w:r>
+        <w:t>.</w:t>
       </w:r>
       <w:r>
         <w:t xml:space="preserve"> That is all for front-end side.</w:t>
@@ -35392,7 +35493,6 @@
     </w:p>
     <w:p>
       <w:r>
-        <w:lastRenderedPageBreak/>
         <w:t xml:space="preserve">The Paho Java Client comes with two APIs: </w:t>
       </w:r>
       <w:r>
@@ -35517,7 +35617,13 @@
     <w:p/>
     <w:p>
       <w:r>
-        <w:t>Then we implement the logic of mqtt protocol by coding:</w:t>
+        <w:t xml:space="preserve">Then we implement the logic of </w:t>
+      </w:r>
+      <w:r>
+        <w:t>MQTT</w:t>
+      </w:r>
+      <w:r>
+        <w:t xml:space="preserve"> protocol by coding:</w:t>
       </w:r>
     </w:p>
     <w:p>
@@ -35527,20 +35633,12 @@
     </w:p>
     <w:p>
       <w:r>
-        <w:t xml:space="preserve">Chúng ta tạo ra </w:t>
-      </w:r>
-      <w:r>
-        <w:t xml:space="preserve">mỗi một </w:t>
-      </w:r>
-      <w:r>
-        <w:t>class</w:t>
-      </w:r>
-      <w:r>
-        <w:t xml:space="preserve"> MQTTService tương ứng với mỗi MQTT client được kết nối đến Broker, nó bao gồm các thông tin để kết nối và các chức năng Publish và Subsribe. Với mỗi object MQTTService được tạo ra, sẽ tương ứng với một client được tạo mới và quản lý bằng clientID của thiết bị đó.</w:t>
-      </w:r>
-    </w:p>
-    <w:p>
-      <w:r>
+        <w:t>We construct a MQTTService class for each MQTT client connected to the Broker, which provides connection details as well as the Publish and Subscribe functionalities. A new client is generated and maintained using the clientID of each newly formed MQTTService object.</w:t>
+      </w:r>
+    </w:p>
+    <w:p>
+      <w:r>
+        <w:lastRenderedPageBreak/>
         <w:t>Việc publishing data được thực hiện tương đối dễ dàng bằng cách truyền các tham số lấy từ form HTML như: topics, payload, clientID… và gửi đến Broker bằng thư viện Paho. On the other hand, việc subscribing data khó hơn vì cần tạo ra kết nối với Broker, đồng thời giữ kết nối đó và lắng nghe tất cả các sự kiện từ Broker, điều này dẫn đến việc sử dụng một chức năng bất đồng bộ trong thư viện Paho là mqtt Callback. Một Callback sẽ được set và chờ các sự kiện từ Broker và thực hiện các functions để handle event đó.</w:t>
       </w:r>
     </w:p>
@@ -35593,7 +35691,15 @@
       </w:r>
     </w:p>
     <w:p>
-      <w:r>
+      <w:pPr>
+        <w:rPr>
+          <w:lang w:val="fr-FR"/>
+        </w:rPr>
+      </w:pPr>
+      <w:r>
+        <w:rPr>
+          <w:lang w:val="fr-FR"/>
+        </w:rPr>
         <w:t>&lt;code&gt;</w:t>
       </w:r>
     </w:p>
@@ -35659,137 +35765,321 @@
         <w:rPr>
           <w:lang w:val="fr-FR"/>
         </w:rPr>
+        <w:t>Đây là một chức năng khiến Dashboard này khác biệt, bên cạnh việc thể hiện data publish &amp; subscribe trong các session, nó còn lưu trữ tất cả data đã được ghi nhận vào trong database. Đặc trưng của MQTT protocol và các ứng dụng của nó là không có sẵn tính năng lưu trữ data trên Server (Broker), nên nếu các ứng dụng cần một lượng data lớn trong một thời gian dài nhưng rời t ều này thực sự hữu ích nếu các ứng dụng lấy data rời rạc trong một thời gian lâu dài hoặc lấy một lượng lớn data để phân tích, tính toán sau này.</w:t>
+      </w:r>
+    </w:p>
+    <w:p>
+      <w:pPr>
+        <w:rPr>
+          <w:lang w:val="fr-FR"/>
+        </w:rPr>
+      </w:pPr>
+      <w:r>
+        <w:rPr>
+          <w:lang w:val="fr-FR"/>
+        </w:rPr>
+        <w:t>Để làm điều này, chúng ta quay trở lại với Slick, một công cụ mạnh mẽ và tiện lợi, và tạo một bảng mới cho Thiết bị - topic – payload. Với database này, bất kỳ sự cố nào xảy ra với hệ thống thì chúng ta vẫn có thể backup lại một lượng lớn dữ liệu đã thu hoạch được trước đó.</w:t>
+      </w:r>
+    </w:p>
+    <w:p>
+      <w:pPr>
+        <w:rPr>
+          <w:lang w:val="fr-FR"/>
+        </w:rPr>
+      </w:pPr>
+      <w:r>
+        <w:rPr>
+          <w:lang w:val="fr-FR"/>
+        </w:rPr>
+        <w:t>Đầu tiên, chúng ta cũng tạo bảng trong ứng dụng SQLite và trỏ về file database của project.</w:t>
+      </w:r>
+    </w:p>
+    <w:p>
+      <w:pPr>
+        <w:rPr>
+          <w:lang w:val="fr-FR"/>
+        </w:rPr>
+      </w:pPr>
+      <w:r>
+        <w:rPr>
+          <w:lang w:val="fr-FR"/>
+        </w:rPr>
+        <w:t>&lt;&gt;</w:t>
+      </w:r>
+    </w:p>
+    <w:p>
+      <w:pPr>
+        <w:rPr>
+          <w:lang w:val="fr-FR"/>
+        </w:rPr>
+      </w:pPr>
+      <w:r>
+        <w:rPr>
+          <w:lang w:val="fr-FR"/>
+        </w:rPr>
+        <w:t>Sau đó, chúng ta tiếp tục tạo class tương ứng với bảng data vừa tạo :</w:t>
+      </w:r>
+    </w:p>
+    <w:p>
+      <w:pPr>
+        <w:rPr>
+          <w:lang w:val="fr-FR"/>
+        </w:rPr>
+      </w:pPr>
+      <w:r>
+        <w:rPr>
+          <w:lang w:val="fr-FR"/>
+        </w:rPr>
+        <w:t>&lt;&gt;</w:t>
+      </w:r>
+    </w:p>
+    <w:p>
+      <w:pPr>
+        <w:rPr>
+          <w:lang w:val="fr-FR"/>
+        </w:rPr>
+      </w:pPr>
+      <w:r>
+        <w:rPr>
+          <w:lang w:val="fr-FR"/>
+        </w:rPr>
+        <w:t>Cuối cùng là các functions để tương tác với database:</w:t>
+      </w:r>
+    </w:p>
+    <w:p>
+      <w:pPr>
+        <w:rPr>
+          <w:lang w:val="fr-FR"/>
+        </w:rPr>
+      </w:pPr>
+    </w:p>
+    <w:p>
+      <w:pPr>
+        <w:rPr>
+          <w:lang w:val="fr-FR"/>
+        </w:rPr>
+      </w:pPr>
+    </w:p>
+    <w:p>
+      <w:pPr>
+        <w:pStyle w:val="Heading2"/>
+        <w:rPr>
+          <w:lang w:val="fr-FR"/>
+        </w:rPr>
+      </w:pPr>
+      <w:bookmarkStart w:id="51" w:name="_Toc116417534"/>
+      <w:r>
+        <w:rPr>
+          <w:lang w:val="fr-FR"/>
+        </w:rPr>
         <w:lastRenderedPageBreak/>
-        <w:t>Đây là một chức năng khiến Dashboard này khác biệt, bên cạnh việc thể hiện data publish &amp; subscribe trong các session, nó còn lưu trữ tất cả data đã được ghi nhận vào trong database. Đặc trưng của MQTT protocol và các ứng dụng của nó là không có sẵn tính năng lưu trữ data trên Server (Broker), nên nếu các ứng dụng cần một lượng data lớn trong một thời gian dài nhưng rời t ều này thực sự hữu ích nếu các ứng dụng lấy data rời rạc trong một thời gian lâu dài hoặc lấy một lượng lớn data để phân tích, tính toán sau này.</w:t>
-      </w:r>
-    </w:p>
-    <w:p>
-      <w:pPr>
+        <w:t>5</w:t>
+      </w:r>
+      <w:r>
         <w:rPr>
           <w:lang w:val="fr-FR"/>
         </w:rPr>
-      </w:pPr>
-      <w:r>
+        <w:t>.4. Testing and Result:</w:t>
+      </w:r>
+      <w:bookmarkEnd w:id="51"/>
+    </w:p>
+    <w:p>
+      <w:pPr>
         <w:rPr>
           <w:lang w:val="fr-FR"/>
         </w:rPr>
-        <w:t>Để làm điều này, chúng ta quay trở lại với Slick, một công cụ mạnh mẽ và tiện lợi, và tạo một bảng mới cho Thiết bị - topic – payload. Với database này, bất kỳ sự cố nào xảy ra với hệ thống thì chúng ta vẫn có thể backup lại một lượng lớn dữ liệu đã thu hoạch được trước đó.</w:t>
-      </w:r>
-    </w:p>
-    <w:p>
-      <w:pPr>
+      </w:pPr>
+      <w:r>
         <w:rPr>
           <w:lang w:val="fr-FR"/>
         </w:rPr>
-      </w:pPr>
-      <w:r>
+        <w:t>Sau khi phát triển xong website, việc cuối cùng và rất quan trọng, đó là testing.</w:t>
+      </w:r>
+    </w:p>
+    <w:p>
+      <w:pPr>
         <w:rPr>
           <w:lang w:val="fr-FR"/>
         </w:rPr>
-        <w:t>Đầu tiên, chúng ta cũng tạo bảng trong ứng dụng SQLite và trỏ về file database của project.</w:t>
-      </w:r>
-    </w:p>
-    <w:p>
-      <w:pPr>
+      </w:pPr>
+      <w:r>
         <w:rPr>
           <w:lang w:val="fr-FR"/>
         </w:rPr>
-      </w:pPr>
-      <w:r>
-        <w:rPr>
-          <w:lang w:val="fr-FR"/>
-        </w:rPr>
-        <w:t>&lt;&gt;</w:t>
-      </w:r>
-    </w:p>
-    <w:p>
-      <w:pPr>
-        <w:rPr>
-          <w:lang w:val="fr-FR"/>
-        </w:rPr>
-      </w:pPr>
-      <w:r>
-        <w:rPr>
-          <w:lang w:val="fr-FR"/>
-        </w:rPr>
-        <w:t>Sau đó, chúng ta tiếp tục tạo class tương ứng với bảng data vừa tạo :</w:t>
-      </w:r>
-    </w:p>
-    <w:p>
-      <w:pPr>
-        <w:rPr>
-          <w:lang w:val="fr-FR"/>
-        </w:rPr>
-      </w:pPr>
-      <w:r>
-        <w:rPr>
-          <w:lang w:val="fr-FR"/>
-        </w:rPr>
-        <w:t>&lt;&gt;</w:t>
-      </w:r>
-    </w:p>
-    <w:p>
-      <w:pPr>
-        <w:rPr>
-          <w:lang w:val="fr-FR"/>
-        </w:rPr>
-      </w:pPr>
-      <w:r>
-        <w:rPr>
-          <w:lang w:val="fr-FR"/>
-        </w:rPr>
-        <w:t>Cuối cùng là các functions để tương tác với database:</w:t>
-      </w:r>
-    </w:p>
-    <w:p>
-      <w:pPr>
-        <w:rPr>
-          <w:lang w:val="fr-FR"/>
-        </w:rPr>
-      </w:pPr>
-    </w:p>
-    <w:p>
-      <w:pPr>
-        <w:rPr>
-          <w:lang w:val="fr-FR"/>
-        </w:rPr>
-      </w:pPr>
+        <w:t>Một lần nữa, chúng ta sử dụng bộ Test Kit,</w:t>
+      </w:r>
+    </w:p>
+    <w:p>
+      <w:pPr>
+        <w:pStyle w:val="Heading3"/>
+      </w:pPr>
+      <w:r>
+        <w:t>5.4.1. Unit Test:</w:t>
+      </w:r>
+    </w:p>
+    <w:p>
+      <w:pPr>
+        <w:pStyle w:val="Heading4"/>
+      </w:pPr>
+      <w:r>
+        <w:t>Test Browser</w:t>
+      </w:r>
+    </w:p>
+    <w:p>
+      <w:pPr>
+        <w:pStyle w:val="Heading3"/>
+      </w:pPr>
+      <w:r>
+        <w:t>5.4.2. Intergrated Test:</w:t>
+      </w:r>
+    </w:p>
+    <w:p>
+      <w:r>
+        <w:t xml:space="preserve">Test </w:t>
+      </w:r>
+    </w:p>
+    <w:p>
+      <w:pPr>
+        <w:pStyle w:val="Heading1"/>
+      </w:pPr>
+      <w:bookmarkStart w:id="52" w:name="_Toc116417535"/>
+      <w:r>
+        <w:t>6</w:t>
+      </w:r>
+      <w:r>
+        <w:t>. Integration of MQTT Dashboard:</w:t>
+      </w:r>
+      <w:bookmarkEnd w:id="52"/>
+    </w:p>
+    <w:p>
+      <w:r>
+        <w:t>After many steps, finally the Dashboard has been built. The thesis contains two main projects: the Core Broker program – which provides the Broker’s services of the system and the Web Client – which is the View for user to interact with the Broker.</w:t>
+      </w:r>
+    </w:p>
+    <w:p>
+      <w:r>
+        <w:t>In fact, these two project have been developed indepently, however, chúng có thể chạy cùng với nhau trong một dự án hoàn chỉnh.</w:t>
+      </w:r>
     </w:p>
     <w:p>
       <w:pPr>
         <w:pStyle w:val="Heading2"/>
       </w:pPr>
-      <w:bookmarkStart w:id="51" w:name="_Toc116417534"/>
-      <w:r>
-        <w:t>5</w:t>
-      </w:r>
-      <w:r>
-        <w:t>.4. Testing and Result:</w:t>
-      </w:r>
-      <w:bookmarkEnd w:id="51"/>
-    </w:p>
-    <w:p>
-      <w:r>
-        <w:t>Sau khi phát triển xong website, v</w:t>
-      </w:r>
-      <w:r>
-        <w:t>iệc cuối cùng và rất quan trọng, đó là testing.</w:t>
-      </w:r>
-    </w:p>
-    <w:p>
-      <w:r>
-        <w:t>Một lần nữa, chúng ta sử d</w:t>
-      </w:r>
-      <w:r>
-        <w:t>ụng bộ Test Kit,</w:t>
-      </w:r>
-    </w:p>
-    <w:p>
-      <w:pPr>
-        <w:pStyle w:val="Heading3"/>
-      </w:pPr>
-      <w:r>
-        <w:t>5.4.1. Unit Test:</w:t>
+      <w:bookmarkStart w:id="53" w:name="_Toc116417536"/>
+      <w:r>
+        <w:t>6</w:t>
+      </w:r>
+      <w:r>
+        <w:t>.</w:t>
+      </w:r>
+      <w:r>
+        <w:t>1</w:t>
+      </w:r>
+      <w:r>
+        <w:t xml:space="preserve">. </w:t>
+      </w:r>
+      <w:r>
+        <w:t>Intergrating and run</w:t>
+      </w:r>
+      <w:r>
+        <w:t>:</w:t>
+      </w:r>
+      <w:bookmarkEnd w:id="53"/>
+    </w:p>
+    <w:p>
+      <w:r>
+        <w:t>Trong phần này, chúng ta th</w:t>
+      </w:r>
+      <w:r>
+        <w:t>ực hiện chạy mô phỏng một vài tính năng cơ bản để kiểm tra sự hoạt động của các chức năng của website.</w:t>
+      </w:r>
+    </w:p>
+    <w:p>
+      <w:r>
+        <w:t>Broker sẽ được khởi chạy trên localhost (và có thể là một địa chỉ public nếu cần) với một port mở sẵn để lắng nghe và cung cấp các MQTT services, sau đó Web Client cũng được khởi chạy và trỏ trực tiếp đến địa chỉ của Broker và cung cấp cho chúng ta các giao diện cần thiết.</w:t>
+      </w:r>
+    </w:p>
+    <w:p>
+      <w:r>
+        <w:t>Đây là các kết quả chạy th</w:t>
+      </w:r>
+      <w:r>
+        <w:t>ực tế của project:</w:t>
+      </w:r>
+    </w:p>
+    <w:p>
+      <w:r>
+        <w:t>&lt;hình&gt;</w:t>
+      </w:r>
+    </w:p>
+    <w:p/>
+    <w:p>
+      <w:pPr>
+        <w:pStyle w:val="Heading2"/>
+      </w:pPr>
+      <w:bookmarkStart w:id="54" w:name="_Toc116417537"/>
+      <w:r>
+        <w:t>6</w:t>
+      </w:r>
+      <w:r>
+        <w:t>.2. Conclusion:</w:t>
+      </w:r>
+      <w:bookmarkEnd w:id="54"/>
+    </w:p>
+    <w:p>
+      <w:r>
+        <w:t>Dựa vào những kết quả khả quan ở phần 6.1, chúng ta có thể kết luận là dự án đã thực hiện được đầy đủ các tính năng đưa ra từ đầu.</w:t>
+      </w:r>
+    </w:p>
+    <w:p>
+      <w:r>
+        <w:t>Actually, việc xây dựng một MQTT Broker cũng như một MQTT Dashboard không phải là một dự án mới, đã có nhiều tổ chức, công ty, cá nhân phát triển chúng với mức độ hoàn thiện và tinh vi rất cao. Điểm khác biệt ở dự án này là ứng dụng Actor Model và AKKA framework vào để xây dựng ứng dụng này. Hiện tại, từ những kết quả tìm kiếm trên mạng internet, hướng đi này (sử dụng Actor Model và AKKA framework) không nhiều và gần như chưa có ai hoàn thiện một MQTT model bằng những công cụ này.</w:t>
+      </w:r>
+    </w:p>
+    <w:p>
+      <w:r>
+        <w:t xml:space="preserve">Qua đây, em cũng mong </w:t>
+      </w:r>
+      <w:r>
+        <w:t>muốn các</w:t>
+      </w:r>
+    </w:p>
+    <w:p>
+      <w:pPr>
+        <w:pStyle w:val="Heading1"/>
+      </w:pPr>
+      <w:bookmarkStart w:id="55" w:name="_Toc116417538"/>
+      <w:r>
+        <w:t>7. Ideas for Improvements:</w:t>
+      </w:r>
+      <w:bookmarkEnd w:id="55"/>
+    </w:p>
+    <w:p>
+      <w:r>
+        <w:t>Bên cạnh những điều đã làm được, project này còn những hạn chế có thể cải thiện</w:t>
+      </w:r>
+      <w:r>
+        <w:t xml:space="preserve"> trong tương lai, chúng bao gồm:</w:t>
+      </w:r>
+    </w:p>
+    <w:p>
+      <w:pPr>
+        <w:pStyle w:val="Heading2"/>
+      </w:pPr>
+      <w:bookmarkStart w:id="56" w:name="_Toc116417539"/>
+      <w:r>
+        <w:t>7.1. Security:</w:t>
+      </w:r>
+      <w:bookmarkEnd w:id="56"/>
+    </w:p>
+    <w:p/>
+    <w:p>
+      <w:r>
+        <w:lastRenderedPageBreak/>
+        <w:t>Rất tiếc việc phát tri</w:t>
+      </w:r>
+      <w:r>
+        <w:t xml:space="preserve">ển các tính năng bảo mật đã không được phát triển trong dự án này, vì thế cho nên việc thêm các tính năng bảo mất là cần thiết và là ưu tiên hàng đầu để cải thiện chất lượng dự án. </w:t>
       </w:r>
     </w:p>
     <w:p>
@@ -35797,179 +36087,20 @@
         <w:pStyle w:val="Heading4"/>
       </w:pPr>
       <w:r>
-        <w:t>Test Browser</w:t>
-      </w:r>
-    </w:p>
-    <w:p>
-      <w:pPr>
-        <w:pStyle w:val="Heading3"/>
-      </w:pPr>
-      <w:r>
-        <w:t>5.4.2. Intergrated Test:</w:t>
-      </w:r>
-    </w:p>
-    <w:p>
-      <w:r>
-        <w:t xml:space="preserve">Test </w:t>
-      </w:r>
-    </w:p>
-    <w:p>
-      <w:pPr>
-        <w:pStyle w:val="Heading1"/>
-      </w:pPr>
-      <w:bookmarkStart w:id="52" w:name="_Toc116417535"/>
-      <w:r>
-        <w:t>6</w:t>
-      </w:r>
-      <w:r>
-        <w:t>. Integration of MQTT Dashboard:</w:t>
-      </w:r>
-      <w:bookmarkEnd w:id="52"/>
-    </w:p>
-    <w:p>
-      <w:r>
-        <w:t>After many steps, finally the Dashboard has been built. The thesis contains two main projects: the Core Broker program – which provides the Broker’s services of the system and the Web Client – which is the View for user to interact with the Broker.</w:t>
-      </w:r>
-    </w:p>
-    <w:p>
-      <w:r>
-        <w:t>In fact, these two project have been developed indepently, however, chúng có thể chạy cùng với nhau trong một dự án hoàn chỉnh.</w:t>
-      </w:r>
-    </w:p>
-    <w:p>
-      <w:pPr>
-        <w:pStyle w:val="Heading2"/>
-      </w:pPr>
-      <w:bookmarkStart w:id="53" w:name="_Toc116417536"/>
-      <w:r>
-        <w:t>6</w:t>
-      </w:r>
-      <w:r>
-        <w:t>.</w:t>
-      </w:r>
-      <w:r>
-        <w:t>1</w:t>
-      </w:r>
-      <w:r>
-        <w:t xml:space="preserve">. </w:t>
-      </w:r>
-      <w:r>
-        <w:t>Intergrating and run</w:t>
-      </w:r>
-      <w:r>
-        <w:t>:</w:t>
-      </w:r>
-      <w:bookmarkEnd w:id="53"/>
-    </w:p>
-    <w:p>
-      <w:r>
-        <w:t>Trong phần này, chúng ta th</w:t>
-      </w:r>
-      <w:r>
-        <w:t>ực hiện chạy mô phỏng một vài tính năng cơ bản để kiểm tra sự hoạt động của các chức năng của website.</w:t>
-      </w:r>
-    </w:p>
-    <w:p>
-      <w:r>
-        <w:t>Broker sẽ được khởi chạy trên localhost (và có thể là một địa chỉ public nếu cần) với một port mở sẵn để lắng nghe và cung cấp các MQTT services, sau đó Web Client cũng được khởi chạy và trỏ trực tiếp đến địa chỉ của Broker và cung cấp cho chúng ta các giao diện cần thiết.</w:t>
-      </w:r>
-    </w:p>
-    <w:p>
-      <w:r>
-        <w:t>Đây là các kết quả chạy th</w:t>
-      </w:r>
-      <w:r>
-        <w:t>ực tế của project:</w:t>
-      </w:r>
-    </w:p>
-    <w:p>
-      <w:r>
-        <w:lastRenderedPageBreak/>
-        <w:t>&lt;hình&gt;</w:t>
-      </w:r>
-    </w:p>
-    <w:p/>
-    <w:p>
-      <w:pPr>
-        <w:pStyle w:val="Heading2"/>
-        <w:rPr>
-          <w:lang w:val="fr-FR"/>
-        </w:rPr>
-      </w:pPr>
-      <w:bookmarkStart w:id="54" w:name="_Toc116417537"/>
-      <w:r>
-        <w:rPr>
-          <w:lang w:val="fr-FR"/>
-        </w:rPr>
-        <w:t>6</w:t>
-      </w:r>
-      <w:r>
-        <w:rPr>
-          <w:lang w:val="fr-FR"/>
-        </w:rPr>
-        <w:t>.2. Conclusion:</w:t>
-      </w:r>
-      <w:bookmarkEnd w:id="54"/>
-    </w:p>
-    <w:p>
-      <w:r>
-        <w:t>Dựa vào những kết quả khả quan ở phần 6.1, chúng ta có thể kết luận là dự án đã thực hiện được đầy đủ các tính năng đưa ra từ đầu.</w:t>
-      </w:r>
-    </w:p>
-    <w:p>
-      <w:r>
-        <w:t xml:space="preserve">Actually, việc xây dựng một MQTT Broker cũng như một MQTT Dashboard không phải là một dự án mới, đã có nhiều tổ chức, công ty, cá nhân phát triển chúng với mức độ hoàn thiện và tinh vi rất cao. Điểm khác biệt ở dự án này là ứng dụng Actor Model và AKKA framework vào để xây dựng ứng dụng này. Hiện tại, từ những kết quả tìm kiếm trên mạng internet, hướng đi này (sử </w:t>
-      </w:r>
-      <w:r>
-        <w:t>dụng Actor Model và AKKA framework</w:t>
-      </w:r>
-      <w:r>
-        <w:t>) không nhiều và gần như chưa có ai hoàn thiện một MQTT model bằng những công cụ này.</w:t>
-      </w:r>
-    </w:p>
-    <w:p>
-      <w:r>
-        <w:t xml:space="preserve">Qua đây, em cũng mong </w:t>
-      </w:r>
-      <w:r>
-        <w:t>muốn các</w:t>
-      </w:r>
-    </w:p>
-    <w:p>
-      <w:pPr>
-        <w:pStyle w:val="Heading1"/>
-      </w:pPr>
-      <w:bookmarkStart w:id="55" w:name="_Toc116417538"/>
-      <w:r>
-        <w:t>7. Ideas for Improvements:</w:t>
-      </w:r>
-      <w:bookmarkEnd w:id="55"/>
-    </w:p>
-    <w:p>
-      <w:r>
-        <w:t>Bên cạnh những điều đã làm được, project này còn những hạn chế có thể cải thiện</w:t>
-      </w:r>
-      <w:r>
-        <w:t xml:space="preserve"> trong tương lai, chúng bao gồm:</w:t>
-      </w:r>
-    </w:p>
-    <w:p>
-      <w:pPr>
-        <w:pStyle w:val="Heading2"/>
-      </w:pPr>
-      <w:bookmarkStart w:id="56" w:name="_Toc116417539"/>
-      <w:r>
-        <w:t>7.1. Security:</w:t>
-      </w:r>
-      <w:bookmarkEnd w:id="56"/>
-    </w:p>
-    <w:p/>
-    <w:p>
-      <w:r>
-        <w:t>Rất tiếc việc phát tri</w:t>
-      </w:r>
-      <w:r>
-        <w:t xml:space="preserve">ển các tính năng bảo mật đã không được phát triển trong dự án này, vì thế cho nên việc thêm các tính năng bảo mất là cần thiết và là ưu tiên hàng đầu để cải thiện chất lượng dự án. </w:t>
+        <w:t>MQTT Broker</w:t>
+      </w:r>
+    </w:p>
+    <w:p>
+      <w:r>
+        <w:t>- Hiện thực TLS phía Broker để có thể handle các MQTT request được mã hóa TLS từ phía client, qua đó nâng cao đáng kể khả năng bảo mật thông tin trong mạng MQTT.</w:t>
+      </w:r>
+    </w:p>
+    <w:p>
+      <w:r>
+        <w:t>- Ngoài ra, có thể s</w:t>
+      </w:r>
+      <w:r>
+        <w:t>et một số tính năng nhận diện riêng cho hệ thống như user, password, những thông tin user-defined để xác định tính chính danh của các thiết bị muốn đăng nhập hay hoạt động trong mạng lưới.</w:t>
       </w:r>
     </w:p>
     <w:p>
@@ -35977,33 +36108,6 @@
         <w:pStyle w:val="Heading4"/>
       </w:pPr>
       <w:r>
-        <w:t>MQTT Broker</w:t>
-      </w:r>
-    </w:p>
-    <w:p>
-      <w:r>
-        <w:t>- Hiện thực TLS phía Broker để có thể handle các MQTT request được mã hóa TLS từ phía client, qua đó nâng cao đáng kể khả năng bảo mật thông tin trong mạng MQTT.</w:t>
-      </w:r>
-    </w:p>
-    <w:p>
-      <w:r>
-        <w:t>- Ngoài ra, có thể s</w:t>
-      </w:r>
-      <w:r>
-        <w:t>et một số tính năng nhận diện riêng cho hệ thống như user, password, những thông tin user-defined để xác định tính chính danh của các thiết bị muốn đăng nhập hay hoạt động trong mạng lưới.</w:t>
-      </w:r>
-    </w:p>
-    <w:p>
-      <w:pPr>
-        <w:pStyle w:val="Heading4"/>
-        <w:rPr>
-          <w:lang w:val="fr-FR"/>
-        </w:rPr>
-      </w:pPr>
-      <w:r>
-        <w:rPr>
-          <w:lang w:val="fr-FR"/>
-        </w:rPr>
         <w:t>MQTT Client</w:t>
       </w:r>
     </w:p>
@@ -36408,6 +36512,7 @@
                       <w:rPr>
                         <w:noProof/>
                       </w:rPr>
+                      <w:lastRenderedPageBreak/>
                       <w:t xml:space="preserve">[5] </w:t>
                     </w:r>
                   </w:p>
@@ -36843,15 +36948,7 @@
                         <w:noProof/>
                         <w:lang w:val="fr-FR"/>
                       </w:rPr>
-                      <w:t xml:space="preserve">[Online]. Available: </w:t>
-                    </w:r>
-                    <w:r>
-                      <w:rPr>
-                        <w:noProof/>
-                        <w:lang w:val="fr-FR"/>
-                      </w:rPr>
-                      <w:lastRenderedPageBreak/>
-                      <w:t xml:space="preserve">https://doc.akka.io/docs/akka/current/stream/stream-introduction.html#motivation. </w:t>
+                      <w:t xml:space="preserve">[Online]. Available: https://doc.akka.io/docs/akka/current/stream/stream-introduction.html#motivation. </w:t>
                     </w:r>
                     <w:r>
                       <w:rPr>
@@ -36883,7 +36980,6 @@
                       <w:rPr>
                         <w:noProof/>
                       </w:rPr>
-                      <w:lastRenderedPageBreak/>
                       <w:t xml:space="preserve">[14] </w:t>
                     </w:r>
                   </w:p>
@@ -37187,7 +37283,14 @@
                       <w:rPr>
                         <w:noProof/>
                       </w:rPr>
-                      <w:t>[Accessed 27 July 2022].</w:t>
+                      <w:t xml:space="preserve">[Accessed 27 July </w:t>
+                    </w:r>
+                    <w:r>
+                      <w:rPr>
+                        <w:noProof/>
+                      </w:rPr>
+                      <w:lastRenderedPageBreak/>
+                      <w:t>2022].</w:t>
                     </w:r>
                   </w:p>
                 </w:tc>
@@ -37213,6 +37316,7 @@
                       <w:rPr>
                         <w:noProof/>
                       </w:rPr>
+                      <w:lastRenderedPageBreak/>
                       <w:t xml:space="preserve">[20] </w:t>
                     </w:r>
                   </w:p>
@@ -37489,14 +37593,7 @@
                       <w:rPr>
                         <w:noProof/>
                       </w:rPr>
-                      <w:t xml:space="preserve">A. P. Team, "How the Actor Model Meets the Needs of Modern, Distributed Systems," 14 September 2020. [Online]. Available: https://doc.akka.io/docs/akka/current/typed/guide/actors-intro.html. [Accessed 25 May </w:t>
-                    </w:r>
-                    <w:r>
-                      <w:rPr>
-                        <w:noProof/>
-                      </w:rPr>
-                      <w:lastRenderedPageBreak/>
-                      <w:t>2022].</w:t>
+                      <w:t>A. P. Team, "How the Actor Model Meets the Needs of Modern, Distributed Systems," 14 September 2020. [Online]. Available: https://doc.akka.io/docs/akka/current/typed/guide/actors-intro.html. [Accessed 25 May 2022].</w:t>
                     </w:r>
                   </w:p>
                 </w:tc>
@@ -38822,8 +38919,8 @@
       </w:pPr>
     </w:p>
     <w:sectPr>
-      <w:headerReference w:type="default" r:id="rId50"/>
-      <w:footerReference w:type="default" r:id="rId51"/>
+      <w:headerReference w:type="default" r:id="rId51"/>
+      <w:footerReference w:type="default" r:id="rId52"/>
       <w:pgSz w:w="11906" w:h="16838"/>
       <w:pgMar w:top="1440" w:right="1440" w:bottom="1440" w:left="1440" w:header="708" w:footer="708" w:gutter="0"/>
       <w:cols w:space="708"/>

</xml_diff>

<commit_message>
update to correct the report
</commit_message>
<xml_diff>
--- a/Docs/Reports/Thesis_report.docx
+++ b/Docs/Reports/Thesis_report.docx
@@ -41,111 +41,94 @@
             </w:pPr>
             <w:r>
               <w:rPr>
-                <w:rFonts w:ascii="Calibri" w:eastAsia="Calibri" w:hAnsi="Calibri" w:cs="Calibri"/>
                 <w:noProof/>
-                <w:sz w:val="22"/>
-              </w:rPr>
-              <mc:AlternateContent>
-                <mc:Choice Requires="wpg">
-                  <w:drawing>
-                    <wp:inline distT="0" distB="0" distL="0" distR="0" wp14:anchorId="690A0FD4" wp14:editId="420E2530">
-                      <wp:extent cx="4998720" cy="703580"/>
-                      <wp:effectExtent l="0" t="0" r="0" b="0"/>
-                      <wp:docPr id="42891" name="Group 42891"/>
-                      <wp:cNvGraphicFramePr/>
-                      <a:graphic xmlns:a="http://schemas.openxmlformats.org/drawingml/2006/main">
-                        <a:graphicData uri="http://schemas.microsoft.com/office/word/2010/wordprocessingGroup">
-                          <wpg:wgp>
-                            <wpg:cNvGrpSpPr/>
-                            <wpg:grpSpPr>
-                              <a:xfrm>
-                                <a:off x="0" y="0"/>
-                                <a:ext cx="4998720" cy="704088"/>
-                                <a:chOff x="0" y="0"/>
-                                <a:chExt cx="4998720" cy="704088"/>
-                              </a:xfrm>
-                            </wpg:grpSpPr>
-                            <pic:pic xmlns:pic="http://schemas.openxmlformats.org/drawingml/2006/picture">
-                              <pic:nvPicPr>
-                                <pic:cNvPr id="3375" name="Picture 3375"/>
-                                <pic:cNvPicPr/>
-                              </pic:nvPicPr>
-                              <pic:blipFill>
-                                <a:blip r:embed="rId8"/>
-                                <a:stretch>
-                                  <a:fillRect/>
-                                </a:stretch>
-                              </pic:blipFill>
-                              <pic:spPr>
-                                <a:xfrm>
-                                  <a:off x="0" y="79248"/>
-                                  <a:ext cx="1965960" cy="536448"/>
-                                </a:xfrm>
-                                <a:prstGeom prst="rect">
-                                  <a:avLst/>
-                                </a:prstGeom>
-                              </pic:spPr>
-                            </pic:pic>
-                            <pic:pic xmlns:pic="http://schemas.openxmlformats.org/drawingml/2006/picture">
-                              <pic:nvPicPr>
-                                <pic:cNvPr id="3377" name="Picture 3377"/>
-                                <pic:cNvPicPr/>
-                              </pic:nvPicPr>
-                              <pic:blipFill>
-                                <a:blip r:embed="rId9"/>
-                                <a:stretch>
-                                  <a:fillRect/>
-                                </a:stretch>
-                              </pic:blipFill>
-                              <pic:spPr>
-                                <a:xfrm>
-                                  <a:off x="2667000" y="0"/>
-                                  <a:ext cx="2331720" cy="704088"/>
-                                </a:xfrm>
-                                <a:prstGeom prst="rect">
-                                  <a:avLst/>
-                                </a:prstGeom>
-                              </pic:spPr>
-                            </pic:pic>
-                          </wpg:wgp>
-                        </a:graphicData>
-                      </a:graphic>
-                    </wp:inline>
-                  </w:drawing>
-                </mc:Choice>
-                <mc:Fallback>
-                  <w:pict>
-                    <v:group w14:anchorId="1FA28174" id="Group 42891" o:spid="_x0000_s1026" style="width:393.6pt;height:55.4pt;mso-position-horizontal-relative:char;mso-position-vertical-relative:line" coordsize="49987,7040" o:gfxdata="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">
-                      <v:shapetype id="_x0000_t75" coordsize="21600,21600" o:spt="75" o:preferrelative="t" path="m@4@5l@4@11@9@11@9@5xe" filled="f" stroked="f">
-                        <v:stroke joinstyle="miter"/>
-                        <v:formulas>
-                          <v:f eqn="if lineDrawn pixelLineWidth 0"/>
-                          <v:f eqn="sum @0 1 0"/>
-                          <v:f eqn="sum 0 0 @1"/>
-                          <v:f eqn="prod @2 1 2"/>
-                          <v:f eqn="prod @3 21600 pixelWidth"/>
-                          <v:f eqn="prod @3 21600 pixelHeight"/>
-                          <v:f eqn="sum @0 0 1"/>
-                          <v:f eqn="prod @6 1 2"/>
-                          <v:f eqn="prod @7 21600 pixelWidth"/>
-                          <v:f eqn="sum @8 21600 0"/>
-                          <v:f eqn="prod @7 21600 pixelHeight"/>
-                          <v:f eqn="sum @10 21600 0"/>
-                        </v:formulas>
-                        <v:path o:extrusionok="f" gradientshapeok="t" o:connecttype="rect"/>
-                        <o:lock v:ext="edit" aspectratio="t"/>
-                      </v:shapetype>
-                      <v:shape id="Picture 3375" o:spid="_x0000_s1027" type="#_x0000_t75" style="position:absolute;top:792;width:19659;height:5364;visibility:visible;mso-wrap-style:square" o:gfxdata="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">
-                        <v:imagedata r:id="rId10" o:title=""/>
-                      </v:shape>
-                      <v:shape id="Picture 3377" o:spid="_x0000_s1028" type="#_x0000_t75" style="position:absolute;left:26670;width:23317;height:7040;visibility:visible;mso-wrap-style:square" o:gfxdata="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">
-                        <v:imagedata r:id="rId11" o:title=""/>
-                      </v:shape>
-                      <w10:anchorlock/>
-                    </v:group>
-                  </w:pict>
-                </mc:Fallback>
-              </mc:AlternateContent>
+              </w:rPr>
+              <w:drawing>
+                <wp:inline distT="0" distB="0" distL="0" distR="0" wp14:anchorId="7BCC57E0" wp14:editId="3926C3A0">
+                  <wp:extent cx="1965960" cy="536448"/>
+                  <wp:effectExtent l="0" t="0" r="0" b="0"/>
+                  <wp:docPr id="3375" name="Picture 3375"/>
+                  <wp:cNvGraphicFramePr/>
+                  <a:graphic xmlns:a="http://schemas.openxmlformats.org/drawingml/2006/main">
+                    <a:graphicData uri="http://schemas.openxmlformats.org/drawingml/2006/picture">
+                      <pic:pic xmlns:pic="http://schemas.openxmlformats.org/drawingml/2006/picture">
+                        <pic:nvPicPr>
+                          <pic:cNvPr id="3375" name="Picture 3375"/>
+                          <pic:cNvPicPr/>
+                        </pic:nvPicPr>
+                        <pic:blipFill>
+                          <a:blip r:embed="rId8"/>
+                          <a:stretch>
+                            <a:fillRect/>
+                          </a:stretch>
+                        </pic:blipFill>
+                        <pic:spPr>
+                          <a:xfrm>
+                            <a:off x="0" y="0"/>
+                            <a:ext cx="1965960" cy="536448"/>
+                          </a:xfrm>
+                          <a:prstGeom prst="rect">
+                            <a:avLst/>
+                          </a:prstGeom>
+                        </pic:spPr>
+                      </pic:pic>
+                    </a:graphicData>
+                  </a:graphic>
+                </wp:inline>
+              </w:drawing>
+            </w:r>
+            <w:r>
+              <w:rPr>
+                <w:noProof/>
+              </w:rPr>
+              <w:drawing>
+                <wp:inline distT="0" distB="0" distL="0" distR="0" wp14:anchorId="4AE52A9B" wp14:editId="42A83493">
+                  <wp:extent cx="2958238" cy="683350"/>
+                  <wp:effectExtent l="0" t="0" r="0" b="2540"/>
+                  <wp:docPr id="19" name="Picture 19"/>
+                  <wp:cNvGraphicFramePr>
+                    <a:graphicFrameLocks xmlns:a="http://schemas.openxmlformats.org/drawingml/2006/main" noChangeAspect="1"/>
+                  </wp:cNvGraphicFramePr>
+                  <a:graphic xmlns:a="http://schemas.openxmlformats.org/drawingml/2006/main">
+                    <a:graphicData uri="http://schemas.openxmlformats.org/drawingml/2006/picture">
+                      <pic:pic xmlns:pic="http://schemas.openxmlformats.org/drawingml/2006/picture">
+                        <pic:nvPicPr>
+                          <pic:cNvPr id="0" name="Picture 6"/>
+                          <pic:cNvPicPr>
+                            <a:picLocks noChangeAspect="1" noChangeArrowheads="1"/>
+                          </pic:cNvPicPr>
+                        </pic:nvPicPr>
+                        <pic:blipFill>
+                          <a:blip r:embed="rId9" cstate="print">
+                            <a:extLst>
+                              <a:ext uri="{28A0092B-C50C-407E-A947-70E740481C1C}">
+                                <a14:useLocalDpi xmlns:a14="http://schemas.microsoft.com/office/drawing/2010/main" val="0"/>
+                              </a:ext>
+                            </a:extLst>
+                          </a:blip>
+                          <a:srcRect/>
+                          <a:stretch>
+                            <a:fillRect/>
+                          </a:stretch>
+                        </pic:blipFill>
+                        <pic:spPr bwMode="auto">
+                          <a:xfrm>
+                            <a:off x="0" y="0"/>
+                            <a:ext cx="3039483" cy="702118"/>
+                          </a:xfrm>
+                          <a:prstGeom prst="rect">
+                            <a:avLst/>
+                          </a:prstGeom>
+                          <a:noFill/>
+                          <a:ln>
+                            <a:noFill/>
+                          </a:ln>
+                        </pic:spPr>
+                      </pic:pic>
+                    </a:graphicData>
+                  </a:graphic>
+                </wp:inline>
+              </w:drawing>
             </w:r>
           </w:p>
           <w:p>
@@ -324,7 +307,7 @@
                 </mc:Choice>
                 <mc:Fallback>
                   <w:pict>
-                    <v:group w14:anchorId="433283DA" id="Group 38877" o:spid="_x0000_s1026" style="width:372.45pt;height:.45pt;mso-position-horizontal-relative:char;mso-position-vertical-relative:line" coordsize="47304,60" o:gfxdata="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">
+                    <v:group w14:anchorId="14C7EA6F" id="Group 38877" o:spid="_x0000_s1026" style="width:372.45pt;height:.45pt;mso-position-horizontal-relative:char;mso-position-vertical-relative:line" coordsize="47304,60" o:gfxdata="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">
                       <v:shape id="Shape 43454" o:spid="_x0000_s1027" style="position:absolute;width:47304;height:91;visibility:visible;mso-wrap-style:square;v-text-anchor:top" coordsize="4730496,9144" o:gfxdata="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" path="m,l4730496,r,9144l,9144,,e" fillcolor="black" stroked="f" strokeweight="0">
                         <v:stroke miterlimit="83231f" joinstyle="miter"/>
                         <v:path arrowok="t" textboxrect="0,0,4730496,9144"/>
@@ -488,7 +471,7 @@
                 </mc:Choice>
                 <mc:Fallback>
                   <w:pict>
-                    <v:group w14:anchorId="7FE67248" id="Group 38878" o:spid="_x0000_s1026" style="width:372.45pt;height:.45pt;mso-position-horizontal-relative:char;mso-position-vertical-relative:line" coordsize="47304,60" o:gfxdata="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">
+                    <v:group w14:anchorId="27EC8565" id="Group 38878" o:spid="_x0000_s1026" style="width:372.45pt;height:.45pt;mso-position-horizontal-relative:char;mso-position-vertical-relative:line" coordsize="47304,60" o:gfxdata="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">
                       <v:shape id="Shape 43456" o:spid="_x0000_s1027" style="position:absolute;width:47304;height:91;visibility:visible;mso-wrap-style:square;v-text-anchor:top" coordsize="4730496,9144" o:gfxdata="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" path="m,l4730496,r,9144l,9144,,e" fillcolor="black" stroked="f" strokeweight="0">
                         <v:stroke miterlimit="83231f" joinstyle="miter"/>
                         <v:path arrowok="t" textboxrect="0,0,4730496,9144"/>
@@ -585,7 +568,21 @@
                 <w:rFonts w:eastAsia="Times New Roman" w:cstheme="majorHAnsi"/>
                 <w:i/>
               </w:rPr>
-              <w:t xml:space="preserve">Referee: Prof. Dr.- Ing. </w:t>
+              <w:t>Referee: Prof. Dr</w:t>
+            </w:r>
+            <w:r>
+              <w:rPr>
+                <w:rFonts w:eastAsia="Times New Roman" w:cstheme="majorHAnsi"/>
+                <w:i/>
+              </w:rPr>
+              <w:t>.</w:t>
+            </w:r>
+            <w:r>
+              <w:rPr>
+                <w:rFonts w:eastAsia="Times New Roman" w:cstheme="majorHAnsi"/>
+                <w:i/>
+              </w:rPr>
+              <w:t xml:space="preserve"> </w:t>
             </w:r>
             <w:r>
               <w:rPr>
@@ -609,7 +606,14 @@
                 <w:rFonts w:eastAsia="Times New Roman" w:cstheme="majorHAnsi"/>
                 <w:i/>
               </w:rPr>
-              <w:t xml:space="preserve">Co-referee: Prof. Dr.- Ing. </w:t>
+              <w:t>Co-referee: Prof. Dr</w:t>
+            </w:r>
+            <w:r>
+              <w:rPr>
+                <w:rFonts w:eastAsia="Times New Roman" w:cstheme="majorHAnsi"/>
+                <w:i/>
+              </w:rPr>
+              <w:t xml:space="preserve">. </w:t>
             </w:r>
             <w:r>
               <w:rPr>
@@ -640,7 +644,21 @@
                 <w:rFonts w:eastAsia="Times New Roman" w:cstheme="majorHAnsi"/>
                 <w:i/>
               </w:rPr>
-              <w:t>Prof. Dr.- Ing. Thorsten Leize</w:t>
+              <w:t>Prof. Dr</w:t>
+            </w:r>
+            <w:r>
+              <w:rPr>
+                <w:rFonts w:eastAsia="Times New Roman" w:cstheme="majorHAnsi"/>
+                <w:i/>
+              </w:rPr>
+              <w:t xml:space="preserve">. </w:t>
+            </w:r>
+            <w:r>
+              <w:rPr>
+                <w:rFonts w:eastAsia="Times New Roman" w:cstheme="majorHAnsi"/>
+                <w:i/>
+              </w:rPr>
+              <w:t>Thorsten Leize</w:t>
             </w:r>
           </w:p>
           <w:p>
@@ -3950,7 +3968,7 @@
           <w:rFonts w:cstheme="majorHAnsi"/>
           <w:color w:val="000000"/>
         </w:rPr>
-        <w:t xml:space="preserve">I would like to express my very great appreciation to Prof. Dr.- Ing. </w:t>
+        <w:t xml:space="preserve">I would like to express my very great appreciation to Prof. Dr. </w:t>
       </w:r>
       <w:r>
         <w:rPr>
@@ -4021,14 +4039,7 @@
           <w:rFonts w:cstheme="majorHAnsi"/>
           <w:color w:val="000000"/>
         </w:rPr>
-        <w:t>Prof. Dr.- Ing. Thomas Westermann</w:t>
-      </w:r>
-      <w:r>
-        <w:rPr>
-          <w:rFonts w:cstheme="majorHAnsi"/>
-          <w:color w:val="000000"/>
-        </w:rPr>
-        <w:t xml:space="preserve"> </w:t>
+        <w:t xml:space="preserve">Prof. Dr. Thomas Westermann </w:t>
       </w:r>
       <w:r>
         <w:rPr>
@@ -4219,7 +4230,19 @@
         <w:rPr>
           <w:rFonts w:cstheme="majorHAnsi"/>
         </w:rPr>
-        <w:t xml:space="preserve">Time has been changed, the expansion of information makes a big change in industry or heath care, service or transportation. As a result, the concept of IoT was </w:t>
+        <w:t>Time has been changed, the expansion of information makes a big change in industry or hea</w:t>
+      </w:r>
+      <w:r>
+        <w:rPr>
+          <w:rFonts w:cstheme="majorHAnsi"/>
+        </w:rPr>
+        <w:t>l</w:t>
+      </w:r>
+      <w:r>
+        <w:rPr>
+          <w:rFonts w:cstheme="majorHAnsi"/>
+        </w:rPr>
+        <w:t xml:space="preserve">th care, service or transportation. As a result, the concept of IoT was </w:t>
       </w:r>
       <w:r>
         <w:rPr>
@@ -4673,7 +4696,7 @@
                     <pic:cNvPicPr/>
                   </pic:nvPicPr>
                   <pic:blipFill>
-                    <a:blip r:embed="rId12"/>
+                    <a:blip r:embed="rId10"/>
                     <a:stretch>
                       <a:fillRect/>
                     </a:stretch>
@@ -7513,7 +7536,7 @@
         </w:rPr>
         <w:t xml:space="preserve">There are many documents, including articles, open sources, blogs, etc., that explain the MQTT Protocol, therefore it can be difficult for researchers to get started. Fortunately, a </w:t>
       </w:r>
-      <w:hyperlink r:id="rId13" w:history="1">
+      <w:hyperlink r:id="rId11" w:history="1">
         <w:r>
           <w:rPr>
             <w:rStyle w:val="Hyperlink"/>
@@ -7590,7 +7613,7 @@
           <w:highlight w:val="yellow"/>
         </w:rPr>
       </w:pPr>
-      <w:hyperlink r:id="rId14" w:history="1">
+      <w:hyperlink r:id="rId12" w:history="1">
         <w:r>
           <w:rPr>
             <w:rStyle w:val="Hyperlink"/>
@@ -7805,7 +7828,7 @@
         </w:rPr>
         <w:t xml:space="preserve">roker services to use their hosted brokers for your system. A good example of a managed MQTT Broker is </w:t>
       </w:r>
-      <w:hyperlink r:id="rId15" w:history="1">
+      <w:hyperlink r:id="rId13" w:history="1">
         <w:r>
           <w:rPr>
             <w:rStyle w:val="Hyperlink"/>
@@ -7918,7 +7941,7 @@
         </w:rPr>
         <w:t xml:space="preserve"> necessitate the installation of the broker on your own VPS or server with a static IP address. The installation process is simple, but managing, securing, and scaling the brokers necessitates extensive knowledge of the system. There are several open-source MQTT brokers available, including </w:t>
       </w:r>
-      <w:hyperlink r:id="rId16" w:history="1">
+      <w:hyperlink r:id="rId14" w:history="1">
         <w:r>
           <w:rPr>
             <w:rStyle w:val="Hyperlink"/>
@@ -7982,7 +8005,7 @@
         </w:rPr>
         <w:t xml:space="preserve"> and </w:t>
       </w:r>
-      <w:hyperlink r:id="rId17" w:history="1">
+      <w:hyperlink r:id="rId15" w:history="1">
         <w:r>
           <w:rPr>
             <w:rStyle w:val="Hyperlink"/>
@@ -8515,7 +8538,7 @@
                 <w:szCs w:val="19"/>
               </w:rPr>
             </w:pPr>
-            <w:hyperlink r:id="rId18" w:tgtFrame="_blank" w:history="1">
+            <w:hyperlink r:id="rId16" w:tgtFrame="_blank" w:history="1">
               <w:r>
                 <w:rPr>
                   <w:rStyle w:val="Hyperlink"/>
@@ -8664,7 +8687,7 @@
                 <w:szCs w:val="19"/>
               </w:rPr>
             </w:pPr>
-            <w:hyperlink r:id="rId19" w:tgtFrame="_blank" w:history="1">
+            <w:hyperlink r:id="rId17" w:tgtFrame="_blank" w:history="1">
               <w:r>
                 <w:rPr>
                   <w:rStyle w:val="Hyperlink"/>
@@ -8816,7 +8839,7 @@
                 <w:szCs w:val="19"/>
               </w:rPr>
             </w:pPr>
-            <w:hyperlink r:id="rId20" w:tgtFrame="_blank" w:history="1">
+            <w:hyperlink r:id="rId18" w:tgtFrame="_blank" w:history="1">
               <w:r>
                 <w:rPr>
                   <w:rStyle w:val="Hyperlink"/>
@@ -8965,7 +8988,7 @@
                 <w:szCs w:val="19"/>
               </w:rPr>
             </w:pPr>
-            <w:hyperlink r:id="rId21" w:tgtFrame="_blank" w:history="1">
+            <w:hyperlink r:id="rId19" w:tgtFrame="_blank" w:history="1">
               <w:r>
                 <w:rPr>
                   <w:rStyle w:val="Hyperlink"/>
@@ -9117,7 +9140,7 @@
                 <w:szCs w:val="19"/>
               </w:rPr>
             </w:pPr>
-            <w:hyperlink r:id="rId22" w:tgtFrame="_blank" w:history="1">
+            <w:hyperlink r:id="rId20" w:tgtFrame="_blank" w:history="1">
               <w:r>
                 <w:rPr>
                   <w:rStyle w:val="Hyperlink"/>
@@ -9266,7 +9289,7 @@
                 <w:szCs w:val="19"/>
               </w:rPr>
             </w:pPr>
-            <w:hyperlink r:id="rId23" w:tgtFrame="_blank" w:history="1">
+            <w:hyperlink r:id="rId21" w:tgtFrame="_blank" w:history="1">
               <w:r>
                 <w:rPr>
                   <w:rStyle w:val="Hyperlink"/>
@@ -9418,7 +9441,7 @@
                 <w:szCs w:val="19"/>
               </w:rPr>
             </w:pPr>
-            <w:hyperlink r:id="rId24" w:tgtFrame="_blank" w:history="1">
+            <w:hyperlink r:id="rId22" w:tgtFrame="_blank" w:history="1">
               <w:r>
                 <w:rPr>
                   <w:rStyle w:val="Hyperlink"/>
@@ -9567,7 +9590,7 @@
                 <w:szCs w:val="19"/>
               </w:rPr>
             </w:pPr>
-            <w:hyperlink r:id="rId25" w:anchor="getejabberd" w:tgtFrame="_blank" w:history="1">
+            <w:hyperlink r:id="rId23" w:anchor="getejabberd" w:tgtFrame="_blank" w:history="1">
               <w:r>
                 <w:rPr>
                   <w:rStyle w:val="Hyperlink"/>
@@ -10167,7 +10190,7 @@
         </w:rPr>
         <w:t xml:space="preserve">the developer Butaji, who has released an open source (MIT license) from </w:t>
       </w:r>
-      <w:hyperlink r:id="rId26" w:history="1">
+      <w:hyperlink r:id="rId24" w:history="1">
         <w:r>
           <w:rPr>
             <w:rStyle w:val="Hyperlink"/>
@@ -10632,7 +10655,7 @@
                     </pic:cNvPicPr>
                   </pic:nvPicPr>
                   <pic:blipFill>
-                    <a:blip r:embed="rId27" cstate="print">
+                    <a:blip r:embed="rId25" cstate="print">
                       <a:extLst>
                         <a:ext uri="{28A0092B-C50C-407E-A947-70E740481C1C}">
                           <a14:useLocalDpi xmlns:a14="http://schemas.microsoft.com/office/drawing/2010/main" val="0"/>
@@ -11535,7 +11558,7 @@
                     <pic:cNvPicPr/>
                   </pic:nvPicPr>
                   <pic:blipFill>
-                    <a:blip r:embed="rId28"/>
+                    <a:blip r:embed="rId26"/>
                     <a:stretch>
                       <a:fillRect/>
                     </a:stretch>
@@ -12528,7 +12551,7 @@
                     <pic:cNvPicPr/>
                   </pic:nvPicPr>
                   <pic:blipFill>
-                    <a:blip r:embed="rId29"/>
+                    <a:blip r:embed="rId27"/>
                     <a:stretch>
                       <a:fillRect/>
                     </a:stretch>
@@ -18605,7 +18628,7 @@
         </w:rPr>
         <w:t xml:space="preserve">To view full source code, please access the link </w:t>
       </w:r>
-      <w:hyperlink r:id="rId30" w:history="1">
+      <w:hyperlink r:id="rId28" w:history="1">
         <w:r>
           <w:rPr>
             <w:rStyle w:val="Hyperlink"/>
@@ -20132,7 +20155,7 @@
                     <pic:cNvPicPr/>
                   </pic:nvPicPr>
                   <pic:blipFill>
-                    <a:blip r:embed="rId31"/>
+                    <a:blip r:embed="rId29"/>
                     <a:stretch>
                       <a:fillRect/>
                     </a:stretch>
@@ -22560,7 +22583,7 @@
                     <pic:cNvPicPr/>
                   </pic:nvPicPr>
                   <pic:blipFill>
-                    <a:blip r:embed="rId32"/>
+                    <a:blip r:embed="rId30"/>
                     <a:stretch>
                       <a:fillRect/>
                     </a:stretch>
@@ -23816,7 +23839,7 @@
                     <pic:cNvPicPr/>
                   </pic:nvPicPr>
                   <pic:blipFill>
-                    <a:blip r:embed="rId33"/>
+                    <a:blip r:embed="rId31"/>
                     <a:stretch>
                       <a:fillRect/>
                     </a:stretch>
@@ -23930,6 +23953,225 @@
             <wp:extent cx="5731510" cy="1477010"/>
             <wp:effectExtent l="0" t="0" r="2540" b="8890"/>
             <wp:docPr id="21" name="Picture 21"/>
+            <wp:cNvGraphicFramePr>
+              <a:graphicFrameLocks xmlns:a="http://schemas.openxmlformats.org/drawingml/2006/main" noChangeAspect="1"/>
+            </wp:cNvGraphicFramePr>
+            <a:graphic xmlns:a="http://schemas.openxmlformats.org/drawingml/2006/main">
+              <a:graphicData uri="http://schemas.openxmlformats.org/drawingml/2006/picture">
+                <pic:pic xmlns:pic="http://schemas.openxmlformats.org/drawingml/2006/picture">
+                  <pic:nvPicPr>
+                    <pic:cNvPr id="1" name=""/>
+                    <pic:cNvPicPr/>
+                  </pic:nvPicPr>
+                  <pic:blipFill>
+                    <a:blip r:embed="rId32"/>
+                    <a:stretch>
+                      <a:fillRect/>
+                    </a:stretch>
+                  </pic:blipFill>
+                  <pic:spPr>
+                    <a:xfrm>
+                      <a:off x="0" y="0"/>
+                      <a:ext cx="5731510" cy="1477010"/>
+                    </a:xfrm>
+                    <a:prstGeom prst="rect">
+                      <a:avLst/>
+                    </a:prstGeom>
+                  </pic:spPr>
+                </pic:pic>
+              </a:graphicData>
+            </a:graphic>
+          </wp:inline>
+        </w:drawing>
+      </w:r>
+    </w:p>
+    <w:p>
+      <w:r>
+        <w:rPr>
+          <w:i/>
+          <w:iCs/>
+          <w:u w:val="single"/>
+        </w:rPr>
+        <w:t>Conclusion</w:t>
+      </w:r>
+      <w:r>
+        <w:t xml:space="preserve">: </w:t>
+      </w:r>
+      <w:r>
+        <w:t xml:space="preserve">TCP and MQTT connections </w:t>
+      </w:r>
+      <w:r>
+        <w:t>(for 01 client and more)</w:t>
+      </w:r>
+      <w:r>
+        <w:t xml:space="preserve"> </w:t>
+      </w:r>
+      <w:r>
+        <w:t>are established successfully, all the tests pass!</w:t>
+      </w:r>
+    </w:p>
+    <w:p/>
+    <w:p>
+      <w:pPr>
+        <w:pStyle w:val="Heading4"/>
+      </w:pPr>
+      <w:r>
+        <w:t>Packet Handling Test</w:t>
+      </w:r>
+    </w:p>
+    <w:p>
+      <w:r>
+        <w:t>This test will assist in determining whether the packets are successfully encoded/decoded.</w:t>
+      </w:r>
+      <w:r>
+        <w:t xml:space="preserve"> </w:t>
+      </w:r>
+      <w:r>
+        <w:t>In this, s</w:t>
+      </w:r>
+      <w:r>
+        <w:t xml:space="preserve">ome random </w:t>
+      </w:r>
+      <w:r>
+        <w:t>packets are decoded and encoded, then check with the defined format.</w:t>
+      </w:r>
+    </w:p>
+    <w:p>
+      <w:r>
+        <w:rPr>
+          <w:noProof/>
+        </w:rPr>
+        <w:drawing>
+          <wp:inline distT="0" distB="0" distL="0" distR="0" wp14:anchorId="4240C696" wp14:editId="23C652CA">
+            <wp:extent cx="5731510" cy="1933575"/>
+            <wp:effectExtent l="0" t="0" r="2540" b="9525"/>
+            <wp:docPr id="22" name="Picture 22"/>
+            <wp:cNvGraphicFramePr>
+              <a:graphicFrameLocks xmlns:a="http://schemas.openxmlformats.org/drawingml/2006/main" noChangeAspect="1"/>
+            </wp:cNvGraphicFramePr>
+            <a:graphic xmlns:a="http://schemas.openxmlformats.org/drawingml/2006/main">
+              <a:graphicData uri="http://schemas.openxmlformats.org/drawingml/2006/picture">
+                <pic:pic xmlns:pic="http://schemas.openxmlformats.org/drawingml/2006/picture">
+                  <pic:nvPicPr>
+                    <pic:cNvPr id="1" name=""/>
+                    <pic:cNvPicPr/>
+                  </pic:nvPicPr>
+                  <pic:blipFill>
+                    <a:blip r:embed="rId33"/>
+                    <a:stretch>
+                      <a:fillRect/>
+                    </a:stretch>
+                  </pic:blipFill>
+                  <pic:spPr>
+                    <a:xfrm>
+                      <a:off x="0" y="0"/>
+                      <a:ext cx="5731510" cy="1933575"/>
+                    </a:xfrm>
+                    <a:prstGeom prst="rect">
+                      <a:avLst/>
+                    </a:prstGeom>
+                  </pic:spPr>
+                </pic:pic>
+              </a:graphicData>
+            </a:graphic>
+          </wp:inline>
+        </w:drawing>
+      </w:r>
+    </w:p>
+    <w:p>
+      <w:r>
+        <w:rPr>
+          <w:i/>
+          <w:iCs/>
+          <w:u w:val="single"/>
+        </w:rPr>
+        <w:t>Conclusion</w:t>
+      </w:r>
+      <w:r>
+        <w:t xml:space="preserve">: </w:t>
+      </w:r>
+      <w:r>
+        <w:t xml:space="preserve">Encoding and decoding are success in all </w:t>
+      </w:r>
+      <w:r>
+        <w:t xml:space="preserve">test </w:t>
+      </w:r>
+      <w:r>
+        <w:t>cases.</w:t>
+      </w:r>
+    </w:p>
+    <w:p/>
+    <w:p>
+      <w:pPr>
+        <w:pStyle w:val="Heading4"/>
+      </w:pPr>
+      <w:r>
+        <w:t>Event Handling Test</w:t>
+      </w:r>
+    </w:p>
+    <w:p>
+      <w:r>
+        <w:t>The deconstruction of the packet's requirements and the execution of those requirements will be done in this test to determine if the requirements are satisfied or not</w:t>
+      </w:r>
+      <w:r>
+        <w:t xml:space="preserve">. </w:t>
+      </w:r>
+    </w:p>
+    <w:p>
+      <w:pPr>
+        <w:rPr>
+          <w:rFonts w:cstheme="majorHAnsi"/>
+        </w:rPr>
+      </w:pPr>
+      <w:r>
+        <w:rPr>
+          <w:rFonts w:cstheme="majorHAnsi"/>
+        </w:rPr>
+        <w:t>The test results are showed below</w:t>
+      </w:r>
+      <w:r>
+        <w:rPr>
+          <w:rFonts w:cstheme="majorHAnsi"/>
+        </w:rPr>
+        <w:t xml:space="preserve"> for </w:t>
+      </w:r>
+      <w:r>
+        <w:rPr>
+          <w:rFonts w:cstheme="majorHAnsi"/>
+          <w:b/>
+          <w:bCs/>
+        </w:rPr>
+        <w:t>EventHandler</w:t>
+      </w:r>
+      <w:r>
+        <w:rPr>
+          <w:rFonts w:cstheme="majorHAnsi"/>
+        </w:rPr>
+        <w:t xml:space="preserve"> actor</w:t>
+      </w:r>
+      <w:r>
+        <w:rPr>
+          <w:rFonts w:cstheme="majorHAnsi"/>
+        </w:rPr>
+        <w:t>:</w:t>
+      </w:r>
+    </w:p>
+    <w:p>
+      <w:pPr>
+        <w:rPr>
+          <w:rFonts w:cstheme="majorHAnsi"/>
+        </w:rPr>
+      </w:pPr>
+      <w:r>
+        <w:rPr>
+          <w:noProof/>
+        </w:rPr>
+        <w:lastRenderedPageBreak/>
+        <w:drawing>
+          <wp:inline distT="0" distB="0" distL="0" distR="0" wp14:anchorId="6A0522B3" wp14:editId="6085298C">
+            <wp:extent cx="5546425" cy="2932981"/>
+            <wp:effectExtent l="0" t="0" r="0" b="1270"/>
+            <wp:docPr id="4" name="Picture 4"/>
             <wp:cNvGraphicFramePr>
               <a:graphicFrameLocks xmlns:a="http://schemas.openxmlformats.org/drawingml/2006/main" noChangeAspect="1"/>
             </wp:cNvGraphicFramePr>
@@ -23949,7 +24191,7 @@
                   <pic:spPr>
                     <a:xfrm>
                       <a:off x="0" y="0"/>
-                      <a:ext cx="5731510" cy="1477010"/>
+                      <a:ext cx="5546425" cy="2932981"/>
                     </a:xfrm>
                     <a:prstGeom prst="rect">
                       <a:avLst/>
@@ -23963,66 +24205,116 @@
       </w:r>
     </w:p>
     <w:p>
-      <w:r>
-        <w:rPr>
-          <w:i/>
-          <w:iCs/>
-          <w:u w:val="single"/>
-        </w:rPr>
-        <w:t>Conclusion</w:t>
-      </w:r>
-      <w:r>
-        <w:t xml:space="preserve">: </w:t>
-      </w:r>
-      <w:r>
-        <w:t xml:space="preserve">TCP and MQTT connections </w:t>
-      </w:r>
-      <w:r>
-        <w:t>(for 01 client and more)</w:t>
-      </w:r>
-      <w:r>
-        <w:t xml:space="preserve"> </w:t>
-      </w:r>
-      <w:r>
-        <w:t>are established successfully, all the tests pass!</w:t>
-      </w:r>
-    </w:p>
-    <w:p/>
-    <w:p>
       <w:pPr>
         <w:pStyle w:val="Heading4"/>
       </w:pPr>
       <w:r>
-        <w:t>Packet Handling Test</w:t>
-      </w:r>
-    </w:p>
-    <w:p>
-      <w:r>
-        <w:t>This test will assist in determining whether the packets are successfully encoded/decoded.</w:t>
-      </w:r>
-      <w:r>
-        <w:t xml:space="preserve"> </w:t>
-      </w:r>
-      <w:r>
-        <w:t>In this, s</w:t>
-      </w:r>
-      <w:r>
-        <w:t xml:space="preserve">ome random </w:t>
-      </w:r>
-      <w:r>
-        <w:t>packets are decoded and encoded, then check with the defined format.</w:t>
-      </w:r>
-    </w:p>
-    <w:p>
+        <w:t>Integrated</w:t>
+      </w:r>
+      <w:r>
+        <w:t xml:space="preserve"> Fu</w:t>
+      </w:r>
+      <w:r>
+        <w:t>n</w:t>
+      </w:r>
+      <w:r>
+        <w:t>ctions</w:t>
+      </w:r>
+    </w:p>
+    <w:p>
+      <w:r>
+        <w:t xml:space="preserve">After checking all single functions in previous tests, this test is used to evaluate all the main </w:t>
+      </w:r>
+      <w:r>
+        <w:t>functions</w:t>
+      </w:r>
+      <w:r>
+        <w:t xml:space="preserve"> when the whole system react to handle a request from client</w:t>
+      </w:r>
+      <w:r>
+        <w:t>s</w:t>
+      </w:r>
+      <w:r>
+        <w:t xml:space="preserve">. </w:t>
+      </w:r>
+    </w:p>
+    <w:p>
+      <w:pPr>
+        <w:rPr>
+          <w:rFonts w:cstheme="majorHAnsi"/>
+        </w:rPr>
+      </w:pPr>
+      <w:r>
+        <w:rPr>
+          <w:rFonts w:cstheme="majorHAnsi"/>
+        </w:rPr>
+        <w:t>The method is</w:t>
+      </w:r>
+      <w:r>
+        <w:rPr>
+          <w:rFonts w:cstheme="majorHAnsi"/>
+        </w:rPr>
+        <w:t xml:space="preserve">, clients are created and try to send several of MQTT requests such as: connecting, subscribing, publishing… and look for the </w:t>
+      </w:r>
+      <w:r>
+        <w:rPr>
+          <w:rFonts w:cstheme="majorHAnsi"/>
+        </w:rPr>
+        <w:t>reaction</w:t>
+      </w:r>
+      <w:r>
+        <w:rPr>
+          <w:rFonts w:cstheme="majorHAnsi"/>
+        </w:rPr>
+        <w:t xml:space="preserve"> from server. </w:t>
+      </w:r>
+      <w:r>
+        <w:rPr>
+          <w:rFonts w:cstheme="majorHAnsi"/>
+        </w:rPr>
+        <w:t xml:space="preserve">In the case system can adapt all these requires, it is ready to go </w:t>
+      </w:r>
+      <w:r>
+        <w:rPr>
+          <w:rFonts w:cstheme="majorHAnsi"/>
+        </w:rPr>
+        <w:t>liv</w:t>
+      </w:r>
+      <w:r>
+        <w:rPr>
+          <w:rFonts w:cstheme="majorHAnsi"/>
+        </w:rPr>
+        <w:t>e.</w:t>
+      </w:r>
+    </w:p>
+    <w:p>
+      <w:pPr>
+        <w:rPr>
+          <w:rFonts w:cstheme="majorHAnsi"/>
+        </w:rPr>
+      </w:pPr>
+      <w:r>
+        <w:rPr>
+          <w:rFonts w:cstheme="majorHAnsi"/>
+        </w:rPr>
+        <w:t>The list of tests below shows the functions which are tested and qualified.</w:t>
+      </w:r>
+    </w:p>
+    <w:p>
+      <w:pPr>
+        <w:rPr>
+          <w:rFonts w:cstheme="majorHAnsi"/>
+        </w:rPr>
+      </w:pPr>
       <w:r>
         <w:rPr>
           <w:noProof/>
         </w:rPr>
         <w:drawing>
-          <wp:inline distT="0" distB="0" distL="0" distR="0" wp14:anchorId="4240C696" wp14:editId="23C652CA">
-            <wp:extent cx="5731510" cy="1933575"/>
-            <wp:effectExtent l="0" t="0" r="2540" b="9525"/>
-            <wp:docPr id="22" name="Picture 22"/>
+          <wp:inline distT="0" distB="0" distL="0" distR="0" wp14:anchorId="799AFBC1" wp14:editId="31B293B4">
+            <wp:extent cx="5731510" cy="1353820"/>
+            <wp:effectExtent l="0" t="0" r="2540" b="0"/>
+            <wp:docPr id="18" name="Picture 18"/>
             <wp:cNvGraphicFramePr>
               <a:graphicFrameLocks xmlns:a="http://schemas.openxmlformats.org/drawingml/2006/main" noChangeAspect="1"/>
             </wp:cNvGraphicFramePr>
@@ -24042,7 +24334,7 @@
                   <pic:spPr>
                     <a:xfrm>
                       <a:off x="0" y="0"/>
-                      <a:ext cx="5731510" cy="1933575"/>
+                      <a:ext cx="5731510" cy="1353820"/>
                     </a:xfrm>
                     <a:prstGeom prst="rect">
                       <a:avLst/>
@@ -24065,17 +24357,110 @@
         <w:t>Conclusion</w:t>
       </w:r>
       <w:r>
-        <w:t xml:space="preserve">: </w:t>
-      </w:r>
-      <w:r>
-        <w:t xml:space="preserve">Encoding and decoding are success in all </w:t>
-      </w:r>
-      <w:r>
-        <w:t xml:space="preserve">test </w:t>
-      </w:r>
-      <w:r>
-        <w:t>cases.</w:t>
-      </w:r>
+        <w:t>: Regarding the result, all basic functions pass</w:t>
+      </w:r>
+      <w:r>
+        <w:t xml:space="preserve"> the tests</w:t>
+      </w:r>
+      <w:r>
+        <w:t>.</w:t>
+      </w:r>
+    </w:p>
+    <w:p>
+      <w:pPr>
+        <w:rPr>
+          <w:rFonts w:cstheme="majorHAnsi"/>
+        </w:rPr>
+      </w:pPr>
+      <w:r>
+        <w:rPr>
+          <w:rFonts w:cstheme="majorHAnsi"/>
+        </w:rPr>
+        <w:t>To conclude</w:t>
+      </w:r>
+      <w:r>
+        <w:rPr>
+          <w:rFonts w:cstheme="majorHAnsi"/>
+        </w:rPr>
+        <w:t>, t</w:t>
+      </w:r>
+      <w:r>
+        <w:rPr>
+          <w:rFonts w:cstheme="majorHAnsi"/>
+        </w:rPr>
+        <w:t xml:space="preserve">his way to save the effort for </w:t>
+      </w:r>
+      <w:r>
+        <w:rPr>
+          <w:rFonts w:cstheme="majorHAnsi"/>
+        </w:rPr>
+        <w:t>debugging</w:t>
+      </w:r>
+      <w:r>
+        <w:rPr>
+          <w:rFonts w:cstheme="majorHAnsi"/>
+        </w:rPr>
+        <w:t xml:space="preserve">, by testing single case and </w:t>
+      </w:r>
+      <w:r>
+        <w:rPr>
+          <w:rFonts w:cstheme="majorHAnsi"/>
+        </w:rPr>
+        <w:t>integrated</w:t>
+      </w:r>
+      <w:r>
+        <w:rPr>
+          <w:rFonts w:cstheme="majorHAnsi"/>
+        </w:rPr>
+        <w:t xml:space="preserve"> case, it can easily </w:t>
+      </w:r>
+      <w:r>
+        <w:rPr>
+          <w:rFonts w:cstheme="majorHAnsi"/>
+        </w:rPr>
+        <w:t>detect</w:t>
+      </w:r>
+      <w:r>
+        <w:rPr>
+          <w:rFonts w:cstheme="majorHAnsi"/>
+        </w:rPr>
+        <w:t xml:space="preserve"> the problems, where and how to fix them.</w:t>
+      </w:r>
+    </w:p>
+    <w:p>
+      <w:pPr>
+        <w:rPr>
+          <w:rFonts w:cstheme="majorHAnsi"/>
+        </w:rPr>
+      </w:pPr>
+    </w:p>
+    <w:p>
+      <w:pPr>
+        <w:pStyle w:val="Heading3"/>
+      </w:pPr>
+      <w:bookmarkStart w:id="33" w:name="_Toc117293325"/>
+      <w:r>
+        <w:t xml:space="preserve">4.3.2. </w:t>
+      </w:r>
+      <w:r>
+        <w:t>Integration</w:t>
+      </w:r>
+      <w:r>
+        <w:t xml:space="preserve"> </w:t>
+      </w:r>
+      <w:r>
+        <w:t>T</w:t>
+      </w:r>
+      <w:r>
+        <w:t>est</w:t>
+      </w:r>
+      <w:r>
+        <w:t>s</w:t>
+      </w:r>
+      <w:r>
+        <w:t>:</w:t>
+      </w:r>
+      <w:bookmarkEnd w:id="33"/>
     </w:p>
     <w:p/>
     <w:p>
@@ -24083,54 +24468,182 @@
         <w:pStyle w:val="Heading4"/>
       </w:pPr>
       <w:r>
-        <w:t>Event Handling Test</w:t>
-      </w:r>
-    </w:p>
-    <w:p>
-      <w:r>
-        <w:t>The deconstruction of the packet's requirements and the execution of those requirements will be done in this test to determine if the requirements are satisfied or not</w:t>
-      </w:r>
-      <w:r>
-        <w:t xml:space="preserve">. </w:t>
-      </w:r>
-    </w:p>
-    <w:p>
-      <w:pPr>
-        <w:rPr>
-          <w:rFonts w:cstheme="majorHAnsi"/>
-        </w:rPr>
-      </w:pPr>
-      <w:r>
-        <w:rPr>
-          <w:rFonts w:cstheme="majorHAnsi"/>
-        </w:rPr>
-        <w:t>The test results are showed below</w:t>
-      </w:r>
-      <w:r>
-        <w:rPr>
-          <w:rFonts w:cstheme="majorHAnsi"/>
-        </w:rPr>
-        <w:t xml:space="preserve"> for </w:t>
+        <w:t>Tool test</w:t>
+      </w:r>
+    </w:p>
+    <w:p>
+      <w:pPr>
+        <w:rPr>
+          <w:rFonts w:cstheme="majorHAnsi"/>
+        </w:rPr>
+      </w:pPr>
+      <w:r>
+        <w:rPr>
+          <w:rFonts w:cstheme="majorHAnsi"/>
+        </w:rPr>
+        <w:t>However, we need to analyze the overall performance of the</w:t>
+      </w:r>
+      <w:r>
+        <w:rPr>
+          <w:rFonts w:cstheme="majorHAnsi"/>
+        </w:rPr>
+        <w:t xml:space="preserve"> whole</w:t>
+      </w:r>
+      <w:r>
+        <w:rPr>
+          <w:rFonts w:cstheme="majorHAnsi"/>
+        </w:rPr>
+        <w:t xml:space="preserve"> system, which should behave like a genuine MQTT Broker, thus an external tool will be utilized in this situation. This tool emulates MQTT clients that attempt to connect to and publish/subscribe to our Broker. </w:t>
+      </w:r>
+      <w:r>
+        <w:rPr>
+          <w:rFonts w:cstheme="majorHAnsi"/>
+        </w:rPr>
+        <w:t>MQTTL</w:t>
+      </w:r>
+      <w:r>
+        <w:rPr>
+          <w:rFonts w:cstheme="majorHAnsi"/>
+        </w:rPr>
+        <w:t xml:space="preserve">ens, which is available in the </w:t>
+      </w:r>
+      <w:hyperlink r:id="rId36" w:history="1">
+        <w:r>
+          <w:rPr>
+            <w:rStyle w:val="Hyperlink"/>
+            <w:rFonts w:cstheme="majorHAnsi"/>
+          </w:rPr>
+          <w:t>Chrome Store</w:t>
+        </w:r>
+      </w:hyperlink>
+      <w:r>
+        <w:rPr>
+          <w:rFonts w:cstheme="majorHAnsi"/>
+        </w:rPr>
+        <w:t>, is utilized.</w:t>
+      </w:r>
+    </w:p>
+    <w:p>
+      <w:pPr>
+        <w:rPr>
+          <w:rFonts w:cstheme="majorHAnsi"/>
+        </w:rPr>
+      </w:pPr>
+      <w:r>
+        <w:rPr>
+          <w:rFonts w:cstheme="majorHAnsi"/>
+        </w:rPr>
+        <w:lastRenderedPageBreak/>
+        <w:t xml:space="preserve">We will go through and </w:t>
+      </w:r>
+      <w:r>
+        <w:rPr>
+          <w:rFonts w:cstheme="majorHAnsi"/>
+        </w:rPr>
+        <w:t>evaluate</w:t>
+      </w:r>
+      <w:r>
+        <w:rPr>
+          <w:rFonts w:cstheme="majorHAnsi"/>
+        </w:rPr>
+        <w:t xml:space="preserve"> all the functions. So here we go.</w:t>
+      </w:r>
+    </w:p>
+    <w:p>
+      <w:pPr>
+        <w:pStyle w:val="Heading4"/>
+      </w:pPr>
+      <w:r>
+        <w:t>Connection Function</w:t>
+      </w:r>
+    </w:p>
+    <w:p>
+      <w:pPr>
+        <w:rPr>
+          <w:rFonts w:cstheme="majorHAnsi"/>
+        </w:rPr>
+      </w:pPr>
+      <w:r>
+        <w:rPr>
+          <w:rFonts w:cstheme="majorHAnsi"/>
+        </w:rPr>
+        <w:t>First of all, we need to create a new MQTT client (or a new device/connection)</w:t>
+      </w:r>
+      <w:r>
+        <w:rPr>
+          <w:rFonts w:cstheme="majorHAnsi"/>
+        </w:rPr>
+        <w:t xml:space="preserve"> named “Device1”</w:t>
+      </w:r>
+      <w:r>
+        <w:rPr>
+          <w:rFonts w:cstheme="majorHAnsi"/>
+        </w:rPr>
+        <w:t xml:space="preserve">. The image below shows how the information has to be set, including: </w:t>
       </w:r>
       <w:r>
         <w:rPr>
           <w:rFonts w:cstheme="majorHAnsi"/>
           <w:b/>
           <w:bCs/>
-        </w:rPr>
-        <w:t>EventHandler</w:t>
-      </w:r>
-      <w:r>
-        <w:rPr>
-          <w:rFonts w:cstheme="majorHAnsi"/>
-        </w:rPr>
-        <w:t xml:space="preserve"> actor</w:t>
-      </w:r>
-      <w:r>
-        <w:rPr>
-          <w:rFonts w:cstheme="majorHAnsi"/>
-        </w:rPr>
-        <w:t>:</w:t>
+          <w:i/>
+          <w:iCs/>
+        </w:rPr>
+        <w:t>Hostname</w:t>
+      </w:r>
+      <w:r>
+        <w:rPr>
+          <w:rFonts w:cstheme="majorHAnsi"/>
+        </w:rPr>
+        <w:t xml:space="preserve">, </w:t>
+      </w:r>
+      <w:r>
+        <w:rPr>
+          <w:rFonts w:cstheme="majorHAnsi"/>
+          <w:b/>
+          <w:bCs/>
+          <w:i/>
+          <w:iCs/>
+        </w:rPr>
+        <w:t>Port</w:t>
+      </w:r>
+      <w:r>
+        <w:rPr>
+          <w:rFonts w:cstheme="majorHAnsi"/>
+        </w:rPr>
+        <w:t xml:space="preserve">, </w:t>
+      </w:r>
+      <w:r>
+        <w:rPr>
+          <w:rFonts w:cstheme="majorHAnsi"/>
+          <w:b/>
+          <w:bCs/>
+          <w:i/>
+          <w:iCs/>
+        </w:rPr>
+        <w:t>Keep Alive</w:t>
+      </w:r>
+      <w:r>
+        <w:rPr>
+          <w:rFonts w:cstheme="majorHAnsi"/>
+        </w:rPr>
+        <w:t xml:space="preserve"> (Timeout of connection), and </w:t>
+      </w:r>
+      <w:r>
+        <w:rPr>
+          <w:rFonts w:cstheme="majorHAnsi"/>
+          <w:b/>
+          <w:bCs/>
+          <w:i/>
+          <w:iCs/>
+        </w:rPr>
+        <w:t>Clean Session</w:t>
+      </w:r>
+      <w:r>
+        <w:rPr>
+          <w:rFonts w:cstheme="majorHAnsi"/>
+        </w:rPr>
+        <w:t xml:space="preserve"> with MQTTlens.</w:t>
       </w:r>
     </w:p>
     <w:p>
@@ -24143,155 +24656,11 @@
         <w:rPr>
           <w:noProof/>
         </w:rPr>
-        <w:lastRenderedPageBreak/>
         <w:drawing>
-          <wp:inline distT="0" distB="0" distL="0" distR="0" wp14:anchorId="6A0522B3" wp14:editId="6085298C">
-            <wp:extent cx="5546425" cy="2932981"/>
-            <wp:effectExtent l="0" t="0" r="0" b="1270"/>
-            <wp:docPr id="4" name="Picture 4"/>
-            <wp:cNvGraphicFramePr>
-              <a:graphicFrameLocks xmlns:a="http://schemas.openxmlformats.org/drawingml/2006/main" noChangeAspect="1"/>
-            </wp:cNvGraphicFramePr>
-            <a:graphic xmlns:a="http://schemas.openxmlformats.org/drawingml/2006/main">
-              <a:graphicData uri="http://schemas.openxmlformats.org/drawingml/2006/picture">
-                <pic:pic xmlns:pic="http://schemas.openxmlformats.org/drawingml/2006/picture">
-                  <pic:nvPicPr>
-                    <pic:cNvPr id="1" name=""/>
-                    <pic:cNvPicPr/>
-                  </pic:nvPicPr>
-                  <pic:blipFill>
-                    <a:blip r:embed="rId36"/>
-                    <a:stretch>
-                      <a:fillRect/>
-                    </a:stretch>
-                  </pic:blipFill>
-                  <pic:spPr>
-                    <a:xfrm>
-                      <a:off x="0" y="0"/>
-                      <a:ext cx="5546425" cy="2932981"/>
-                    </a:xfrm>
-                    <a:prstGeom prst="rect">
-                      <a:avLst/>
-                    </a:prstGeom>
-                  </pic:spPr>
-                </pic:pic>
-              </a:graphicData>
-            </a:graphic>
-          </wp:inline>
-        </w:drawing>
-      </w:r>
-    </w:p>
-    <w:p>
-      <w:pPr>
-        <w:pStyle w:val="Heading4"/>
-      </w:pPr>
-      <w:r>
-        <w:t>Integrated</w:t>
-      </w:r>
-      <w:r>
-        <w:t xml:space="preserve"> Fu</w:t>
-      </w:r>
-      <w:r>
-        <w:t>n</w:t>
-      </w:r>
-      <w:r>
-        <w:t>ctions</w:t>
-      </w:r>
-    </w:p>
-    <w:p>
-      <w:r>
-        <w:t xml:space="preserve">After checking all single functions in previous tests, this test is used to evaluate all the main </w:t>
-      </w:r>
-      <w:r>
-        <w:t>functions</w:t>
-      </w:r>
-      <w:r>
-        <w:t xml:space="preserve"> when the whole system react to handle a request from client</w:t>
-      </w:r>
-      <w:r>
-        <w:t>s</w:t>
-      </w:r>
-      <w:r>
-        <w:t xml:space="preserve">. </w:t>
-      </w:r>
-    </w:p>
-    <w:p>
-      <w:pPr>
-        <w:rPr>
-          <w:rFonts w:cstheme="majorHAnsi"/>
-        </w:rPr>
-      </w:pPr>
-      <w:r>
-        <w:rPr>
-          <w:rFonts w:cstheme="majorHAnsi"/>
-        </w:rPr>
-        <w:t>The method is</w:t>
-      </w:r>
-      <w:r>
-        <w:rPr>
-          <w:rFonts w:cstheme="majorHAnsi"/>
-        </w:rPr>
-        <w:t xml:space="preserve">, clients are created and try to send several of MQTT requests such as: connecting, subscribing, publishing… and look for the </w:t>
-      </w:r>
-      <w:r>
-        <w:rPr>
-          <w:rFonts w:cstheme="majorHAnsi"/>
-        </w:rPr>
-        <w:t>reaction</w:t>
-      </w:r>
-      <w:r>
-        <w:rPr>
-          <w:rFonts w:cstheme="majorHAnsi"/>
-        </w:rPr>
-        <w:t xml:space="preserve"> from server. </w:t>
-      </w:r>
-      <w:r>
-        <w:rPr>
-          <w:rFonts w:cstheme="majorHAnsi"/>
-        </w:rPr>
-        <w:t xml:space="preserve">In the case system can adapt all these requires, it is ready to go </w:t>
-      </w:r>
-      <w:r>
-        <w:rPr>
-          <w:rFonts w:cstheme="majorHAnsi"/>
-        </w:rPr>
-        <w:t>liv</w:t>
-      </w:r>
-      <w:r>
-        <w:rPr>
-          <w:rFonts w:cstheme="majorHAnsi"/>
-        </w:rPr>
-        <w:t>e.</w:t>
-      </w:r>
-    </w:p>
-    <w:p>
-      <w:pPr>
-        <w:rPr>
-          <w:rFonts w:cstheme="majorHAnsi"/>
-        </w:rPr>
-      </w:pPr>
-      <w:r>
-        <w:rPr>
-          <w:rFonts w:cstheme="majorHAnsi"/>
-        </w:rPr>
-        <w:t>The list of tests below shows the functions which are tested and qualified.</w:t>
-      </w:r>
-    </w:p>
-    <w:p>
-      <w:pPr>
-        <w:rPr>
-          <w:rFonts w:cstheme="majorHAnsi"/>
-        </w:rPr>
-      </w:pPr>
-      <w:r>
-        <w:rPr>
-          <w:noProof/>
-        </w:rPr>
-        <w:drawing>
-          <wp:inline distT="0" distB="0" distL="0" distR="0" wp14:anchorId="799AFBC1" wp14:editId="31B293B4">
-            <wp:extent cx="5731510" cy="1353820"/>
-            <wp:effectExtent l="0" t="0" r="2540" b="0"/>
-            <wp:docPr id="18" name="Picture 18"/>
+          <wp:inline distT="0" distB="0" distL="0" distR="0" wp14:anchorId="3A9F9076" wp14:editId="2BEF0ED7">
+            <wp:extent cx="5731510" cy="5937885"/>
+            <wp:effectExtent l="0" t="0" r="2540" b="5715"/>
+            <wp:docPr id="9" name="Picture 9"/>
             <wp:cNvGraphicFramePr>
               <a:graphicFrameLocks xmlns:a="http://schemas.openxmlformats.org/drawingml/2006/main" noChangeAspect="1"/>
             </wp:cNvGraphicFramePr>
@@ -24311,352 +24680,6 @@
                   <pic:spPr>
                     <a:xfrm>
                       <a:off x="0" y="0"/>
-                      <a:ext cx="5731510" cy="1353820"/>
-                    </a:xfrm>
-                    <a:prstGeom prst="rect">
-                      <a:avLst/>
-                    </a:prstGeom>
-                  </pic:spPr>
-                </pic:pic>
-              </a:graphicData>
-            </a:graphic>
-          </wp:inline>
-        </w:drawing>
-      </w:r>
-    </w:p>
-    <w:p>
-      <w:r>
-        <w:rPr>
-          <w:i/>
-          <w:iCs/>
-          <w:u w:val="single"/>
-        </w:rPr>
-        <w:t>Conclusion</w:t>
-      </w:r>
-      <w:r>
-        <w:t>: Regarding the result, all basic functions pass</w:t>
-      </w:r>
-      <w:r>
-        <w:t xml:space="preserve"> the tests</w:t>
-      </w:r>
-      <w:r>
-        <w:t>.</w:t>
-      </w:r>
-    </w:p>
-    <w:p>
-      <w:pPr>
-        <w:rPr>
-          <w:rFonts w:cstheme="majorHAnsi"/>
-        </w:rPr>
-      </w:pPr>
-      <w:r>
-        <w:rPr>
-          <w:rFonts w:cstheme="majorHAnsi"/>
-        </w:rPr>
-        <w:t>To conclude</w:t>
-      </w:r>
-      <w:r>
-        <w:rPr>
-          <w:rFonts w:cstheme="majorHAnsi"/>
-        </w:rPr>
-        <w:t>, t</w:t>
-      </w:r>
-      <w:r>
-        <w:rPr>
-          <w:rFonts w:cstheme="majorHAnsi"/>
-        </w:rPr>
-        <w:t xml:space="preserve">his way to save the effort for </w:t>
-      </w:r>
-      <w:r>
-        <w:rPr>
-          <w:rFonts w:cstheme="majorHAnsi"/>
-        </w:rPr>
-        <w:t>debugging</w:t>
-      </w:r>
-      <w:r>
-        <w:rPr>
-          <w:rFonts w:cstheme="majorHAnsi"/>
-        </w:rPr>
-        <w:t xml:space="preserve">, by testing single case and </w:t>
-      </w:r>
-      <w:r>
-        <w:rPr>
-          <w:rFonts w:cstheme="majorHAnsi"/>
-        </w:rPr>
-        <w:t>integrated</w:t>
-      </w:r>
-      <w:r>
-        <w:rPr>
-          <w:rFonts w:cstheme="majorHAnsi"/>
-        </w:rPr>
-        <w:t xml:space="preserve"> case, it can easily </w:t>
-      </w:r>
-      <w:r>
-        <w:rPr>
-          <w:rFonts w:cstheme="majorHAnsi"/>
-        </w:rPr>
-        <w:t>detect</w:t>
-      </w:r>
-      <w:r>
-        <w:rPr>
-          <w:rFonts w:cstheme="majorHAnsi"/>
-        </w:rPr>
-        <w:t xml:space="preserve"> the problems, where and how to fix them.</w:t>
-      </w:r>
-    </w:p>
-    <w:p>
-      <w:pPr>
-        <w:rPr>
-          <w:rFonts w:cstheme="majorHAnsi"/>
-        </w:rPr>
-      </w:pPr>
-    </w:p>
-    <w:p>
-      <w:pPr>
-        <w:pStyle w:val="Heading3"/>
-      </w:pPr>
-      <w:bookmarkStart w:id="33" w:name="_Toc117293325"/>
-      <w:r>
-        <w:t xml:space="preserve">4.3.2. </w:t>
-      </w:r>
-      <w:r>
-        <w:t>Integration</w:t>
-      </w:r>
-      <w:r>
-        <w:t xml:space="preserve"> </w:t>
-      </w:r>
-      <w:r>
-        <w:t>T</w:t>
-      </w:r>
-      <w:r>
-        <w:t>est</w:t>
-      </w:r>
-      <w:r>
-        <w:t>s</w:t>
-      </w:r>
-      <w:r>
-        <w:t>:</w:t>
-      </w:r>
-      <w:bookmarkEnd w:id="33"/>
-    </w:p>
-    <w:p/>
-    <w:p>
-      <w:pPr>
-        <w:pStyle w:val="Heading4"/>
-      </w:pPr>
-      <w:r>
-        <w:t>Tool test</w:t>
-      </w:r>
-    </w:p>
-    <w:p>
-      <w:pPr>
-        <w:rPr>
-          <w:rFonts w:cstheme="majorHAnsi"/>
-        </w:rPr>
-      </w:pPr>
-      <w:r>
-        <w:rPr>
-          <w:rFonts w:cstheme="majorHAnsi"/>
-        </w:rPr>
-        <w:t>However, we need to analyze the overall performance of the</w:t>
-      </w:r>
-      <w:r>
-        <w:rPr>
-          <w:rFonts w:cstheme="majorHAnsi"/>
-        </w:rPr>
-        <w:t xml:space="preserve"> whole</w:t>
-      </w:r>
-      <w:r>
-        <w:rPr>
-          <w:rFonts w:cstheme="majorHAnsi"/>
-        </w:rPr>
-        <w:t xml:space="preserve"> system, which should behave like a genuine MQTT Broker, thus an external tool will be utilized in this situation. This tool emulates MQTT clients that attempt to connect to and publish/subscribe to our Broker. </w:t>
-      </w:r>
-      <w:r>
-        <w:rPr>
-          <w:rFonts w:cstheme="majorHAnsi"/>
-        </w:rPr>
-        <w:t>MQTTL</w:t>
-      </w:r>
-      <w:r>
-        <w:rPr>
-          <w:rFonts w:cstheme="majorHAnsi"/>
-        </w:rPr>
-        <w:t xml:space="preserve">ens, which is available in the </w:t>
-      </w:r>
-      <w:hyperlink r:id="rId38" w:history="1">
-        <w:r>
-          <w:rPr>
-            <w:rStyle w:val="Hyperlink"/>
-            <w:rFonts w:cstheme="majorHAnsi"/>
-          </w:rPr>
-          <w:t>Chrome Store</w:t>
-        </w:r>
-      </w:hyperlink>
-      <w:r>
-        <w:rPr>
-          <w:rFonts w:cstheme="majorHAnsi"/>
-        </w:rPr>
-        <w:t>, is utilized.</w:t>
-      </w:r>
-    </w:p>
-    <w:p>
-      <w:pPr>
-        <w:rPr>
-          <w:rFonts w:cstheme="majorHAnsi"/>
-        </w:rPr>
-      </w:pPr>
-      <w:r>
-        <w:rPr>
-          <w:rFonts w:cstheme="majorHAnsi"/>
-        </w:rPr>
-        <w:lastRenderedPageBreak/>
-        <w:t xml:space="preserve">We will go through and </w:t>
-      </w:r>
-      <w:r>
-        <w:rPr>
-          <w:rFonts w:cstheme="majorHAnsi"/>
-        </w:rPr>
-        <w:t>evaluate</w:t>
-      </w:r>
-      <w:r>
-        <w:rPr>
-          <w:rFonts w:cstheme="majorHAnsi"/>
-        </w:rPr>
-        <w:t xml:space="preserve"> all the functions. So here we go.</w:t>
-      </w:r>
-    </w:p>
-    <w:p>
-      <w:pPr>
-        <w:pStyle w:val="Heading4"/>
-      </w:pPr>
-      <w:r>
-        <w:t>Connection Function</w:t>
-      </w:r>
-    </w:p>
-    <w:p>
-      <w:pPr>
-        <w:rPr>
-          <w:rFonts w:cstheme="majorHAnsi"/>
-        </w:rPr>
-      </w:pPr>
-      <w:r>
-        <w:rPr>
-          <w:rFonts w:cstheme="majorHAnsi"/>
-        </w:rPr>
-        <w:t>First of all, we need to create a new MQTT client (or a new device/connection)</w:t>
-      </w:r>
-      <w:r>
-        <w:rPr>
-          <w:rFonts w:cstheme="majorHAnsi"/>
-        </w:rPr>
-        <w:t xml:space="preserve"> named “Device1”</w:t>
-      </w:r>
-      <w:r>
-        <w:rPr>
-          <w:rFonts w:cstheme="majorHAnsi"/>
-        </w:rPr>
-        <w:t xml:space="preserve">. The image below shows how the information has to be set, including: </w:t>
-      </w:r>
-      <w:r>
-        <w:rPr>
-          <w:rFonts w:cstheme="majorHAnsi"/>
-          <w:b/>
-          <w:bCs/>
-          <w:i/>
-          <w:iCs/>
-        </w:rPr>
-        <w:t>Hostname</w:t>
-      </w:r>
-      <w:r>
-        <w:rPr>
-          <w:rFonts w:cstheme="majorHAnsi"/>
-        </w:rPr>
-        <w:t xml:space="preserve">, </w:t>
-      </w:r>
-      <w:r>
-        <w:rPr>
-          <w:rFonts w:cstheme="majorHAnsi"/>
-          <w:b/>
-          <w:bCs/>
-          <w:i/>
-          <w:iCs/>
-        </w:rPr>
-        <w:t>Port</w:t>
-      </w:r>
-      <w:r>
-        <w:rPr>
-          <w:rFonts w:cstheme="majorHAnsi"/>
-        </w:rPr>
-        <w:t xml:space="preserve">, </w:t>
-      </w:r>
-      <w:r>
-        <w:rPr>
-          <w:rFonts w:cstheme="majorHAnsi"/>
-          <w:b/>
-          <w:bCs/>
-          <w:i/>
-          <w:iCs/>
-        </w:rPr>
-        <w:t>Keep Alive</w:t>
-      </w:r>
-      <w:r>
-        <w:rPr>
-          <w:rFonts w:cstheme="majorHAnsi"/>
-        </w:rPr>
-        <w:t xml:space="preserve"> (Timeout of connection), and </w:t>
-      </w:r>
-      <w:r>
-        <w:rPr>
-          <w:rFonts w:cstheme="majorHAnsi"/>
-          <w:b/>
-          <w:bCs/>
-          <w:i/>
-          <w:iCs/>
-        </w:rPr>
-        <w:t>Clean Session</w:t>
-      </w:r>
-      <w:r>
-        <w:rPr>
-          <w:rFonts w:cstheme="majorHAnsi"/>
-        </w:rPr>
-        <w:t xml:space="preserve"> with MQTTlens.</w:t>
-      </w:r>
-    </w:p>
-    <w:p>
-      <w:pPr>
-        <w:rPr>
-          <w:rFonts w:cstheme="majorHAnsi"/>
-        </w:rPr>
-      </w:pPr>
-      <w:r>
-        <w:rPr>
-          <w:noProof/>
-        </w:rPr>
-        <w:drawing>
-          <wp:inline distT="0" distB="0" distL="0" distR="0" wp14:anchorId="3A9F9076" wp14:editId="2BEF0ED7">
-            <wp:extent cx="5731510" cy="5937885"/>
-            <wp:effectExtent l="0" t="0" r="2540" b="5715"/>
-            <wp:docPr id="9" name="Picture 9"/>
-            <wp:cNvGraphicFramePr>
-              <a:graphicFrameLocks xmlns:a="http://schemas.openxmlformats.org/drawingml/2006/main" noChangeAspect="1"/>
-            </wp:cNvGraphicFramePr>
-            <a:graphic xmlns:a="http://schemas.openxmlformats.org/drawingml/2006/main">
-              <a:graphicData uri="http://schemas.openxmlformats.org/drawingml/2006/picture">
-                <pic:pic xmlns:pic="http://schemas.openxmlformats.org/drawingml/2006/picture">
-                  <pic:nvPicPr>
-                    <pic:cNvPr id="1" name=""/>
-                    <pic:cNvPicPr/>
-                  </pic:nvPicPr>
-                  <pic:blipFill>
-                    <a:blip r:embed="rId39"/>
-                    <a:stretch>
-                      <a:fillRect/>
-                    </a:stretch>
-                  </pic:blipFill>
-                  <pic:spPr>
-                    <a:xfrm>
-                      <a:off x="0" y="0"/>
                       <a:ext cx="5731510" cy="5937885"/>
                     </a:xfrm>
                     <a:prstGeom prst="rect">
@@ -24811,7 +24834,7 @@
                     <pic:cNvPicPr/>
                   </pic:nvPicPr>
                   <pic:blipFill>
-                    <a:blip r:embed="rId40"/>
+                    <a:blip r:embed="rId38"/>
                     <a:stretch>
                       <a:fillRect/>
                     </a:stretch>
@@ -26352,7 +26375,7 @@
                     <pic:cNvPicPr/>
                   </pic:nvPicPr>
                   <pic:blipFill>
-                    <a:blip r:embed="rId41"/>
+                    <a:blip r:embed="rId39"/>
                     <a:stretch>
                       <a:fillRect/>
                     </a:stretch>
@@ -26542,7 +26565,7 @@
                     <pic:cNvPicPr/>
                   </pic:nvPicPr>
                   <pic:blipFill>
-                    <a:blip r:embed="rId42"/>
+                    <a:blip r:embed="rId40"/>
                     <a:stretch>
                       <a:fillRect/>
                     </a:stretch>
@@ -26596,7 +26619,7 @@
                     <pic:cNvPicPr/>
                   </pic:nvPicPr>
                   <pic:blipFill>
-                    <a:blip r:embed="rId43"/>
+                    <a:blip r:embed="rId41"/>
                     <a:stretch>
                       <a:fillRect/>
                     </a:stretch>
@@ -26763,7 +26786,7 @@
                     <pic:cNvPicPr/>
                   </pic:nvPicPr>
                   <pic:blipFill>
-                    <a:blip r:embed="rId44"/>
+                    <a:blip r:embed="rId42"/>
                     <a:stretch>
                       <a:fillRect/>
                     </a:stretch>
@@ -32497,7 +32520,7 @@
         </w:rPr>
         <w:t xml:space="preserve">To view full source code, please access the link </w:t>
       </w:r>
-      <w:hyperlink r:id="rId45" w:history="1">
+      <w:hyperlink r:id="rId43" w:history="1">
         <w:r>
           <w:rPr>
             <w:rStyle w:val="Hyperlink"/>
@@ -32625,6 +32648,479 @@
             <wp:extent cx="5731510" cy="3223895"/>
             <wp:effectExtent l="0" t="0" r="2540" b="0"/>
             <wp:docPr id="5" name="Picture 5"/>
+            <wp:cNvGraphicFramePr>
+              <a:graphicFrameLocks xmlns:a="http://schemas.openxmlformats.org/drawingml/2006/main" noChangeAspect="1"/>
+            </wp:cNvGraphicFramePr>
+            <a:graphic xmlns:a="http://schemas.openxmlformats.org/drawingml/2006/main">
+              <a:graphicData uri="http://schemas.openxmlformats.org/drawingml/2006/picture">
+                <pic:pic xmlns:pic="http://schemas.openxmlformats.org/drawingml/2006/picture">
+                  <pic:nvPicPr>
+                    <pic:cNvPr id="1" name=""/>
+                    <pic:cNvPicPr/>
+                  </pic:nvPicPr>
+                  <pic:blipFill>
+                    <a:blip r:embed="rId44"/>
+                    <a:stretch>
+                      <a:fillRect/>
+                    </a:stretch>
+                  </pic:blipFill>
+                  <pic:spPr>
+                    <a:xfrm>
+                      <a:off x="0" y="0"/>
+                      <a:ext cx="5731510" cy="3223895"/>
+                    </a:xfrm>
+                    <a:prstGeom prst="rect">
+                      <a:avLst/>
+                    </a:prstGeom>
+                  </pic:spPr>
+                </pic:pic>
+              </a:graphicData>
+            </a:graphic>
+          </wp:inline>
+        </w:drawing>
+      </w:r>
+    </w:p>
+    <w:p>
+      <w:pPr>
+        <w:pStyle w:val="Caption"/>
+        <w:jc w:val="center"/>
+        <w:rPr>
+          <w:sz w:val="24"/>
+          <w:szCs w:val="24"/>
+        </w:rPr>
+      </w:pPr>
+      <w:bookmarkStart w:id="48" w:name="_Toc117292511"/>
+      <w:r>
+        <w:rPr>
+          <w:sz w:val="24"/>
+          <w:szCs w:val="24"/>
+        </w:rPr>
+        <w:t xml:space="preserve">Figure </w:t>
+      </w:r>
+      <w:r>
+        <w:rPr>
+          <w:sz w:val="24"/>
+          <w:szCs w:val="24"/>
+        </w:rPr>
+        <w:fldChar w:fldCharType="begin"/>
+      </w:r>
+      <w:r>
+        <w:rPr>
+          <w:sz w:val="24"/>
+          <w:szCs w:val="24"/>
+        </w:rPr>
+        <w:instrText xml:space="preserve"> SEQ Figure \* ARABIC </w:instrText>
+      </w:r>
+      <w:r>
+        <w:rPr>
+          <w:sz w:val="24"/>
+          <w:szCs w:val="24"/>
+        </w:rPr>
+        <w:fldChar w:fldCharType="separate"/>
+      </w:r>
+      <w:r>
+        <w:rPr>
+          <w:noProof/>
+          <w:sz w:val="24"/>
+          <w:szCs w:val="24"/>
+        </w:rPr>
+        <w:t>8</w:t>
+      </w:r>
+      <w:r>
+        <w:rPr>
+          <w:sz w:val="24"/>
+          <w:szCs w:val="24"/>
+        </w:rPr>
+        <w:fldChar w:fldCharType="end"/>
+      </w:r>
+      <w:r>
+        <w:rPr>
+          <w:sz w:val="24"/>
+          <w:szCs w:val="24"/>
+        </w:rPr>
+        <w:t>. Homepage of Dashboard</w:t>
+      </w:r>
+      <w:bookmarkEnd w:id="48"/>
+    </w:p>
+    <w:p>
+      <w:pPr>
+        <w:pStyle w:val="Heading4"/>
+      </w:pPr>
+      <w:r>
+        <w:t xml:space="preserve">Register </w:t>
+      </w:r>
+      <w:r>
+        <w:t xml:space="preserve">for </w:t>
+      </w:r>
+      <w:r>
+        <w:t>new devices, config the parameters</w:t>
+      </w:r>
+    </w:p>
+    <w:p>
+      <w:r>
+        <w:t xml:space="preserve">In this part, we need to deal with database. The reason is, any registered devices need to be memorized </w:t>
+      </w:r>
+      <w:r>
+        <w:t>and stored in the database.</w:t>
+      </w:r>
+    </w:p>
+    <w:p>
+      <w:r>
+        <w:t xml:space="preserve">Thanks to Slick, which is </w:t>
+      </w:r>
+      <w:r>
+        <w:t>is Lightbend’s Functional Relational Mapping (FRM) library for Scala that makes it easy to work with relational databases.</w:t>
+      </w:r>
+      <w:r>
+        <w:t xml:space="preserve"> </w:t>
+      </w:r>
+      <w:r>
+        <w:t>It allows you to interact with stored data virtually as if you were using Scala collections, while also allowing you complete control over when database access occurs and what data is sent.</w:t>
+      </w:r>
+      <w:r>
+        <w:t xml:space="preserve"> In Play framework, you can use SQL directly, but w</w:t>
+      </w:r>
+      <w:r>
+        <w:t xml:space="preserve">hen </w:t>
+      </w:r>
+      <w:r>
+        <w:t>by using</w:t>
+      </w:r>
+      <w:r>
+        <w:t xml:space="preserve"> Scala for your queries instead of plain SQL, you have compile-time safety and compositionality.</w:t>
+      </w:r>
+    </w:p>
+    <w:p>
+      <w:r>
+        <w:t>So let’s start with Slick and registering devices functions.</w:t>
+      </w:r>
+    </w:p>
+    <w:p>
+      <w:r>
+        <w:t xml:space="preserve">At first, </w:t>
+      </w:r>
+      <w:r>
+        <w:t>SQLite is used to manage the database</w:t>
+      </w:r>
+      <w:r>
+        <w:t xml:space="preserve">, </w:t>
+      </w:r>
+      <w:r>
+        <w:t>the reason is that is lightweight and does not require any complicated settings that affect the structure of the entire project</w:t>
+      </w:r>
+      <w:r>
+        <w:t xml:space="preserve">. </w:t>
+      </w:r>
+      <w:r>
+        <w:t xml:space="preserve">In the SQLite </w:t>
+      </w:r>
+      <w:r>
+        <w:t>application</w:t>
+      </w:r>
+      <w:r>
+        <w:t xml:space="preserve">, </w:t>
+      </w:r>
+      <w:r>
+        <w:t xml:space="preserve">a </w:t>
+      </w:r>
+      <w:r>
+        <w:t>device table</w:t>
+      </w:r>
+      <w:r>
+        <w:t xml:space="preserve"> is created</w:t>
+      </w:r>
+      <w:r>
+        <w:t xml:space="preserve"> with the following fields: </w:t>
+      </w:r>
+      <w:r>
+        <w:rPr>
+          <w:i/>
+          <w:iCs/>
+        </w:rPr>
+        <w:t>id, name, description, device</w:t>
+      </w:r>
+      <w:r>
+        <w:rPr>
+          <w:i/>
+          <w:iCs/>
+        </w:rPr>
+        <w:t>_</w:t>
+      </w:r>
+      <w:r>
+        <w:rPr>
+          <w:i/>
+          <w:iCs/>
+        </w:rPr>
+        <w:t>code</w:t>
+      </w:r>
+      <w:r>
+        <w:t xml:space="preserve"> </w:t>
+      </w:r>
+      <w:r>
+        <w:rPr>
+          <w:i/>
+          <w:iCs/>
+        </w:rPr>
+        <w:t xml:space="preserve">(clientID), </w:t>
+      </w:r>
+      <w:r>
+        <w:t>and point</w:t>
+      </w:r>
+      <w:r>
+        <w:t>s</w:t>
+      </w:r>
+      <w:r>
+        <w:t xml:space="preserve"> to the database file produced for the website. </w:t>
+      </w:r>
+      <w:r>
+        <w:t>From now on, w</w:t>
+      </w:r>
+      <w:r>
+        <w:t xml:space="preserve">e </w:t>
+      </w:r>
+      <w:r>
+        <w:t>work</w:t>
+      </w:r>
+      <w:r>
+        <w:t xml:space="preserve"> with this table, and the list of devices will be persistently and precisely kept each time the site is launched.</w:t>
+      </w:r>
+    </w:p>
+    <w:p>
+      <w:pPr>
+        <w:jc w:val="center"/>
+      </w:pPr>
+      <w:r>
+        <w:rPr>
+          <w:noProof/>
+        </w:rPr>
+        <w:drawing>
+          <wp:inline distT="0" distB="0" distL="0" distR="0" wp14:anchorId="54F9E5AE" wp14:editId="1B43978E">
+            <wp:extent cx="4861195" cy="1471930"/>
+            <wp:effectExtent l="0" t="0" r="0" b="0"/>
+            <wp:docPr id="6" name="Picture 6"/>
+            <wp:cNvGraphicFramePr>
+              <a:graphicFrameLocks xmlns:a="http://schemas.openxmlformats.org/drawingml/2006/main" noChangeAspect="1"/>
+            </wp:cNvGraphicFramePr>
+            <a:graphic xmlns:a="http://schemas.openxmlformats.org/drawingml/2006/main">
+              <a:graphicData uri="http://schemas.openxmlformats.org/drawingml/2006/picture">
+                <pic:pic xmlns:pic="http://schemas.openxmlformats.org/drawingml/2006/picture">
+                  <pic:nvPicPr>
+                    <pic:cNvPr id="1" name=""/>
+                    <pic:cNvPicPr/>
+                  </pic:nvPicPr>
+                  <pic:blipFill>
+                    <a:blip r:embed="rId45"/>
+                    <a:stretch>
+                      <a:fillRect/>
+                    </a:stretch>
+                  </pic:blipFill>
+                  <pic:spPr>
+                    <a:xfrm>
+                      <a:off x="0" y="0"/>
+                      <a:ext cx="4880799" cy="1477866"/>
+                    </a:xfrm>
+                    <a:prstGeom prst="rect">
+                      <a:avLst/>
+                    </a:prstGeom>
+                  </pic:spPr>
+                </pic:pic>
+              </a:graphicData>
+            </a:graphic>
+          </wp:inline>
+        </w:drawing>
+      </w:r>
+    </w:p>
+    <w:p>
+      <w:pPr>
+        <w:pStyle w:val="Caption"/>
+        <w:jc w:val="center"/>
+        <w:rPr>
+          <w:sz w:val="24"/>
+          <w:szCs w:val="24"/>
+        </w:rPr>
+      </w:pPr>
+      <w:bookmarkStart w:id="49" w:name="_Toc117292512"/>
+      <w:r>
+        <w:rPr>
+          <w:sz w:val="24"/>
+          <w:szCs w:val="24"/>
+        </w:rPr>
+        <w:t xml:space="preserve">Figure </w:t>
+      </w:r>
+      <w:r>
+        <w:rPr>
+          <w:sz w:val="24"/>
+          <w:szCs w:val="24"/>
+        </w:rPr>
+        <w:fldChar w:fldCharType="begin"/>
+      </w:r>
+      <w:r>
+        <w:rPr>
+          <w:sz w:val="24"/>
+          <w:szCs w:val="24"/>
+        </w:rPr>
+        <w:instrText xml:space="preserve"> SEQ Figure \* ARABIC </w:instrText>
+      </w:r>
+      <w:r>
+        <w:rPr>
+          <w:sz w:val="24"/>
+          <w:szCs w:val="24"/>
+        </w:rPr>
+        <w:fldChar w:fldCharType="separate"/>
+      </w:r>
+      <w:r>
+        <w:rPr>
+          <w:noProof/>
+          <w:sz w:val="24"/>
+          <w:szCs w:val="24"/>
+        </w:rPr>
+        <w:t>9</w:t>
+      </w:r>
+      <w:r>
+        <w:rPr>
+          <w:sz w:val="24"/>
+          <w:szCs w:val="24"/>
+        </w:rPr>
+        <w:fldChar w:fldCharType="end"/>
+      </w:r>
+      <w:r>
+        <w:rPr>
+          <w:sz w:val="24"/>
+          <w:szCs w:val="24"/>
+        </w:rPr>
+        <w:t>. Setup devices table</w:t>
+      </w:r>
+      <w:r>
+        <w:rPr>
+          <w:noProof/>
+          <w:sz w:val="24"/>
+          <w:szCs w:val="24"/>
+        </w:rPr>
+        <w:t xml:space="preserve"> (</w:t>
+      </w:r>
+      <w:r>
+        <w:rPr>
+          <w:noProof/>
+          <w:sz w:val="24"/>
+          <w:szCs w:val="24"/>
+        </w:rPr>
+        <w:t>in</w:t>
+      </w:r>
+      <w:r>
+        <w:rPr>
+          <w:noProof/>
+          <w:sz w:val="24"/>
+          <w:szCs w:val="24"/>
+        </w:rPr>
+        <w:t xml:space="preserve"> database)</w:t>
+      </w:r>
+      <w:bookmarkEnd w:id="49"/>
+    </w:p>
+    <w:p>
+      <w:r>
+        <w:lastRenderedPageBreak/>
+        <w:t xml:space="preserve">Next, </w:t>
+      </w:r>
+      <w:r>
+        <w:t xml:space="preserve">a form is </w:t>
+      </w:r>
+      <w:r>
+        <w:t>developed</w:t>
+      </w:r>
+      <w:r>
+        <w:t xml:space="preserve"> to fill the information of device that needs to be registered. In our p</w:t>
+      </w:r>
+      <w:r>
+        <w:t xml:space="preserve">roject, devices have their own </w:t>
+      </w:r>
+      <w:r>
+        <w:rPr>
+          <w:i/>
+          <w:iCs/>
+        </w:rPr>
+        <w:t>name</w:t>
+      </w:r>
+      <w:r>
+        <w:t xml:space="preserve">, </w:t>
+      </w:r>
+      <w:r>
+        <w:rPr>
+          <w:i/>
+          <w:iCs/>
+        </w:rPr>
+        <w:t>code</w:t>
+      </w:r>
+      <w:r>
+        <w:rPr>
+          <w:i/>
+          <w:iCs/>
+        </w:rPr>
+        <w:t xml:space="preserve"> </w:t>
+      </w:r>
+      <w:r>
+        <w:t>and</w:t>
+      </w:r>
+      <w:r>
+        <w:rPr>
+          <w:i/>
+          <w:iCs/>
+        </w:rPr>
+        <w:t xml:space="preserve"> description,</w:t>
+      </w:r>
+      <w:r>
+        <w:rPr>
+          <w:i/>
+          <w:iCs/>
+        </w:rPr>
+        <w:t xml:space="preserve"> </w:t>
+      </w:r>
+      <w:r>
+        <w:t xml:space="preserve">so then we build a form which help to type and submit </w:t>
+      </w:r>
+      <w:r>
+        <w:rPr>
+          <w:i/>
+          <w:iCs/>
+        </w:rPr>
+        <w:t>Device Name,</w:t>
+      </w:r>
+      <w:r>
+        <w:t xml:space="preserve"> </w:t>
+      </w:r>
+      <w:r>
+        <w:rPr>
+          <w:i/>
+          <w:iCs/>
+        </w:rPr>
+        <w:t xml:space="preserve">Device ID </w:t>
+      </w:r>
+      <w:r>
+        <w:t xml:space="preserve">and </w:t>
+      </w:r>
+      <w:r>
+        <w:rPr>
+          <w:i/>
+          <w:iCs/>
+        </w:rPr>
+        <w:t>Description</w:t>
+      </w:r>
+      <w:r>
+        <w:t>.</w:t>
+      </w:r>
+      <w:r>
+        <w:t xml:space="preserve"> Note that all forms are using POST method to secure the request.</w:t>
+      </w:r>
+    </w:p>
+    <w:p>
+      <w:r>
+        <w:rPr>
+          <w:noProof/>
+        </w:rPr>
+        <w:drawing>
+          <wp:inline distT="0" distB="0" distL="0" distR="0" wp14:anchorId="77A75D93" wp14:editId="37565D28">
+            <wp:extent cx="5731510" cy="3223895"/>
+            <wp:effectExtent l="0" t="0" r="2540" b="0"/>
+            <wp:docPr id="1" name="Picture 1"/>
             <wp:cNvGraphicFramePr>
               <a:graphicFrameLocks xmlns:a="http://schemas.openxmlformats.org/drawingml/2006/main" noChangeAspect="1"/>
             </wp:cNvGraphicFramePr>
@@ -32666,479 +33162,6 @@
           <w:szCs w:val="24"/>
         </w:rPr>
       </w:pPr>
-      <w:bookmarkStart w:id="48" w:name="_Toc117292511"/>
-      <w:r>
-        <w:rPr>
-          <w:sz w:val="24"/>
-          <w:szCs w:val="24"/>
-        </w:rPr>
-        <w:t xml:space="preserve">Figure </w:t>
-      </w:r>
-      <w:r>
-        <w:rPr>
-          <w:sz w:val="24"/>
-          <w:szCs w:val="24"/>
-        </w:rPr>
-        <w:fldChar w:fldCharType="begin"/>
-      </w:r>
-      <w:r>
-        <w:rPr>
-          <w:sz w:val="24"/>
-          <w:szCs w:val="24"/>
-        </w:rPr>
-        <w:instrText xml:space="preserve"> SEQ Figure \* ARABIC </w:instrText>
-      </w:r>
-      <w:r>
-        <w:rPr>
-          <w:sz w:val="24"/>
-          <w:szCs w:val="24"/>
-        </w:rPr>
-        <w:fldChar w:fldCharType="separate"/>
-      </w:r>
-      <w:r>
-        <w:rPr>
-          <w:noProof/>
-          <w:sz w:val="24"/>
-          <w:szCs w:val="24"/>
-        </w:rPr>
-        <w:t>8</w:t>
-      </w:r>
-      <w:r>
-        <w:rPr>
-          <w:sz w:val="24"/>
-          <w:szCs w:val="24"/>
-        </w:rPr>
-        <w:fldChar w:fldCharType="end"/>
-      </w:r>
-      <w:r>
-        <w:rPr>
-          <w:sz w:val="24"/>
-          <w:szCs w:val="24"/>
-        </w:rPr>
-        <w:t>. Homepage of Dashboard</w:t>
-      </w:r>
-      <w:bookmarkEnd w:id="48"/>
-    </w:p>
-    <w:p>
-      <w:pPr>
-        <w:pStyle w:val="Heading4"/>
-      </w:pPr>
-      <w:r>
-        <w:t xml:space="preserve">Register </w:t>
-      </w:r>
-      <w:r>
-        <w:t xml:space="preserve">for </w:t>
-      </w:r>
-      <w:r>
-        <w:t>new devices, config the parameters</w:t>
-      </w:r>
-    </w:p>
-    <w:p>
-      <w:r>
-        <w:t xml:space="preserve">In this part, we need to deal with database. The reason is, any registered devices need to be memorized </w:t>
-      </w:r>
-      <w:r>
-        <w:t>and stored in the database.</w:t>
-      </w:r>
-    </w:p>
-    <w:p>
-      <w:r>
-        <w:t xml:space="preserve">Thanks to Slick, which is </w:t>
-      </w:r>
-      <w:r>
-        <w:t>is Lightbend’s Functional Relational Mapping (FRM) library for Scala that makes it easy to work with relational databases.</w:t>
-      </w:r>
-      <w:r>
-        <w:t xml:space="preserve"> </w:t>
-      </w:r>
-      <w:r>
-        <w:t>It allows you to interact with stored data virtually as if you were using Scala collections, while also allowing you complete control over when database access occurs and what data is sent.</w:t>
-      </w:r>
-      <w:r>
-        <w:t xml:space="preserve"> In Play framework, you can use SQL directly, but w</w:t>
-      </w:r>
-      <w:r>
-        <w:t xml:space="preserve">hen </w:t>
-      </w:r>
-      <w:r>
-        <w:t>by using</w:t>
-      </w:r>
-      <w:r>
-        <w:t xml:space="preserve"> Scala for your queries instead of plain SQL, you have compile-time safety and compositionality.</w:t>
-      </w:r>
-    </w:p>
-    <w:p>
-      <w:r>
-        <w:t>So let’s start with Slick and registering devices functions.</w:t>
-      </w:r>
-    </w:p>
-    <w:p>
-      <w:r>
-        <w:t xml:space="preserve">At first, </w:t>
-      </w:r>
-      <w:r>
-        <w:t>SQLite is used to manage the database</w:t>
-      </w:r>
-      <w:r>
-        <w:t xml:space="preserve">, </w:t>
-      </w:r>
-      <w:r>
-        <w:t>the reason is that is lightweight and does not require any complicated settings that affect the structure of the entire project</w:t>
-      </w:r>
-      <w:r>
-        <w:t xml:space="preserve">. </w:t>
-      </w:r>
-      <w:r>
-        <w:t xml:space="preserve">In the SQLite </w:t>
-      </w:r>
-      <w:r>
-        <w:t>application</w:t>
-      </w:r>
-      <w:r>
-        <w:t xml:space="preserve">, </w:t>
-      </w:r>
-      <w:r>
-        <w:t xml:space="preserve">a </w:t>
-      </w:r>
-      <w:r>
-        <w:t>device table</w:t>
-      </w:r>
-      <w:r>
-        <w:t xml:space="preserve"> is created</w:t>
-      </w:r>
-      <w:r>
-        <w:t xml:space="preserve"> with the following fields: </w:t>
-      </w:r>
-      <w:r>
-        <w:rPr>
-          <w:i/>
-          <w:iCs/>
-        </w:rPr>
-        <w:t>id, name, description, device</w:t>
-      </w:r>
-      <w:r>
-        <w:rPr>
-          <w:i/>
-          <w:iCs/>
-        </w:rPr>
-        <w:t>_</w:t>
-      </w:r>
-      <w:r>
-        <w:rPr>
-          <w:i/>
-          <w:iCs/>
-        </w:rPr>
-        <w:t>code</w:t>
-      </w:r>
-      <w:r>
-        <w:t xml:space="preserve"> </w:t>
-      </w:r>
-      <w:r>
-        <w:rPr>
-          <w:i/>
-          <w:iCs/>
-        </w:rPr>
-        <w:t xml:space="preserve">(clientID), </w:t>
-      </w:r>
-      <w:r>
-        <w:t>and point</w:t>
-      </w:r>
-      <w:r>
-        <w:t>s</w:t>
-      </w:r>
-      <w:r>
-        <w:t xml:space="preserve"> to the database file produced for the website. </w:t>
-      </w:r>
-      <w:r>
-        <w:t>From now on, w</w:t>
-      </w:r>
-      <w:r>
-        <w:t xml:space="preserve">e </w:t>
-      </w:r>
-      <w:r>
-        <w:t>work</w:t>
-      </w:r>
-      <w:r>
-        <w:t xml:space="preserve"> with this table, and the list of devices will be persistently and precisely kept each time the site is launched.</w:t>
-      </w:r>
-    </w:p>
-    <w:p>
-      <w:pPr>
-        <w:jc w:val="center"/>
-      </w:pPr>
-      <w:r>
-        <w:rPr>
-          <w:noProof/>
-        </w:rPr>
-        <w:drawing>
-          <wp:inline distT="0" distB="0" distL="0" distR="0" wp14:anchorId="54F9E5AE" wp14:editId="1B43978E">
-            <wp:extent cx="4861195" cy="1471930"/>
-            <wp:effectExtent l="0" t="0" r="0" b="0"/>
-            <wp:docPr id="6" name="Picture 6"/>
-            <wp:cNvGraphicFramePr>
-              <a:graphicFrameLocks xmlns:a="http://schemas.openxmlformats.org/drawingml/2006/main" noChangeAspect="1"/>
-            </wp:cNvGraphicFramePr>
-            <a:graphic xmlns:a="http://schemas.openxmlformats.org/drawingml/2006/main">
-              <a:graphicData uri="http://schemas.openxmlformats.org/drawingml/2006/picture">
-                <pic:pic xmlns:pic="http://schemas.openxmlformats.org/drawingml/2006/picture">
-                  <pic:nvPicPr>
-                    <pic:cNvPr id="1" name=""/>
-                    <pic:cNvPicPr/>
-                  </pic:nvPicPr>
-                  <pic:blipFill>
-                    <a:blip r:embed="rId47"/>
-                    <a:stretch>
-                      <a:fillRect/>
-                    </a:stretch>
-                  </pic:blipFill>
-                  <pic:spPr>
-                    <a:xfrm>
-                      <a:off x="0" y="0"/>
-                      <a:ext cx="4880799" cy="1477866"/>
-                    </a:xfrm>
-                    <a:prstGeom prst="rect">
-                      <a:avLst/>
-                    </a:prstGeom>
-                  </pic:spPr>
-                </pic:pic>
-              </a:graphicData>
-            </a:graphic>
-          </wp:inline>
-        </w:drawing>
-      </w:r>
-    </w:p>
-    <w:p>
-      <w:pPr>
-        <w:pStyle w:val="Caption"/>
-        <w:jc w:val="center"/>
-        <w:rPr>
-          <w:sz w:val="24"/>
-          <w:szCs w:val="24"/>
-        </w:rPr>
-      </w:pPr>
-      <w:bookmarkStart w:id="49" w:name="_Toc117292512"/>
-      <w:r>
-        <w:rPr>
-          <w:sz w:val="24"/>
-          <w:szCs w:val="24"/>
-        </w:rPr>
-        <w:t xml:space="preserve">Figure </w:t>
-      </w:r>
-      <w:r>
-        <w:rPr>
-          <w:sz w:val="24"/>
-          <w:szCs w:val="24"/>
-        </w:rPr>
-        <w:fldChar w:fldCharType="begin"/>
-      </w:r>
-      <w:r>
-        <w:rPr>
-          <w:sz w:val="24"/>
-          <w:szCs w:val="24"/>
-        </w:rPr>
-        <w:instrText xml:space="preserve"> SEQ Figure \* ARABIC </w:instrText>
-      </w:r>
-      <w:r>
-        <w:rPr>
-          <w:sz w:val="24"/>
-          <w:szCs w:val="24"/>
-        </w:rPr>
-        <w:fldChar w:fldCharType="separate"/>
-      </w:r>
-      <w:r>
-        <w:rPr>
-          <w:noProof/>
-          <w:sz w:val="24"/>
-          <w:szCs w:val="24"/>
-        </w:rPr>
-        <w:t>9</w:t>
-      </w:r>
-      <w:r>
-        <w:rPr>
-          <w:sz w:val="24"/>
-          <w:szCs w:val="24"/>
-        </w:rPr>
-        <w:fldChar w:fldCharType="end"/>
-      </w:r>
-      <w:r>
-        <w:rPr>
-          <w:sz w:val="24"/>
-          <w:szCs w:val="24"/>
-        </w:rPr>
-        <w:t>. Setup devices table</w:t>
-      </w:r>
-      <w:r>
-        <w:rPr>
-          <w:noProof/>
-          <w:sz w:val="24"/>
-          <w:szCs w:val="24"/>
-        </w:rPr>
-        <w:t xml:space="preserve"> (</w:t>
-      </w:r>
-      <w:r>
-        <w:rPr>
-          <w:noProof/>
-          <w:sz w:val="24"/>
-          <w:szCs w:val="24"/>
-        </w:rPr>
-        <w:t>in</w:t>
-      </w:r>
-      <w:r>
-        <w:rPr>
-          <w:noProof/>
-          <w:sz w:val="24"/>
-          <w:szCs w:val="24"/>
-        </w:rPr>
-        <w:t xml:space="preserve"> database)</w:t>
-      </w:r>
-      <w:bookmarkEnd w:id="49"/>
-    </w:p>
-    <w:p>
-      <w:r>
-        <w:lastRenderedPageBreak/>
-        <w:t xml:space="preserve">Next, </w:t>
-      </w:r>
-      <w:r>
-        <w:t xml:space="preserve">a form is </w:t>
-      </w:r>
-      <w:r>
-        <w:t>developed</w:t>
-      </w:r>
-      <w:r>
-        <w:t xml:space="preserve"> to fill the information of device that needs to be registered. In our p</w:t>
-      </w:r>
-      <w:r>
-        <w:t xml:space="preserve">roject, devices have their own </w:t>
-      </w:r>
-      <w:r>
-        <w:rPr>
-          <w:i/>
-          <w:iCs/>
-        </w:rPr>
-        <w:t>name</w:t>
-      </w:r>
-      <w:r>
-        <w:t xml:space="preserve">, </w:t>
-      </w:r>
-      <w:r>
-        <w:rPr>
-          <w:i/>
-          <w:iCs/>
-        </w:rPr>
-        <w:t>code</w:t>
-      </w:r>
-      <w:r>
-        <w:rPr>
-          <w:i/>
-          <w:iCs/>
-        </w:rPr>
-        <w:t xml:space="preserve"> </w:t>
-      </w:r>
-      <w:r>
-        <w:t>and</w:t>
-      </w:r>
-      <w:r>
-        <w:rPr>
-          <w:i/>
-          <w:iCs/>
-        </w:rPr>
-        <w:t xml:space="preserve"> description,</w:t>
-      </w:r>
-      <w:r>
-        <w:rPr>
-          <w:i/>
-          <w:iCs/>
-        </w:rPr>
-        <w:t xml:space="preserve"> </w:t>
-      </w:r>
-      <w:r>
-        <w:t xml:space="preserve">so then we build a form which help to type and submit </w:t>
-      </w:r>
-      <w:r>
-        <w:rPr>
-          <w:i/>
-          <w:iCs/>
-        </w:rPr>
-        <w:t>Device Name,</w:t>
-      </w:r>
-      <w:r>
-        <w:t xml:space="preserve"> </w:t>
-      </w:r>
-      <w:r>
-        <w:rPr>
-          <w:i/>
-          <w:iCs/>
-        </w:rPr>
-        <w:t xml:space="preserve">Device ID </w:t>
-      </w:r>
-      <w:r>
-        <w:t xml:space="preserve">and </w:t>
-      </w:r>
-      <w:r>
-        <w:rPr>
-          <w:i/>
-          <w:iCs/>
-        </w:rPr>
-        <w:t>Description</w:t>
-      </w:r>
-      <w:r>
-        <w:t>.</w:t>
-      </w:r>
-      <w:r>
-        <w:t xml:space="preserve"> Note that all forms are using POST method to secure the request.</w:t>
-      </w:r>
-    </w:p>
-    <w:p>
-      <w:r>
-        <w:rPr>
-          <w:noProof/>
-        </w:rPr>
-        <w:drawing>
-          <wp:inline distT="0" distB="0" distL="0" distR="0" wp14:anchorId="77A75D93" wp14:editId="37565D28">
-            <wp:extent cx="5731510" cy="3223895"/>
-            <wp:effectExtent l="0" t="0" r="2540" b="0"/>
-            <wp:docPr id="1" name="Picture 1"/>
-            <wp:cNvGraphicFramePr>
-              <a:graphicFrameLocks xmlns:a="http://schemas.openxmlformats.org/drawingml/2006/main" noChangeAspect="1"/>
-            </wp:cNvGraphicFramePr>
-            <a:graphic xmlns:a="http://schemas.openxmlformats.org/drawingml/2006/main">
-              <a:graphicData uri="http://schemas.openxmlformats.org/drawingml/2006/picture">
-                <pic:pic xmlns:pic="http://schemas.openxmlformats.org/drawingml/2006/picture">
-                  <pic:nvPicPr>
-                    <pic:cNvPr id="1" name=""/>
-                    <pic:cNvPicPr/>
-                  </pic:nvPicPr>
-                  <pic:blipFill>
-                    <a:blip r:embed="rId48"/>
-                    <a:stretch>
-                      <a:fillRect/>
-                    </a:stretch>
-                  </pic:blipFill>
-                  <pic:spPr>
-                    <a:xfrm>
-                      <a:off x="0" y="0"/>
-                      <a:ext cx="5731510" cy="3223895"/>
-                    </a:xfrm>
-                    <a:prstGeom prst="rect">
-                      <a:avLst/>
-                    </a:prstGeom>
-                  </pic:spPr>
-                </pic:pic>
-              </a:graphicData>
-            </a:graphic>
-          </wp:inline>
-        </w:drawing>
-      </w:r>
-    </w:p>
-    <w:p>
-      <w:pPr>
-        <w:pStyle w:val="Caption"/>
-        <w:jc w:val="center"/>
-        <w:rPr>
-          <w:sz w:val="24"/>
-          <w:szCs w:val="24"/>
-        </w:rPr>
-      </w:pPr>
       <w:bookmarkStart w:id="50" w:name="_Toc117292513"/>
       <w:r>
         <w:rPr>
@@ -33230,7 +33253,7 @@
                     </pic:cNvPicPr>
                   </pic:nvPicPr>
                   <pic:blipFill>
-                    <a:blip r:embed="rId49">
+                    <a:blip r:embed="rId47">
                       <a:extLst>
                         <a:ext uri="{28A0092B-C50C-407E-A947-70E740481C1C}">
                           <a14:useLocalDpi xmlns:a14="http://schemas.microsoft.com/office/drawing/2010/main" val="0"/>
@@ -36003,7 +36026,7 @@
                     <pic:cNvPicPr/>
                   </pic:nvPicPr>
                   <pic:blipFill>
-                    <a:blip r:embed="rId50"/>
+                    <a:blip r:embed="rId48"/>
                     <a:stretch>
                       <a:fillRect/>
                     </a:stretch>
@@ -39792,7 +39815,7 @@
                     <pic:cNvPicPr/>
                   </pic:nvPicPr>
                   <pic:blipFill>
-                    <a:blip r:embed="rId51"/>
+                    <a:blip r:embed="rId49"/>
                     <a:stretch>
                       <a:fillRect/>
                     </a:stretch>
@@ -39950,6 +39973,154 @@
             <wp:extent cx="5731510" cy="2000250"/>
             <wp:effectExtent l="0" t="0" r="2540" b="0"/>
             <wp:docPr id="10" name="Picture 10"/>
+            <wp:cNvGraphicFramePr>
+              <a:graphicFrameLocks xmlns:a="http://schemas.openxmlformats.org/drawingml/2006/main" noChangeAspect="1"/>
+            </wp:cNvGraphicFramePr>
+            <a:graphic xmlns:a="http://schemas.openxmlformats.org/drawingml/2006/main">
+              <a:graphicData uri="http://schemas.openxmlformats.org/drawingml/2006/picture">
+                <pic:pic xmlns:pic="http://schemas.openxmlformats.org/drawingml/2006/picture">
+                  <pic:nvPicPr>
+                    <pic:cNvPr id="1" name=""/>
+                    <pic:cNvPicPr/>
+                  </pic:nvPicPr>
+                  <pic:blipFill>
+                    <a:blip r:embed="rId50"/>
+                    <a:stretch>
+                      <a:fillRect/>
+                    </a:stretch>
+                  </pic:blipFill>
+                  <pic:spPr>
+                    <a:xfrm>
+                      <a:off x="0" y="0"/>
+                      <a:ext cx="5731510" cy="2000250"/>
+                    </a:xfrm>
+                    <a:prstGeom prst="rect">
+                      <a:avLst/>
+                    </a:prstGeom>
+                  </pic:spPr>
+                </pic:pic>
+              </a:graphicData>
+            </a:graphic>
+          </wp:inline>
+        </w:drawing>
+      </w:r>
+    </w:p>
+    <w:p>
+      <w:r>
+        <w:rPr>
+          <w:u w:val="single"/>
+        </w:rPr>
+        <w:t>Result</w:t>
+      </w:r>
+      <w:r>
+        <w:t>: Passed!</w:t>
+      </w:r>
+    </w:p>
+    <w:p>
+      <w:pPr>
+        <w:pStyle w:val="Heading4"/>
+      </w:pPr>
+      <w:r>
+        <w:t>Routing</w:t>
+      </w:r>
+      <w:r>
+        <w:t xml:space="preserve"> Test</w:t>
+      </w:r>
+    </w:p>
+    <w:p>
+      <w:r>
+        <w:t>This test is used to check how the website react with good and bad requests.</w:t>
+      </w:r>
+    </w:p>
+    <w:p>
+      <w:r>
+        <w:rPr>
+          <w:noProof/>
+        </w:rPr>
+        <w:drawing>
+          <wp:inline distT="0" distB="0" distL="0" distR="0" wp14:anchorId="71F2AF12" wp14:editId="02056E6C">
+            <wp:extent cx="5731510" cy="2386330"/>
+            <wp:effectExtent l="0" t="0" r="2540" b="0"/>
+            <wp:docPr id="27" name="Picture 27"/>
+            <wp:cNvGraphicFramePr>
+              <a:graphicFrameLocks xmlns:a="http://schemas.openxmlformats.org/drawingml/2006/main" noChangeAspect="1"/>
+            </wp:cNvGraphicFramePr>
+            <a:graphic xmlns:a="http://schemas.openxmlformats.org/drawingml/2006/main">
+              <a:graphicData uri="http://schemas.openxmlformats.org/drawingml/2006/picture">
+                <pic:pic xmlns:pic="http://schemas.openxmlformats.org/drawingml/2006/picture">
+                  <pic:nvPicPr>
+                    <pic:cNvPr id="1" name=""/>
+                    <pic:cNvPicPr/>
+                  </pic:nvPicPr>
+                  <pic:blipFill>
+                    <a:blip r:embed="rId51"/>
+                    <a:stretch>
+                      <a:fillRect/>
+                    </a:stretch>
+                  </pic:blipFill>
+                  <pic:spPr>
+                    <a:xfrm>
+                      <a:off x="0" y="0"/>
+                      <a:ext cx="5731510" cy="2386330"/>
+                    </a:xfrm>
+                    <a:prstGeom prst="rect">
+                      <a:avLst/>
+                    </a:prstGeom>
+                  </pic:spPr>
+                </pic:pic>
+              </a:graphicData>
+            </a:graphic>
+          </wp:inline>
+        </w:drawing>
+      </w:r>
+    </w:p>
+    <w:p>
+      <w:r>
+        <w:rPr>
+          <w:u w:val="single"/>
+        </w:rPr>
+        <w:t>Result</w:t>
+      </w:r>
+      <w:r>
+        <w:t>: All tests passed!</w:t>
+      </w:r>
+    </w:p>
+    <w:p>
+      <w:pPr>
+        <w:pStyle w:val="Heading4"/>
+      </w:pPr>
+      <w:r>
+        <w:t>Rendering Test</w:t>
+      </w:r>
+    </w:p>
+    <w:p>
+      <w:r>
+        <w:t>The test is applied to make sure</w:t>
+      </w:r>
+      <w:r>
+        <w:t xml:space="preserve"> the website can render all the html pages which are </w:t>
+      </w:r>
+      <w:r>
+        <w:t xml:space="preserve">defined in the </w:t>
+      </w:r>
+      <w:r>
+        <w:t>program</w:t>
+      </w:r>
+      <w:r>
+        <w:t>.</w:t>
+      </w:r>
+    </w:p>
+    <w:p>
+      <w:r>
+        <w:rPr>
+          <w:noProof/>
+        </w:rPr>
+        <w:lastRenderedPageBreak/>
+        <w:drawing>
+          <wp:inline distT="0" distB="0" distL="0" distR="0" wp14:anchorId="4263DF6F" wp14:editId="473F79FF">
+            <wp:extent cx="5731510" cy="2644140"/>
+            <wp:effectExtent l="0" t="0" r="2540" b="3810"/>
+            <wp:docPr id="28" name="Picture 28"/>
             <wp:cNvGraphicFramePr>
               <a:graphicFrameLocks xmlns:a="http://schemas.openxmlformats.org/drawingml/2006/main" noChangeAspect="1"/>
             </wp:cNvGraphicFramePr>
@@ -39969,7 +40140,7 @@
                   <pic:spPr>
                     <a:xfrm>
                       <a:off x="0" y="0"/>
-                      <a:ext cx="5731510" cy="2000250"/>
+                      <a:ext cx="5731510" cy="2644140"/>
                     </a:xfrm>
                     <a:prstGeom prst="rect">
                       <a:avLst/>
@@ -39990,7 +40161,25 @@
         <w:t>Result</w:t>
       </w:r>
       <w:r>
-        <w:t>: Passed!</w:t>
+        <w:t xml:space="preserve">: All </w:t>
+      </w:r>
+      <w:r>
+        <w:t xml:space="preserve">html </w:t>
+      </w:r>
+      <w:r>
+        <w:t xml:space="preserve">pages </w:t>
+      </w:r>
+      <w:r>
+        <w:t>are</w:t>
+      </w:r>
+      <w:r>
+        <w:t xml:space="preserve"> rendered</w:t>
+      </w:r>
+      <w:r>
+        <w:t xml:space="preserve"> successfully</w:t>
+      </w:r>
+      <w:r>
+        <w:t>!</w:t>
       </w:r>
     </w:p>
     <w:p>
@@ -39998,7 +40187,7 @@
         <w:pStyle w:val="Heading4"/>
       </w:pPr>
       <w:r>
-        <w:t>Routing</w:t>
+        <w:t>Services</w:t>
       </w:r>
       <w:r>
         <w:t xml:space="preserve"> Test</w:t>
@@ -40006,7 +40195,7 @@
     </w:p>
     <w:p>
       <w:r>
-        <w:t>This test is used to check how the website react with good and bad requests.</w:t>
+        <w:t>For this test, we try to implement all functions of MQTT and other actions we have to deal with the website such as: publishing, subscribing… These tests are to demonstrate the website can excute the requests from users.</w:t>
       </w:r>
     </w:p>
     <w:p>
@@ -40015,10 +40204,10 @@
           <w:noProof/>
         </w:rPr>
         <w:drawing>
-          <wp:inline distT="0" distB="0" distL="0" distR="0" wp14:anchorId="71F2AF12" wp14:editId="02056E6C">
-            <wp:extent cx="5731510" cy="2386330"/>
-            <wp:effectExtent l="0" t="0" r="2540" b="0"/>
-            <wp:docPr id="27" name="Picture 27"/>
+          <wp:inline distT="0" distB="0" distL="0" distR="0" wp14:anchorId="25BED4B1" wp14:editId="07E874EE">
+            <wp:extent cx="5731510" cy="4111625"/>
+            <wp:effectExtent l="0" t="0" r="2540" b="3175"/>
+            <wp:docPr id="29" name="Picture 29"/>
             <wp:cNvGraphicFramePr>
               <a:graphicFrameLocks xmlns:a="http://schemas.openxmlformats.org/drawingml/2006/main" noChangeAspect="1"/>
             </wp:cNvGraphicFramePr>
@@ -40038,7 +40227,7 @@
                   <pic:spPr>
                     <a:xfrm>
                       <a:off x="0" y="0"/>
-                      <a:ext cx="5731510" cy="2386330"/>
+                      <a:ext cx="5731510" cy="4111625"/>
                     </a:xfrm>
                     <a:prstGeom prst="rect">
                       <a:avLst/>
@@ -40059,54 +40248,47 @@
         <w:t>Result</w:t>
       </w:r>
       <w:r>
-        <w:t xml:space="preserve">: </w:t>
-      </w:r>
-      <w:r>
-        <w:t>All tests p</w:t>
-      </w:r>
-      <w:r>
-        <w:t>assed!</w:t>
+        <w:t>: All tests passed!</w:t>
       </w:r>
     </w:p>
     <w:p>
       <w:pPr>
         <w:pStyle w:val="Heading4"/>
-      </w:pPr>
-      <w:r>
-        <w:t>Rendering</w:t>
-      </w:r>
-      <w:r>
+        <w:rPr>
+          <w:lang w:val="vi-VN"/>
+        </w:rPr>
+      </w:pPr>
+      <w:r>
+        <w:t>Database</w:t>
+      </w:r>
+      <w:r>
+        <w:rPr>
+          <w:lang w:val="vi-VN"/>
+        </w:rPr>
         <w:t xml:space="preserve"> Test</w:t>
       </w:r>
     </w:p>
     <w:p>
       <w:r>
-        <w:t>The test is applied to make sure</w:t>
-      </w:r>
-      <w:r>
-        <w:t xml:space="preserve"> the website can render all the html pages which are </w:t>
-      </w:r>
-      <w:r>
-        <w:t xml:space="preserve">defined in the </w:t>
-      </w:r>
-      <w:r>
-        <w:t>program</w:t>
-      </w:r>
-      <w:r>
-        <w:t>.</w:t>
-      </w:r>
-    </w:p>
-    <w:p>
+        <w:t>This test is to check the ability to deal with database in this project.</w:t>
+      </w:r>
+    </w:p>
+    <w:p>
+      <w:pPr>
+        <w:rPr>
+          <w:lang w:val="vi-VN"/>
+        </w:rPr>
+      </w:pPr>
       <w:r>
         <w:rPr>
           <w:noProof/>
         </w:rPr>
         <w:lastRenderedPageBreak/>
         <w:drawing>
-          <wp:inline distT="0" distB="0" distL="0" distR="0" wp14:anchorId="4263DF6F" wp14:editId="473F79FF">
-            <wp:extent cx="5731510" cy="2644140"/>
-            <wp:effectExtent l="0" t="0" r="2540" b="3810"/>
-            <wp:docPr id="28" name="Picture 28"/>
+          <wp:inline distT="0" distB="0" distL="0" distR="0" wp14:anchorId="1F96A806" wp14:editId="1A15A390">
+            <wp:extent cx="5731510" cy="2887980"/>
+            <wp:effectExtent l="0" t="0" r="2540" b="7620"/>
+            <wp:docPr id="30" name="Picture 30"/>
             <wp:cNvGraphicFramePr>
               <a:graphicFrameLocks xmlns:a="http://schemas.openxmlformats.org/drawingml/2006/main" noChangeAspect="1"/>
             </wp:cNvGraphicFramePr>
@@ -40126,7 +40308,7 @@
                   <pic:spPr>
                     <a:xfrm>
                       <a:off x="0" y="0"/>
-                      <a:ext cx="5731510" cy="2644140"/>
+                      <a:ext cx="5731510" cy="2887980"/>
                     </a:xfrm>
                     <a:prstGeom prst="rect">
                       <a:avLst/>
@@ -40147,25 +40329,122 @@
         <w:t>Result</w:t>
       </w:r>
       <w:r>
-        <w:t xml:space="preserve">: All </w:t>
-      </w:r>
-      <w:r>
-        <w:t xml:space="preserve">html </w:t>
-      </w:r>
-      <w:r>
-        <w:t xml:space="preserve">pages </w:t>
-      </w:r>
-      <w:r>
-        <w:t>are</w:t>
-      </w:r>
-      <w:r>
-        <w:t xml:space="preserve"> rendered</w:t>
-      </w:r>
-      <w:r>
-        <w:t xml:space="preserve"> successfully</w:t>
-      </w:r>
-      <w:r>
-        <w:t>!</w:t>
+        <w:t>: All requests to databased are excuted successfully!</w:t>
+      </w:r>
+    </w:p>
+    <w:p>
+      <w:r>
+        <w:t>To conclude, any separated functions of website are sastified the requirements.</w:t>
+      </w:r>
+    </w:p>
+    <w:p>
+      <w:pPr>
+        <w:pStyle w:val="Heading1"/>
+      </w:pPr>
+      <w:bookmarkStart w:id="55" w:name="_Toc117293337"/>
+      <w:r>
+        <w:t>6</w:t>
+      </w:r>
+      <w:r>
+        <w:t>. Integration of MQTT Dashboard:</w:t>
+      </w:r>
+      <w:bookmarkEnd w:id="55"/>
+    </w:p>
+    <w:p/>
+    <w:p>
+      <w:r>
+        <w:t xml:space="preserve">After many steps, finally the Dashboard has been built. </w:t>
+      </w:r>
+      <w:r>
+        <w:t>Actually, t</w:t>
+      </w:r>
+      <w:r>
+        <w:t xml:space="preserve">he </w:t>
+      </w:r>
+      <w:r>
+        <w:t>dashboard</w:t>
+      </w:r>
+      <w:r>
+        <w:t xml:space="preserve"> contains two main </w:t>
+      </w:r>
+      <w:r>
+        <w:t>program</w:t>
+      </w:r>
+      <w:r>
+        <w:t>s</w:t>
+      </w:r>
+      <w:r>
+        <w:t>: the Core Broker program – which provides the Broker’s services of the system and the Web Client – which is the View for user to interact with the Broker.</w:t>
+      </w:r>
+    </w:p>
+    <w:p>
+      <w:r>
+        <w:t>By lauching them together, a MQTT Dashboard is running!</w:t>
+      </w:r>
+    </w:p>
+    <w:p>
+      <w:pPr>
+        <w:pStyle w:val="Heading2"/>
+      </w:pPr>
+      <w:bookmarkStart w:id="56" w:name="_Toc117293338"/>
+      <w:r>
+        <w:t>6</w:t>
+      </w:r>
+      <w:r>
+        <w:t>.</w:t>
+      </w:r>
+      <w:r>
+        <w:t>1</w:t>
+      </w:r>
+      <w:r>
+        <w:t xml:space="preserve">. </w:t>
+      </w:r>
+      <w:r>
+        <w:t>Integrating</w:t>
+      </w:r>
+      <w:r>
+        <w:t xml:space="preserve"> and </w:t>
+      </w:r>
+      <w:r>
+        <w:t>lauch</w:t>
+      </w:r>
+      <w:r>
+        <w:t>ing</w:t>
+      </w:r>
+      <w:r>
+        <w:t>:</w:t>
+      </w:r>
+      <w:bookmarkEnd w:id="56"/>
+    </w:p>
+    <w:p/>
+    <w:p>
+      <w:r>
+        <w:t xml:space="preserve">In this part, </w:t>
+      </w:r>
+      <w:r>
+        <w:t>we run these two programs like a real application and observe their reaction for any single cases</w:t>
+      </w:r>
+      <w:r>
+        <w:t>.</w:t>
+      </w:r>
+    </w:p>
+    <w:p>
+      <w:r>
+        <w:t>The Broker program will be launched on localhost (and maybe a public address if feasible) with an open port to listen and deliver MQTT services, followed by the Web Client, which will refer straight to the Broker's address and give us with the appropriate interfaces.</w:t>
+      </w:r>
+    </w:p>
+    <w:p>
+      <w:r>
+        <w:t xml:space="preserve">These show cases perform the most critical </w:t>
+      </w:r>
+      <w:r>
+        <w:t>scenario</w:t>
+      </w:r>
+      <w:r>
+        <w:t>s</w:t>
+      </w:r>
+      <w:r>
+        <w:t>:</w:t>
       </w:r>
     </w:p>
     <w:p>
@@ -40173,15 +40452,18 @@
         <w:pStyle w:val="Heading4"/>
       </w:pPr>
       <w:r>
-        <w:t>Services</w:t>
-      </w:r>
-      <w:r>
-        <w:t xml:space="preserve"> Test</w:t>
-      </w:r>
-    </w:p>
-    <w:p>
-      <w:r>
-        <w:t>For this test, we try to implement all functions of MQTT and other actions we have to deal with the website such as: publishing, subscribing… These tests are to demonstrate the website can excute the requests from users.</w:t>
+        <w:t>Publish with Retain Flag</w:t>
+      </w:r>
+    </w:p>
+    <w:p>
+      <w:r>
+        <w:t>In the MQTT form, a</w:t>
+      </w:r>
+      <w:r>
+        <w:t xml:space="preserve"> message is published with Retain Flag set to true</w:t>
+      </w:r>
+      <w:r>
+        <w:t xml:space="preserve">. </w:t>
       </w:r>
     </w:p>
     <w:p>
@@ -40189,11 +40471,12 @@
         <w:rPr>
           <w:noProof/>
         </w:rPr>
+        <w:lastRenderedPageBreak/>
         <w:drawing>
-          <wp:inline distT="0" distB="0" distL="0" distR="0" wp14:anchorId="25BED4B1" wp14:editId="07E874EE">
-            <wp:extent cx="5731510" cy="4111625"/>
-            <wp:effectExtent l="0" t="0" r="2540" b="3175"/>
-            <wp:docPr id="29" name="Picture 29"/>
+          <wp:inline distT="0" distB="0" distL="0" distR="0" wp14:anchorId="3D07B8EC" wp14:editId="6C4E12CB">
+            <wp:extent cx="5731510" cy="2596515"/>
+            <wp:effectExtent l="0" t="0" r="2540" b="0"/>
+            <wp:docPr id="31" name="Picture 31"/>
             <wp:cNvGraphicFramePr>
               <a:graphicFrameLocks xmlns:a="http://schemas.openxmlformats.org/drawingml/2006/main" noChangeAspect="1"/>
             </wp:cNvGraphicFramePr>
@@ -40213,275 +40496,6 @@
                   <pic:spPr>
                     <a:xfrm>
                       <a:off x="0" y="0"/>
-                      <a:ext cx="5731510" cy="4111625"/>
-                    </a:xfrm>
-                    <a:prstGeom prst="rect">
-                      <a:avLst/>
-                    </a:prstGeom>
-                  </pic:spPr>
-                </pic:pic>
-              </a:graphicData>
-            </a:graphic>
-          </wp:inline>
-        </w:drawing>
-      </w:r>
-    </w:p>
-    <w:p>
-      <w:r>
-        <w:rPr>
-          <w:u w:val="single"/>
-        </w:rPr>
-        <w:t>Result</w:t>
-      </w:r>
-      <w:r>
-        <w:t>: All tests passed!</w:t>
-      </w:r>
-    </w:p>
-    <w:p>
-      <w:pPr>
-        <w:pStyle w:val="Heading4"/>
-        <w:rPr>
-          <w:lang w:val="vi-VN"/>
-        </w:rPr>
-      </w:pPr>
-      <w:r>
-        <w:t>Database</w:t>
-      </w:r>
-      <w:r>
-        <w:rPr>
-          <w:lang w:val="vi-VN"/>
-        </w:rPr>
-        <w:t xml:space="preserve"> Test</w:t>
-      </w:r>
-    </w:p>
-    <w:p>
-      <w:r>
-        <w:t>This test is to check the ability to deal with database in this project.</w:t>
-      </w:r>
-    </w:p>
-    <w:p>
-      <w:pPr>
-        <w:rPr>
-          <w:lang w:val="vi-VN"/>
-        </w:rPr>
-      </w:pPr>
-      <w:r>
-        <w:rPr>
-          <w:noProof/>
-        </w:rPr>
-        <w:lastRenderedPageBreak/>
-        <w:drawing>
-          <wp:inline distT="0" distB="0" distL="0" distR="0" wp14:anchorId="1F96A806" wp14:editId="1A15A390">
-            <wp:extent cx="5731510" cy="2887980"/>
-            <wp:effectExtent l="0" t="0" r="2540" b="7620"/>
-            <wp:docPr id="30" name="Picture 30"/>
-            <wp:cNvGraphicFramePr>
-              <a:graphicFrameLocks xmlns:a="http://schemas.openxmlformats.org/drawingml/2006/main" noChangeAspect="1"/>
-            </wp:cNvGraphicFramePr>
-            <a:graphic xmlns:a="http://schemas.openxmlformats.org/drawingml/2006/main">
-              <a:graphicData uri="http://schemas.openxmlformats.org/drawingml/2006/picture">
-                <pic:pic xmlns:pic="http://schemas.openxmlformats.org/drawingml/2006/picture">
-                  <pic:nvPicPr>
-                    <pic:cNvPr id="1" name=""/>
-                    <pic:cNvPicPr/>
-                  </pic:nvPicPr>
-                  <pic:blipFill>
-                    <a:blip r:embed="rId56"/>
-                    <a:stretch>
-                      <a:fillRect/>
-                    </a:stretch>
-                  </pic:blipFill>
-                  <pic:spPr>
-                    <a:xfrm>
-                      <a:off x="0" y="0"/>
-                      <a:ext cx="5731510" cy="2887980"/>
-                    </a:xfrm>
-                    <a:prstGeom prst="rect">
-                      <a:avLst/>
-                    </a:prstGeom>
-                  </pic:spPr>
-                </pic:pic>
-              </a:graphicData>
-            </a:graphic>
-          </wp:inline>
-        </w:drawing>
-      </w:r>
-    </w:p>
-    <w:p>
-      <w:r>
-        <w:rPr>
-          <w:u w:val="single"/>
-        </w:rPr>
-        <w:t>Result</w:t>
-      </w:r>
-      <w:r>
-        <w:t>: All requests to databased are excuted successfully!</w:t>
-      </w:r>
-    </w:p>
-    <w:p>
-      <w:r>
-        <w:t>To conclude, any separated functions of website are sastified the requirements.</w:t>
-      </w:r>
-    </w:p>
-    <w:p>
-      <w:pPr>
-        <w:pStyle w:val="Heading1"/>
-      </w:pPr>
-      <w:bookmarkStart w:id="55" w:name="_Toc117293337"/>
-      <w:r>
-        <w:t>6</w:t>
-      </w:r>
-      <w:r>
-        <w:t>. Integration of MQTT Dashboard:</w:t>
-      </w:r>
-      <w:bookmarkEnd w:id="55"/>
-    </w:p>
-    <w:p/>
-    <w:p>
-      <w:r>
-        <w:t xml:space="preserve">After many steps, finally the Dashboard has been built. </w:t>
-      </w:r>
-      <w:r>
-        <w:t>Actually, t</w:t>
-      </w:r>
-      <w:r>
-        <w:t xml:space="preserve">he </w:t>
-      </w:r>
-      <w:r>
-        <w:t>dashboard</w:t>
-      </w:r>
-      <w:r>
-        <w:t xml:space="preserve"> contains two main </w:t>
-      </w:r>
-      <w:r>
-        <w:t>program</w:t>
-      </w:r>
-      <w:r>
-        <w:t>s</w:t>
-      </w:r>
-      <w:r>
-        <w:t>: the Core Broker program – which provides the Broker’s services of the system and the Web Client – which is the View for user to interact with the Broker.</w:t>
-      </w:r>
-    </w:p>
-    <w:p>
-      <w:r>
-        <w:t>By lauching them together, a MQTT Dashboard is running!</w:t>
-      </w:r>
-    </w:p>
-    <w:p>
-      <w:pPr>
-        <w:pStyle w:val="Heading2"/>
-      </w:pPr>
-      <w:bookmarkStart w:id="56" w:name="_Toc117293338"/>
-      <w:r>
-        <w:t>6</w:t>
-      </w:r>
-      <w:r>
-        <w:t>.</w:t>
-      </w:r>
-      <w:r>
-        <w:t>1</w:t>
-      </w:r>
-      <w:r>
-        <w:t xml:space="preserve">. </w:t>
-      </w:r>
-      <w:r>
-        <w:t>Integrating</w:t>
-      </w:r>
-      <w:r>
-        <w:t xml:space="preserve"> and </w:t>
-      </w:r>
-      <w:r>
-        <w:t>lauch</w:t>
-      </w:r>
-      <w:r>
-        <w:t>ing</w:t>
-      </w:r>
-      <w:r>
-        <w:t>:</w:t>
-      </w:r>
-      <w:bookmarkEnd w:id="56"/>
-    </w:p>
-    <w:p/>
-    <w:p>
-      <w:r>
-        <w:t xml:space="preserve">In this part, </w:t>
-      </w:r>
-      <w:r>
-        <w:t>we run these two programs like a real application and observe their reaction for any single cases</w:t>
-      </w:r>
-      <w:r>
-        <w:t>.</w:t>
-      </w:r>
-    </w:p>
-    <w:p>
-      <w:r>
-        <w:t>The Broker program will be launched on localhost (and maybe a public address if feasible) with an open port to listen and deliver MQTT services, followed by the Web Client, which will refer straight to the Broker's address and give us with the appropriate interfaces.</w:t>
-      </w:r>
-    </w:p>
-    <w:p>
-      <w:r>
-        <w:t xml:space="preserve">These show cases perform the most critical </w:t>
-      </w:r>
-      <w:r>
-        <w:t>scenario</w:t>
-      </w:r>
-      <w:r>
-        <w:t>s</w:t>
-      </w:r>
-      <w:r>
-        <w:t>:</w:t>
-      </w:r>
-    </w:p>
-    <w:p>
-      <w:pPr>
-        <w:pStyle w:val="Heading4"/>
-      </w:pPr>
-      <w:r>
-        <w:t>Publish with Retain Flag</w:t>
-      </w:r>
-    </w:p>
-    <w:p>
-      <w:r>
-        <w:t>In the MQTT form, a</w:t>
-      </w:r>
-      <w:r>
-        <w:t xml:space="preserve"> message is published with Retain Flag set to true</w:t>
-      </w:r>
-      <w:r>
-        <w:t xml:space="preserve">. </w:t>
-      </w:r>
-    </w:p>
-    <w:p>
-      <w:r>
-        <w:rPr>
-          <w:noProof/>
-        </w:rPr>
-        <w:lastRenderedPageBreak/>
-        <w:drawing>
-          <wp:inline distT="0" distB="0" distL="0" distR="0" wp14:anchorId="3D07B8EC" wp14:editId="6C4E12CB">
-            <wp:extent cx="5731510" cy="2596515"/>
-            <wp:effectExtent l="0" t="0" r="2540" b="0"/>
-            <wp:docPr id="31" name="Picture 31"/>
-            <wp:cNvGraphicFramePr>
-              <a:graphicFrameLocks xmlns:a="http://schemas.openxmlformats.org/drawingml/2006/main" noChangeAspect="1"/>
-            </wp:cNvGraphicFramePr>
-            <a:graphic xmlns:a="http://schemas.openxmlformats.org/drawingml/2006/main">
-              <a:graphicData uri="http://schemas.openxmlformats.org/drawingml/2006/picture">
-                <pic:pic xmlns:pic="http://schemas.openxmlformats.org/drawingml/2006/picture">
-                  <pic:nvPicPr>
-                    <pic:cNvPr id="1" name=""/>
-                    <pic:cNvPicPr/>
-                  </pic:nvPicPr>
-                  <pic:blipFill>
-                    <a:blip r:embed="rId57"/>
-                    <a:stretch>
-                      <a:fillRect/>
-                    </a:stretch>
-                  </pic:blipFill>
-                  <pic:spPr>
-                    <a:xfrm>
-                      <a:off x="0" y="0"/>
                       <a:ext cx="5731510" cy="2596515"/>
                     </a:xfrm>
                     <a:prstGeom prst="rect">
@@ -40497,10 +40511,7 @@
     </w:p>
     <w:p>
       <w:r>
-        <w:t>From Broker side, we observe</w:t>
-      </w:r>
-      <w:r>
-        <w:t xml:space="preserve"> a Publish packet with correct information, that means this function work well from both sides.</w:t>
+        <w:t>From Broker side, we observe a Publish packet with correct information, that means this function work well from both sides.</w:t>
       </w:r>
     </w:p>
     <w:p>
@@ -40578,7 +40589,7 @@
           </mc:Choice>
           <mc:Fallback>
             <w:pict>
-              <v:rect w14:anchorId="0DCCF14A" id="Rectangle 43459" o:spid="_x0000_s1026" style="position:absolute;margin-left:0;margin-top:6.85pt;width:449.55pt;height:14.15pt;z-index:251655168;visibility:visible;mso-wrap-style:square;mso-width-percent:0;mso-wrap-distance-left:9pt;mso-wrap-distance-top:0;mso-wrap-distance-right:9pt;mso-wrap-distance-bottom:0;mso-position-horizontal:absolute;mso-position-horizontal-relative:text;mso-position-vertical:absolute;mso-position-vertical-relative:text;mso-width-percent:0;mso-width-relative:margin;v-text-anchor:middle" o:gfxdata="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" filled="f" strokecolor="red">
+              <v:rect w14:anchorId="1379E13A" id="Rectangle 43459" o:spid="_x0000_s1026" style="position:absolute;margin-left:0;margin-top:6.85pt;width:449.55pt;height:14.15pt;z-index:251655168;visibility:visible;mso-wrap-style:square;mso-width-percent:0;mso-wrap-distance-left:9pt;mso-wrap-distance-top:0;mso-wrap-distance-right:9pt;mso-wrap-distance-bottom:0;mso-position-horizontal:absolute;mso-position-horizontal-relative:text;mso-position-vertical:absolute;mso-position-vertical-relative:text;mso-width-percent:0;mso-width-relative:margin;v-text-anchor:middle" o:gfxdata="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" filled="f" strokecolor="red">
                 <v:stroke joinstyle="round"/>
               </v:rect>
             </w:pict>
@@ -40594,6 +40605,117 @@
             <wp:extent cx="5731510" cy="479425"/>
             <wp:effectExtent l="0" t="0" r="2540" b="0"/>
             <wp:docPr id="43458" name="Picture 43458"/>
+            <wp:cNvGraphicFramePr>
+              <a:graphicFrameLocks xmlns:a="http://schemas.openxmlformats.org/drawingml/2006/main" noChangeAspect="1"/>
+            </wp:cNvGraphicFramePr>
+            <a:graphic xmlns:a="http://schemas.openxmlformats.org/drawingml/2006/main">
+              <a:graphicData uri="http://schemas.openxmlformats.org/drawingml/2006/picture">
+                <pic:pic xmlns:pic="http://schemas.openxmlformats.org/drawingml/2006/picture">
+                  <pic:nvPicPr>
+                    <pic:cNvPr id="1" name=""/>
+                    <pic:cNvPicPr/>
+                  </pic:nvPicPr>
+                  <pic:blipFill>
+                    <a:blip r:embed="rId56"/>
+                    <a:stretch>
+                      <a:fillRect/>
+                    </a:stretch>
+                  </pic:blipFill>
+                  <pic:spPr>
+                    <a:xfrm>
+                      <a:off x="0" y="0"/>
+                      <a:ext cx="5731510" cy="479425"/>
+                    </a:xfrm>
+                    <a:prstGeom prst="rect">
+                      <a:avLst/>
+                    </a:prstGeom>
+                  </pic:spPr>
+                </pic:pic>
+              </a:graphicData>
+            </a:graphic>
+          </wp:inline>
+        </w:drawing>
+      </w:r>
+    </w:p>
+    <w:p>
+      <w:r>
+        <w:t xml:space="preserve">Next, a client subscribe exactly to that </w:t>
+      </w:r>
+      <w:r>
+        <w:t>topic and receive that message.</w:t>
+      </w:r>
+    </w:p>
+    <w:p>
+      <w:r>
+        <w:rPr>
+          <w:noProof/>
+        </w:rPr>
+        <w:drawing>
+          <wp:inline distT="0" distB="0" distL="0" distR="0" wp14:anchorId="2A916994" wp14:editId="03D27ED1">
+            <wp:extent cx="5731510" cy="2637790"/>
+            <wp:effectExtent l="0" t="0" r="2540" b="0"/>
+            <wp:docPr id="43460" name="Picture 43460"/>
+            <wp:cNvGraphicFramePr>
+              <a:graphicFrameLocks xmlns:a="http://schemas.openxmlformats.org/drawingml/2006/main" noChangeAspect="1"/>
+            </wp:cNvGraphicFramePr>
+            <a:graphic xmlns:a="http://schemas.openxmlformats.org/drawingml/2006/main">
+              <a:graphicData uri="http://schemas.openxmlformats.org/drawingml/2006/picture">
+                <pic:pic xmlns:pic="http://schemas.openxmlformats.org/drawingml/2006/picture">
+                  <pic:nvPicPr>
+                    <pic:cNvPr id="1" name=""/>
+                    <pic:cNvPicPr/>
+                  </pic:nvPicPr>
+                  <pic:blipFill>
+                    <a:blip r:embed="rId57"/>
+                    <a:stretch>
+                      <a:fillRect/>
+                    </a:stretch>
+                  </pic:blipFill>
+                  <pic:spPr>
+                    <a:xfrm>
+                      <a:off x="0" y="0"/>
+                      <a:ext cx="5731510" cy="2637790"/>
+                    </a:xfrm>
+                    <a:prstGeom prst="rect">
+                      <a:avLst/>
+                    </a:prstGeom>
+                  </pic:spPr>
+                </pic:pic>
+              </a:graphicData>
+            </a:graphic>
+          </wp:inline>
+        </w:drawing>
+      </w:r>
+    </w:p>
+    <w:p>
+      <w:r>
+        <w:t>Then, this function is success.</w:t>
+      </w:r>
+    </w:p>
+    <w:p>
+      <w:pPr>
+        <w:pStyle w:val="Heading4"/>
+      </w:pPr>
+      <w:r>
+        <w:t>Publish without Retain Flag</w:t>
+      </w:r>
+    </w:p>
+    <w:p>
+      <w:r>
+        <w:t xml:space="preserve">In this implementation, another message is publish without Retain Flag, but because the topic is already subscribe, the client also receives new message. </w:t>
+      </w:r>
+    </w:p>
+    <w:p>
+      <w:r>
+        <w:rPr>
+          <w:noProof/>
+        </w:rPr>
+        <w:lastRenderedPageBreak/>
+        <w:drawing>
+          <wp:inline distT="0" distB="0" distL="0" distR="0" wp14:anchorId="5DEF8180" wp14:editId="31587C87">
+            <wp:extent cx="5731510" cy="2920365"/>
+            <wp:effectExtent l="0" t="0" r="2540" b="0"/>
+            <wp:docPr id="43461" name="Picture 43461"/>
             <wp:cNvGraphicFramePr>
               <a:graphicFrameLocks xmlns:a="http://schemas.openxmlformats.org/drawingml/2006/main" noChangeAspect="1"/>
             </wp:cNvGraphicFramePr>
@@ -40613,7 +40735,7 @@
                   <pic:spPr>
                     <a:xfrm>
                       <a:off x="0" y="0"/>
-                      <a:ext cx="5731510" cy="479425"/>
+                      <a:ext cx="5731510" cy="2920365"/>
                     </a:xfrm>
                     <a:prstGeom prst="rect">
                       <a:avLst/>
@@ -40627,11 +40749,24 @@
       </w:r>
     </w:p>
     <w:p>
-      <w:r>
-        <w:t xml:space="preserve">Next, a client subscribe exactly to that </w:t>
-      </w:r>
-      <w:r>
-        <w:t>topic and receive that message.</w:t>
+      <w:pPr>
+        <w:pStyle w:val="Heading4"/>
+      </w:pPr>
+      <w:r>
+        <w:t>Subscribe multiple topics</w:t>
+      </w:r>
+    </w:p>
+    <w:p>
+      <w:r>
+        <w:t>Client subscribes another topic (greeting), and receives any new message f</w:t>
+      </w:r>
+      <w:r>
+        <w:t>rom these topics (the new and the old one).</w:t>
+      </w:r>
+    </w:p>
+    <w:p>
+      <w:r>
+        <w:t>Number of subscribed topics is not limited.</w:t>
       </w:r>
     </w:p>
     <w:p>
@@ -40640,10 +40775,10 @@
           <w:noProof/>
         </w:rPr>
         <w:drawing>
-          <wp:inline distT="0" distB="0" distL="0" distR="0" wp14:anchorId="2A916994" wp14:editId="03D27ED1">
-            <wp:extent cx="5731510" cy="2637790"/>
+          <wp:inline distT="0" distB="0" distL="0" distR="0" wp14:anchorId="08F4E1ED" wp14:editId="41032295">
+            <wp:extent cx="5731510" cy="3397885"/>
             <wp:effectExtent l="0" t="0" r="2540" b="0"/>
-            <wp:docPr id="43460" name="Picture 43460"/>
+            <wp:docPr id="43463" name="Picture 43463"/>
             <wp:cNvGraphicFramePr>
               <a:graphicFrameLocks xmlns:a="http://schemas.openxmlformats.org/drawingml/2006/main" noChangeAspect="1"/>
             </wp:cNvGraphicFramePr>
@@ -40663,136 +40798,6 @@
                   <pic:spPr>
                     <a:xfrm>
                       <a:off x="0" y="0"/>
-                      <a:ext cx="5731510" cy="2637790"/>
-                    </a:xfrm>
-                    <a:prstGeom prst="rect">
-                      <a:avLst/>
-                    </a:prstGeom>
-                  </pic:spPr>
-                </pic:pic>
-              </a:graphicData>
-            </a:graphic>
-          </wp:inline>
-        </w:drawing>
-      </w:r>
-    </w:p>
-    <w:p>
-      <w:r>
-        <w:t>Then, this function is success.</w:t>
-      </w:r>
-    </w:p>
-    <w:p>
-      <w:pPr>
-        <w:pStyle w:val="Heading4"/>
-      </w:pPr>
-      <w:r>
-        <w:t>Publish without Retain Flag</w:t>
-      </w:r>
-    </w:p>
-    <w:p>
-      <w:r>
-        <w:t xml:space="preserve">In this implementation, </w:t>
-      </w:r>
-      <w:r>
-        <w:t>another message is publish without Retain Flag, but because the topic is already subscribe, the client also receives new message.</w:t>
-      </w:r>
-      <w:r>
-        <w:t xml:space="preserve"> </w:t>
-      </w:r>
-    </w:p>
-    <w:p>
-      <w:r>
-        <w:rPr>
-          <w:noProof/>
-        </w:rPr>
-        <w:lastRenderedPageBreak/>
-        <w:drawing>
-          <wp:inline distT="0" distB="0" distL="0" distR="0" wp14:anchorId="5DEF8180" wp14:editId="31587C87">
-            <wp:extent cx="5731510" cy="2920365"/>
-            <wp:effectExtent l="0" t="0" r="2540" b="0"/>
-            <wp:docPr id="43461" name="Picture 43461"/>
-            <wp:cNvGraphicFramePr>
-              <a:graphicFrameLocks xmlns:a="http://schemas.openxmlformats.org/drawingml/2006/main" noChangeAspect="1"/>
-            </wp:cNvGraphicFramePr>
-            <a:graphic xmlns:a="http://schemas.openxmlformats.org/drawingml/2006/main">
-              <a:graphicData uri="http://schemas.openxmlformats.org/drawingml/2006/picture">
-                <pic:pic xmlns:pic="http://schemas.openxmlformats.org/drawingml/2006/picture">
-                  <pic:nvPicPr>
-                    <pic:cNvPr id="1" name=""/>
-                    <pic:cNvPicPr/>
-                  </pic:nvPicPr>
-                  <pic:blipFill>
-                    <a:blip r:embed="rId60"/>
-                    <a:stretch>
-                      <a:fillRect/>
-                    </a:stretch>
-                  </pic:blipFill>
-                  <pic:spPr>
-                    <a:xfrm>
-                      <a:off x="0" y="0"/>
-                      <a:ext cx="5731510" cy="2920365"/>
-                    </a:xfrm>
-                    <a:prstGeom prst="rect">
-                      <a:avLst/>
-                    </a:prstGeom>
-                  </pic:spPr>
-                </pic:pic>
-              </a:graphicData>
-            </a:graphic>
-          </wp:inline>
-        </w:drawing>
-      </w:r>
-    </w:p>
-    <w:p>
-      <w:pPr>
-        <w:pStyle w:val="Heading4"/>
-      </w:pPr>
-      <w:r>
-        <w:t>Subscribe multiple topics</w:t>
-      </w:r>
-    </w:p>
-    <w:p>
-      <w:r>
-        <w:t>Client subscribes another topic (greeting), and receives any new message f</w:t>
-      </w:r>
-      <w:r>
-        <w:t>rom these topics (the new and the old one).</w:t>
-      </w:r>
-    </w:p>
-    <w:p>
-      <w:r>
-        <w:t>Number of subscribed topics is not limited.</w:t>
-      </w:r>
-    </w:p>
-    <w:p>
-      <w:r>
-        <w:rPr>
-          <w:noProof/>
-        </w:rPr>
-        <w:drawing>
-          <wp:inline distT="0" distB="0" distL="0" distR="0" wp14:anchorId="08F4E1ED" wp14:editId="41032295">
-            <wp:extent cx="5731510" cy="3397885"/>
-            <wp:effectExtent l="0" t="0" r="2540" b="0"/>
-            <wp:docPr id="43463" name="Picture 43463"/>
-            <wp:cNvGraphicFramePr>
-              <a:graphicFrameLocks xmlns:a="http://schemas.openxmlformats.org/drawingml/2006/main" noChangeAspect="1"/>
-            </wp:cNvGraphicFramePr>
-            <a:graphic xmlns:a="http://schemas.openxmlformats.org/drawingml/2006/main">
-              <a:graphicData uri="http://schemas.openxmlformats.org/drawingml/2006/picture">
-                <pic:pic xmlns:pic="http://schemas.openxmlformats.org/drawingml/2006/picture">
-                  <pic:nvPicPr>
-                    <pic:cNvPr id="1" name=""/>
-                    <pic:cNvPicPr/>
-                  </pic:nvPicPr>
-                  <pic:blipFill>
-                    <a:blip r:embed="rId61"/>
-                    <a:stretch>
-                      <a:fillRect/>
-                    </a:stretch>
-                  </pic:blipFill>
-                  <pic:spPr>
-                    <a:xfrm>
-                      <a:off x="0" y="0"/>
                       <a:ext cx="5731510" cy="3397885"/>
                     </a:xfrm>
                     <a:prstGeom prst="rect">
@@ -40810,7 +40815,7 @@
       <w:r>
         <w:t xml:space="preserve">For futher demonstration, please access the clip on </w:t>
       </w:r>
-      <w:hyperlink r:id="rId62" w:history="1">
+      <w:hyperlink r:id="rId60" w:history="1">
         <w:r>
           <w:rPr>
             <w:rStyle w:val="Hyperlink"/>
@@ -44329,8 +44334,8 @@
       </w:pPr>
     </w:p>
     <w:sectPr>
-      <w:headerReference w:type="default" r:id="rId63"/>
-      <w:footerReference w:type="default" r:id="rId64"/>
+      <w:headerReference w:type="default" r:id="rId61"/>
+      <w:footerReference w:type="default" r:id="rId62"/>
       <w:pgSz w:w="11906" w:h="16838"/>
       <w:pgMar w:top="1440" w:right="1440" w:bottom="1440" w:left="1440" w:header="708" w:footer="708" w:gutter="0"/>
       <w:cols w:space="708"/>

</xml_diff>

<commit_message>
update to finalize report
</commit_message>
<xml_diff>
--- a/Docs/Reports/Thesis_report.docx
+++ b/Docs/Reports/Thesis_report.docx
@@ -44,8 +44,8 @@
                 <w:noProof/>
               </w:rPr>
               <w:drawing>
-                <wp:inline distT="0" distB="0" distL="0" distR="0" wp14:anchorId="7BCC57E0" wp14:editId="3926C3A0">
-                  <wp:extent cx="1965960" cy="536448"/>
+                <wp:inline distT="0" distB="0" distL="0" distR="0" wp14:anchorId="7BCC57E0" wp14:editId="33DBAFDA">
+                  <wp:extent cx="1874520" cy="535940"/>
                   <wp:effectExtent l="0" t="0" r="0" b="0"/>
                   <wp:docPr id="3375" name="Picture 3375"/>
                   <wp:cNvGraphicFramePr/>
@@ -65,7 +65,7 @@
                         <pic:spPr>
                           <a:xfrm>
                             <a:off x="0" y="0"/>
-                            <a:ext cx="1965960" cy="536448"/>
+                            <a:ext cx="1876297" cy="536448"/>
                           </a:xfrm>
                           <a:prstGeom prst="rect">
                             <a:avLst/>
@@ -82,9 +82,9 @@
                 <w:noProof/>
               </w:rPr>
               <w:drawing>
-                <wp:inline distT="0" distB="0" distL="0" distR="0" wp14:anchorId="4AE52A9B" wp14:editId="42A83493">
-                  <wp:extent cx="2958238" cy="683350"/>
-                  <wp:effectExtent l="0" t="0" r="0" b="2540"/>
+                <wp:inline distT="0" distB="0" distL="0" distR="0" wp14:anchorId="4AE52A9B" wp14:editId="28F1A56B">
+                  <wp:extent cx="3215640" cy="567690"/>
+                  <wp:effectExtent l="0" t="0" r="3810" b="3810"/>
                   <wp:docPr id="19" name="Picture 19"/>
                   <wp:cNvGraphicFramePr>
                     <a:graphicFrameLocks xmlns:a="http://schemas.openxmlformats.org/drawingml/2006/main" noChangeAspect="1"/>
@@ -98,7 +98,7 @@
                             <a:picLocks noChangeAspect="1" noChangeArrowheads="1"/>
                           </pic:cNvPicPr>
                         </pic:nvPicPr>
-                        <pic:blipFill>
+                        <pic:blipFill rotWithShape="1">
                           <a:blip r:embed="rId9" cstate="print">
                             <a:extLst>
                               <a:ext uri="{28A0092B-C50C-407E-A947-70E740481C1C}">
@@ -106,15 +106,13 @@
                               </a:ext>
                             </a:extLst>
                           </a:blip>
-                          <a:srcRect/>
-                          <a:stretch>
-                            <a:fillRect/>
-                          </a:stretch>
+                          <a:srcRect l="1" t="10427" r="2912" b="17290"/>
+                          <a:stretch/>
                         </pic:blipFill>
                         <pic:spPr bwMode="auto">
                           <a:xfrm>
                             <a:off x="0" y="0"/>
-                            <a:ext cx="3039483" cy="702118"/>
+                            <a:ext cx="3215640" cy="567690"/>
                           </a:xfrm>
                           <a:prstGeom prst="rect">
                             <a:avLst/>
@@ -123,6 +121,11 @@
                           <a:ln>
                             <a:noFill/>
                           </a:ln>
+                          <a:extLst>
+                            <a:ext uri="{53640926-AAD7-44D8-BBD7-CCE9431645EC}">
+                              <a14:shadowObscured xmlns:a14="http://schemas.microsoft.com/office/drawing/2010/main"/>
+                            </a:ext>
+                          </a:extLst>
                         </pic:spPr>
                       </pic:pic>
                     </a:graphicData>
@@ -307,7 +310,7 @@
                 </mc:Choice>
                 <mc:Fallback>
                   <w:pict>
-                    <v:group w14:anchorId="14C7EA6F" id="Group 38877" o:spid="_x0000_s1026" style="width:372.45pt;height:.45pt;mso-position-horizontal-relative:char;mso-position-vertical-relative:line" coordsize="47304,60" o:gfxdata="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">
+                    <v:group w14:anchorId="4D0A7B34" id="Group 38877" o:spid="_x0000_s1026" style="width:372.45pt;height:.45pt;mso-position-horizontal-relative:char;mso-position-vertical-relative:line" coordsize="47304,60" o:gfxdata="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">
                       <v:shape id="Shape 43454" o:spid="_x0000_s1027" style="position:absolute;width:47304;height:91;visibility:visible;mso-wrap-style:square;v-text-anchor:top" coordsize="4730496,9144" o:gfxdata="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" path="m,l4730496,r,9144l,9144,,e" fillcolor="black" stroked="f" strokeweight="0">
                         <v:stroke miterlimit="83231f" joinstyle="miter"/>
                         <v:path arrowok="t" textboxrect="0,0,4730496,9144"/>
@@ -471,7 +474,7 @@
                 </mc:Choice>
                 <mc:Fallback>
                   <w:pict>
-                    <v:group w14:anchorId="27EC8565" id="Group 38878" o:spid="_x0000_s1026" style="width:372.45pt;height:.45pt;mso-position-horizontal-relative:char;mso-position-vertical-relative:line" coordsize="47304,60" o:gfxdata="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">
+                    <v:group w14:anchorId="5BD1AE8D" id="Group 38878" o:spid="_x0000_s1026" style="width:372.45pt;height:.45pt;mso-position-horizontal-relative:char;mso-position-vertical-relative:line" coordsize="47304,60" o:gfxdata="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">
                       <v:shape id="Shape 43456" o:spid="_x0000_s1027" style="position:absolute;width:47304;height:91;visibility:visible;mso-wrap-style:square;v-text-anchor:top" coordsize="4730496,9144" o:gfxdata="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" path="m,l4730496,r,9144l,9144,,e" fillcolor="black" stroked="f" strokeweight="0">
                         <v:stroke miterlimit="83231f" joinstyle="miter"/>
                         <v:path arrowok="t" textboxrect="0,0,4730496,9144"/>
@@ -1425,7 +1428,7 @@
                 <w:noProof/>
                 <w:webHidden/>
               </w:rPr>
-              <w:t>9</w:t>
+              <w:t>10</w:t>
             </w:r>
             <w:r>
               <w:rPr>
@@ -1566,7 +1569,7 @@
                 <w:noProof/>
                 <w:webHidden/>
               </w:rPr>
-              <w:t>10</w:t>
+              <w:t>11</w:t>
             </w:r>
             <w:r>
               <w:rPr>
@@ -1706,7 +1709,7 @@
                 <w:noProof/>
                 <w:webHidden/>
               </w:rPr>
-              <w:t>11</w:t>
+              <w:t>12</w:t>
             </w:r>
             <w:r>
               <w:rPr>
@@ -3108,7 +3111,7 @@
                 <w:noProof/>
                 <w:webHidden/>
               </w:rPr>
-              <w:t>44</w:t>
+              <w:t>43</w:t>
             </w:r>
             <w:r>
               <w:rPr>
@@ -3318,7 +3321,7 @@
                 <w:noProof/>
                 <w:webHidden/>
               </w:rPr>
-              <w:t>47</w:t>
+              <w:t>48</w:t>
             </w:r>
             <w:r>
               <w:rPr>
@@ -3388,7 +3391,7 @@
                 <w:noProof/>
                 <w:webHidden/>
               </w:rPr>
-              <w:t>47</w:t>
+              <w:t>49</w:t>
             </w:r>
             <w:r>
               <w:rPr>
@@ -3458,7 +3461,7 @@
                 <w:noProof/>
                 <w:webHidden/>
               </w:rPr>
-              <w:t>47</w:t>
+              <w:t>49</w:t>
             </w:r>
             <w:r>
               <w:rPr>
@@ -3528,7 +3531,7 @@
                 <w:noProof/>
                 <w:webHidden/>
               </w:rPr>
-              <w:t>47</w:t>
+              <w:t>49</w:t>
             </w:r>
             <w:r>
               <w:rPr>
@@ -3598,7 +3601,7 @@
                 <w:noProof/>
                 <w:webHidden/>
               </w:rPr>
-              <w:t>48</w:t>
+              <w:t>50</w:t>
             </w:r>
             <w:r>
               <w:rPr>
@@ -3669,7 +3672,7 @@
                 <w:noProof/>
                 <w:webHidden/>
               </w:rPr>
-              <w:t>48</w:t>
+              <w:t>51</w:t>
             </w:r>
             <w:r>
               <w:rPr>
@@ -40522,7 +40525,7 @@
         <mc:AlternateContent>
           <mc:Choice Requires="wps">
             <w:drawing>
-              <wp:anchor distT="0" distB="0" distL="114300" distR="114300" simplePos="0" relativeHeight="251655168" behindDoc="0" locked="0" layoutInCell="1" allowOverlap="1" wp14:anchorId="0A33E684" wp14:editId="041F17AB">
+              <wp:anchor distT="0" distB="0" distL="114300" distR="114300" simplePos="0" relativeHeight="251659264" behindDoc="0" locked="0" layoutInCell="1" allowOverlap="1" wp14:anchorId="0A33E684" wp14:editId="041F17AB">
                 <wp:simplePos x="0" y="0"/>
                 <wp:positionH relativeFrom="column">
                   <wp:posOffset>0</wp:posOffset>
@@ -40589,7 +40592,7 @@
           </mc:Choice>
           <mc:Fallback>
             <w:pict>
-              <v:rect w14:anchorId="1379E13A" id="Rectangle 43459" o:spid="_x0000_s1026" style="position:absolute;margin-left:0;margin-top:6.85pt;width:449.55pt;height:14.15pt;z-index:251655168;visibility:visible;mso-wrap-style:square;mso-width-percent:0;mso-wrap-distance-left:9pt;mso-wrap-distance-top:0;mso-wrap-distance-right:9pt;mso-wrap-distance-bottom:0;mso-position-horizontal:absolute;mso-position-horizontal-relative:text;mso-position-vertical:absolute;mso-position-vertical-relative:text;mso-width-percent:0;mso-width-relative:margin;v-text-anchor:middle" o:gfxdata="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" filled="f" strokecolor="red">
+              <v:rect w14:anchorId="4BD3905B" id="Rectangle 43459" o:spid="_x0000_s1026" style="position:absolute;margin-left:0;margin-top:6.85pt;width:449.55pt;height:14.15pt;z-index:251659264;visibility:visible;mso-wrap-style:square;mso-width-percent:0;mso-wrap-distance-left:9pt;mso-wrap-distance-top:0;mso-wrap-distance-right:9pt;mso-wrap-distance-bottom:0;mso-position-horizontal:absolute;mso-position-horizontal-relative:text;mso-position-vertical:absolute;mso-position-vertical-relative:text;mso-width-percent:0;mso-width-relative:margin;v-text-anchor:middle" o:gfxdata="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" filled="f" strokecolor="red">
                 <v:stroke joinstyle="round"/>
               </v:rect>
             </w:pict>
@@ -41427,7 +41430,7 @@
               </w:tblGrid>
               <w:tr>
                 <w:trPr>
-                  <w:divId w:val="2126921796"/>
+                  <w:divId w:val="1287662633"/>
                   <w:tblCellSpacing w:w="15" w:type="dxa"/>
                 </w:trPr>
                 <w:tc>
@@ -41487,7 +41490,7 @@
               </w:tr>
               <w:tr>
                 <w:trPr>
-                  <w:divId w:val="2126921796"/>
+                  <w:divId w:val="1287662633"/>
                   <w:tblCellSpacing w:w="15" w:type="dxa"/>
                 </w:trPr>
                 <w:tc>
@@ -41533,7 +41536,7 @@
               </w:tr>
               <w:tr>
                 <w:trPr>
-                  <w:divId w:val="2126921796"/>
+                  <w:divId w:val="1287662633"/>
                   <w:tblCellSpacing w:w="15" w:type="dxa"/>
                 </w:trPr>
                 <w:tc>
@@ -41592,7 +41595,7 @@
               </w:tr>
               <w:tr>
                 <w:trPr>
-                  <w:divId w:val="2126921796"/>
+                  <w:divId w:val="1287662633"/>
                   <w:tblCellSpacing w:w="15" w:type="dxa"/>
                 </w:trPr>
                 <w:tc>
@@ -41651,7 +41654,7 @@
               </w:tr>
               <w:tr>
                 <w:trPr>
-                  <w:divId w:val="2126921796"/>
+                  <w:divId w:val="1287662633"/>
                   <w:tblCellSpacing w:w="15" w:type="dxa"/>
                 </w:trPr>
                 <w:tc>
@@ -41710,7 +41713,7 @@
               </w:tr>
               <w:tr>
                 <w:trPr>
-                  <w:divId w:val="2126921796"/>
+                  <w:divId w:val="1287662633"/>
                   <w:tblCellSpacing w:w="15" w:type="dxa"/>
                 </w:trPr>
                 <w:tc>
@@ -41769,7 +41772,7 @@
               </w:tr>
               <w:tr>
                 <w:trPr>
-                  <w:divId w:val="2126921796"/>
+                  <w:divId w:val="1287662633"/>
                   <w:tblCellSpacing w:w="15" w:type="dxa"/>
                 </w:trPr>
                 <w:tc>
@@ -41815,7 +41818,7 @@
               </w:tr>
               <w:tr>
                 <w:trPr>
-                  <w:divId w:val="2126921796"/>
+                  <w:divId w:val="1287662633"/>
                   <w:tblCellSpacing w:w="15" w:type="dxa"/>
                 </w:trPr>
                 <w:tc>
@@ -41861,7 +41864,7 @@
               </w:tr>
               <w:tr>
                 <w:trPr>
-                  <w:divId w:val="2126921796"/>
+                  <w:divId w:val="1287662633"/>
                   <w:tblCellSpacing w:w="15" w:type="dxa"/>
                 </w:trPr>
                 <w:tc>
@@ -41907,7 +41910,7 @@
               </w:tr>
               <w:tr>
                 <w:trPr>
-                  <w:divId w:val="2126921796"/>
+                  <w:divId w:val="1287662633"/>
                   <w:tblCellSpacing w:w="15" w:type="dxa"/>
                 </w:trPr>
                 <w:tc>
@@ -41967,7 +41970,7 @@
               </w:tr>
               <w:tr>
                 <w:trPr>
-                  <w:divId w:val="2126921796"/>
+                  <w:divId w:val="1287662633"/>
                   <w:tblCellSpacing w:w="15" w:type="dxa"/>
                 </w:trPr>
                 <w:tc>
@@ -42013,7 +42016,7 @@
               </w:tr>
               <w:tr>
                 <w:trPr>
-                  <w:divId w:val="2126921796"/>
+                  <w:divId w:val="1287662633"/>
                   <w:tblCellSpacing w:w="15" w:type="dxa"/>
                 </w:trPr>
                 <w:tc>
@@ -42059,7 +42062,7 @@
               </w:tr>
               <w:tr>
                 <w:trPr>
-                  <w:divId w:val="2126921796"/>
+                  <w:divId w:val="1287662633"/>
                   <w:tblCellSpacing w:w="15" w:type="dxa"/>
                 </w:trPr>
                 <w:tc>
@@ -42118,7 +42121,7 @@
               </w:tr>
               <w:tr>
                 <w:trPr>
-                  <w:divId w:val="2126921796"/>
+                  <w:divId w:val="1287662633"/>
                   <w:tblCellSpacing w:w="15" w:type="dxa"/>
                 </w:trPr>
                 <w:tc>
@@ -42178,7 +42181,7 @@
               </w:tr>
               <w:tr>
                 <w:trPr>
-                  <w:divId w:val="2126921796"/>
+                  <w:divId w:val="1287662633"/>
                   <w:tblCellSpacing w:w="15" w:type="dxa"/>
                 </w:trPr>
                 <w:tc>
@@ -42225,7 +42228,7 @@
               </w:tr>
               <w:tr>
                 <w:trPr>
-                  <w:divId w:val="2126921796"/>
+                  <w:divId w:val="1287662633"/>
                   <w:tblCellSpacing w:w="15" w:type="dxa"/>
                 </w:trPr>
                 <w:tc>
@@ -42271,7 +42274,7 @@
               </w:tr>
               <w:tr>
                 <w:trPr>
-                  <w:divId w:val="2126921796"/>
+                  <w:divId w:val="1287662633"/>
                   <w:tblCellSpacing w:w="15" w:type="dxa"/>
                 </w:trPr>
                 <w:tc>
@@ -42330,7 +42333,7 @@
               </w:tr>
               <w:tr>
                 <w:trPr>
-                  <w:divId w:val="2126921796"/>
+                  <w:divId w:val="1287662633"/>
                   <w:tblCellSpacing w:w="15" w:type="dxa"/>
                 </w:trPr>
                 <w:tc>
@@ -42389,7 +42392,7 @@
               </w:tr>
               <w:tr>
                 <w:trPr>
-                  <w:divId w:val="2126921796"/>
+                  <w:divId w:val="1287662633"/>
                   <w:tblCellSpacing w:w="15" w:type="dxa"/>
                 </w:trPr>
                 <w:tc>
@@ -42448,7 +42451,7 @@
               </w:tr>
               <w:tr>
                 <w:trPr>
-                  <w:divId w:val="2126921796"/>
+                  <w:divId w:val="1287662633"/>
                   <w:tblCellSpacing w:w="15" w:type="dxa"/>
                 </w:trPr>
                 <w:tc>
@@ -42494,7 +42497,7 @@
               </w:tr>
               <w:tr>
                 <w:trPr>
-                  <w:divId w:val="2126921796"/>
+                  <w:divId w:val="1287662633"/>
                   <w:tblCellSpacing w:w="15" w:type="dxa"/>
                 </w:trPr>
                 <w:tc>
@@ -42553,7 +42556,7 @@
               </w:tr>
               <w:tr>
                 <w:trPr>
-                  <w:divId w:val="2126921796"/>
+                  <w:divId w:val="1287662633"/>
                   <w:tblCellSpacing w:w="15" w:type="dxa"/>
                 </w:trPr>
                 <w:tc>
@@ -42599,7 +42602,7 @@
               </w:tr>
               <w:tr>
                 <w:trPr>
-                  <w:divId w:val="2126921796"/>
+                  <w:divId w:val="1287662633"/>
                   <w:tblCellSpacing w:w="15" w:type="dxa"/>
                 </w:trPr>
                 <w:tc>
@@ -42645,7 +42648,7 @@
               </w:tr>
               <w:tr>
                 <w:trPr>
-                  <w:divId w:val="2126921796"/>
+                  <w:divId w:val="1287662633"/>
                   <w:tblCellSpacing w:w="15" w:type="dxa"/>
                 </w:trPr>
                 <w:tc>
@@ -42665,52 +42668,6 @@
                         <w:noProof/>
                       </w:rPr>
                       <w:t xml:space="preserve">[24] </w:t>
-                    </w:r>
-                  </w:p>
-                </w:tc>
-                <w:tc>
-                  <w:tcPr>
-                    <w:tcW w:w="0" w:type="auto"/>
-                    <w:hideMark/>
-                  </w:tcPr>
-                  <w:p>
-                    <w:pPr>
-                      <w:pStyle w:val="Bibliography"/>
-                      <w:rPr>
-                        <w:noProof/>
-                      </w:rPr>
-                    </w:pPr>
-                    <w:r>
-                      <w:rPr>
-                        <w:noProof/>
-                      </w:rPr>
-                      <w:t>Butaji, "JetMQ," 28 November 2015. [Online]. Available: http://jetmq.net/. [Accessed 15 May 2022].</w:t>
-                    </w:r>
-                  </w:p>
-                </w:tc>
-              </w:tr>
-              <w:tr>
-                <w:trPr>
-                  <w:divId w:val="2126921796"/>
-                  <w:tblCellSpacing w:w="15" w:type="dxa"/>
-                </w:trPr>
-                <w:tc>
-                  <w:tcPr>
-                    <w:tcW w:w="50" w:type="pct"/>
-                    <w:hideMark/>
-                  </w:tcPr>
-                  <w:p>
-                    <w:pPr>
-                      <w:pStyle w:val="Bibliography"/>
-                      <w:rPr>
-                        <w:noProof/>
-                      </w:rPr>
-                    </w:pPr>
-                    <w:r>
-                      <w:rPr>
-                        <w:noProof/>
-                      </w:rPr>
-                      <w:t xml:space="preserve">[25] </w:t>
                     </w:r>
                   </w:p>
                 </w:tc>
@@ -42750,7 +42707,7 @@
               </w:tr>
               <w:tr>
                 <w:trPr>
-                  <w:divId w:val="2126921796"/>
+                  <w:divId w:val="1287662633"/>
                   <w:tblCellSpacing w:w="15" w:type="dxa"/>
                 </w:trPr>
                 <w:tc>
@@ -42769,7 +42726,7 @@
                       <w:rPr>
                         <w:noProof/>
                       </w:rPr>
-                      <w:t xml:space="preserve">[26] </w:t>
+                      <w:t xml:space="preserve">[25] </w:t>
                     </w:r>
                   </w:p>
                 </w:tc>
@@ -42797,7 +42754,7 @@
             </w:tbl>
             <w:p>
               <w:pPr>
-                <w:divId w:val="2126921796"/>
+                <w:divId w:val="1287662633"/>
                 <w:rPr>
                   <w:rFonts w:eastAsia="Times New Roman"/>
                   <w:noProof/>
@@ -42834,7 +42791,6 @@
         <w:rPr>
           <w:rFonts w:cstheme="majorHAnsi"/>
         </w:rPr>
-        <w:lastRenderedPageBreak/>
         <w:fldChar w:fldCharType="begin"/>
       </w:r>
       <w:r>
@@ -42896,7 +42852,7 @@
             <w:noProof/>
             <w:webHidden/>
           </w:rPr>
-          <w:t>5</w:t>
+          <w:t>6</w:t>
         </w:r>
         <w:r>
           <w:rPr>
@@ -42966,7 +42922,7 @@
             <w:noProof/>
             <w:webHidden/>
           </w:rPr>
-          <w:t>9</w:t>
+          <w:t>10</w:t>
         </w:r>
         <w:r>
           <w:rPr>
@@ -43036,7 +42992,7 @@
             <w:noProof/>
             <w:webHidden/>
           </w:rPr>
-          <w:t>11</w:t>
+          <w:t>12</w:t>
         </w:r>
         <w:r>
           <w:rPr>
@@ -43106,7 +43062,7 @@
             <w:noProof/>
             <w:webHidden/>
           </w:rPr>
-          <w:t>15</w:t>
+          <w:t>16</w:t>
         </w:r>
         <w:r>
           <w:rPr>
@@ -43176,7 +43132,7 @@
             <w:noProof/>
             <w:webHidden/>
           </w:rPr>
-          <w:t>19</w:t>
+          <w:t>20</w:t>
         </w:r>
         <w:r>
           <w:rPr>
@@ -43246,7 +43202,7 @@
             <w:noProof/>
             <w:webHidden/>
           </w:rPr>
-          <w:t>20</w:t>
+          <w:t>21</w:t>
         </w:r>
         <w:r>
           <w:rPr>
@@ -43316,7 +43272,7 @@
             <w:noProof/>
             <w:webHidden/>
           </w:rPr>
-          <w:t>29</w:t>
+          <w:t>30</w:t>
         </w:r>
         <w:r>
           <w:rPr>
@@ -43386,7 +43342,7 @@
             <w:noProof/>
             <w:webHidden/>
           </w:rPr>
-          <w:t>35</w:t>
+          <w:t>36</w:t>
         </w:r>
         <w:r>
           <w:rPr>
@@ -43456,7 +43412,7 @@
             <w:noProof/>
             <w:webHidden/>
           </w:rPr>
-          <w:t>35</w:t>
+          <w:t>36</w:t>
         </w:r>
         <w:r>
           <w:rPr>
@@ -43526,7 +43482,7 @@
             <w:noProof/>
             <w:webHidden/>
           </w:rPr>
-          <w:t>36</w:t>
+          <w:t>37</w:t>
         </w:r>
         <w:r>
           <w:rPr>
@@ -43596,7 +43552,7 @@
             <w:noProof/>
             <w:webHidden/>
           </w:rPr>
-          <w:t>37</w:t>
+          <w:t>38</w:t>
         </w:r>
         <w:r>
           <w:rPr>
@@ -43666,7 +43622,7 @@
             <w:noProof/>
             <w:webHidden/>
           </w:rPr>
-          <w:t>39</w:t>
+          <w:t>40</w:t>
         </w:r>
         <w:r>
           <w:rPr>
@@ -43744,7 +43700,7 @@
             <w:noProof/>
             <w:webHidden/>
           </w:rPr>
-          <w:t>42</w:t>
+          <w:t>43</w:t>
         </w:r>
         <w:r>
           <w:rPr>
@@ -43853,7 +43809,7 @@
             <w:noProof/>
             <w:webHidden/>
           </w:rPr>
-          <w:t>6</w:t>
+          <w:t>7</w:t>
         </w:r>
         <w:r>
           <w:rPr>
@@ -43931,7 +43887,7 @@
             <w:noProof/>
             <w:webHidden/>
           </w:rPr>
-          <w:t>6</w:t>
+          <w:t>7</w:t>
         </w:r>
         <w:r>
           <w:rPr>
@@ -44009,7 +43965,7 @@
             <w:noProof/>
             <w:webHidden/>
           </w:rPr>
-          <w:t>6</w:t>
+          <w:t>7</w:t>
         </w:r>
         <w:r>
           <w:rPr>
@@ -44079,7 +44035,7 @@
             <w:noProof/>
             <w:webHidden/>
           </w:rPr>
-          <w:t>8</w:t>
+          <w:t>9</w:t>
         </w:r>
         <w:r>
           <w:rPr>
@@ -44149,7 +44105,7 @@
             <w:noProof/>
             <w:webHidden/>
           </w:rPr>
-          <w:t>16</w:t>
+          <w:t>17</w:t>
         </w:r>
         <w:r>
           <w:rPr>
@@ -44219,7 +44175,7 @@
             <w:noProof/>
             <w:webHidden/>
           </w:rPr>
-          <w:t>18</w:t>
+          <w:t>19</w:t>
         </w:r>
         <w:r>
           <w:rPr>
@@ -44289,7 +44245,7 @@
             <w:noProof/>
             <w:webHidden/>
           </w:rPr>
-          <w:t>20</w:t>
+          <w:t>21</w:t>
         </w:r>
         <w:r>
           <w:rPr>
@@ -50854,29 +50810,6 @@
     <b:RefOrder>2</b:RefOrder>
   </b:Source>
   <b:Source>
-    <b:Tag>But15</b:Tag>
-    <b:SourceType>InternetSite</b:SourceType>
-    <b:Guid>{55328C40-ED0B-40A9-9DB6-5DCB8A537FE4}</b:Guid>
-    <b:Author>
-      <b:Author>
-        <b:NameList>
-          <b:Person>
-            <b:Last>Butaji</b:Last>
-          </b:Person>
-        </b:NameList>
-      </b:Author>
-    </b:Author>
-    <b:Title>JetMQ</b:Title>
-    <b:Year>2015</b:Year>
-    <b:Month>November</b:Month>
-    <b:Day>28</b:Day>
-    <b:YearAccessed>2022</b:YearAccessed>
-    <b:MonthAccessed>May</b:MonthAccessed>
-    <b:DayAccessed>15</b:DayAccessed>
-    <b:URL>http://jetmq.net/</b:URL>
-    <b:RefOrder>24</b:RefOrder>
-  </b:Source>
-  <b:Source>
     <b:Tag>MQT22</b:Tag>
     <b:SourceType>InternetSite</b:SourceType>
     <b:Guid>{6144BB1A-6939-4339-9731-AEA1AED02955}</b:Guid>
@@ -50945,7 +50878,7 @@
     <b:MonthAccessed>May</b:MonthAccessed>
     <b:DayAccessed>20</b:DayAccessed>
     <b:URL>https://www.xenonstack.com/insights/akka-framework-tools</b:URL>
-    <b:RefOrder>25</b:RefOrder>
+    <b:RefOrder>24</b:RefOrder>
   </b:Source>
   <b:Source>
     <b:Tag>Agh86</b:Tag>
@@ -51111,7 +51044,7 @@
     <b:MonthAccessed>May</b:MonthAccessed>
     <b:DayAccessed>25</b:DayAccessed>
     <b:URL>https://doc.akka.io/docs/akka/current/typed/guide/actors-intro.html</b:URL>
-    <b:RefOrder>26</b:RefOrder>
+    <b:RefOrder>25</b:RefOrder>
   </b:Source>
   <b:Source>
     <b:Tag>AKK201</b:Tag>
@@ -51355,7 +51288,7 @@
 </file>
 
 <file path=customXml/itemProps1.xml><?xml version="1.0" encoding="utf-8"?>
-<ds:datastoreItem xmlns:ds="http://schemas.openxmlformats.org/officeDocument/2006/customXml" ds:itemID="{DAB6D57D-D228-449C-B875-7214A3CCF202}">
+<ds:datastoreItem xmlns:ds="http://schemas.openxmlformats.org/officeDocument/2006/customXml" ds:itemID="{D7428596-DFC5-4CCA-9598-DCB6A7CF624E}">
   <ds:schemaRefs>
     <ds:schemaRef ds:uri="http://schemas.openxmlformats.org/officeDocument/2006/bibliography"/>
   </ds:schemaRefs>

</xml_diff>